<commit_message>
adds updated letter content
</commit_message>
<xml_diff>
--- a/arches_her/docx/Blank Adviser Letter.docx
+++ b/arches_her/docx/Blank Adviser Letter.docx
@@ -1,6 +1,6 @@
 
 <file path=word/document.xml><?xml version="1.0" encoding="utf-8"?>
-<w:document xmlns:wpc="http://schemas.microsoft.com/office/word/2010/wordprocessingCanvas" xmlns:cx="http://schemas.microsoft.com/office/drawing/2014/chartex" xmlns:cx1="http://schemas.microsoft.com/office/drawing/2015/9/8/chartex" xmlns:cx2="http://schemas.microsoft.com/office/drawing/2015/10/21/chartex" xmlns:cx3="http://schemas.microsoft.com/office/drawing/2016/5/9/chartex" xmlns:cx4="http://schemas.microsoft.com/office/drawing/2016/5/10/chartex" xmlns:cx5="http://schemas.microsoft.com/office/drawing/2016/5/11/chartex" xmlns:cx6="http://schemas.microsoft.com/office/drawing/2016/5/12/chartex" xmlns:cx7="http://schemas.microsoft.com/office/drawing/2016/5/13/chartex" xmlns:cx8="http://schemas.microsoft.com/office/drawing/2016/5/14/chartex" xmlns:mc="http://schemas.openxmlformats.org/markup-compatibility/2006" xmlns:aink="http://schemas.microsoft.com/office/drawing/2016/ink" xmlns:am3d="http://schemas.microsoft.com/office/drawing/2017/model3d" xmlns:o="urn:schemas-microsoft-com:office:office" xmlns:r="http://schemas.openxmlformats.org/officeDocument/2006/relationships" xmlns:m="http://schemas.openxmlformats.org/officeDocument/2006/math" xmlns:v="urn:schemas-microsoft-com:vml" xmlns:wp14="http://schemas.microsoft.com/office/word/2010/wordprocessingDrawing" xmlns:wp="http://schemas.openxmlformats.org/drawingml/2006/wordprocessingDrawing" xmlns:w10="urn:schemas-microsoft-com:office:word" xmlns:w="http://schemas.openxmlformats.org/wordprocessingml/2006/main" xmlns:w14="http://schemas.microsoft.com/office/word/2010/wordml" xmlns:w15="http://schemas.microsoft.com/office/word/2012/wordml" xmlns:w16cex="http://schemas.microsoft.com/office/word/2018/wordml/cex" xmlns:w16cid="http://schemas.microsoft.com/office/word/2016/wordml/cid" xmlns:w16="http://schemas.microsoft.com/office/word/2018/wordml" xmlns:w16sdtdh="http://schemas.microsoft.com/office/word/2020/wordml/sdtdatahash" xmlns:w16se="http://schemas.microsoft.com/office/word/2015/wordml/symex" xmlns:wpg="http://schemas.microsoft.com/office/word/2010/wordprocessingGroup" xmlns:wpi="http://schemas.microsoft.com/office/word/2010/wordprocessingInk" xmlns:wne="http://schemas.microsoft.com/office/word/2006/wordml" xmlns:wps="http://schemas.microsoft.com/office/word/2010/wordprocessingShape" mc:Ignorable="w14 w15 w16se w16cid w16 w16cex w16sdtdh wp14">
+<w:document xmlns:wpc="http://schemas.microsoft.com/office/word/2010/wordprocessingCanvas" xmlns:cx="http://schemas.microsoft.com/office/drawing/2014/chartex" xmlns:cx1="http://schemas.microsoft.com/office/drawing/2015/9/8/chartex" xmlns:cx2="http://schemas.microsoft.com/office/drawing/2015/10/21/chartex" xmlns:cx3="http://schemas.microsoft.com/office/drawing/2016/5/9/chartex" xmlns:cx4="http://schemas.microsoft.com/office/drawing/2016/5/10/chartex" xmlns:cx5="http://schemas.microsoft.com/office/drawing/2016/5/11/chartex" xmlns:cx6="http://schemas.microsoft.com/office/drawing/2016/5/12/chartex" xmlns:cx7="http://schemas.microsoft.com/office/drawing/2016/5/13/chartex" xmlns:cx8="http://schemas.microsoft.com/office/drawing/2016/5/14/chartex" xmlns:mc="http://schemas.openxmlformats.org/markup-compatibility/2006" xmlns:aink="http://schemas.microsoft.com/office/drawing/2016/ink" xmlns:am3d="http://schemas.microsoft.com/office/drawing/2017/model3d" xmlns:o="urn:schemas-microsoft-com:office:office" xmlns:r="http://schemas.openxmlformats.org/officeDocument/2006/relationships" xmlns:m="http://schemas.openxmlformats.org/officeDocument/2006/math" xmlns:v="urn:schemas-microsoft-com:vml" xmlns:wp14="http://schemas.microsoft.com/office/word/2010/wordprocessingDrawing" xmlns:wp="http://schemas.openxmlformats.org/drawingml/2006/wordprocessingDrawing" xmlns:w10="urn:schemas-microsoft-com:office:word" xmlns:w="http://schemas.openxmlformats.org/wordprocessingml/2006/main" xmlns:w14="http://schemas.microsoft.com/office/word/2010/wordml" xmlns:w15="http://schemas.microsoft.com/office/word/2012/wordml" xmlns:w16cid="http://schemas.microsoft.com/office/word/2016/wordml/cid" xmlns:w16se="http://schemas.microsoft.com/office/word/2015/wordml/symex" xmlns:wpg="http://schemas.microsoft.com/office/word/2010/wordprocessingGroup" xmlns:wpi="http://schemas.microsoft.com/office/word/2010/wordprocessingInk" xmlns:wne="http://schemas.microsoft.com/office/word/2006/wordml" xmlns:wps="http://schemas.microsoft.com/office/word/2010/wordprocessingShape" mc:Ignorable="w14 w15 w16se w16cid wp14">
   <w:body>
     <w:tbl>
       <w:tblPr>
@@ -291,7 +291,7 @@
       </w:r>
       <w:r>
         <w:rPr>
-          <w:rFonts w:cs="Arial"/>
+          <w:rFonts w:ascii="Source Sans Pro Light" w:hAnsi="Source Sans Pro Light" w:cs="Arial"/>
         </w:rPr>
         <w:t>Reference</w:t>
       </w:r>
@@ -326,7 +326,7 @@
       </w:r>
       <w:r>
         <w:rPr>
-          <w:rFonts w:cs="Arial"/>
+          <w:rFonts w:ascii="Source Sans Pro Light" w:hAnsi="Source Sans Pro Light" w:cs="Arial"/>
         </w:rPr>
         <w:t>Primary Reference Number</w:t>
       </w:r>
@@ -378,13 +378,13 @@
       </w:r>
       <w:r>
         <w:rPr>
-          <w:rFonts w:cs="Arial"/>
+          <w:rFonts w:ascii="Source Sans Pro Light" w:hAnsi="Source Sans Pro Light" w:cs="Arial"/>
         </w:rPr>
         <w:t>Casework Officer</w:t>
       </w:r>
       <w:r>
         <w:rPr>
-          <w:rFonts w:cs="Arial"/>
+          <w:rFonts w:ascii="Source Sans Pro Light" w:hAnsi="Source Sans Pro Light" w:cs="Arial"/>
         </w:rPr>
         <w:t>&gt;</w:t>
       </w:r>
@@ -413,31 +413,31 @@
       </w:r>
       <w:r>
         <w:rPr>
-          <w:rFonts w:cs="Arial"/>
+          <w:rFonts w:ascii="Source Sans Pro Light" w:hAnsi="Source Sans Pro Light" w:cs="Arial"/>
         </w:rPr>
         <w:t>C</w:t>
       </w:r>
       <w:r>
         <w:rPr>
-          <w:rFonts w:cs="Arial"/>
+          <w:rFonts w:ascii="Source Sans Pro Light" w:hAnsi="Source Sans Pro Light" w:cs="Arial"/>
         </w:rPr>
         <w:t xml:space="preserve">asework </w:t>
       </w:r>
       <w:r>
         <w:rPr>
-          <w:rFonts w:cs="Arial"/>
+          <w:rFonts w:ascii="Source Sans Pro Light" w:hAnsi="Source Sans Pro Light" w:cs="Arial"/>
         </w:rPr>
         <w:t>O</w:t>
       </w:r>
       <w:r>
         <w:rPr>
-          <w:rFonts w:cs="Arial"/>
+          <w:rFonts w:ascii="Source Sans Pro Light" w:hAnsi="Source Sans Pro Light" w:cs="Arial"/>
         </w:rPr>
         <w:t>fficer</w:t>
       </w:r>
       <w:r>
         <w:rPr>
-          <w:rFonts w:cs="Arial"/>
+          <w:rFonts w:ascii="Source Sans Pro Light" w:hAnsi="Source Sans Pro Light" w:cs="Arial"/>
         </w:rPr>
         <w:t xml:space="preserve"> Number</w:t>
       </w:r>
@@ -478,31 +478,31 @@
       </w:r>
       <w:r>
         <w:rPr>
-          <w:rFonts w:cs="Arial"/>
+          <w:rFonts w:ascii="Source Sans Pro Light" w:hAnsi="Source Sans Pro Light" w:cs="Arial"/>
         </w:rPr>
         <w:t>C</w:t>
       </w:r>
       <w:r>
         <w:rPr>
-          <w:rFonts w:cs="Arial"/>
+          <w:rFonts w:ascii="Source Sans Pro Light" w:hAnsi="Source Sans Pro Light" w:cs="Arial"/>
         </w:rPr>
         <w:t xml:space="preserve">asework </w:t>
       </w:r>
       <w:r>
         <w:rPr>
-          <w:rFonts w:cs="Arial"/>
+          <w:rFonts w:ascii="Source Sans Pro Light" w:hAnsi="Source Sans Pro Light" w:cs="Arial"/>
         </w:rPr>
         <w:t>O</w:t>
       </w:r>
       <w:r>
         <w:rPr>
-          <w:rFonts w:cs="Arial"/>
+          <w:rFonts w:ascii="Source Sans Pro Light" w:hAnsi="Source Sans Pro Light" w:cs="Arial"/>
         </w:rPr>
         <w:t>fficer</w:t>
       </w:r>
       <w:r>
         <w:rPr>
-          <w:rFonts w:cs="Arial"/>
+          <w:rFonts w:ascii="Source Sans Pro Light" w:hAnsi="Source Sans Pro Light" w:cs="Arial"/>
         </w:rPr>
         <w:t xml:space="preserve"> Email</w:t>
       </w:r>
@@ -592,13 +592,13 @@
       </w:r>
       <w:r>
         <w:rPr>
-          <w:rFonts w:cs="Arial"/>
+          <w:rFonts w:ascii="Source Sans Pro Light" w:hAnsi="Source Sans Pro Light" w:cs="Arial"/>
         </w:rPr>
         <w:t>Completion Date</w:t>
       </w:r>
       <w:r>
         <w:rPr>
-          <w:rFonts w:cs="Arial"/>
+          <w:rFonts w:ascii="Source Sans Pro Light" w:hAnsi="Source Sans Pro Light" w:cs="Arial"/>
         </w:rPr>
         <w:t>&gt;</w:t>
       </w:r>
@@ -643,21 +643,21 @@
       </w:r>
       <w:r>
         <w:rPr>
-          <w:rFonts w:cs="Arial"/>
+          <w:rFonts w:ascii="Source Sans Pro Light" w:hAnsi="Source Sans Pro Light" w:cs="Arial"/>
           <w:noProof/>
         </w:rPr>
         <w:t>&lt;</w:t>
       </w:r>
       <w:r>
         <w:rPr>
-          <w:rFonts w:cs="Arial"/>
+          <w:rFonts w:ascii="Source Sans Pro Light" w:hAnsi="Source Sans Pro Light" w:cs="Arial"/>
           <w:noProof/>
         </w:rPr>
         <w:t>Contact Name&gt;</w:t>
       </w:r>
       <w:r>
         <w:rPr>
-          <w:rFonts w:cs="Arial"/>
+          <w:rFonts w:ascii="Source Sans Pro Light" w:hAnsi="Source Sans Pro Light" w:cs="Arial"/>
         </w:rPr>
         <w:t>,</w:t>
       </w:r>
@@ -859,7 +859,13 @@
         <w:rPr>
           <w:rFonts w:ascii="Source Sans Pro Light" w:hAnsi="Source Sans Pro Light"/>
         </w:rPr>
-        <w:t xml:space="preserve">Thank you for your consultation received on </w:t>
+        <w:t xml:space="preserve">Thank you for your consultation </w:t>
+      </w:r>
+      <w:r>
+        <w:rPr>
+          <w:rFonts w:ascii="Source Sans Pro Light" w:hAnsi="Source Sans Pro Light"/>
+        </w:rPr>
+        <w:t xml:space="preserve">received on </w:t>
       </w:r>
       <w:r>
         <w:rPr>
@@ -869,31 +875,31 @@
       </w:r>
       <w:r>
         <w:rPr>
-          <w:rFonts w:cs="Arial"/>
+          <w:rFonts w:ascii="Source Sans Pro Light" w:hAnsi="Source Sans Pro Light" w:cs="Arial"/>
         </w:rPr>
         <w:t>Log</w:t>
       </w:r>
       <w:r>
         <w:rPr>
-          <w:rFonts w:cs="Arial"/>
+          <w:rFonts w:ascii="Source Sans Pro Light" w:hAnsi="Source Sans Pro Light" w:cs="Arial"/>
         </w:rPr>
         <w:t xml:space="preserve"> </w:t>
       </w:r>
       <w:r>
         <w:rPr>
-          <w:rFonts w:cs="Arial"/>
+          <w:rFonts w:ascii="Source Sans Pro Light" w:hAnsi="Source Sans Pro Light" w:cs="Arial"/>
         </w:rPr>
         <w:t>D</w:t>
       </w:r>
       <w:r>
         <w:rPr>
-          <w:rFonts w:cs="Arial"/>
+          <w:rFonts w:ascii="Source Sans Pro Light" w:hAnsi="Source Sans Pro Light" w:cs="Arial"/>
         </w:rPr>
         <w:t>ate</w:t>
       </w:r>
       <w:r>
         <w:rPr>
-          <w:rFonts w:cs="Arial"/>
+          <w:rFonts w:ascii="Source Sans Pro Light" w:hAnsi="Source Sans Pro Light" w:cs="Arial"/>
         </w:rPr>
         <w:t>&gt;</w:t>
       </w:r>
@@ -931,14 +937,14 @@
         </w:rPr>
         <w:t xml:space="preserve">The Greater London Archaeological Advisory Service (GLAAS) provides archaeological </w:t>
       </w:r>
-      <w:proofErr w:type="gramStart"/>
-      <w:r>
-        <w:rPr>
-          <w:rFonts w:ascii="Source Sans Pro Light" w:hAnsi="Source Sans Pro Light"/>
-        </w:rPr>
-        <w:t>advice  in</w:t>
-      </w:r>
-      <w:proofErr w:type="gramEnd"/>
+      <w:r>
+        <w:rPr>
+          <w:rFonts w:ascii="Source Sans Pro Light" w:hAnsi="Source Sans Pro Light"/>
+        </w:rPr>
+        <w:t>advice in</w:t>
+      </w:r>
+      <w:bookmarkStart w:id="0" w:name="_GoBack"/>
+      <w:bookmarkEnd w:id="0"/>
       <w:r>
         <w:rPr>
           <w:rFonts w:ascii="Source Sans Pro Light" w:hAnsi="Source Sans Pro Light"/>
@@ -1227,7 +1233,7 @@
 </file>
 
 <file path=word/endnotes.xml><?xml version="1.0" encoding="utf-8"?>
-<w:endnotes xmlns:wpc="http://schemas.microsoft.com/office/word/2010/wordprocessingCanvas" xmlns:cx="http://schemas.microsoft.com/office/drawing/2014/chartex" xmlns:cx1="http://schemas.microsoft.com/office/drawing/2015/9/8/chartex" xmlns:cx2="http://schemas.microsoft.com/office/drawing/2015/10/21/chartex" xmlns:cx3="http://schemas.microsoft.com/office/drawing/2016/5/9/chartex" xmlns:cx4="http://schemas.microsoft.com/office/drawing/2016/5/10/chartex" xmlns:cx5="http://schemas.microsoft.com/office/drawing/2016/5/11/chartex" xmlns:cx6="http://schemas.microsoft.com/office/drawing/2016/5/12/chartex" xmlns:cx7="http://schemas.microsoft.com/office/drawing/2016/5/13/chartex" xmlns:cx8="http://schemas.microsoft.com/office/drawing/2016/5/14/chartex" xmlns:mc="http://schemas.openxmlformats.org/markup-compatibility/2006" xmlns:aink="http://schemas.microsoft.com/office/drawing/2016/ink" xmlns:am3d="http://schemas.microsoft.com/office/drawing/2017/model3d" xmlns:o="urn:schemas-microsoft-com:office:office" xmlns:r="http://schemas.openxmlformats.org/officeDocument/2006/relationships" xmlns:m="http://schemas.openxmlformats.org/officeDocument/2006/math" xmlns:v="urn:schemas-microsoft-com:vml" xmlns:wp14="http://schemas.microsoft.com/office/word/2010/wordprocessingDrawing" xmlns:wp="http://schemas.openxmlformats.org/drawingml/2006/wordprocessingDrawing" xmlns:w10="urn:schemas-microsoft-com:office:word" xmlns:w="http://schemas.openxmlformats.org/wordprocessingml/2006/main" xmlns:w14="http://schemas.microsoft.com/office/word/2010/wordml" xmlns:w15="http://schemas.microsoft.com/office/word/2012/wordml" xmlns:w16cex="http://schemas.microsoft.com/office/word/2018/wordml/cex" xmlns:w16cid="http://schemas.microsoft.com/office/word/2016/wordml/cid" xmlns:w16="http://schemas.microsoft.com/office/word/2018/wordml" xmlns:w16sdtdh="http://schemas.microsoft.com/office/word/2020/wordml/sdtdatahash" xmlns:w16se="http://schemas.microsoft.com/office/word/2015/wordml/symex" xmlns:wpg="http://schemas.microsoft.com/office/word/2010/wordprocessingGroup" xmlns:wpi="http://schemas.microsoft.com/office/word/2010/wordprocessingInk" xmlns:wne="http://schemas.microsoft.com/office/word/2006/wordml" xmlns:wps="http://schemas.microsoft.com/office/word/2010/wordprocessingShape" mc:Ignorable="w14 w15 w16se w16cid w16 w16cex w16sdtdh wp14">
+<w:endnotes xmlns:wpc="http://schemas.microsoft.com/office/word/2010/wordprocessingCanvas" xmlns:cx="http://schemas.microsoft.com/office/drawing/2014/chartex" xmlns:cx1="http://schemas.microsoft.com/office/drawing/2015/9/8/chartex" xmlns:cx2="http://schemas.microsoft.com/office/drawing/2015/10/21/chartex" xmlns:cx3="http://schemas.microsoft.com/office/drawing/2016/5/9/chartex" xmlns:cx4="http://schemas.microsoft.com/office/drawing/2016/5/10/chartex" xmlns:cx5="http://schemas.microsoft.com/office/drawing/2016/5/11/chartex" xmlns:cx6="http://schemas.microsoft.com/office/drawing/2016/5/12/chartex" xmlns:cx7="http://schemas.microsoft.com/office/drawing/2016/5/13/chartex" xmlns:cx8="http://schemas.microsoft.com/office/drawing/2016/5/14/chartex" xmlns:mc="http://schemas.openxmlformats.org/markup-compatibility/2006" xmlns:aink="http://schemas.microsoft.com/office/drawing/2016/ink" xmlns:am3d="http://schemas.microsoft.com/office/drawing/2017/model3d" xmlns:o="urn:schemas-microsoft-com:office:office" xmlns:r="http://schemas.openxmlformats.org/officeDocument/2006/relationships" xmlns:m="http://schemas.openxmlformats.org/officeDocument/2006/math" xmlns:v="urn:schemas-microsoft-com:vml" xmlns:wp14="http://schemas.microsoft.com/office/word/2010/wordprocessingDrawing" xmlns:wp="http://schemas.openxmlformats.org/drawingml/2006/wordprocessingDrawing" xmlns:w10="urn:schemas-microsoft-com:office:word" xmlns:w="http://schemas.openxmlformats.org/wordprocessingml/2006/main" xmlns:w14="http://schemas.microsoft.com/office/word/2010/wordml" xmlns:w15="http://schemas.microsoft.com/office/word/2012/wordml" xmlns:w16cid="http://schemas.microsoft.com/office/word/2016/wordml/cid" xmlns:w16se="http://schemas.microsoft.com/office/word/2015/wordml/symex" xmlns:wpg="http://schemas.microsoft.com/office/word/2010/wordprocessingGroup" xmlns:wpi="http://schemas.microsoft.com/office/word/2010/wordprocessingInk" xmlns:wne="http://schemas.microsoft.com/office/word/2006/wordml" xmlns:wps="http://schemas.microsoft.com/office/word/2010/wordprocessingShape" mc:Ignorable="w14 w15 w16se w16cid wp14">
   <w:endnote w:type="separator" w:id="-1">
     <w:p>
       <w:pPr>
@@ -1252,7 +1258,7 @@
 </file>
 
 <file path=word/footer1.xml><?xml version="1.0" encoding="utf-8"?>
-<w:ftr xmlns:wpc="http://schemas.microsoft.com/office/word/2010/wordprocessingCanvas" xmlns:cx="http://schemas.microsoft.com/office/drawing/2014/chartex" xmlns:cx1="http://schemas.microsoft.com/office/drawing/2015/9/8/chartex" xmlns:cx2="http://schemas.microsoft.com/office/drawing/2015/10/21/chartex" xmlns:cx3="http://schemas.microsoft.com/office/drawing/2016/5/9/chartex" xmlns:cx4="http://schemas.microsoft.com/office/drawing/2016/5/10/chartex" xmlns:cx5="http://schemas.microsoft.com/office/drawing/2016/5/11/chartex" xmlns:cx6="http://schemas.microsoft.com/office/drawing/2016/5/12/chartex" xmlns:cx7="http://schemas.microsoft.com/office/drawing/2016/5/13/chartex" xmlns:cx8="http://schemas.microsoft.com/office/drawing/2016/5/14/chartex" xmlns:mc="http://schemas.openxmlformats.org/markup-compatibility/2006" xmlns:aink="http://schemas.microsoft.com/office/drawing/2016/ink" xmlns:am3d="http://schemas.microsoft.com/office/drawing/2017/model3d" xmlns:o="urn:schemas-microsoft-com:office:office" xmlns:r="http://schemas.openxmlformats.org/officeDocument/2006/relationships" xmlns:m="http://schemas.openxmlformats.org/officeDocument/2006/math" xmlns:v="urn:schemas-microsoft-com:vml" xmlns:wp14="http://schemas.microsoft.com/office/word/2010/wordprocessingDrawing" xmlns:wp="http://schemas.openxmlformats.org/drawingml/2006/wordprocessingDrawing" xmlns:w10="urn:schemas-microsoft-com:office:word" xmlns:w="http://schemas.openxmlformats.org/wordprocessingml/2006/main" xmlns:w14="http://schemas.microsoft.com/office/word/2010/wordml" xmlns:w15="http://schemas.microsoft.com/office/word/2012/wordml" xmlns:w16cex="http://schemas.microsoft.com/office/word/2018/wordml/cex" xmlns:w16cid="http://schemas.microsoft.com/office/word/2016/wordml/cid" xmlns:w16="http://schemas.microsoft.com/office/word/2018/wordml" xmlns:w16sdtdh="http://schemas.microsoft.com/office/word/2020/wordml/sdtdatahash" xmlns:w16se="http://schemas.microsoft.com/office/word/2015/wordml/symex" xmlns:wpg="http://schemas.microsoft.com/office/word/2010/wordprocessingGroup" xmlns:wpi="http://schemas.microsoft.com/office/word/2010/wordprocessingInk" xmlns:wne="http://schemas.microsoft.com/office/word/2006/wordml" xmlns:wps="http://schemas.microsoft.com/office/word/2010/wordprocessingShape" mc:Ignorable="w14 w15 w16se w16cid w16 w16cex w16sdtdh wp14">
+<w:ftr xmlns:wpc="http://schemas.microsoft.com/office/word/2010/wordprocessingCanvas" xmlns:cx="http://schemas.microsoft.com/office/drawing/2014/chartex" xmlns:cx1="http://schemas.microsoft.com/office/drawing/2015/9/8/chartex" xmlns:cx2="http://schemas.microsoft.com/office/drawing/2015/10/21/chartex" xmlns:cx3="http://schemas.microsoft.com/office/drawing/2016/5/9/chartex" xmlns:cx4="http://schemas.microsoft.com/office/drawing/2016/5/10/chartex" xmlns:cx5="http://schemas.microsoft.com/office/drawing/2016/5/11/chartex" xmlns:cx6="http://schemas.microsoft.com/office/drawing/2016/5/12/chartex" xmlns:cx7="http://schemas.microsoft.com/office/drawing/2016/5/13/chartex" xmlns:cx8="http://schemas.microsoft.com/office/drawing/2016/5/14/chartex" xmlns:mc="http://schemas.openxmlformats.org/markup-compatibility/2006" xmlns:aink="http://schemas.microsoft.com/office/drawing/2016/ink" xmlns:am3d="http://schemas.microsoft.com/office/drawing/2017/model3d" xmlns:o="urn:schemas-microsoft-com:office:office" xmlns:r="http://schemas.openxmlformats.org/officeDocument/2006/relationships" xmlns:m="http://schemas.openxmlformats.org/officeDocument/2006/math" xmlns:v="urn:schemas-microsoft-com:vml" xmlns:wp14="http://schemas.microsoft.com/office/word/2010/wordprocessingDrawing" xmlns:wp="http://schemas.openxmlformats.org/drawingml/2006/wordprocessingDrawing" xmlns:w10="urn:schemas-microsoft-com:office:word" xmlns:w="http://schemas.openxmlformats.org/wordprocessingml/2006/main" xmlns:w14="http://schemas.microsoft.com/office/word/2010/wordml" xmlns:w15="http://schemas.microsoft.com/office/word/2012/wordml" xmlns:w16cid="http://schemas.microsoft.com/office/word/2016/wordml/cid" xmlns:w16se="http://schemas.microsoft.com/office/word/2015/wordml/symex" xmlns:wpg="http://schemas.microsoft.com/office/word/2010/wordprocessingGroup" xmlns:wpi="http://schemas.microsoft.com/office/word/2010/wordprocessingInk" xmlns:wne="http://schemas.microsoft.com/office/word/2006/wordml" xmlns:wps="http://schemas.microsoft.com/office/word/2010/wordprocessingShape" mc:Ignorable="w14 w15 w16se w16cid wp14">
   <w:tbl>
     <w:tblPr>
       <w:tblW w:w="10438" w:type="dxa"/>
@@ -1404,25 +1410,7 @@
               <w:spacing w:val="5"/>
               <w:sz w:val="16"/>
             </w:rPr>
-            <w:t xml:space="preserve">25 </w:t>
-          </w:r>
-          <w:proofErr w:type="spellStart"/>
-          <w:r>
-            <w:rPr>
-              <w:rFonts w:eastAsia="Calibri"/>
-              <w:spacing w:val="5"/>
-              <w:sz w:val="16"/>
-            </w:rPr>
-            <w:t>Dowgate</w:t>
-          </w:r>
-          <w:proofErr w:type="spellEnd"/>
-          <w:r>
-            <w:rPr>
-              <w:rFonts w:eastAsia="Calibri"/>
-              <w:spacing w:val="5"/>
-              <w:sz w:val="16"/>
-            </w:rPr>
-            <w:t xml:space="preserve"> Hill, </w:t>
+            <w:t xml:space="preserve">25 Dowgate Hill, </w:t>
           </w:r>
           <w:r>
             <w:rPr>
@@ -1473,25 +1461,7 @@
               <w:spacing w:val="5"/>
               <w:sz w:val="16"/>
             </w:rPr>
-            <w:t xml:space="preserve">Telephone 020 7973 </w:t>
-          </w:r>
-          <w:proofErr w:type="gramStart"/>
-          <w:r>
-            <w:rPr>
-              <w:rFonts w:eastAsia="Calibri"/>
-              <w:spacing w:val="5"/>
-              <w:sz w:val="16"/>
-            </w:rPr>
-            <w:t>3700  Facsimile</w:t>
-          </w:r>
-          <w:proofErr w:type="gramEnd"/>
-          <w:r>
-            <w:rPr>
-              <w:rFonts w:eastAsia="Calibri"/>
-              <w:spacing w:val="5"/>
-              <w:sz w:val="16"/>
-            </w:rPr>
-            <w:t xml:space="preserve"> 020 7973 3001</w:t>
+            <w:t>Telephone 020 7973 3700  Facsimile 020 7973 3001</w:t>
           </w:r>
         </w:p>
         <w:p>
@@ -1659,7 +1629,7 @@
 </file>
 
 <file path=word/footnotes.xml><?xml version="1.0" encoding="utf-8"?>
-<w:footnotes xmlns:wpc="http://schemas.microsoft.com/office/word/2010/wordprocessingCanvas" xmlns:cx="http://schemas.microsoft.com/office/drawing/2014/chartex" xmlns:cx1="http://schemas.microsoft.com/office/drawing/2015/9/8/chartex" xmlns:cx2="http://schemas.microsoft.com/office/drawing/2015/10/21/chartex" xmlns:cx3="http://schemas.microsoft.com/office/drawing/2016/5/9/chartex" xmlns:cx4="http://schemas.microsoft.com/office/drawing/2016/5/10/chartex" xmlns:cx5="http://schemas.microsoft.com/office/drawing/2016/5/11/chartex" xmlns:cx6="http://schemas.microsoft.com/office/drawing/2016/5/12/chartex" xmlns:cx7="http://schemas.microsoft.com/office/drawing/2016/5/13/chartex" xmlns:cx8="http://schemas.microsoft.com/office/drawing/2016/5/14/chartex" xmlns:mc="http://schemas.openxmlformats.org/markup-compatibility/2006" xmlns:aink="http://schemas.microsoft.com/office/drawing/2016/ink" xmlns:am3d="http://schemas.microsoft.com/office/drawing/2017/model3d" xmlns:o="urn:schemas-microsoft-com:office:office" xmlns:r="http://schemas.openxmlformats.org/officeDocument/2006/relationships" xmlns:m="http://schemas.openxmlformats.org/officeDocument/2006/math" xmlns:v="urn:schemas-microsoft-com:vml" xmlns:wp14="http://schemas.microsoft.com/office/word/2010/wordprocessingDrawing" xmlns:wp="http://schemas.openxmlformats.org/drawingml/2006/wordprocessingDrawing" xmlns:w10="urn:schemas-microsoft-com:office:word" xmlns:w="http://schemas.openxmlformats.org/wordprocessingml/2006/main" xmlns:w14="http://schemas.microsoft.com/office/word/2010/wordml" xmlns:w15="http://schemas.microsoft.com/office/word/2012/wordml" xmlns:w16cex="http://schemas.microsoft.com/office/word/2018/wordml/cex" xmlns:w16cid="http://schemas.microsoft.com/office/word/2016/wordml/cid" xmlns:w16="http://schemas.microsoft.com/office/word/2018/wordml" xmlns:w16sdtdh="http://schemas.microsoft.com/office/word/2020/wordml/sdtdatahash" xmlns:w16se="http://schemas.microsoft.com/office/word/2015/wordml/symex" xmlns:wpg="http://schemas.microsoft.com/office/word/2010/wordprocessingGroup" xmlns:wpi="http://schemas.microsoft.com/office/word/2010/wordprocessingInk" xmlns:wne="http://schemas.microsoft.com/office/word/2006/wordml" xmlns:wps="http://schemas.microsoft.com/office/word/2010/wordprocessingShape" mc:Ignorable="w14 w15 w16se w16cid w16 w16cex w16sdtdh wp14">
+<w:footnotes xmlns:wpc="http://schemas.microsoft.com/office/word/2010/wordprocessingCanvas" xmlns:cx="http://schemas.microsoft.com/office/drawing/2014/chartex" xmlns:cx1="http://schemas.microsoft.com/office/drawing/2015/9/8/chartex" xmlns:cx2="http://schemas.microsoft.com/office/drawing/2015/10/21/chartex" xmlns:cx3="http://schemas.microsoft.com/office/drawing/2016/5/9/chartex" xmlns:cx4="http://schemas.microsoft.com/office/drawing/2016/5/10/chartex" xmlns:cx5="http://schemas.microsoft.com/office/drawing/2016/5/11/chartex" xmlns:cx6="http://schemas.microsoft.com/office/drawing/2016/5/12/chartex" xmlns:cx7="http://schemas.microsoft.com/office/drawing/2016/5/13/chartex" xmlns:cx8="http://schemas.microsoft.com/office/drawing/2016/5/14/chartex" xmlns:mc="http://schemas.openxmlformats.org/markup-compatibility/2006" xmlns:aink="http://schemas.microsoft.com/office/drawing/2016/ink" xmlns:am3d="http://schemas.microsoft.com/office/drawing/2017/model3d" xmlns:o="urn:schemas-microsoft-com:office:office" xmlns:r="http://schemas.openxmlformats.org/officeDocument/2006/relationships" xmlns:m="http://schemas.openxmlformats.org/officeDocument/2006/math" xmlns:v="urn:schemas-microsoft-com:vml" xmlns:wp14="http://schemas.microsoft.com/office/word/2010/wordprocessingDrawing" xmlns:wp="http://schemas.openxmlformats.org/drawingml/2006/wordprocessingDrawing" xmlns:w10="urn:schemas-microsoft-com:office:word" xmlns:w="http://schemas.openxmlformats.org/wordprocessingml/2006/main" xmlns:w14="http://schemas.microsoft.com/office/word/2010/wordml" xmlns:w15="http://schemas.microsoft.com/office/word/2012/wordml" xmlns:w16cid="http://schemas.microsoft.com/office/word/2016/wordml/cid" xmlns:w16se="http://schemas.microsoft.com/office/word/2015/wordml/symex" xmlns:wpg="http://schemas.microsoft.com/office/word/2010/wordprocessingGroup" xmlns:wpi="http://schemas.microsoft.com/office/word/2010/wordprocessingInk" xmlns:wne="http://schemas.microsoft.com/office/word/2006/wordml" xmlns:wps="http://schemas.microsoft.com/office/word/2010/wordprocessingShape" mc:Ignorable="w14 w15 w16se w16cid wp14">
   <w:footnote w:type="separator" w:id="-1">
     <w:p>
       <w:pPr>
@@ -1684,7 +1654,7 @@
 </file>
 
 <file path=word/styles.xml><?xml version="1.0" encoding="utf-8"?>
-<w:styles xmlns:mc="http://schemas.openxmlformats.org/markup-compatibility/2006" xmlns:r="http://schemas.openxmlformats.org/officeDocument/2006/relationships" xmlns:w="http://schemas.openxmlformats.org/wordprocessingml/2006/main" xmlns:w14="http://schemas.microsoft.com/office/word/2010/wordml" xmlns:w15="http://schemas.microsoft.com/office/word/2012/wordml" xmlns:w16cex="http://schemas.microsoft.com/office/word/2018/wordml/cex" xmlns:w16cid="http://schemas.microsoft.com/office/word/2016/wordml/cid" xmlns:w16="http://schemas.microsoft.com/office/word/2018/wordml" xmlns:w16sdtdh="http://schemas.microsoft.com/office/word/2020/wordml/sdtdatahash" xmlns:w16se="http://schemas.microsoft.com/office/word/2015/wordml/symex" mc:Ignorable="w14 w15 w16se w16cid w16 w16cex w16sdtdh">
+<w:styles xmlns:mc="http://schemas.openxmlformats.org/markup-compatibility/2006" xmlns:r="http://schemas.openxmlformats.org/officeDocument/2006/relationships" xmlns:w="http://schemas.openxmlformats.org/wordprocessingml/2006/main" xmlns:w14="http://schemas.microsoft.com/office/word/2010/wordml" xmlns:w15="http://schemas.microsoft.com/office/word/2012/wordml" xmlns:w16cid="http://schemas.microsoft.com/office/word/2016/wordml/cid" xmlns:w16se="http://schemas.microsoft.com/office/word/2015/wordml/symex" mc:Ignorable="w14 w15 w16se w16cid">
   <w:docDefaults>
     <w:rPrDefault>
       <w:rPr>
@@ -1700,7 +1670,7 @@
       </w:pPr>
     </w:pPrDefault>
   </w:docDefaults>
-  <w:latentStyles w:defLockedState="0" w:defUIPriority="99" w:defSemiHidden="0" w:defUnhideWhenUsed="0" w:defQFormat="0" w:count="376">
+  <w:latentStyles w:defLockedState="0" w:defUIPriority="99" w:defSemiHidden="0" w:defUnhideWhenUsed="0" w:defQFormat="0" w:count="377">
     <w:lsdException w:name="Normal" w:uiPriority="0" w:qFormat="1"/>
     <w:lsdException w:name="heading 1" w:uiPriority="9" w:qFormat="1"/>
     <w:lsdException w:name="heading 2" w:semiHidden="1" w:uiPriority="9" w:unhideWhenUsed="1" w:qFormat="1"/>
@@ -1806,7 +1776,6 @@
     <w:lsdException w:name="HTML Sample" w:semiHidden="1" w:unhideWhenUsed="1"/>
     <w:lsdException w:name="HTML Typewriter" w:semiHidden="1" w:unhideWhenUsed="1"/>
     <w:lsdException w:name="HTML Variable" w:semiHidden="1" w:unhideWhenUsed="1"/>
-    <w:lsdException w:name="Normal Table" w:semiHidden="1" w:unhideWhenUsed="1"/>
     <w:lsdException w:name="annotation subject" w:semiHidden="1" w:unhideWhenUsed="1"/>
     <w:lsdException w:name="No List" w:semiHidden="1" w:unhideWhenUsed="1"/>
     <w:lsdException w:name="Outline List 1" w:semiHidden="1" w:unhideWhenUsed="1"/>
@@ -1853,10 +1822,8 @@
     <w:lsdException w:name="Table Subtle 2" w:semiHidden="1" w:unhideWhenUsed="1"/>
     <w:lsdException w:name="Table Web 1" w:semiHidden="1" w:unhideWhenUsed="1"/>
     <w:lsdException w:name="Table Web 2" w:semiHidden="1" w:unhideWhenUsed="1"/>
-    <w:lsdException w:name="Table Web 3" w:semiHidden="1" w:unhideWhenUsed="1"/>
     <w:lsdException w:name="Balloon Text" w:semiHidden="1" w:unhideWhenUsed="1"/>
     <w:lsdException w:name="Table Grid" w:uiPriority="59"/>
-    <w:lsdException w:name="Table Theme" w:semiHidden="1" w:unhideWhenUsed="1"/>
     <w:lsdException w:name="Placeholder Text" w:semiHidden="1"/>
     <w:lsdException w:name="No Spacing" w:uiPriority="1" w:qFormat="1"/>
     <w:lsdException w:name="Light Shading" w:uiPriority="60"/>
@@ -2077,6 +2044,7 @@
     <w:lsdException w:name="Hashtag" w:semiHidden="1" w:unhideWhenUsed="1"/>
     <w:lsdException w:name="Unresolved Mention" w:semiHidden="1" w:unhideWhenUsed="1"/>
     <w:lsdException w:name="Smart Link" w:semiHidden="1" w:unhideWhenUsed="1"/>
+    <w:lsdException w:name="Smart Link Error" w:semiHidden="1" w:unhideWhenUsed="1"/>
   </w:latentStyles>
   <w:style w:type="paragraph" w:default="1" w:styleId="Normal">
     <w:name w:val="Normal"/>
@@ -2513,6 +2481,21 @@
 </file>
 
 <file path=customXml/item1.xml><?xml version="1.0" encoding="utf-8"?>
+<p:properties xmlns:p="http://schemas.microsoft.com/office/2006/metadata/properties" xmlns:xsi="http://www.w3.org/2001/XMLSchema-instance" xmlns:pc="http://schemas.microsoft.com/office/infopath/2007/PartnerControls">
+  <documentManagement/>
+</p:properties>
+</file>
+
+<file path=customXml/item2.xml><?xml version="1.0" encoding="utf-8"?>
+<?mso-contentType ?>
+<FormTemplates xmlns="http://schemas.microsoft.com/sharepoint/v3/contenttype/forms">
+  <Display>DocumentLibraryForm</Display>
+  <Edit>DocumentLibraryForm</Edit>
+  <New>DocumentLibraryForm</New>
+</FormTemplates>
+</file>
+
+<file path=customXml/item3.xml><?xml version="1.0" encoding="utf-8"?>
 <ct:contentTypeSchema xmlns:ct="http://schemas.microsoft.com/office/2006/metadata/contentType" xmlns:ma="http://schemas.microsoft.com/office/2006/metadata/properties/metaAttributes" ct:_="" ma:_="" ma:contentTypeName="Document" ma:contentTypeID="0x010100B414C6717266E74190F05281F89E6026" ma:contentTypeVersion="12" ma:contentTypeDescription="Create a new document." ma:contentTypeScope="" ma:versionID="9c5a627168d06f595f33ca24f35aedd4">
   <xsd:schema xmlns:xsd="http://www.w3.org/2001/XMLSchema" xmlns:xs="http://www.w3.org/2001/XMLSchema" xmlns:p="http://schemas.microsoft.com/office/2006/metadata/properties" xmlns:ns2="06cfe00f-839a-4df9-b5c7-4ebac7d0c360" xmlns:ns3="610ec4a7-94b8-4d25-ad4b-84626814a18d" targetNamespace="http://schemas.microsoft.com/office/2006/metadata/properties" ma:root="true" ma:fieldsID="4bcf9b8f6f85f90451be37a25cf20a3b" ns2:_="" ns3:_="">
     <xsd:import namespace="06cfe00f-839a-4df9-b5c7-4ebac7d0c360"/>
@@ -2729,22 +2712,32 @@
 </ct:contentTypeSchema>
 </file>
 
-<file path=customXml/item2.xml><?xml version="1.0" encoding="utf-8"?>
-<?mso-contentType ?>
-<FormTemplates xmlns="http://schemas.microsoft.com/sharepoint/v3/contenttype/forms">
-  <Display>DocumentLibraryForm</Display>
-  <Edit>DocumentLibraryForm</Edit>
-  <New>DocumentLibraryForm</New>
-</FormTemplates>
+<file path=customXml/itemProps1.xml><?xml version="1.0" encoding="utf-8"?>
+<ds:datastoreItem xmlns:ds="http://schemas.openxmlformats.org/officeDocument/2006/customXml" ds:itemID="{5C7AE9E9-0CB8-4407-AF10-4E5D381709F6}">
+  <ds:schemaRefs>
+    <ds:schemaRef ds:uri="http://purl.org/dc/elements/1.1/"/>
+    <ds:schemaRef ds:uri="http://purl.org/dc/dcmitype/"/>
+    <ds:schemaRef ds:uri="http://schemas.microsoft.com/office/2006/documentManagement/types"/>
+    <ds:schemaRef ds:uri="http://www.w3.org/XML/1998/namespace"/>
+    <ds:schemaRef ds:uri="06cfe00f-839a-4df9-b5c7-4ebac7d0c360"/>
+    <ds:schemaRef ds:uri="http://schemas.microsoft.com/office/2006/metadata/properties"/>
+    <ds:schemaRef ds:uri="http://purl.org/dc/terms/"/>
+    <ds:schemaRef ds:uri="http://schemas.microsoft.com/office/infopath/2007/PartnerControls"/>
+    <ds:schemaRef ds:uri="http://schemas.openxmlformats.org/package/2006/metadata/core-properties"/>
+    <ds:schemaRef ds:uri="610ec4a7-94b8-4d25-ad4b-84626814a18d"/>
+  </ds:schemaRefs>
+</ds:datastoreItem>
 </file>
 
-<file path=customXml/item3.xml><?xml version="1.0" encoding="utf-8"?>
-<p:properties xmlns:p="http://schemas.microsoft.com/office/2006/metadata/properties" xmlns:xsi="http://www.w3.org/2001/XMLSchema-instance" xmlns:pc="http://schemas.microsoft.com/office/infopath/2007/PartnerControls">
-  <documentManagement/>
-</p:properties>
+<file path=customXml/itemProps2.xml><?xml version="1.0" encoding="utf-8"?>
+<ds:datastoreItem xmlns:ds="http://schemas.openxmlformats.org/officeDocument/2006/customXml" ds:itemID="{A5F0A144-934D-4A66-917F-A2E57EEB6C14}">
+  <ds:schemaRefs>
+    <ds:schemaRef ds:uri="http://schemas.microsoft.com/sharepoint/v3/contenttype/forms"/>
+  </ds:schemaRefs>
+</ds:datastoreItem>
 </file>
 
-<file path=customXml/itemProps1.xml><?xml version="1.0" encoding="utf-8"?>
+<file path=customXml/itemProps3.xml><?xml version="1.0" encoding="utf-8"?>
 <ds:datastoreItem xmlns:ds="http://schemas.openxmlformats.org/officeDocument/2006/customXml" ds:itemID="{0C30B275-D598-47BE-AB0F-C4D556878D21}">
   <ds:schemaRefs>
     <ds:schemaRef ds:uri="http://schemas.microsoft.com/office/2006/metadata/contentType"/>
@@ -2761,21 +2754,4 @@
     <ds:schemaRef ds:uri="http://schemas.microsoft.com/internal/obd"/>
   </ds:schemaRefs>
 </ds:datastoreItem>
-</file>
-
-<file path=customXml/itemProps2.xml><?xml version="1.0" encoding="utf-8"?>
-<ds:datastoreItem xmlns:ds="http://schemas.openxmlformats.org/officeDocument/2006/customXml" ds:itemID="{A5F0A144-934D-4A66-917F-A2E57EEB6C14}">
-  <ds:schemaRefs>
-    <ds:schemaRef ds:uri="http://schemas.microsoft.com/sharepoint/v3/contenttype/forms"/>
-  </ds:schemaRefs>
-</ds:datastoreItem>
-</file>
-
-<file path=customXml/itemProps3.xml><?xml version="1.0" encoding="utf-8"?>
-<ds:datastoreItem xmlns:ds="http://schemas.openxmlformats.org/officeDocument/2006/customXml" ds:itemID="{5C7AE9E9-0CB8-4407-AF10-4E5D381709F6}">
-  <ds:schemaRefs>
-    <ds:schemaRef ds:uri="http://schemas.microsoft.com/office/2006/metadata/properties"/>
-    <ds:schemaRef ds:uri="http://schemas.microsoft.com/office/infopath/2007/PartnerControls"/>
-  </ds:schemaRefs>
-</ds:datastoreItem>
 </file>
</xml_diff>

<commit_message>
44322 Letters Mitig/Condi type parsing.
</commit_message>
<xml_diff>
--- a/arches_her/docx/Blank Adviser Letter.docx
+++ b/arches_her/docx/Blank Adviser Letter.docx
@@ -943,51 +943,51 @@
         </w:rPr>
         <w:t>advice in</w:t>
       </w:r>
+      <w:r>
+        <w:rPr>
+          <w:rFonts w:ascii="Source Sans Pro Light" w:hAnsi="Source Sans Pro Light"/>
+        </w:rPr>
+        <w:t xml:space="preserve"> accordance with the National Planning Policy Framework and GLAAS Charter.</w:t>
+      </w:r>
+    </w:p>
+    <w:p>
+      <w:pPr>
+        <w:tabs>
+          <w:tab w:val="left" w:pos="5245"/>
+        </w:tabs>
+        <w:spacing w:after="0" w:line="240" w:lineRule="auto"/>
+        <w:rPr>
+          <w:rFonts w:ascii="Source Sans Pro Light" w:hAnsi="Source Sans Pro Light"/>
+        </w:rPr>
+      </w:pPr>
+    </w:p>
+    <w:p>
+      <w:pPr>
+        <w:tabs>
+          <w:tab w:val="left" w:pos="5245"/>
+        </w:tabs>
+        <w:spacing w:after="0" w:line="240" w:lineRule="auto"/>
+        <w:rPr>
+          <w:rFonts w:ascii="Source Sans Pro Light" w:hAnsi="Source Sans Pro Light"/>
+        </w:rPr>
+      </w:pPr>
       <w:bookmarkStart w:id="0" w:name="_GoBack"/>
       <w:bookmarkEnd w:id="0"/>
       <w:r>
         <w:rPr>
           <w:rFonts w:ascii="Source Sans Pro Light" w:hAnsi="Source Sans Pro Light"/>
         </w:rPr>
-        <w:t xml:space="preserve"> accordance with the National Planning Policy Framework and GLAAS Charter.</w:t>
-      </w:r>
-    </w:p>
-    <w:p>
-      <w:pPr>
-        <w:tabs>
-          <w:tab w:val="left" w:pos="5245"/>
-        </w:tabs>
-        <w:spacing w:after="0" w:line="240" w:lineRule="auto"/>
-        <w:rPr>
-          <w:rFonts w:ascii="Source Sans Pro Light" w:hAnsi="Source Sans Pro Light"/>
-        </w:rPr>
-      </w:pPr>
-    </w:p>
-    <w:p>
-      <w:pPr>
-        <w:tabs>
-          <w:tab w:val="left" w:pos="5245"/>
-        </w:tabs>
-        <w:spacing w:after="0" w:line="240" w:lineRule="auto"/>
-        <w:rPr>
-          <w:rFonts w:ascii="Source Sans Pro Light" w:hAnsi="Source Sans Pro Light"/>
-        </w:rPr>
-      </w:pPr>
-      <w:r>
-        <w:rPr>
-          <w:rFonts w:ascii="Source Sans Pro Light" w:hAnsi="Source Sans Pro Light"/>
-        </w:rPr>
         <w:t>&lt;</w:t>
       </w:r>
       <w:r>
         <w:rPr>
           <w:rFonts w:cs="Arial"/>
         </w:rPr>
-        <w:t>Condition Type</w:t>
-      </w:r>
-      <w:r>
-        <w:rPr>
-          <w:rFonts w:ascii="Source Sans Pro Light" w:hAnsi="Source Sans Pro Light"/>
+        <w:t>Condition</w:t>
+      </w:r>
+      <w:r>
+        <w:rPr>
+          <w:rFonts w:cs="Arial"/>
         </w:rPr>
         <w:t>&gt;</w:t>
       </w:r>
@@ -1002,35 +1002,6 @@
           <w:rFonts w:ascii="Source Sans Pro Light" w:hAnsi="Source Sans Pro Light"/>
         </w:rPr>
       </w:pPr>
-      <w:r>
-        <w:rPr>
-          <w:rFonts w:ascii="Source Sans Pro Light" w:hAnsi="Source Sans Pro Light"/>
-        </w:rPr>
-        <w:t>&lt;</w:t>
-      </w:r>
-      <w:r>
-        <w:rPr>
-          <w:rFonts w:cs="Arial"/>
-        </w:rPr>
-        <w:t>Condition</w:t>
-      </w:r>
-      <w:r>
-        <w:rPr>
-          <w:rFonts w:cs="Arial"/>
-        </w:rPr>
-        <w:t>&gt;</w:t>
-      </w:r>
-    </w:p>
-    <w:p>
-      <w:pPr>
-        <w:tabs>
-          <w:tab w:val="left" w:pos="5245"/>
-        </w:tabs>
-        <w:spacing w:after="0" w:line="240" w:lineRule="auto"/>
-        <w:rPr>
-          <w:rFonts w:ascii="Source Sans Pro Light" w:hAnsi="Source Sans Pro Light"/>
-        </w:rPr>
-      </w:pPr>
     </w:p>
     <w:p>
       <w:pPr>
@@ -1074,6 +1045,7 @@
         <w:rPr>
           <w:rFonts w:ascii="Source Sans Pro Light" w:hAnsi="Source Sans Pro Light"/>
         </w:rPr>
+        <w:lastRenderedPageBreak/>
         <w:t>This response relates solely to archaeological issues.</w:t>
       </w:r>
     </w:p>
@@ -1776,6 +1748,7 @@
     <w:lsdException w:name="HTML Sample" w:semiHidden="1" w:unhideWhenUsed="1"/>
     <w:lsdException w:name="HTML Typewriter" w:semiHidden="1" w:unhideWhenUsed="1"/>
     <w:lsdException w:name="HTML Variable" w:semiHidden="1" w:unhideWhenUsed="1"/>
+    <w:lsdException w:name="Normal Table" w:semiHidden="1" w:unhideWhenUsed="1"/>
     <w:lsdException w:name="annotation subject" w:semiHidden="1" w:unhideWhenUsed="1"/>
     <w:lsdException w:name="No List" w:semiHidden="1" w:unhideWhenUsed="1"/>
     <w:lsdException w:name="Outline List 1" w:semiHidden="1" w:unhideWhenUsed="1"/>
@@ -1822,8 +1795,10 @@
     <w:lsdException w:name="Table Subtle 2" w:semiHidden="1" w:unhideWhenUsed="1"/>
     <w:lsdException w:name="Table Web 1" w:semiHidden="1" w:unhideWhenUsed="1"/>
     <w:lsdException w:name="Table Web 2" w:semiHidden="1" w:unhideWhenUsed="1"/>
+    <w:lsdException w:name="Table Web 3" w:semiHidden="1" w:unhideWhenUsed="1"/>
     <w:lsdException w:name="Balloon Text" w:semiHidden="1" w:unhideWhenUsed="1"/>
     <w:lsdException w:name="Table Grid" w:uiPriority="59"/>
+    <w:lsdException w:name="Table Theme" w:semiHidden="1" w:unhideWhenUsed="1"/>
     <w:lsdException w:name="Placeholder Text" w:semiHidden="1"/>
     <w:lsdException w:name="No Spacing" w:uiPriority="1" w:qFormat="1"/>
     <w:lsdException w:name="Light Shading" w:uiPriority="60"/>
@@ -2481,21 +2456,6 @@
 </file>
 
 <file path=customXml/item1.xml><?xml version="1.0" encoding="utf-8"?>
-<p:properties xmlns:p="http://schemas.microsoft.com/office/2006/metadata/properties" xmlns:xsi="http://www.w3.org/2001/XMLSchema-instance" xmlns:pc="http://schemas.microsoft.com/office/infopath/2007/PartnerControls">
-  <documentManagement/>
-</p:properties>
-</file>
-
-<file path=customXml/item2.xml><?xml version="1.0" encoding="utf-8"?>
-<?mso-contentType ?>
-<FormTemplates xmlns="http://schemas.microsoft.com/sharepoint/v3/contenttype/forms">
-  <Display>DocumentLibraryForm</Display>
-  <Edit>DocumentLibraryForm</Edit>
-  <New>DocumentLibraryForm</New>
-</FormTemplates>
-</file>
-
-<file path=customXml/item3.xml><?xml version="1.0" encoding="utf-8"?>
 <ct:contentTypeSchema xmlns:ct="http://schemas.microsoft.com/office/2006/metadata/contentType" xmlns:ma="http://schemas.microsoft.com/office/2006/metadata/properties/metaAttributes" ct:_="" ma:_="" ma:contentTypeName="Document" ma:contentTypeID="0x010100B414C6717266E74190F05281F89E6026" ma:contentTypeVersion="12" ma:contentTypeDescription="Create a new document." ma:contentTypeScope="" ma:versionID="9c5a627168d06f595f33ca24f35aedd4">
   <xsd:schema xmlns:xsd="http://www.w3.org/2001/XMLSchema" xmlns:xs="http://www.w3.org/2001/XMLSchema" xmlns:p="http://schemas.microsoft.com/office/2006/metadata/properties" xmlns:ns2="06cfe00f-839a-4df9-b5c7-4ebac7d0c360" xmlns:ns3="610ec4a7-94b8-4d25-ad4b-84626814a18d" targetNamespace="http://schemas.microsoft.com/office/2006/metadata/properties" ma:root="true" ma:fieldsID="4bcf9b8f6f85f90451be37a25cf20a3b" ns2:_="" ns3:_="">
     <xsd:import namespace="06cfe00f-839a-4df9-b5c7-4ebac7d0c360"/>
@@ -2712,32 +2672,22 @@
 </ct:contentTypeSchema>
 </file>
 
-<file path=customXml/itemProps1.xml><?xml version="1.0" encoding="utf-8"?>
-<ds:datastoreItem xmlns:ds="http://schemas.openxmlformats.org/officeDocument/2006/customXml" ds:itemID="{5C7AE9E9-0CB8-4407-AF10-4E5D381709F6}">
-  <ds:schemaRefs>
-    <ds:schemaRef ds:uri="http://purl.org/dc/elements/1.1/"/>
-    <ds:schemaRef ds:uri="http://purl.org/dc/dcmitype/"/>
-    <ds:schemaRef ds:uri="http://schemas.microsoft.com/office/2006/documentManagement/types"/>
-    <ds:schemaRef ds:uri="http://www.w3.org/XML/1998/namespace"/>
-    <ds:schemaRef ds:uri="06cfe00f-839a-4df9-b5c7-4ebac7d0c360"/>
-    <ds:schemaRef ds:uri="http://schemas.microsoft.com/office/2006/metadata/properties"/>
-    <ds:schemaRef ds:uri="http://purl.org/dc/terms/"/>
-    <ds:schemaRef ds:uri="http://schemas.microsoft.com/office/infopath/2007/PartnerControls"/>
-    <ds:schemaRef ds:uri="http://schemas.openxmlformats.org/package/2006/metadata/core-properties"/>
-    <ds:schemaRef ds:uri="610ec4a7-94b8-4d25-ad4b-84626814a18d"/>
-  </ds:schemaRefs>
-</ds:datastoreItem>
+<file path=customXml/item2.xml><?xml version="1.0" encoding="utf-8"?>
+<?mso-contentType ?>
+<FormTemplates xmlns="http://schemas.microsoft.com/sharepoint/v3/contenttype/forms">
+  <Display>DocumentLibraryForm</Display>
+  <Edit>DocumentLibraryForm</Edit>
+  <New>DocumentLibraryForm</New>
+</FormTemplates>
 </file>
 
-<file path=customXml/itemProps2.xml><?xml version="1.0" encoding="utf-8"?>
-<ds:datastoreItem xmlns:ds="http://schemas.openxmlformats.org/officeDocument/2006/customXml" ds:itemID="{A5F0A144-934D-4A66-917F-A2E57EEB6C14}">
-  <ds:schemaRefs>
-    <ds:schemaRef ds:uri="http://schemas.microsoft.com/sharepoint/v3/contenttype/forms"/>
-  </ds:schemaRefs>
-</ds:datastoreItem>
+<file path=customXml/item3.xml><?xml version="1.0" encoding="utf-8"?>
+<p:properties xmlns:p="http://schemas.microsoft.com/office/2006/metadata/properties" xmlns:xsi="http://www.w3.org/2001/XMLSchema-instance" xmlns:pc="http://schemas.microsoft.com/office/infopath/2007/PartnerControls">
+  <documentManagement/>
+</p:properties>
 </file>
 
-<file path=customXml/itemProps3.xml><?xml version="1.0" encoding="utf-8"?>
+<file path=customXml/itemProps1.xml><?xml version="1.0" encoding="utf-8"?>
 <ds:datastoreItem xmlns:ds="http://schemas.openxmlformats.org/officeDocument/2006/customXml" ds:itemID="{0C30B275-D598-47BE-AB0F-C4D556878D21}">
   <ds:schemaRefs>
     <ds:schemaRef ds:uri="http://schemas.microsoft.com/office/2006/metadata/contentType"/>
@@ -2754,4 +2704,21 @@
     <ds:schemaRef ds:uri="http://schemas.microsoft.com/internal/obd"/>
   </ds:schemaRefs>
 </ds:datastoreItem>
+</file>
+
+<file path=customXml/itemProps2.xml><?xml version="1.0" encoding="utf-8"?>
+<ds:datastoreItem xmlns:ds="http://schemas.openxmlformats.org/officeDocument/2006/customXml" ds:itemID="{A5F0A144-934D-4A66-917F-A2E57EEB6C14}">
+  <ds:schemaRefs>
+    <ds:schemaRef ds:uri="http://schemas.microsoft.com/sharepoint/v3/contenttype/forms"/>
+  </ds:schemaRefs>
+</ds:datastoreItem>
+</file>
+
+<file path=customXml/itemProps3.xml><?xml version="1.0" encoding="utf-8"?>
+<ds:datastoreItem xmlns:ds="http://schemas.openxmlformats.org/officeDocument/2006/customXml" ds:itemID="{5C7AE9E9-0CB8-4407-AF10-4E5D381709F6}">
+  <ds:schemaRefs>
+    <ds:schemaRef ds:uri="http://schemas.microsoft.com/office/2006/metadata/properties"/>
+    <ds:schemaRef ds:uri="http://schemas.microsoft.com/office/infopath/2007/PartnerControls"/>
+  </ds:schemaRefs>
+</ds:datastoreItem>
 </file>
</xml_diff>

<commit_message>
44315 Letters Formatting Contact Details
</commit_message>
<xml_diff>
--- a/arches_her/docx/Blank Adviser Letter.docx
+++ b/arches_her/docx/Blank Adviser Letter.docx
@@ -190,22 +190,28 @@
         <w:spacing w:after="0" w:line="240" w:lineRule="auto"/>
         <w:rPr>
           <w:rFonts w:ascii="Source Sans Pro Light" w:hAnsi="Source Sans Pro Light"/>
-        </w:rPr>
-      </w:pPr>
-    </w:p>
-    <w:p>
-      <w:pPr>
-        <w:tabs>
-          <w:tab w:val="left" w:pos="5245"/>
-        </w:tabs>
-        <w:spacing w:after="0" w:line="240" w:lineRule="auto"/>
-        <w:rPr>
-          <w:rFonts w:ascii="Source Sans Pro Light" w:hAnsi="Source Sans Pro Light"/>
-        </w:rPr>
-      </w:pPr>
-      <w:r>
-        <w:rPr>
-          <w:rFonts w:ascii="Source Sans Pro Light" w:hAnsi="Source Sans Pro Light"/>
+          <w:sz w:val="20"/>
+          <w:szCs w:val="20"/>
+        </w:rPr>
+      </w:pPr>
+    </w:p>
+    <w:p>
+      <w:pPr>
+        <w:tabs>
+          <w:tab w:val="left" w:pos="5245"/>
+        </w:tabs>
+        <w:spacing w:after="0" w:line="240" w:lineRule="auto"/>
+        <w:rPr>
+          <w:rFonts w:ascii="Source Sans Pro Light" w:hAnsi="Source Sans Pro Light"/>
+          <w:sz w:val="20"/>
+          <w:szCs w:val="20"/>
+        </w:rPr>
+      </w:pPr>
+      <w:r>
+        <w:rPr>
+          <w:rFonts w:ascii="Source Sans Pro Light" w:hAnsi="Source Sans Pro Light"/>
+          <w:sz w:val="20"/>
+          <w:szCs w:val="20"/>
         </w:rPr>
         <w:t>&lt;Name of person consulting&gt;</w:t>
       </w:r>
@@ -218,23 +224,31 @@
         <w:spacing w:after="0" w:line="240" w:lineRule="auto"/>
         <w:rPr>
           <w:rFonts w:ascii="Source Sans Pro Light" w:hAnsi="Source Sans Pro Light"/>
-        </w:rPr>
-      </w:pPr>
-      <w:r>
-        <w:rPr>
-          <w:rFonts w:ascii="Source Sans Pro Light" w:hAnsi="Source Sans Pro Light"/>
+          <w:sz w:val="20"/>
+          <w:szCs w:val="20"/>
+        </w:rPr>
+      </w:pPr>
+      <w:r>
+        <w:rPr>
+          <w:rFonts w:ascii="Source Sans Pro Light" w:hAnsi="Source Sans Pro Light"/>
+          <w:sz w:val="20"/>
+          <w:szCs w:val="20"/>
         </w:rPr>
         <w:t>&lt;Address of consulting organisation</w:t>
       </w:r>
       <w:r>
         <w:rPr>
           <w:rFonts w:ascii="Source Sans Pro Light" w:hAnsi="Source Sans Pro Light"/>
+          <w:sz w:val="20"/>
+          <w:szCs w:val="20"/>
         </w:rPr>
         <w:t>&gt;</w:t>
       </w:r>
       <w:r>
         <w:rPr>
           <w:rFonts w:ascii="Source Sans Pro Light" w:hAnsi="Source Sans Pro Light"/>
+          <w:sz w:val="20"/>
+          <w:szCs w:val="20"/>
         </w:rPr>
         <w:t xml:space="preserve"> </w:t>
       </w:r>
@@ -247,22 +261,28 @@
         <w:spacing w:after="0" w:line="240" w:lineRule="auto"/>
         <w:rPr>
           <w:rFonts w:ascii="Source Sans Pro Light" w:hAnsi="Source Sans Pro Light"/>
-        </w:rPr>
-      </w:pPr>
-    </w:p>
-    <w:p>
-      <w:pPr>
-        <w:tabs>
-          <w:tab w:val="left" w:pos="5245"/>
-        </w:tabs>
-        <w:spacing w:after="0" w:line="240" w:lineRule="auto"/>
-        <w:rPr>
-          <w:rFonts w:ascii="Source Sans Pro Light" w:hAnsi="Source Sans Pro Light"/>
-        </w:rPr>
-      </w:pPr>
-      <w:r>
-        <w:rPr>
-          <w:rFonts w:ascii="Source Sans Pro Light" w:hAnsi="Source Sans Pro Light"/>
+          <w:sz w:val="20"/>
+          <w:szCs w:val="20"/>
+        </w:rPr>
+      </w:pPr>
+    </w:p>
+    <w:p>
+      <w:pPr>
+        <w:tabs>
+          <w:tab w:val="left" w:pos="5245"/>
+        </w:tabs>
+        <w:spacing w:after="0" w:line="240" w:lineRule="auto"/>
+        <w:rPr>
+          <w:rFonts w:ascii="Source Sans Pro Light" w:hAnsi="Source Sans Pro Light"/>
+          <w:sz w:val="20"/>
+          <w:szCs w:val="20"/>
+        </w:rPr>
+      </w:pPr>
+      <w:r>
+        <w:rPr>
+          <w:rFonts w:ascii="Source Sans Pro Light" w:hAnsi="Source Sans Pro Light"/>
+          <w:sz w:val="20"/>
+          <w:szCs w:val="20"/>
         </w:rPr>
         <w:br w:type="column"/>
       </w:r>
@@ -275,29 +295,39 @@
         <w:spacing w:after="0" w:line="240" w:lineRule="auto"/>
         <w:rPr>
           <w:rFonts w:ascii="Source Sans Pro Light" w:hAnsi="Source Sans Pro Light"/>
-        </w:rPr>
-      </w:pPr>
-      <w:r>
-        <w:rPr>
-          <w:rFonts w:ascii="Source Sans Pro Light" w:hAnsi="Source Sans Pro Light"/>
+          <w:sz w:val="20"/>
+          <w:szCs w:val="20"/>
+        </w:rPr>
+      </w:pPr>
+      <w:r>
+        <w:rPr>
+          <w:rFonts w:ascii="Source Sans Pro Light" w:hAnsi="Source Sans Pro Light"/>
+          <w:sz w:val="20"/>
+          <w:szCs w:val="20"/>
         </w:rPr>
         <w:t xml:space="preserve">Your Ref: </w:t>
       </w:r>
       <w:r>
         <w:rPr>
           <w:rFonts w:ascii="Source Sans Pro Light" w:hAnsi="Source Sans Pro Light"/>
+          <w:sz w:val="20"/>
+          <w:szCs w:val="20"/>
         </w:rPr>
         <w:t>&lt;</w:t>
       </w:r>
       <w:r>
         <w:rPr>
           <w:rFonts w:ascii="Source Sans Pro Light" w:hAnsi="Source Sans Pro Light" w:cs="Arial"/>
+          <w:sz w:val="20"/>
+          <w:szCs w:val="20"/>
         </w:rPr>
         <w:t>Reference</w:t>
       </w:r>
       <w:r>
         <w:rPr>
           <w:rFonts w:ascii="Source Sans Pro Light" w:hAnsi="Source Sans Pro Light"/>
+          <w:sz w:val="20"/>
+          <w:szCs w:val="20"/>
         </w:rPr>
         <w:t>&gt;</w:t>
       </w:r>
@@ -310,29 +340,39 @@
         <w:spacing w:after="0" w:line="240" w:lineRule="auto"/>
         <w:rPr>
           <w:rFonts w:ascii="Source Sans Pro Light" w:hAnsi="Source Sans Pro Light"/>
-        </w:rPr>
-      </w:pPr>
-      <w:r>
-        <w:rPr>
-          <w:rFonts w:ascii="Source Sans Pro Light" w:hAnsi="Source Sans Pro Light"/>
+          <w:sz w:val="20"/>
+          <w:szCs w:val="20"/>
+        </w:rPr>
+      </w:pPr>
+      <w:r>
+        <w:rPr>
+          <w:rFonts w:ascii="Source Sans Pro Light" w:hAnsi="Source Sans Pro Light"/>
+          <w:sz w:val="20"/>
+          <w:szCs w:val="20"/>
         </w:rPr>
         <w:t xml:space="preserve">Our Ref: </w:t>
       </w:r>
       <w:r>
         <w:rPr>
           <w:rFonts w:ascii="Source Sans Pro Light" w:hAnsi="Source Sans Pro Light"/>
+          <w:sz w:val="20"/>
+          <w:szCs w:val="20"/>
         </w:rPr>
         <w:t>&lt;</w:t>
       </w:r>
       <w:r>
         <w:rPr>
           <w:rFonts w:ascii="Source Sans Pro Light" w:hAnsi="Source Sans Pro Light" w:cs="Arial"/>
+          <w:sz w:val="20"/>
+          <w:szCs w:val="20"/>
         </w:rPr>
         <w:t>Primary Reference Number</w:t>
       </w:r>
       <w:r>
         <w:rPr>
           <w:rFonts w:ascii="Source Sans Pro Light" w:hAnsi="Source Sans Pro Light"/>
+          <w:sz w:val="20"/>
+          <w:szCs w:val="20"/>
         </w:rPr>
         <w:t>&gt;</w:t>
       </w:r>
@@ -345,11 +385,15 @@
         <w:spacing w:after="0" w:line="240" w:lineRule="auto"/>
         <w:rPr>
           <w:rFonts w:ascii="Source Sans Pro Light" w:hAnsi="Source Sans Pro Light"/>
-        </w:rPr>
-      </w:pPr>
-      <w:r>
-        <w:rPr>
-          <w:rFonts w:ascii="Source Sans Pro Light" w:hAnsi="Source Sans Pro Light"/>
+          <w:sz w:val="20"/>
+          <w:szCs w:val="20"/>
+        </w:rPr>
+      </w:pPr>
+      <w:r>
+        <w:rPr>
+          <w:rFonts w:ascii="Source Sans Pro Light" w:hAnsi="Source Sans Pro Light"/>
+          <w:sz w:val="20"/>
+          <w:szCs w:val="20"/>
         </w:rPr>
         <w:tab/>
       </w:r>
@@ -362,29 +406,52 @@
         <w:spacing w:after="0" w:line="240" w:lineRule="auto"/>
         <w:rPr>
           <w:rFonts w:ascii="Source Sans Pro Light" w:hAnsi="Source Sans Pro Light"/>
-        </w:rPr>
-      </w:pPr>
-      <w:r>
-        <w:rPr>
-          <w:rFonts w:ascii="Source Sans Pro Light" w:hAnsi="Source Sans Pro Light"/>
+          <w:sz w:val="20"/>
+          <w:szCs w:val="20"/>
+        </w:rPr>
+      </w:pPr>
+      <w:r>
+        <w:rPr>
+          <w:rFonts w:ascii="Source Sans Pro Light" w:hAnsi="Source Sans Pro Light"/>
+          <w:sz w:val="20"/>
+          <w:szCs w:val="20"/>
         </w:rPr>
         <w:t xml:space="preserve">Contact: </w:t>
       </w:r>
-      <w:r>
-        <w:rPr>
-          <w:rFonts w:ascii="Source Sans Pro Light" w:hAnsi="Source Sans Pro Light"/>
+    </w:p>
+    <w:p>
+      <w:pPr>
+        <w:tabs>
+          <w:tab w:val="left" w:pos="5245"/>
+        </w:tabs>
+        <w:spacing w:after="0" w:line="240" w:lineRule="auto"/>
+        <w:rPr>
+          <w:rFonts w:ascii="Source Sans Pro Light" w:hAnsi="Source Sans Pro Light"/>
+          <w:sz w:val="20"/>
+          <w:szCs w:val="20"/>
+        </w:rPr>
+      </w:pPr>
+      <w:r>
+        <w:rPr>
+          <w:rFonts w:ascii="Source Sans Pro Light" w:hAnsi="Source Sans Pro Light"/>
+          <w:sz w:val="20"/>
+          <w:szCs w:val="20"/>
         </w:rPr>
         <w:t>&lt;</w:t>
       </w:r>
       <w:r>
         <w:rPr>
           <w:rFonts w:ascii="Source Sans Pro Light" w:hAnsi="Source Sans Pro Light" w:cs="Arial"/>
+          <w:sz w:val="20"/>
+          <w:szCs w:val="20"/>
         </w:rPr>
         <w:t>Casework Officer</w:t>
       </w:r>
       <w:r>
         <w:rPr>
           <w:rFonts w:ascii="Source Sans Pro Light" w:hAnsi="Source Sans Pro Light" w:cs="Arial"/>
+          <w:sz w:val="20"/>
+          <w:szCs w:val="20"/>
         </w:rPr>
         <w:t>&gt;</w:t>
       </w:r>
@@ -397,59 +464,71 @@
         <w:spacing w:after="0" w:line="240" w:lineRule="auto"/>
         <w:rPr>
           <w:rFonts w:ascii="Source Sans Pro Light" w:hAnsi="Source Sans Pro Light"/>
-        </w:rPr>
-      </w:pPr>
-      <w:r>
-        <w:rPr>
-          <w:rFonts w:ascii="Source Sans Pro Light" w:hAnsi="Source Sans Pro Light"/>
-        </w:rPr>
-        <w:t xml:space="preserve">Direct Dial: </w:t>
-      </w:r>
-      <w:r>
-        <w:rPr>
-          <w:rFonts w:ascii="Source Sans Pro Light" w:hAnsi="Source Sans Pro Light"/>
+          <w:sz w:val="20"/>
+          <w:szCs w:val="20"/>
+        </w:rPr>
+      </w:pPr>
+      <w:r>
+        <w:rPr>
+          <w:rFonts w:ascii="Source Sans Pro Light" w:hAnsi="Source Sans Pro Light"/>
+          <w:sz w:val="20"/>
+          <w:szCs w:val="20"/>
         </w:rPr>
         <w:t>&lt;</w:t>
       </w:r>
       <w:r>
         <w:rPr>
           <w:rFonts w:ascii="Source Sans Pro Light" w:hAnsi="Source Sans Pro Light" w:cs="Arial"/>
+          <w:sz w:val="20"/>
+          <w:szCs w:val="20"/>
         </w:rPr>
         <w:t>C</w:t>
       </w:r>
       <w:r>
         <w:rPr>
           <w:rFonts w:ascii="Source Sans Pro Light" w:hAnsi="Source Sans Pro Light" w:cs="Arial"/>
+          <w:sz w:val="20"/>
+          <w:szCs w:val="20"/>
         </w:rPr>
         <w:t xml:space="preserve">asework </w:t>
       </w:r>
       <w:r>
         <w:rPr>
           <w:rFonts w:ascii="Source Sans Pro Light" w:hAnsi="Source Sans Pro Light" w:cs="Arial"/>
+          <w:sz w:val="20"/>
+          <w:szCs w:val="20"/>
         </w:rPr>
         <w:t>O</w:t>
       </w:r>
       <w:r>
         <w:rPr>
           <w:rFonts w:ascii="Source Sans Pro Light" w:hAnsi="Source Sans Pro Light" w:cs="Arial"/>
+          <w:sz w:val="20"/>
+          <w:szCs w:val="20"/>
         </w:rPr>
         <w:t>fficer</w:t>
       </w:r>
       <w:r>
         <w:rPr>
           <w:rFonts w:ascii="Source Sans Pro Light" w:hAnsi="Source Sans Pro Light" w:cs="Arial"/>
+          <w:sz w:val="20"/>
+          <w:szCs w:val="20"/>
         </w:rPr>
         <w:t xml:space="preserve"> Number</w:t>
       </w:r>
       <w:r>
         <w:rPr>
           <w:rFonts w:ascii="Source Sans Pro Light" w:hAnsi="Source Sans Pro Light"/>
+          <w:sz w:val="20"/>
+          <w:szCs w:val="20"/>
         </w:rPr>
         <w:t>&gt;</w:t>
       </w:r>
       <w:r>
         <w:rPr>
           <w:rFonts w:ascii="Source Sans Pro Light" w:hAnsi="Source Sans Pro Light"/>
+          <w:sz w:val="20"/>
+          <w:szCs w:val="20"/>
         </w:rPr>
         <w:t xml:space="preserve"> </w:t>
       </w:r>
@@ -462,53 +541,65 @@
         <w:spacing w:after="0" w:line="240" w:lineRule="auto"/>
         <w:rPr>
           <w:rFonts w:ascii="Source Sans Pro Light" w:hAnsi="Source Sans Pro Light"/>
-        </w:rPr>
-      </w:pPr>
-      <w:r>
-        <w:rPr>
-          <w:rFonts w:ascii="Source Sans Pro Light" w:hAnsi="Source Sans Pro Light"/>
-        </w:rPr>
-        <w:t xml:space="preserve">Email: </w:t>
-      </w:r>
-      <w:r>
-        <w:rPr>
-          <w:rFonts w:ascii="Source Sans Pro Light" w:hAnsi="Source Sans Pro Light"/>
+          <w:sz w:val="20"/>
+          <w:szCs w:val="20"/>
+        </w:rPr>
+      </w:pPr>
+      <w:bookmarkStart w:id="0" w:name="_GoBack"/>
+      <w:bookmarkEnd w:id="0"/>
+      <w:r>
+        <w:rPr>
+          <w:rFonts w:ascii="Source Sans Pro Light" w:hAnsi="Source Sans Pro Light"/>
+          <w:sz w:val="20"/>
+          <w:szCs w:val="20"/>
         </w:rPr>
         <w:t>&lt;</w:t>
       </w:r>
       <w:r>
         <w:rPr>
           <w:rFonts w:ascii="Source Sans Pro Light" w:hAnsi="Source Sans Pro Light" w:cs="Arial"/>
+          <w:sz w:val="20"/>
+          <w:szCs w:val="20"/>
         </w:rPr>
         <w:t>C</w:t>
       </w:r>
       <w:r>
         <w:rPr>
           <w:rFonts w:ascii="Source Sans Pro Light" w:hAnsi="Source Sans Pro Light" w:cs="Arial"/>
+          <w:sz w:val="20"/>
+          <w:szCs w:val="20"/>
         </w:rPr>
         <w:t xml:space="preserve">asework </w:t>
       </w:r>
       <w:r>
         <w:rPr>
           <w:rFonts w:ascii="Source Sans Pro Light" w:hAnsi="Source Sans Pro Light" w:cs="Arial"/>
+          <w:sz w:val="20"/>
+          <w:szCs w:val="20"/>
         </w:rPr>
         <w:t>O</w:t>
       </w:r>
       <w:r>
         <w:rPr>
           <w:rFonts w:ascii="Source Sans Pro Light" w:hAnsi="Source Sans Pro Light" w:cs="Arial"/>
+          <w:sz w:val="20"/>
+          <w:szCs w:val="20"/>
         </w:rPr>
         <w:t>fficer</w:t>
       </w:r>
       <w:r>
         <w:rPr>
           <w:rFonts w:ascii="Source Sans Pro Light" w:hAnsi="Source Sans Pro Light" w:cs="Arial"/>
+          <w:sz w:val="20"/>
+          <w:szCs w:val="20"/>
         </w:rPr>
         <w:t xml:space="preserve"> Email</w:t>
       </w:r>
       <w:r>
         <w:rPr>
           <w:rFonts w:ascii="Source Sans Pro Light" w:hAnsi="Source Sans Pro Light"/>
+          <w:sz w:val="20"/>
+          <w:szCs w:val="20"/>
         </w:rPr>
         <w:t>&gt;</w:t>
       </w:r>
@@ -521,6 +612,8 @@
         <w:spacing w:after="0" w:line="240" w:lineRule="auto"/>
         <w:rPr>
           <w:rFonts w:ascii="Source Sans Pro Light" w:hAnsi="Source Sans Pro Light"/>
+          <w:sz w:val="20"/>
+          <w:szCs w:val="20"/>
         </w:rPr>
       </w:pPr>
     </w:p>
@@ -537,10 +630,7 @@
           <w:type w:val="continuous"/>
           <w:pgSz w:w="11906" w:h="16838"/>
           <w:pgMar w:top="1440" w:right="1440" w:bottom="2694" w:left="1440" w:header="708" w:footer="708" w:gutter="0"/>
-          <w:cols w:num="2" w:space="708" w:equalWidth="0">
-            <w:col w:w="5004" w:space="720"/>
-            <w:col w:w="3300"/>
-          </w:cols>
+          <w:cols w:num="2" w:space="720"/>
           <w:docGrid w:linePitch="360"/>
         </w:sectPr>
       </w:pPr>
@@ -971,8 +1061,6 @@
           <w:rFonts w:ascii="Source Sans Pro Light" w:hAnsi="Source Sans Pro Light"/>
         </w:rPr>
       </w:pPr>
-      <w:bookmarkStart w:id="0" w:name="_GoBack"/>
-      <w:bookmarkEnd w:id="0"/>
       <w:r>
         <w:rPr>
           <w:rFonts w:ascii="Source Sans Pro Light" w:hAnsi="Source Sans Pro Light"/>
@@ -1045,7 +1133,6 @@
         <w:rPr>
           <w:rFonts w:ascii="Source Sans Pro Light" w:hAnsi="Source Sans Pro Light"/>
         </w:rPr>
-        <w:lastRenderedPageBreak/>
         <w:t>This response relates solely to archaeological issues.</w:t>
       </w:r>
     </w:p>
@@ -2456,6 +2543,21 @@
 </file>
 
 <file path=customXml/item1.xml><?xml version="1.0" encoding="utf-8"?>
+<p:properties xmlns:p="http://schemas.microsoft.com/office/2006/metadata/properties" xmlns:xsi="http://www.w3.org/2001/XMLSchema-instance" xmlns:pc="http://schemas.microsoft.com/office/infopath/2007/PartnerControls">
+  <documentManagement/>
+</p:properties>
+</file>
+
+<file path=customXml/item2.xml><?xml version="1.0" encoding="utf-8"?>
+<?mso-contentType ?>
+<FormTemplates xmlns="http://schemas.microsoft.com/sharepoint/v3/contenttype/forms">
+  <Display>DocumentLibraryForm</Display>
+  <Edit>DocumentLibraryForm</Edit>
+  <New>DocumentLibraryForm</New>
+</FormTemplates>
+</file>
+
+<file path=customXml/item3.xml><?xml version="1.0" encoding="utf-8"?>
 <ct:contentTypeSchema xmlns:ct="http://schemas.microsoft.com/office/2006/metadata/contentType" xmlns:ma="http://schemas.microsoft.com/office/2006/metadata/properties/metaAttributes" ct:_="" ma:_="" ma:contentTypeName="Document" ma:contentTypeID="0x010100B414C6717266E74190F05281F89E6026" ma:contentTypeVersion="12" ma:contentTypeDescription="Create a new document." ma:contentTypeScope="" ma:versionID="9c5a627168d06f595f33ca24f35aedd4">
   <xsd:schema xmlns:xsd="http://www.w3.org/2001/XMLSchema" xmlns:xs="http://www.w3.org/2001/XMLSchema" xmlns:p="http://schemas.microsoft.com/office/2006/metadata/properties" xmlns:ns2="06cfe00f-839a-4df9-b5c7-4ebac7d0c360" xmlns:ns3="610ec4a7-94b8-4d25-ad4b-84626814a18d" targetNamespace="http://schemas.microsoft.com/office/2006/metadata/properties" ma:root="true" ma:fieldsID="4bcf9b8f6f85f90451be37a25cf20a3b" ns2:_="" ns3:_="">
     <xsd:import namespace="06cfe00f-839a-4df9-b5c7-4ebac7d0c360"/>
@@ -2672,22 +2774,24 @@
 </ct:contentTypeSchema>
 </file>
 
-<file path=customXml/item2.xml><?xml version="1.0" encoding="utf-8"?>
-<?mso-contentType ?>
-<FormTemplates xmlns="http://schemas.microsoft.com/sharepoint/v3/contenttype/forms">
-  <Display>DocumentLibraryForm</Display>
-  <Edit>DocumentLibraryForm</Edit>
-  <New>DocumentLibraryForm</New>
-</FormTemplates>
+<file path=customXml/itemProps1.xml><?xml version="1.0" encoding="utf-8"?>
+<ds:datastoreItem xmlns:ds="http://schemas.openxmlformats.org/officeDocument/2006/customXml" ds:itemID="{5C7AE9E9-0CB8-4407-AF10-4E5D381709F6}">
+  <ds:schemaRefs>
+    <ds:schemaRef ds:uri="http://schemas.microsoft.com/office/2006/metadata/properties"/>
+    <ds:schemaRef ds:uri="http://schemas.microsoft.com/office/infopath/2007/PartnerControls"/>
+  </ds:schemaRefs>
+</ds:datastoreItem>
 </file>
 
-<file path=customXml/item3.xml><?xml version="1.0" encoding="utf-8"?>
-<p:properties xmlns:p="http://schemas.microsoft.com/office/2006/metadata/properties" xmlns:xsi="http://www.w3.org/2001/XMLSchema-instance" xmlns:pc="http://schemas.microsoft.com/office/infopath/2007/PartnerControls">
-  <documentManagement/>
-</p:properties>
+<file path=customXml/itemProps2.xml><?xml version="1.0" encoding="utf-8"?>
+<ds:datastoreItem xmlns:ds="http://schemas.openxmlformats.org/officeDocument/2006/customXml" ds:itemID="{A5F0A144-934D-4A66-917F-A2E57EEB6C14}">
+  <ds:schemaRefs>
+    <ds:schemaRef ds:uri="http://schemas.microsoft.com/sharepoint/v3/contenttype/forms"/>
+  </ds:schemaRefs>
+</ds:datastoreItem>
 </file>
 
-<file path=customXml/itemProps1.xml><?xml version="1.0" encoding="utf-8"?>
+<file path=customXml/itemProps3.xml><?xml version="1.0" encoding="utf-8"?>
 <ds:datastoreItem xmlns:ds="http://schemas.openxmlformats.org/officeDocument/2006/customXml" ds:itemID="{0C30B275-D598-47BE-AB0F-C4D556878D21}">
   <ds:schemaRefs>
     <ds:schemaRef ds:uri="http://schemas.microsoft.com/office/2006/metadata/contentType"/>
@@ -2704,21 +2808,4 @@
     <ds:schemaRef ds:uri="http://schemas.microsoft.com/internal/obd"/>
   </ds:schemaRefs>
 </ds:datastoreItem>
-</file>
-
-<file path=customXml/itemProps2.xml><?xml version="1.0" encoding="utf-8"?>
-<ds:datastoreItem xmlns:ds="http://schemas.openxmlformats.org/officeDocument/2006/customXml" ds:itemID="{A5F0A144-934D-4A66-917F-A2E57EEB6C14}">
-  <ds:schemaRefs>
-    <ds:schemaRef ds:uri="http://schemas.microsoft.com/sharepoint/v3/contenttype/forms"/>
-  </ds:schemaRefs>
-</ds:datastoreItem>
-</file>
-
-<file path=customXml/itemProps3.xml><?xml version="1.0" encoding="utf-8"?>
-<ds:datastoreItem xmlns:ds="http://schemas.openxmlformats.org/officeDocument/2006/customXml" ds:itemID="{5C7AE9E9-0CB8-4407-AF10-4E5D381709F6}">
-  <ds:schemaRefs>
-    <ds:schemaRef ds:uri="http://schemas.microsoft.com/office/2006/metadata/properties"/>
-    <ds:schemaRef ds:uri="http://schemas.microsoft.com/office/infopath/2007/PartnerControls"/>
-  </ds:schemaRefs>
-</ds:datastoreItem>
 </file>
</xml_diff>

<commit_message>
44316 Recreate letter tags to ensure run coherance
</commit_message>
<xml_diff>
--- a/arches_her/docx/Blank Adviser Letter.docx
+++ b/arches_her/docx/Blank Adviser Letter.docx
@@ -25,13 +25,9 @@
               </w:tabs>
               <w:ind w:right="176"/>
               <w:jc w:val="center"/>
-              <w:rPr>
-                <w:rFonts w:ascii="Source Sans Pro Light" w:hAnsi="Source Sans Pro Light"/>
-              </w:rPr>
             </w:pPr>
             <w:r>
               <w:rPr>
-                <w:rFonts w:ascii="Source Sans Pro Light" w:hAnsi="Source Sans Pro Light"/>
                 <w:noProof/>
                 <w:lang w:eastAsia="en-GB"/>
               </w:rPr>
@@ -85,9 +81,6 @@
               </w:drawing>
             </w:r>
             <w:r>
-              <w:rPr>
-                <w:rFonts w:ascii="Source Sans Pro Light" w:hAnsi="Source Sans Pro Light"/>
-              </w:rPr>
               <w:br/>
             </w:r>
           </w:p>
@@ -98,9 +91,6 @@
               </w:tabs>
               <w:ind w:right="176"/>
               <w:jc w:val="center"/>
-              <w:rPr>
-                <w:rFonts w:ascii="Source Sans Pro Light" w:hAnsi="Source Sans Pro Light"/>
-              </w:rPr>
             </w:pPr>
           </w:p>
           <w:p>
@@ -110,9 +100,6 @@
               </w:tabs>
               <w:ind w:right="176"/>
               <w:jc w:val="center"/>
-              <w:rPr>
-                <w:rFonts w:ascii="Source Sans Pro Light" w:hAnsi="Source Sans Pro Light"/>
-              </w:rPr>
             </w:pPr>
           </w:p>
           <w:p>
@@ -122,9 +109,6 @@
               </w:tabs>
               <w:ind w:right="176"/>
               <w:jc w:val="center"/>
-              <w:rPr>
-                <w:rFonts w:ascii="Source Sans Pro Light" w:hAnsi="Source Sans Pro Light"/>
-              </w:rPr>
             </w:pPr>
           </w:p>
           <w:p>
@@ -134,9 +118,6 @@
               </w:tabs>
               <w:ind w:right="176"/>
               <w:jc w:val="center"/>
-              <w:rPr>
-                <w:rFonts w:ascii="Source Sans Pro Light" w:hAnsi="Source Sans Pro Light"/>
-              </w:rPr>
             </w:pPr>
           </w:p>
           <w:p>
@@ -145,9 +126,6 @@
                 <w:tab w:val="left" w:pos="5245"/>
               </w:tabs>
               <w:jc w:val="center"/>
-              <w:rPr>
-                <w:rFonts w:ascii="Source Sans Pro Light" w:hAnsi="Source Sans Pro Light"/>
-              </w:rPr>
             </w:pPr>
           </w:p>
         </w:tc>
@@ -159,20 +137,14 @@
           <w:tab w:val="left" w:pos="5245"/>
         </w:tabs>
         <w:spacing w:after="0" w:line="240" w:lineRule="auto"/>
-        <w:rPr>
-          <w:rFonts w:ascii="Source Sans Pro Light" w:hAnsi="Source Sans Pro Light"/>
-        </w:rPr>
-      </w:pPr>
-    </w:p>
-    <w:p>
-      <w:pPr>
-        <w:tabs>
-          <w:tab w:val="left" w:pos="5245"/>
-        </w:tabs>
-        <w:spacing w:after="0" w:line="240" w:lineRule="auto"/>
-        <w:rPr>
-          <w:rFonts w:ascii="Source Sans Pro Light" w:hAnsi="Source Sans Pro Light"/>
-        </w:rPr>
+      </w:pPr>
+    </w:p>
+    <w:p>
+      <w:pPr>
+        <w:tabs>
+          <w:tab w:val="left" w:pos="5245"/>
+        </w:tabs>
+        <w:spacing w:after="0" w:line="240" w:lineRule="auto"/>
         <w:sectPr>
           <w:footerReference w:type="default" r:id="rId10"/>
           <w:pgSz w:w="11906" w:h="16838"/>
@@ -189,7 +161,6 @@
         </w:tabs>
         <w:spacing w:after="0" w:line="240" w:lineRule="auto"/>
         <w:rPr>
-          <w:rFonts w:ascii="Source Sans Pro Light" w:hAnsi="Source Sans Pro Light"/>
           <w:sz w:val="20"/>
           <w:szCs w:val="20"/>
         </w:rPr>
@@ -197,435 +168,186 @@
     </w:p>
     <w:p>
       <w:pPr>
-        <w:tabs>
-          <w:tab w:val="left" w:pos="5245"/>
-        </w:tabs>
-        <w:spacing w:after="0" w:line="240" w:lineRule="auto"/>
-        <w:rPr>
-          <w:rFonts w:ascii="Source Sans Pro Light" w:hAnsi="Source Sans Pro Light"/>
+        <w:pStyle w:val="KeyHeadDetails"/>
+      </w:pPr>
+      <w:r>
+        <w:t>&lt;Name of person consulting&gt;</w:t>
+      </w:r>
+    </w:p>
+    <w:p>
+      <w:pPr>
+        <w:pStyle w:val="KeyHeadDetails"/>
+      </w:pPr>
+      <w:r>
+        <w:t>&lt;Address of consulting organisation&gt;</w:t>
+      </w:r>
+    </w:p>
+    <w:p>
+      <w:pPr>
+        <w:tabs>
+          <w:tab w:val="left" w:pos="5245"/>
+        </w:tabs>
+        <w:spacing w:after="0" w:line="240" w:lineRule="auto"/>
+        <w:rPr>
           <w:sz w:val="20"/>
           <w:szCs w:val="20"/>
         </w:rPr>
       </w:pPr>
-      <w:r>
-        <w:rPr>
-          <w:rFonts w:ascii="Source Sans Pro Light" w:hAnsi="Source Sans Pro Light"/>
+    </w:p>
+    <w:p>
+      <w:pPr>
+        <w:tabs>
+          <w:tab w:val="left" w:pos="5245"/>
+        </w:tabs>
+        <w:spacing w:after="0" w:line="240" w:lineRule="auto"/>
+        <w:rPr>
           <w:sz w:val="20"/>
           <w:szCs w:val="20"/>
         </w:rPr>
-        <w:t>&lt;Name of person consulting&gt;</w:t>
-      </w:r>
-    </w:p>
-    <w:p>
-      <w:pPr>
-        <w:tabs>
-          <w:tab w:val="left" w:pos="5245"/>
-        </w:tabs>
-        <w:spacing w:after="0" w:line="240" w:lineRule="auto"/>
-        <w:rPr>
-          <w:rFonts w:ascii="Source Sans Pro Light" w:hAnsi="Source Sans Pro Light"/>
+      </w:pPr>
+      <w:r>
+        <w:rPr>
           <w:sz w:val="20"/>
           <w:szCs w:val="20"/>
         </w:rPr>
-      </w:pPr>
-      <w:r>
-        <w:rPr>
-          <w:rFonts w:ascii="Source Sans Pro Light" w:hAnsi="Source Sans Pro Light"/>
+        <w:br w:type="column"/>
+      </w:r>
+    </w:p>
+    <w:p>
+      <w:pPr>
+        <w:tabs>
+          <w:tab w:val="left" w:pos="5245"/>
+        </w:tabs>
+        <w:spacing w:after="0" w:line="240" w:lineRule="auto"/>
+        <w:rPr>
           <w:sz w:val="20"/>
           <w:szCs w:val="20"/>
         </w:rPr>
-        <w:t>&lt;Address of consulting organisation</w:t>
-      </w:r>
-      <w:r>
-        <w:rPr>
-          <w:rFonts w:ascii="Source Sans Pro Light" w:hAnsi="Source Sans Pro Light"/>
+      </w:pPr>
+      <w:r>
+        <w:rPr>
           <w:sz w:val="20"/>
           <w:szCs w:val="20"/>
         </w:rPr>
-        <w:t>&gt;</w:t>
-      </w:r>
-      <w:r>
-        <w:rPr>
-          <w:rFonts w:ascii="Source Sans Pro Light" w:hAnsi="Source Sans Pro Light"/>
+        <w:t xml:space="preserve">Your Ref: </w:t>
+      </w:r>
+      <w:r>
+        <w:rPr>
           <w:sz w:val="20"/>
           <w:szCs w:val="20"/>
         </w:rPr>
-        <w:t xml:space="preserve"> </w:t>
-      </w:r>
-    </w:p>
-    <w:p>
-      <w:pPr>
-        <w:tabs>
-          <w:tab w:val="left" w:pos="5245"/>
-        </w:tabs>
-        <w:spacing w:after="0" w:line="240" w:lineRule="auto"/>
-        <w:rPr>
-          <w:rFonts w:ascii="Source Sans Pro Light" w:hAnsi="Source Sans Pro Light"/>
+        <w:t>&lt;Reference&gt;</w:t>
+      </w:r>
+    </w:p>
+    <w:p>
+      <w:pPr>
+        <w:tabs>
+          <w:tab w:val="left" w:pos="5245"/>
+        </w:tabs>
+        <w:spacing w:after="0" w:line="240" w:lineRule="auto"/>
+        <w:rPr>
           <w:sz w:val="20"/>
           <w:szCs w:val="20"/>
         </w:rPr>
       </w:pPr>
-    </w:p>
-    <w:p>
-      <w:pPr>
-        <w:tabs>
-          <w:tab w:val="left" w:pos="5245"/>
-        </w:tabs>
-        <w:spacing w:after="0" w:line="240" w:lineRule="auto"/>
-        <w:rPr>
-          <w:rFonts w:ascii="Source Sans Pro Light" w:hAnsi="Source Sans Pro Light"/>
+      <w:r>
+        <w:rPr>
           <w:sz w:val="20"/>
           <w:szCs w:val="20"/>
         </w:rPr>
-      </w:pPr>
-      <w:r>
-        <w:rPr>
-          <w:rFonts w:ascii="Source Sans Pro Light" w:hAnsi="Source Sans Pro Light"/>
+        <w:t xml:space="preserve">Our Ref: </w:t>
+      </w:r>
+      <w:r>
+        <w:rPr>
           <w:sz w:val="20"/>
           <w:szCs w:val="20"/>
         </w:rPr>
-        <w:br w:type="column"/>
-      </w:r>
-    </w:p>
-    <w:p>
-      <w:pPr>
-        <w:tabs>
-          <w:tab w:val="left" w:pos="5245"/>
-        </w:tabs>
-        <w:spacing w:after="0" w:line="240" w:lineRule="auto"/>
-        <w:rPr>
-          <w:rFonts w:ascii="Source Sans Pro Light" w:hAnsi="Source Sans Pro Light"/>
+        <w:t>&lt;Primary Reference Number&gt;</w:t>
+      </w:r>
+    </w:p>
+    <w:p>
+      <w:pPr>
+        <w:tabs>
+          <w:tab w:val="left" w:pos="5245"/>
+        </w:tabs>
+        <w:spacing w:after="0" w:line="240" w:lineRule="auto"/>
+        <w:rPr>
           <w:sz w:val="20"/>
           <w:szCs w:val="20"/>
         </w:rPr>
       </w:pPr>
       <w:r>
         <w:rPr>
-          <w:rFonts w:ascii="Source Sans Pro Light" w:hAnsi="Source Sans Pro Light"/>
           <w:sz w:val="20"/>
           <w:szCs w:val="20"/>
         </w:rPr>
-        <w:t xml:space="preserve">Your Ref: </w:t>
-      </w:r>
-      <w:r>
-        <w:rPr>
-          <w:rFonts w:ascii="Source Sans Pro Light" w:hAnsi="Source Sans Pro Light"/>
+        <w:tab/>
+      </w:r>
+    </w:p>
+    <w:p>
+      <w:pPr>
+        <w:tabs>
+          <w:tab w:val="left" w:pos="5245"/>
+        </w:tabs>
+        <w:spacing w:after="0" w:line="240" w:lineRule="auto"/>
+        <w:rPr>
           <w:sz w:val="20"/>
           <w:szCs w:val="20"/>
         </w:rPr>
-        <w:t>&lt;</w:t>
-      </w:r>
-      <w:r>
-        <w:rPr>
-          <w:rFonts w:ascii="Source Sans Pro Light" w:hAnsi="Source Sans Pro Light" w:cs="Arial"/>
+      </w:pPr>
+      <w:r>
+        <w:rPr>
           <w:sz w:val="20"/>
           <w:szCs w:val="20"/>
         </w:rPr>
-        <w:t>Reference</w:t>
-      </w:r>
-      <w:r>
-        <w:rPr>
-          <w:rFonts w:ascii="Source Sans Pro Light" w:hAnsi="Source Sans Pro Light"/>
+        <w:t xml:space="preserve">Contact: </w:t>
+      </w:r>
+    </w:p>
+    <w:p>
+      <w:pPr>
+        <w:pStyle w:val="KeyHeadDetails"/>
+      </w:pPr>
+      <w:r>
+        <w:t>&lt;Casework Officer&gt;</w:t>
+      </w:r>
+    </w:p>
+    <w:p>
+      <w:pPr>
+        <w:pStyle w:val="KeyHeadDetails"/>
+      </w:pPr>
+      <w:r>
+        <w:t>&lt;Casework Officer Number&gt;</w:t>
+      </w:r>
+      <w:r>
+        <w:t xml:space="preserve"> </w:t>
+      </w:r>
+    </w:p>
+    <w:p>
+      <w:pPr>
+        <w:pStyle w:val="KeyHeadDetails"/>
+      </w:pPr>
+      <w:r>
+        <w:t>&lt;Casework Officer Email&gt;</w:t>
+      </w:r>
+    </w:p>
+    <w:p>
+      <w:pPr>
+        <w:tabs>
+          <w:tab w:val="left" w:pos="5245"/>
+        </w:tabs>
+        <w:spacing w:after="0" w:line="240" w:lineRule="auto"/>
+        <w:rPr>
           <w:sz w:val="20"/>
           <w:szCs w:val="20"/>
         </w:rPr>
-        <w:t>&gt;</w:t>
-      </w:r>
-    </w:p>
-    <w:p>
-      <w:pPr>
-        <w:tabs>
-          <w:tab w:val="left" w:pos="5245"/>
-        </w:tabs>
-        <w:spacing w:after="0" w:line="240" w:lineRule="auto"/>
-        <w:rPr>
-          <w:rFonts w:ascii="Source Sans Pro Light" w:hAnsi="Source Sans Pro Light"/>
-          <w:sz w:val="20"/>
-          <w:szCs w:val="20"/>
-        </w:rPr>
-      </w:pPr>
-      <w:r>
-        <w:rPr>
-          <w:rFonts w:ascii="Source Sans Pro Light" w:hAnsi="Source Sans Pro Light"/>
-          <w:sz w:val="20"/>
-          <w:szCs w:val="20"/>
-        </w:rPr>
-        <w:t xml:space="preserve">Our Ref: </w:t>
-      </w:r>
-      <w:r>
-        <w:rPr>
-          <w:rFonts w:ascii="Source Sans Pro Light" w:hAnsi="Source Sans Pro Light"/>
-          <w:sz w:val="20"/>
-          <w:szCs w:val="20"/>
-        </w:rPr>
-        <w:t>&lt;</w:t>
-      </w:r>
-      <w:r>
-        <w:rPr>
-          <w:rFonts w:ascii="Source Sans Pro Light" w:hAnsi="Source Sans Pro Light" w:cs="Arial"/>
-          <w:sz w:val="20"/>
-          <w:szCs w:val="20"/>
-        </w:rPr>
-        <w:t>Primary Reference Number</w:t>
-      </w:r>
-      <w:r>
-        <w:rPr>
-          <w:rFonts w:ascii="Source Sans Pro Light" w:hAnsi="Source Sans Pro Light"/>
-          <w:sz w:val="20"/>
-          <w:szCs w:val="20"/>
-        </w:rPr>
-        <w:t>&gt;</w:t>
-      </w:r>
-    </w:p>
-    <w:p>
-      <w:pPr>
-        <w:tabs>
-          <w:tab w:val="left" w:pos="5245"/>
-        </w:tabs>
-        <w:spacing w:after="0" w:line="240" w:lineRule="auto"/>
-        <w:rPr>
-          <w:rFonts w:ascii="Source Sans Pro Light" w:hAnsi="Source Sans Pro Light"/>
-          <w:sz w:val="20"/>
-          <w:szCs w:val="20"/>
-        </w:rPr>
-      </w:pPr>
-      <w:r>
-        <w:rPr>
-          <w:rFonts w:ascii="Source Sans Pro Light" w:hAnsi="Source Sans Pro Light"/>
-          <w:sz w:val="20"/>
-          <w:szCs w:val="20"/>
-        </w:rPr>
-        <w:tab/>
-      </w:r>
-    </w:p>
-    <w:p>
-      <w:pPr>
-        <w:tabs>
-          <w:tab w:val="left" w:pos="5245"/>
-        </w:tabs>
-        <w:spacing w:after="0" w:line="240" w:lineRule="auto"/>
-        <w:rPr>
-          <w:rFonts w:ascii="Source Sans Pro Light" w:hAnsi="Source Sans Pro Light"/>
-          <w:sz w:val="20"/>
-          <w:szCs w:val="20"/>
-        </w:rPr>
-      </w:pPr>
-      <w:r>
-        <w:rPr>
-          <w:rFonts w:ascii="Source Sans Pro Light" w:hAnsi="Source Sans Pro Light"/>
-          <w:sz w:val="20"/>
-          <w:szCs w:val="20"/>
-        </w:rPr>
-        <w:t xml:space="preserve">Contact: </w:t>
-      </w:r>
-    </w:p>
-    <w:p>
-      <w:pPr>
-        <w:tabs>
-          <w:tab w:val="left" w:pos="5245"/>
-        </w:tabs>
-        <w:spacing w:after="0" w:line="240" w:lineRule="auto"/>
-        <w:rPr>
-          <w:rFonts w:ascii="Source Sans Pro Light" w:hAnsi="Source Sans Pro Light"/>
-          <w:sz w:val="20"/>
-          <w:szCs w:val="20"/>
-        </w:rPr>
-      </w:pPr>
-      <w:r>
-        <w:rPr>
-          <w:rFonts w:ascii="Source Sans Pro Light" w:hAnsi="Source Sans Pro Light"/>
-          <w:sz w:val="20"/>
-          <w:szCs w:val="20"/>
-        </w:rPr>
-        <w:t>&lt;</w:t>
-      </w:r>
-      <w:r>
-        <w:rPr>
-          <w:rFonts w:ascii="Source Sans Pro Light" w:hAnsi="Source Sans Pro Light" w:cs="Arial"/>
-          <w:sz w:val="20"/>
-          <w:szCs w:val="20"/>
-        </w:rPr>
-        <w:t>Casework Officer</w:t>
-      </w:r>
-      <w:r>
-        <w:rPr>
-          <w:rFonts w:ascii="Source Sans Pro Light" w:hAnsi="Source Sans Pro Light" w:cs="Arial"/>
-          <w:sz w:val="20"/>
-          <w:szCs w:val="20"/>
-        </w:rPr>
-        <w:t>&gt;</w:t>
-      </w:r>
-    </w:p>
-    <w:p>
-      <w:pPr>
-        <w:tabs>
-          <w:tab w:val="left" w:pos="5245"/>
-        </w:tabs>
-        <w:spacing w:after="0" w:line="240" w:lineRule="auto"/>
-        <w:rPr>
-          <w:rFonts w:ascii="Source Sans Pro Light" w:hAnsi="Source Sans Pro Light"/>
-          <w:sz w:val="20"/>
-          <w:szCs w:val="20"/>
-        </w:rPr>
-      </w:pPr>
-      <w:r>
-        <w:rPr>
-          <w:rFonts w:ascii="Source Sans Pro Light" w:hAnsi="Source Sans Pro Light"/>
-          <w:sz w:val="20"/>
-          <w:szCs w:val="20"/>
-        </w:rPr>
-        <w:t>&lt;</w:t>
-      </w:r>
-      <w:r>
-        <w:rPr>
-          <w:rFonts w:ascii="Source Sans Pro Light" w:hAnsi="Source Sans Pro Light" w:cs="Arial"/>
-          <w:sz w:val="20"/>
-          <w:szCs w:val="20"/>
-        </w:rPr>
-        <w:t>C</w:t>
-      </w:r>
-      <w:r>
-        <w:rPr>
-          <w:rFonts w:ascii="Source Sans Pro Light" w:hAnsi="Source Sans Pro Light" w:cs="Arial"/>
-          <w:sz w:val="20"/>
-          <w:szCs w:val="20"/>
-        </w:rPr>
-        <w:t xml:space="preserve">asework </w:t>
-      </w:r>
-      <w:r>
-        <w:rPr>
-          <w:rFonts w:ascii="Source Sans Pro Light" w:hAnsi="Source Sans Pro Light" w:cs="Arial"/>
-          <w:sz w:val="20"/>
-          <w:szCs w:val="20"/>
-        </w:rPr>
-        <w:t>O</w:t>
-      </w:r>
-      <w:r>
-        <w:rPr>
-          <w:rFonts w:ascii="Source Sans Pro Light" w:hAnsi="Source Sans Pro Light" w:cs="Arial"/>
-          <w:sz w:val="20"/>
-          <w:szCs w:val="20"/>
-        </w:rPr>
-        <w:t>fficer</w:t>
-      </w:r>
-      <w:r>
-        <w:rPr>
-          <w:rFonts w:ascii="Source Sans Pro Light" w:hAnsi="Source Sans Pro Light" w:cs="Arial"/>
-          <w:sz w:val="20"/>
-          <w:szCs w:val="20"/>
-        </w:rPr>
-        <w:t xml:space="preserve"> Number</w:t>
-      </w:r>
-      <w:r>
-        <w:rPr>
-          <w:rFonts w:ascii="Source Sans Pro Light" w:hAnsi="Source Sans Pro Light"/>
-          <w:sz w:val="20"/>
-          <w:szCs w:val="20"/>
-        </w:rPr>
-        <w:t>&gt;</w:t>
-      </w:r>
-      <w:r>
-        <w:rPr>
-          <w:rFonts w:ascii="Source Sans Pro Light" w:hAnsi="Source Sans Pro Light"/>
-          <w:sz w:val="20"/>
-          <w:szCs w:val="20"/>
-        </w:rPr>
-        <w:t xml:space="preserve"> </w:t>
-      </w:r>
-    </w:p>
-    <w:p>
-      <w:pPr>
-        <w:tabs>
-          <w:tab w:val="left" w:pos="5245"/>
-        </w:tabs>
-        <w:spacing w:after="0" w:line="240" w:lineRule="auto"/>
-        <w:rPr>
-          <w:rFonts w:ascii="Source Sans Pro Light" w:hAnsi="Source Sans Pro Light"/>
-          <w:sz w:val="20"/>
-          <w:szCs w:val="20"/>
-        </w:rPr>
-      </w:pPr>
-      <w:bookmarkStart w:id="0" w:name="_GoBack"/>
-      <w:bookmarkEnd w:id="0"/>
-      <w:r>
-        <w:rPr>
-          <w:rFonts w:ascii="Source Sans Pro Light" w:hAnsi="Source Sans Pro Light"/>
-          <w:sz w:val="20"/>
-          <w:szCs w:val="20"/>
-        </w:rPr>
-        <w:t>&lt;</w:t>
-      </w:r>
-      <w:r>
-        <w:rPr>
-          <w:rFonts w:ascii="Source Sans Pro Light" w:hAnsi="Source Sans Pro Light" w:cs="Arial"/>
-          <w:sz w:val="20"/>
-          <w:szCs w:val="20"/>
-        </w:rPr>
-        <w:t>C</w:t>
-      </w:r>
-      <w:r>
-        <w:rPr>
-          <w:rFonts w:ascii="Source Sans Pro Light" w:hAnsi="Source Sans Pro Light" w:cs="Arial"/>
-          <w:sz w:val="20"/>
-          <w:szCs w:val="20"/>
-        </w:rPr>
-        <w:t xml:space="preserve">asework </w:t>
-      </w:r>
-      <w:r>
-        <w:rPr>
-          <w:rFonts w:ascii="Source Sans Pro Light" w:hAnsi="Source Sans Pro Light" w:cs="Arial"/>
-          <w:sz w:val="20"/>
-          <w:szCs w:val="20"/>
-        </w:rPr>
-        <w:t>O</w:t>
-      </w:r>
-      <w:r>
-        <w:rPr>
-          <w:rFonts w:ascii="Source Sans Pro Light" w:hAnsi="Source Sans Pro Light" w:cs="Arial"/>
-          <w:sz w:val="20"/>
-          <w:szCs w:val="20"/>
-        </w:rPr>
-        <w:t>fficer</w:t>
-      </w:r>
-      <w:r>
-        <w:rPr>
-          <w:rFonts w:ascii="Source Sans Pro Light" w:hAnsi="Source Sans Pro Light" w:cs="Arial"/>
-          <w:sz w:val="20"/>
-          <w:szCs w:val="20"/>
-        </w:rPr>
-        <w:t xml:space="preserve"> Email</w:t>
-      </w:r>
-      <w:r>
-        <w:rPr>
-          <w:rFonts w:ascii="Source Sans Pro Light" w:hAnsi="Source Sans Pro Light"/>
-          <w:sz w:val="20"/>
-          <w:szCs w:val="20"/>
-        </w:rPr>
-        <w:t>&gt;</w:t>
-      </w:r>
-    </w:p>
-    <w:p>
-      <w:pPr>
-        <w:tabs>
-          <w:tab w:val="left" w:pos="5245"/>
-        </w:tabs>
-        <w:spacing w:after="0" w:line="240" w:lineRule="auto"/>
-        <w:rPr>
-          <w:rFonts w:ascii="Source Sans Pro Light" w:hAnsi="Source Sans Pro Light"/>
-          <w:sz w:val="20"/>
-          <w:szCs w:val="20"/>
-        </w:rPr>
-      </w:pPr>
-    </w:p>
-    <w:p>
-      <w:pPr>
-        <w:tabs>
-          <w:tab w:val="left" w:pos="5245"/>
-        </w:tabs>
-        <w:spacing w:after="0" w:line="240" w:lineRule="auto"/>
-        <w:rPr>
-          <w:rFonts w:ascii="Source Sans Pro Light" w:hAnsi="Source Sans Pro Light"/>
-        </w:rPr>
+      </w:pPr>
+    </w:p>
+    <w:p>
+      <w:pPr>
+        <w:tabs>
+          <w:tab w:val="left" w:pos="5245"/>
+        </w:tabs>
+        <w:spacing w:after="0" w:line="240" w:lineRule="auto"/>
         <w:sectPr>
           <w:type w:val="continuous"/>
           <w:pgSz w:w="11906" w:h="16838"/>
@@ -641,113 +363,60 @@
           <w:tab w:val="left" w:pos="5245"/>
         </w:tabs>
         <w:spacing w:after="0" w:line="240" w:lineRule="auto"/>
-        <w:rPr>
-          <w:rFonts w:ascii="Source Sans Pro Light" w:hAnsi="Source Sans Pro Light"/>
-        </w:rPr>
-      </w:pPr>
-    </w:p>
-    <w:p>
-      <w:pPr>
-        <w:tabs>
-          <w:tab w:val="left" w:pos="5245"/>
-        </w:tabs>
-        <w:spacing w:after="0" w:line="240" w:lineRule="auto"/>
-        <w:rPr>
-          <w:rFonts w:ascii="Source Sans Pro Light" w:hAnsi="Source Sans Pro Light"/>
-        </w:rPr>
-      </w:pPr>
-      <w:r>
-        <w:rPr>
-          <w:rFonts w:ascii="Source Sans Pro Light" w:hAnsi="Source Sans Pro Light"/>
-        </w:rPr>
+      </w:pPr>
+    </w:p>
+    <w:p>
+      <w:pPr>
+        <w:pStyle w:val="Keybody"/>
+      </w:pPr>
+      <w:r>
         <w:t xml:space="preserve">                                                                                           </w:t>
       </w:r>
       <w:r>
-        <w:rPr>
-          <w:rFonts w:ascii="Source Sans Pro Light" w:hAnsi="Source Sans Pro Light"/>
-        </w:rPr>
         <w:tab/>
       </w:r>
       <w:r>
-        <w:rPr>
-          <w:rFonts w:ascii="Source Sans Pro Light" w:hAnsi="Source Sans Pro Light"/>
-        </w:rPr>
         <w:tab/>
       </w:r>
       <w:r>
-        <w:rPr>
-          <w:rFonts w:ascii="Source Sans Pro Light" w:hAnsi="Source Sans Pro Light"/>
-        </w:rPr>
-        <w:t>&lt;</w:t>
-      </w:r>
-      <w:r>
-        <w:rPr>
-          <w:rFonts w:ascii="Source Sans Pro Light" w:hAnsi="Source Sans Pro Light" w:cs="Arial"/>
-        </w:rPr>
-        <w:t>Completion Date</w:t>
-      </w:r>
-      <w:r>
-        <w:rPr>
-          <w:rFonts w:ascii="Source Sans Pro Light" w:hAnsi="Source Sans Pro Light" w:cs="Arial"/>
-        </w:rPr>
-        <w:t>&gt;</w:t>
-      </w:r>
-    </w:p>
-    <w:p>
-      <w:pPr>
-        <w:tabs>
-          <w:tab w:val="left" w:pos="5245"/>
-        </w:tabs>
-        <w:spacing w:after="0" w:line="240" w:lineRule="auto"/>
-        <w:rPr>
-          <w:rFonts w:ascii="Source Sans Pro Light" w:hAnsi="Source Sans Pro Light"/>
-        </w:rPr>
-      </w:pPr>
-    </w:p>
-    <w:p>
-      <w:pPr>
-        <w:tabs>
-          <w:tab w:val="left" w:pos="5245"/>
-        </w:tabs>
-        <w:spacing w:after="0" w:line="240" w:lineRule="auto"/>
-        <w:rPr>
-          <w:rFonts w:ascii="Source Sans Pro Light" w:hAnsi="Source Sans Pro Light"/>
-        </w:rPr>
-      </w:pPr>
-    </w:p>
-    <w:p>
-      <w:pPr>
-        <w:tabs>
-          <w:tab w:val="left" w:pos="5245"/>
-        </w:tabs>
-        <w:spacing w:after="0" w:line="240" w:lineRule="auto"/>
-        <w:rPr>
-          <w:rFonts w:ascii="Source Sans Pro Light" w:hAnsi="Source Sans Pro Light"/>
-        </w:rPr>
-      </w:pPr>
-      <w:r>
-        <w:rPr>
-          <w:rFonts w:ascii="Source Sans Pro Light" w:hAnsi="Source Sans Pro Light"/>
-        </w:rPr>
-        <w:t xml:space="preserve">Dear </w:t>
-      </w:r>
-      <w:r>
-        <w:rPr>
-          <w:rFonts w:ascii="Source Sans Pro Light" w:hAnsi="Source Sans Pro Light" w:cs="Arial"/>
-          <w:noProof/>
-        </w:rPr>
-        <w:t>&lt;</w:t>
-      </w:r>
-      <w:r>
-        <w:rPr>
-          <w:rFonts w:ascii="Source Sans Pro Light" w:hAnsi="Source Sans Pro Light" w:cs="Arial"/>
-          <w:noProof/>
-        </w:rPr>
-        <w:t>Contact Name&gt;</w:t>
-      </w:r>
-      <w:r>
-        <w:rPr>
-          <w:rFonts w:ascii="Source Sans Pro Light" w:hAnsi="Source Sans Pro Light" w:cs="Arial"/>
+        <w:t>&lt;Completion Date&gt;</w:t>
+      </w:r>
+    </w:p>
+    <w:p>
+      <w:pPr>
+        <w:tabs>
+          <w:tab w:val="left" w:pos="5245"/>
+        </w:tabs>
+        <w:spacing w:after="0" w:line="240" w:lineRule="auto"/>
+      </w:pPr>
+    </w:p>
+    <w:p>
+      <w:pPr>
+        <w:tabs>
+          <w:tab w:val="left" w:pos="5245"/>
+        </w:tabs>
+        <w:spacing w:after="0" w:line="240" w:lineRule="auto"/>
+      </w:pPr>
+    </w:p>
+    <w:p>
+      <w:pPr>
+        <w:tabs>
+          <w:tab w:val="left" w:pos="5245"/>
+        </w:tabs>
+        <w:spacing w:after="0" w:line="240" w:lineRule="auto"/>
+      </w:pPr>
+      <w:r>
+        <w:t>Dear</w:t>
+      </w:r>
+      <w:r>
+        <w:t xml:space="preserve"> </w:t>
+      </w:r>
+      <w:r>
+        <w:t>&lt;Contact Name&gt;</w:t>
+      </w:r>
+      <w:r>
+        <w:rPr>
+          <w:rFonts w:cs="Arial"/>
         </w:rPr>
         <w:t>,</w:t>
       </w:r>
@@ -758,25 +427,20 @@
           <w:tab w:val="left" w:pos="5245"/>
         </w:tabs>
         <w:spacing w:after="0" w:line="240" w:lineRule="auto"/>
-        <w:rPr>
-          <w:rFonts w:ascii="Source Sans Pro Light" w:hAnsi="Source Sans Pro Light"/>
-        </w:rPr>
-      </w:pPr>
-    </w:p>
-    <w:p>
-      <w:pPr>
-        <w:tabs>
-          <w:tab w:val="left" w:pos="5245"/>
-        </w:tabs>
-        <w:spacing w:after="0" w:line="240" w:lineRule="auto"/>
-        <w:rPr>
-          <w:rFonts w:ascii="Source Sans Pro Light" w:hAnsi="Source Sans Pro Light"/>
+      </w:pPr>
+    </w:p>
+    <w:p>
+      <w:pPr>
+        <w:tabs>
+          <w:tab w:val="left" w:pos="5245"/>
+        </w:tabs>
+        <w:spacing w:after="0" w:line="240" w:lineRule="auto"/>
+        <w:rPr>
           <w:b/>
         </w:rPr>
       </w:pPr>
       <w:r>
         <w:rPr>
-          <w:rFonts w:ascii="Source Sans Pro Light" w:hAnsi="Source Sans Pro Light"/>
           <w:b/>
         </w:rPr>
         <w:t>TOWN &amp; COUNTRY PLANNING ACT 1990 (AS AMENDED)</w:t>
@@ -789,14 +453,12 @@
         </w:tabs>
         <w:spacing w:after="0" w:line="240" w:lineRule="auto"/>
         <w:rPr>
-          <w:rFonts w:ascii="Source Sans Pro Light" w:hAnsi="Source Sans Pro Light"/>
           <w:b/>
           <w:bCs/>
         </w:rPr>
       </w:pPr>
       <w:r>
         <w:rPr>
-          <w:rFonts w:ascii="Source Sans Pro Light" w:hAnsi="Source Sans Pro Light"/>
           <w:b/>
           <w:bCs/>
         </w:rPr>
@@ -804,7 +466,6 @@
       </w:r>
       <w:r>
         <w:rPr>
-          <w:rFonts w:ascii="Source Sans Pro Light" w:hAnsi="Source Sans Pro Light"/>
           <w:b/>
           <w:bCs/>
         </w:rPr>
@@ -817,87 +478,49 @@
           <w:tab w:val="left" w:pos="5245"/>
         </w:tabs>
         <w:spacing w:after="0" w:line="240" w:lineRule="auto"/>
-        <w:rPr>
-          <w:rFonts w:ascii="Source Sans Pro Light" w:hAnsi="Source Sans Pro Light"/>
-        </w:rPr>
-      </w:pPr>
-    </w:p>
-    <w:p>
-      <w:pPr>
-        <w:tabs>
-          <w:tab w:val="left" w:pos="-1094"/>
-          <w:tab w:val="left" w:pos="-720"/>
-          <w:tab w:val="left" w:pos="0"/>
-          <w:tab w:val="left" w:pos="720"/>
-          <w:tab w:val="left" w:pos="1440"/>
-          <w:tab w:val="left" w:pos="2160"/>
-          <w:tab w:val="left" w:pos="2880"/>
-          <w:tab w:val="left" w:pos="3600"/>
-          <w:tab w:val="left" w:pos="4320"/>
-          <w:tab w:val="left" w:pos="5040"/>
-          <w:tab w:val="left" w:pos="5760"/>
-          <w:tab w:val="left" w:pos="6099"/>
-          <w:tab w:val="left" w:pos="7200"/>
-        </w:tabs>
-        <w:spacing w:after="0" w:line="240" w:lineRule="auto"/>
-        <w:rPr>
-          <w:rFonts w:cs="Arial"/>
+      </w:pPr>
+    </w:p>
+    <w:p>
+      <w:pPr>
+        <w:pStyle w:val="Keybody"/>
+        <w:rPr>
           <w:b/>
-        </w:rPr>
-      </w:pPr>
-      <w:r>
-        <w:rPr>
-          <w:rFonts w:cs="Arial"/>
+          <w:bCs/>
+        </w:rPr>
+      </w:pPr>
+      <w:r>
+        <w:rPr>
           <w:b/>
+          <w:bCs/>
         </w:rPr>
         <w:t>&lt;Consultation Name&gt;</w:t>
       </w:r>
     </w:p>
     <w:p>
       <w:pPr>
-        <w:tabs>
-          <w:tab w:val="left" w:pos="5245"/>
-        </w:tabs>
-        <w:spacing w:after="0" w:line="240" w:lineRule="auto"/>
-        <w:rPr>
-          <w:rFonts w:ascii="Source Sans Pro Light" w:hAnsi="Source Sans Pro Light"/>
-        </w:rPr>
-      </w:pPr>
-      <w:r>
-        <w:rPr>
-          <w:rFonts w:cs="Arial"/>
-        </w:rPr>
-        <w:t>&lt;</w:t>
-      </w:r>
-      <w:r>
-        <w:rPr>
-          <w:rFonts w:cs="Arial"/>
+        <w:pStyle w:val="Keybody"/>
+        <w:rPr>
           <w:i/>
-        </w:rPr>
-        <w:t>Proposal</w:t>
-      </w:r>
-      <w:r>
-        <w:rPr>
-          <w:rFonts w:cs="Arial"/>
+          <w:iCs/>
+        </w:rPr>
+      </w:pPr>
+      <w:bookmarkStart w:id="0" w:name="_GoBack"/>
+      <w:r>
+        <w:rPr>
           <w:i/>
-        </w:rPr>
-        <w:t xml:space="preserve"> Description</w:t>
-      </w:r>
-      <w:r>
-        <w:rPr>
-          <w:rFonts w:cs="Arial"/>
-        </w:rPr>
-        <w:t>&gt;</w:t>
-      </w:r>
-    </w:p>
-    <w:p>
-      <w:pPr>
-        <w:tabs>
-          <w:tab w:val="left" w:pos="5245"/>
-        </w:tabs>
-        <w:spacing w:after="0" w:line="240" w:lineRule="auto"/>
-        <w:rPr>
-          <w:rFonts w:ascii="Source Sans Pro Light" w:hAnsi="Source Sans Pro Light"/>
+          <w:iCs/>
+        </w:rPr>
+        <w:t>&lt;Proposal Description&gt;</w:t>
+      </w:r>
+      <w:bookmarkEnd w:id="0"/>
+    </w:p>
+    <w:p>
+      <w:pPr>
+        <w:tabs>
+          <w:tab w:val="left" w:pos="5245"/>
+        </w:tabs>
+        <w:spacing w:after="0" w:line="240" w:lineRule="auto"/>
+        <w:rPr>
           <w:b/>
           <w:u w:val="single"/>
         </w:rPr>
@@ -910,14 +533,12 @@
         </w:tabs>
         <w:spacing w:after="0" w:line="240" w:lineRule="auto"/>
         <w:rPr>
-          <w:rFonts w:ascii="Source Sans Pro Light" w:hAnsi="Source Sans Pro Light"/>
           <w:b/>
           <w:u w:val="single"/>
         </w:rPr>
       </w:pPr>
       <w:r>
         <w:rPr>
-          <w:rFonts w:ascii="Source Sans Pro Light" w:hAnsi="Source Sans Pro Light"/>
           <w:b/>
           <w:u w:val="single"/>
         </w:rPr>
@@ -930,73 +551,25 @@
           <w:tab w:val="left" w:pos="5245"/>
         </w:tabs>
         <w:spacing w:after="0" w:line="240" w:lineRule="auto"/>
-        <w:rPr>
-          <w:rFonts w:ascii="Source Sans Pro Light" w:hAnsi="Source Sans Pro Light"/>
-        </w:rPr>
-      </w:pPr>
-    </w:p>
-    <w:p>
-      <w:pPr>
-        <w:tabs>
-          <w:tab w:val="left" w:pos="5245"/>
-        </w:tabs>
-        <w:spacing w:after="0" w:line="240" w:lineRule="auto"/>
-        <w:rPr>
-          <w:rFonts w:ascii="Source Sans Pro Light" w:hAnsi="Source Sans Pro Light"/>
-        </w:rPr>
-      </w:pPr>
-      <w:r>
-        <w:rPr>
-          <w:rFonts w:ascii="Source Sans Pro Light" w:hAnsi="Source Sans Pro Light"/>
-        </w:rPr>
-        <w:t xml:space="preserve">Thank you for your consultation </w:t>
-      </w:r>
-      <w:r>
-        <w:rPr>
-          <w:rFonts w:ascii="Source Sans Pro Light" w:hAnsi="Source Sans Pro Light"/>
-        </w:rPr>
-        <w:t xml:space="preserve">received on </w:t>
-      </w:r>
-      <w:r>
-        <w:rPr>
-          <w:rFonts w:ascii="Source Sans Pro Light" w:hAnsi="Source Sans Pro Light"/>
-        </w:rPr>
-        <w:t>&lt;</w:t>
-      </w:r>
-      <w:r>
-        <w:rPr>
-          <w:rFonts w:ascii="Source Sans Pro Light" w:hAnsi="Source Sans Pro Light" w:cs="Arial"/>
-        </w:rPr>
-        <w:t>Log</w:t>
-      </w:r>
-      <w:r>
-        <w:rPr>
-          <w:rFonts w:ascii="Source Sans Pro Light" w:hAnsi="Source Sans Pro Light" w:cs="Arial"/>
-        </w:rPr>
+      </w:pPr>
+    </w:p>
+    <w:p>
+      <w:pPr>
+        <w:tabs>
+          <w:tab w:val="left" w:pos="5245"/>
+        </w:tabs>
+        <w:spacing w:after="0" w:line="240" w:lineRule="auto"/>
+      </w:pPr>
+      <w:r>
+        <w:t>Thank you for your consultation received on</w:t>
+      </w:r>
+      <w:r>
         <w:t xml:space="preserve"> </w:t>
       </w:r>
       <w:r>
-        <w:rPr>
-          <w:rFonts w:ascii="Source Sans Pro Light" w:hAnsi="Source Sans Pro Light" w:cs="Arial"/>
-        </w:rPr>
-        <w:t>D</w:t>
-      </w:r>
-      <w:r>
-        <w:rPr>
-          <w:rFonts w:ascii="Source Sans Pro Light" w:hAnsi="Source Sans Pro Light" w:cs="Arial"/>
-        </w:rPr>
-        <w:t>ate</w:t>
-      </w:r>
-      <w:r>
-        <w:rPr>
-          <w:rFonts w:ascii="Source Sans Pro Light" w:hAnsi="Source Sans Pro Light" w:cs="Arial"/>
-        </w:rPr>
-        <w:t>&gt;</w:t>
-      </w:r>
-      <w:r>
-        <w:rPr>
-          <w:rFonts w:ascii="Source Sans Pro Light" w:hAnsi="Source Sans Pro Light"/>
-        </w:rPr>
+        <w:t>&lt;Log Date&gt;</w:t>
+      </w:r>
+      <w:r>
         <w:t>.</w:t>
       </w:r>
     </w:p>
@@ -1006,37 +579,22 @@
           <w:tab w:val="left" w:pos="5245"/>
         </w:tabs>
         <w:spacing w:after="0" w:line="240" w:lineRule="auto"/>
-        <w:rPr>
-          <w:rFonts w:ascii="Source Sans Pro Light" w:hAnsi="Source Sans Pro Light"/>
-        </w:rPr>
-      </w:pPr>
-    </w:p>
-    <w:p>
-      <w:pPr>
-        <w:tabs>
-          <w:tab w:val="left" w:pos="5245"/>
-        </w:tabs>
-        <w:spacing w:after="0" w:line="240" w:lineRule="auto"/>
-        <w:rPr>
-          <w:rFonts w:ascii="Source Sans Pro Light" w:hAnsi="Source Sans Pro Light"/>
-        </w:rPr>
-      </w:pPr>
-      <w:r>
-        <w:rPr>
-          <w:rFonts w:ascii="Source Sans Pro Light" w:hAnsi="Source Sans Pro Light"/>
-        </w:rPr>
+      </w:pPr>
+    </w:p>
+    <w:p>
+      <w:pPr>
+        <w:tabs>
+          <w:tab w:val="left" w:pos="5245"/>
+        </w:tabs>
+        <w:spacing w:after="0" w:line="240" w:lineRule="auto"/>
+      </w:pPr>
+      <w:r>
         <w:t xml:space="preserve">The Greater London Archaeological Advisory Service (GLAAS) provides archaeological </w:t>
       </w:r>
       <w:r>
-        <w:rPr>
-          <w:rFonts w:ascii="Source Sans Pro Light" w:hAnsi="Source Sans Pro Light"/>
-        </w:rPr>
         <w:t>advice in</w:t>
       </w:r>
       <w:r>
-        <w:rPr>
-          <w:rFonts w:ascii="Source Sans Pro Light" w:hAnsi="Source Sans Pro Light"/>
-        </w:rPr>
         <w:t xml:space="preserve"> accordance with the National Planning Policy Framework and GLAAS Charter.</w:t>
       </w:r>
     </w:p>
@@ -1046,65 +604,32 @@
           <w:tab w:val="left" w:pos="5245"/>
         </w:tabs>
         <w:spacing w:after="0" w:line="240" w:lineRule="auto"/>
-        <w:rPr>
-          <w:rFonts w:ascii="Source Sans Pro Light" w:hAnsi="Source Sans Pro Light"/>
-        </w:rPr>
-      </w:pPr>
-    </w:p>
-    <w:p>
-      <w:pPr>
-        <w:tabs>
-          <w:tab w:val="left" w:pos="5245"/>
-        </w:tabs>
-        <w:spacing w:after="0" w:line="240" w:lineRule="auto"/>
-        <w:rPr>
-          <w:rFonts w:ascii="Source Sans Pro Light" w:hAnsi="Source Sans Pro Light"/>
-        </w:rPr>
-      </w:pPr>
-      <w:r>
-        <w:rPr>
-          <w:rFonts w:ascii="Source Sans Pro Light" w:hAnsi="Source Sans Pro Light"/>
-        </w:rPr>
-        <w:t>&lt;</w:t>
-      </w:r>
-      <w:r>
-        <w:rPr>
-          <w:rFonts w:cs="Arial"/>
-        </w:rPr>
-        <w:t>Condition</w:t>
-      </w:r>
-      <w:r>
-        <w:rPr>
-          <w:rFonts w:cs="Arial"/>
-        </w:rPr>
-        <w:t>&gt;</w:t>
-      </w:r>
-    </w:p>
-    <w:p>
-      <w:pPr>
-        <w:tabs>
-          <w:tab w:val="left" w:pos="5245"/>
-        </w:tabs>
-        <w:spacing w:after="0" w:line="240" w:lineRule="auto"/>
-        <w:rPr>
-          <w:rFonts w:ascii="Source Sans Pro Light" w:hAnsi="Source Sans Pro Light"/>
-        </w:rPr>
-      </w:pPr>
-    </w:p>
-    <w:p>
-      <w:pPr>
-        <w:tabs>
-          <w:tab w:val="left" w:pos="5245"/>
-        </w:tabs>
-        <w:spacing w:after="0" w:line="240" w:lineRule="auto"/>
-        <w:rPr>
-          <w:rFonts w:ascii="Source Sans Pro Light" w:hAnsi="Source Sans Pro Light"/>
-        </w:rPr>
-      </w:pPr>
-      <w:r>
-        <w:rPr>
-          <w:rFonts w:ascii="Source Sans Pro Light" w:hAnsi="Source Sans Pro Light"/>
-        </w:rPr>
+      </w:pPr>
+    </w:p>
+    <w:p>
+      <w:pPr>
+        <w:pStyle w:val="Keybody"/>
+      </w:pPr>
+      <w:r>
+        <w:t>&lt;Condition&gt;</w:t>
+      </w:r>
+    </w:p>
+    <w:p>
+      <w:pPr>
+        <w:tabs>
+          <w:tab w:val="left" w:pos="5245"/>
+        </w:tabs>
+        <w:spacing w:after="0" w:line="240" w:lineRule="auto"/>
+      </w:pPr>
+    </w:p>
+    <w:p>
+      <w:pPr>
+        <w:tabs>
+          <w:tab w:val="left" w:pos="5245"/>
+        </w:tabs>
+        <w:spacing w:after="0" w:line="240" w:lineRule="auto"/>
+      </w:pPr>
+      <w:r>
         <w:t>Having considered the submitted document I recommend its approval. However, the further work set out in the document must be completed in order to satisfy the archaeological condition.</w:t>
       </w:r>
     </w:p>
@@ -1114,25 +639,16 @@
           <w:tab w:val="left" w:pos="5245"/>
         </w:tabs>
         <w:spacing w:after="0" w:line="240" w:lineRule="auto"/>
-        <w:rPr>
-          <w:rFonts w:ascii="Source Sans Pro Light" w:hAnsi="Source Sans Pro Light"/>
-        </w:rPr>
-      </w:pPr>
-    </w:p>
-    <w:p>
-      <w:pPr>
-        <w:tabs>
-          <w:tab w:val="left" w:pos="5245"/>
-        </w:tabs>
-        <w:spacing w:after="0" w:line="240" w:lineRule="auto"/>
-        <w:rPr>
-          <w:rFonts w:ascii="Source Sans Pro Light" w:hAnsi="Source Sans Pro Light"/>
-        </w:rPr>
-      </w:pPr>
-      <w:r>
-        <w:rPr>
-          <w:rFonts w:ascii="Source Sans Pro Light" w:hAnsi="Source Sans Pro Light"/>
-        </w:rPr>
+      </w:pPr>
+    </w:p>
+    <w:p>
+      <w:pPr>
+        <w:tabs>
+          <w:tab w:val="left" w:pos="5245"/>
+        </w:tabs>
+        <w:spacing w:after="0" w:line="240" w:lineRule="auto"/>
+      </w:pPr>
+      <w:r>
         <w:t>This response relates solely to archaeological issues.</w:t>
       </w:r>
     </w:p>
@@ -1143,7 +659,6 @@
         </w:tabs>
         <w:spacing w:after="0" w:line="240" w:lineRule="auto"/>
         <w:rPr>
-          <w:rFonts w:ascii="Source Sans Pro Light" w:hAnsi="Source Sans Pro Light"/>
           <w:b/>
           <w:u w:val="single"/>
         </w:rPr>
@@ -1155,14 +670,8 @@
           <w:tab w:val="left" w:pos="5245"/>
         </w:tabs>
         <w:spacing w:after="0" w:line="240" w:lineRule="auto"/>
-        <w:rPr>
-          <w:rFonts w:ascii="Source Sans Pro Light" w:hAnsi="Source Sans Pro Light"/>
-        </w:rPr>
-      </w:pPr>
-      <w:r>
-        <w:rPr>
-          <w:rFonts w:ascii="Source Sans Pro Light" w:hAnsi="Source Sans Pro Light"/>
-        </w:rPr>
+      </w:pPr>
+      <w:r>
         <w:t>Yours sincerely</w:t>
       </w:r>
     </w:p>
@@ -1172,66 +681,30 @@
           <w:tab w:val="left" w:pos="5245"/>
         </w:tabs>
         <w:spacing w:after="0" w:line="240" w:lineRule="auto"/>
-        <w:rPr>
-          <w:rFonts w:ascii="Source Sans Pro Light" w:hAnsi="Source Sans Pro Light"/>
-        </w:rPr>
-      </w:pPr>
-    </w:p>
-    <w:p>
-      <w:pPr>
-        <w:tabs>
-          <w:tab w:val="left" w:pos="5245"/>
-        </w:tabs>
-        <w:spacing w:after="0" w:line="240" w:lineRule="auto"/>
-        <w:rPr>
-          <w:rFonts w:ascii="Source Sans Pro Light" w:hAnsi="Source Sans Pro Light"/>
-        </w:rPr>
-      </w:pPr>
-      <w:r>
-        <w:rPr>
-          <w:rFonts w:ascii="Source Sans Pro Light" w:hAnsi="Source Sans Pro Light"/>
-        </w:rPr>
-        <w:t>&lt;</w:t>
-      </w:r>
-      <w:r>
-        <w:rPr>
-          <w:rFonts w:ascii="Source Sans Pro Light" w:hAnsi="Source Sans Pro Light"/>
-        </w:rPr>
-        <w:t>Casework Officer</w:t>
-      </w:r>
-      <w:r>
-        <w:rPr>
-          <w:rFonts w:ascii="Source Sans Pro Light" w:hAnsi="Source Sans Pro Light"/>
-        </w:rPr>
-        <w:t>&gt;</w:t>
-      </w:r>
-    </w:p>
-    <w:p>
-      <w:pPr>
-        <w:tabs>
-          <w:tab w:val="left" w:pos="5245"/>
-        </w:tabs>
-        <w:spacing w:after="0" w:line="240" w:lineRule="auto"/>
-        <w:rPr>
-          <w:rFonts w:ascii="Source Sans Pro Light" w:hAnsi="Source Sans Pro Light"/>
-        </w:rPr>
-      </w:pPr>
-      <w:r>
-        <w:rPr>
-          <w:rFonts w:ascii="Source Sans Pro Light" w:hAnsi="Source Sans Pro Light"/>
-        </w:rPr>
+      </w:pPr>
+    </w:p>
+    <w:p>
+      <w:pPr>
+        <w:pStyle w:val="KeySig"/>
+      </w:pPr>
+      <w:r>
+        <w:t>&lt;Casework Officer&gt;</w:t>
+      </w:r>
+    </w:p>
+    <w:p>
+      <w:pPr>
+        <w:tabs>
+          <w:tab w:val="left" w:pos="5245"/>
+        </w:tabs>
+        <w:spacing w:after="0" w:line="240" w:lineRule="auto"/>
+      </w:pPr>
+      <w:r>
         <w:t>Archaeology Advis</w:t>
       </w:r>
       <w:r>
-        <w:rPr>
-          <w:rFonts w:ascii="Source Sans Pro Light" w:hAnsi="Source Sans Pro Light"/>
-        </w:rPr>
         <w:t>e</w:t>
       </w:r>
       <w:r>
-        <w:rPr>
-          <w:rFonts w:ascii="Source Sans Pro Light" w:hAnsi="Source Sans Pro Light"/>
-        </w:rPr>
         <w:t>r</w:t>
       </w:r>
     </w:p>
@@ -1241,14 +714,8 @@
           <w:tab w:val="left" w:pos="5245"/>
         </w:tabs>
         <w:spacing w:after="0" w:line="240" w:lineRule="auto"/>
-        <w:rPr>
-          <w:rFonts w:ascii="Source Sans Pro Light" w:hAnsi="Source Sans Pro Light"/>
-        </w:rPr>
-      </w:pPr>
-      <w:r>
-        <w:rPr>
-          <w:rFonts w:ascii="Source Sans Pro Light" w:hAnsi="Source Sans Pro Light"/>
-        </w:rPr>
+      </w:pPr>
+      <w:r>
         <w:t>Greater London Archaeological Advisory Service</w:t>
       </w:r>
     </w:p>
@@ -1258,14 +725,8 @@
           <w:tab w:val="left" w:pos="5245"/>
         </w:tabs>
         <w:spacing w:after="0" w:line="240" w:lineRule="auto"/>
-        <w:rPr>
-          <w:rFonts w:ascii="Source Sans Pro Light" w:hAnsi="Source Sans Pro Light"/>
-        </w:rPr>
-      </w:pPr>
-      <w:r>
-        <w:rPr>
-          <w:rFonts w:ascii="Source Sans Pro Light" w:hAnsi="Source Sans Pro Light"/>
-        </w:rPr>
+      </w:pPr>
+      <w:r>
         <w:t>London and South East Region</w:t>
       </w:r>
     </w:p>
@@ -1274,9 +735,6 @@
         <w:tabs>
           <w:tab w:val="left" w:pos="5245"/>
         </w:tabs>
-        <w:rPr>
-          <w:rFonts w:ascii="Source Sans Pro Light" w:hAnsi="Source Sans Pro Light"/>
-        </w:rPr>
       </w:pPr>
     </w:p>
     <w:p/>
@@ -1469,7 +927,25 @@
               <w:spacing w:val="5"/>
               <w:sz w:val="16"/>
             </w:rPr>
-            <w:t xml:space="preserve">25 Dowgate Hill, </w:t>
+            <w:t xml:space="preserve">25 </w:t>
+          </w:r>
+          <w:proofErr w:type="spellStart"/>
+          <w:r>
+            <w:rPr>
+              <w:rFonts w:eastAsia="Calibri"/>
+              <w:spacing w:val="5"/>
+              <w:sz w:val="16"/>
+            </w:rPr>
+            <w:t>Dowgate</w:t>
+          </w:r>
+          <w:proofErr w:type="spellEnd"/>
+          <w:r>
+            <w:rPr>
+              <w:rFonts w:eastAsia="Calibri"/>
+              <w:spacing w:val="5"/>
+              <w:sz w:val="16"/>
+            </w:rPr>
+            <w:t xml:space="preserve"> Hill, </w:t>
           </w:r>
           <w:r>
             <w:rPr>
@@ -1553,7 +1029,7 @@
             <w:spacing w:after="40"/>
             <w:jc w:val="center"/>
             <w:rPr>
-              <w:rFonts w:ascii="Source Sans Pro Light" w:eastAsia="Calibri" w:hAnsi="Source Sans Pro Light"/>
+              <w:rFonts w:eastAsia="Calibri"/>
               <w:snapToGrid w:val="0"/>
               <w:spacing w:val="5"/>
               <w:sz w:val="16"/>
@@ -1562,7 +1038,7 @@
           </w:pPr>
           <w:r>
             <w:rPr>
-              <w:rFonts w:ascii="Source Sans Pro Light" w:eastAsia="Calibri" w:hAnsi="Source Sans Pro Light"/>
+              <w:rFonts w:eastAsia="Calibri"/>
               <w:snapToGrid w:val="0"/>
               <w:spacing w:val="5"/>
               <w:sz w:val="16"/>
@@ -1576,7 +1052,7 @@
             <w:spacing w:after="40"/>
             <w:jc w:val="center"/>
             <w:rPr>
-              <w:rFonts w:ascii="Source Sans Pro Light" w:eastAsia="Calibri" w:hAnsi="Source Sans Pro Light"/>
+              <w:rFonts w:eastAsia="Calibri"/>
               <w:i/>
               <w:spacing w:val="5"/>
               <w:sz w:val="16"/>
@@ -1584,7 +1060,7 @@
           </w:pPr>
           <w:r>
             <w:rPr>
-              <w:rFonts w:ascii="Source Sans Pro Light" w:eastAsia="Calibri" w:hAnsi="Source Sans Pro Light"/>
+              <w:rFonts w:eastAsia="Calibri"/>
               <w:snapToGrid w:val="0"/>
               <w:spacing w:val="5"/>
               <w:sz w:val="16"/>
@@ -1717,9 +1193,9 @@
   <w:docDefaults>
     <w:rPrDefault>
       <w:rPr>
-        <w:rFonts w:asciiTheme="minorHAnsi" w:eastAsiaTheme="minorHAnsi" w:hAnsiTheme="minorHAnsi" w:cstheme="minorBidi"/>
-        <w:sz w:val="22"/>
-        <w:szCs w:val="22"/>
+        <w:rFonts w:ascii="Source Sans Pro Light" w:eastAsiaTheme="minorHAnsi" w:hAnsi="Source Sans Pro Light" w:cs="Source Sans Pro"/>
+        <w:sz w:val="24"/>
+        <w:szCs w:val="24"/>
         <w:lang w:val="en-GB" w:eastAsia="en-US" w:bidi="ar-SA"/>
       </w:rPr>
     </w:rPrDefault>
@@ -2112,11 +1588,6 @@
     <w:name w:val="Normal"/>
     <w:qFormat/>
     <w:rsid w:val="00DC13D3"/>
-    <w:rPr>
-      <w:rFonts w:ascii="Source Sans Pro" w:eastAsia="Source Sans Pro" w:hAnsi="Source Sans Pro" w:cs="Source Sans Pro"/>
-      <w:sz w:val="24"/>
-      <w:szCs w:val="24"/>
-    </w:rPr>
   </w:style>
   <w:style w:type="character" w:default="1" w:styleId="DefaultParagraphFont">
     <w:name w:val="Default Paragraph Font"/>
@@ -2253,6 +1724,85 @@
     <w:link w:val="Footer"/>
     <w:uiPriority w:val="99"/>
     <w:rsid w:val="00522F08"/>
+  </w:style>
+  <w:style w:type="paragraph" w:customStyle="1" w:styleId="KeyHeadDetails">
+    <w:name w:val="Key_HeadDetails"/>
+    <w:basedOn w:val="Normal"/>
+    <w:link w:val="KeyHeadDetailsChar"/>
+    <w:qFormat/>
+    <w:rsid w:val="00E24E65"/>
+    <w:pPr>
+      <w:tabs>
+        <w:tab w:val="left" w:pos="5245"/>
+      </w:tabs>
+      <w:spacing w:after="0" w:line="240" w:lineRule="auto"/>
+    </w:pPr>
+    <w:rPr>
+      <w:sz w:val="20"/>
+      <w:szCs w:val="20"/>
+    </w:rPr>
+  </w:style>
+  <w:style w:type="paragraph" w:customStyle="1" w:styleId="Keybody">
+    <w:name w:val="Key_body"/>
+    <w:basedOn w:val="Normal"/>
+    <w:link w:val="KeybodyChar"/>
+    <w:qFormat/>
+    <w:rsid w:val="00363CCA"/>
+    <w:pPr>
+      <w:tabs>
+        <w:tab w:val="left" w:pos="5245"/>
+      </w:tabs>
+      <w:spacing w:after="0" w:line="240" w:lineRule="auto"/>
+    </w:pPr>
+    <w:rPr>
+      <w:rFonts w:cs="Arial"/>
+      <w:noProof/>
+    </w:rPr>
+  </w:style>
+  <w:style w:type="character" w:customStyle="1" w:styleId="KeyHeadDetailsChar">
+    <w:name w:val="Key_HeadDetails Char"/>
+    <w:basedOn w:val="DefaultParagraphFont"/>
+    <w:link w:val="KeyHeadDetails"/>
+    <w:rsid w:val="00E24E65"/>
+    <w:rPr>
+      <w:rFonts w:ascii="Source Sans Pro Light" w:eastAsia="Source Sans Pro" w:hAnsi="Source Sans Pro Light" w:cs="Source Sans Pro"/>
+      <w:sz w:val="20"/>
+      <w:szCs w:val="20"/>
+    </w:rPr>
+  </w:style>
+  <w:style w:type="paragraph" w:customStyle="1" w:styleId="KeySig">
+    <w:name w:val="Key_Sig"/>
+    <w:basedOn w:val="Keybody"/>
+    <w:link w:val="KeySigChar"/>
+    <w:qFormat/>
+    <w:rsid w:val="00FB0E54"/>
+    <w:rPr>
+      <w:rFonts w:ascii="Source Sans Pro" w:hAnsi="Source Sans Pro"/>
+    </w:rPr>
+  </w:style>
+  <w:style w:type="character" w:customStyle="1" w:styleId="KeybodyChar">
+    <w:name w:val="Key_body Char"/>
+    <w:basedOn w:val="DefaultParagraphFont"/>
+    <w:link w:val="Keybody"/>
+    <w:rsid w:val="00363CCA"/>
+    <w:rPr>
+      <w:rFonts w:ascii="Source Sans Pro Light" w:eastAsia="Source Sans Pro" w:hAnsi="Source Sans Pro Light" w:cs="Arial"/>
+      <w:noProof/>
+      <w:sz w:val="24"/>
+      <w:szCs w:val="24"/>
+    </w:rPr>
+  </w:style>
+  <w:style w:type="character" w:customStyle="1" w:styleId="KeySigChar">
+    <w:name w:val="Key_Sig Char"/>
+    <w:basedOn w:val="KeybodyChar"/>
+    <w:link w:val="KeySig"/>
+    <w:rsid w:val="00FB0E54"/>
+    <w:rPr>
+      <w:rFonts w:ascii="Source Sans Pro" w:eastAsia="Source Sans Pro" w:hAnsi="Source Sans Pro" w:cs="Arial"/>
+      <w:noProof/>
+      <w:sz w:val="24"/>
+      <w:szCs w:val="24"/>
+    </w:rPr>
   </w:style>
 </w:styles>
 </file>

</xml_diff>

<commit_message>
44344 consultation proposal line space
</commit_message>
<xml_diff>
--- a/arches_her/docx/Blank Adviser Letter.docx
+++ b/arches_her/docx/Blank Adviser Letter.docx
@@ -504,15 +504,24 @@
           <w:iCs/>
         </w:rPr>
       </w:pPr>
-      <w:bookmarkStart w:id="0" w:name="_GoBack"/>
-      <w:r>
+    </w:p>
+    <w:p>
+      <w:pPr>
+        <w:pStyle w:val="Keybody"/>
         <w:rPr>
           <w:i/>
           <w:iCs/>
         </w:rPr>
+      </w:pPr>
+      <w:bookmarkStart w:id="0" w:name="_GoBack"/>
+      <w:bookmarkEnd w:id="0"/>
+      <w:r>
+        <w:rPr>
+          <w:i/>
+          <w:iCs/>
+        </w:rPr>
         <w:t>&lt;Proposal Description&gt;</w:t>
       </w:r>
-      <w:bookmarkEnd w:id="0"/>
     </w:p>
     <w:p>
       <w:pPr>
@@ -672,6 +681,7 @@
         <w:spacing w:after="0" w:line="240" w:lineRule="auto"/>
       </w:pPr>
       <w:r>
+        <w:lastRenderedPageBreak/>
         <w:t>Yours sincerely</w:t>
       </w:r>
     </w:p>
@@ -2093,21 +2103,6 @@
 </file>
 
 <file path=customXml/item1.xml><?xml version="1.0" encoding="utf-8"?>
-<p:properties xmlns:p="http://schemas.microsoft.com/office/2006/metadata/properties" xmlns:xsi="http://www.w3.org/2001/XMLSchema-instance" xmlns:pc="http://schemas.microsoft.com/office/infopath/2007/PartnerControls">
-  <documentManagement/>
-</p:properties>
-</file>
-
-<file path=customXml/item2.xml><?xml version="1.0" encoding="utf-8"?>
-<?mso-contentType ?>
-<FormTemplates xmlns="http://schemas.microsoft.com/sharepoint/v3/contenttype/forms">
-  <Display>DocumentLibraryForm</Display>
-  <Edit>DocumentLibraryForm</Edit>
-  <New>DocumentLibraryForm</New>
-</FormTemplates>
-</file>
-
-<file path=customXml/item3.xml><?xml version="1.0" encoding="utf-8"?>
 <ct:contentTypeSchema xmlns:ct="http://schemas.microsoft.com/office/2006/metadata/contentType" xmlns:ma="http://schemas.microsoft.com/office/2006/metadata/properties/metaAttributes" ct:_="" ma:_="" ma:contentTypeName="Document" ma:contentTypeID="0x010100B414C6717266E74190F05281F89E6026" ma:contentTypeVersion="12" ma:contentTypeDescription="Create a new document." ma:contentTypeScope="" ma:versionID="9c5a627168d06f595f33ca24f35aedd4">
   <xsd:schema xmlns:xsd="http://www.w3.org/2001/XMLSchema" xmlns:xs="http://www.w3.org/2001/XMLSchema" xmlns:p="http://schemas.microsoft.com/office/2006/metadata/properties" xmlns:ns2="06cfe00f-839a-4df9-b5c7-4ebac7d0c360" xmlns:ns3="610ec4a7-94b8-4d25-ad4b-84626814a18d" targetNamespace="http://schemas.microsoft.com/office/2006/metadata/properties" ma:root="true" ma:fieldsID="4bcf9b8f6f85f90451be37a25cf20a3b" ns2:_="" ns3:_="">
     <xsd:import namespace="06cfe00f-839a-4df9-b5c7-4ebac7d0c360"/>
@@ -2324,24 +2319,22 @@
 </ct:contentTypeSchema>
 </file>
 
-<file path=customXml/itemProps1.xml><?xml version="1.0" encoding="utf-8"?>
-<ds:datastoreItem xmlns:ds="http://schemas.openxmlformats.org/officeDocument/2006/customXml" ds:itemID="{5C7AE9E9-0CB8-4407-AF10-4E5D381709F6}">
-  <ds:schemaRefs>
-    <ds:schemaRef ds:uri="http://schemas.microsoft.com/office/2006/metadata/properties"/>
-    <ds:schemaRef ds:uri="http://schemas.microsoft.com/office/infopath/2007/PartnerControls"/>
-  </ds:schemaRefs>
-</ds:datastoreItem>
+<file path=customXml/item2.xml><?xml version="1.0" encoding="utf-8"?>
+<?mso-contentType ?>
+<FormTemplates xmlns="http://schemas.microsoft.com/sharepoint/v3/contenttype/forms">
+  <Display>DocumentLibraryForm</Display>
+  <Edit>DocumentLibraryForm</Edit>
+  <New>DocumentLibraryForm</New>
+</FormTemplates>
 </file>
 
-<file path=customXml/itemProps2.xml><?xml version="1.0" encoding="utf-8"?>
-<ds:datastoreItem xmlns:ds="http://schemas.openxmlformats.org/officeDocument/2006/customXml" ds:itemID="{A5F0A144-934D-4A66-917F-A2E57EEB6C14}">
-  <ds:schemaRefs>
-    <ds:schemaRef ds:uri="http://schemas.microsoft.com/sharepoint/v3/contenttype/forms"/>
-  </ds:schemaRefs>
-</ds:datastoreItem>
+<file path=customXml/item3.xml><?xml version="1.0" encoding="utf-8"?>
+<p:properties xmlns:p="http://schemas.microsoft.com/office/2006/metadata/properties" xmlns:xsi="http://www.w3.org/2001/XMLSchema-instance" xmlns:pc="http://schemas.microsoft.com/office/infopath/2007/PartnerControls">
+  <documentManagement/>
+</p:properties>
 </file>
 
-<file path=customXml/itemProps3.xml><?xml version="1.0" encoding="utf-8"?>
+<file path=customXml/itemProps1.xml><?xml version="1.0" encoding="utf-8"?>
 <ds:datastoreItem xmlns:ds="http://schemas.openxmlformats.org/officeDocument/2006/customXml" ds:itemID="{0C30B275-D598-47BE-AB0F-C4D556878D21}">
   <ds:schemaRefs>
     <ds:schemaRef ds:uri="http://schemas.microsoft.com/office/2006/metadata/contentType"/>
@@ -2358,4 +2351,21 @@
     <ds:schemaRef ds:uri="http://schemas.microsoft.com/internal/obd"/>
   </ds:schemaRefs>
 </ds:datastoreItem>
+</file>
+
+<file path=customXml/itemProps2.xml><?xml version="1.0" encoding="utf-8"?>
+<ds:datastoreItem xmlns:ds="http://schemas.openxmlformats.org/officeDocument/2006/customXml" ds:itemID="{A5F0A144-934D-4A66-917F-A2E57EEB6C14}">
+  <ds:schemaRefs>
+    <ds:schemaRef ds:uri="http://schemas.microsoft.com/sharepoint/v3/contenttype/forms"/>
+  </ds:schemaRefs>
+</ds:datastoreItem>
+</file>
+
+<file path=customXml/itemProps3.xml><?xml version="1.0" encoding="utf-8"?>
+<ds:datastoreItem xmlns:ds="http://schemas.openxmlformats.org/officeDocument/2006/customXml" ds:itemID="{5C7AE9E9-0CB8-4407-AF10-4E5D381709F6}">
+  <ds:schemaRefs>
+    <ds:schemaRef ds:uri="http://schemas.microsoft.com/office/2006/metadata/properties"/>
+    <ds:schemaRef ds:uri="http://schemas.microsoft.com/office/infopath/2007/PartnerControls"/>
+  </ds:schemaRefs>
+</ds:datastoreItem>
 </file>
</xml_diff>

<commit_message>
44318 Bespoke letter blank fix
</commit_message>
<xml_diff>
--- a/arches_her/docx/Blank Adviser Letter.docx
+++ b/arches_her/docx/Blank Adviser Letter.docx
@@ -20,11 +20,7 @@
           </w:tcPr>
           <w:p>
             <w:pPr>
-              <w:tabs>
-                <w:tab w:val="left" w:pos="5245"/>
-              </w:tabs>
-              <w:ind w:right="176"/>
-              <w:jc w:val="center"/>
+              <w:pStyle w:val="NoSpacing"/>
             </w:pPr>
             <w:r>
               <w:rPr>
@@ -91,6 +87,9 @@
               </w:tabs>
               <w:ind w:right="176"/>
               <w:jc w:val="center"/>
+              <w:rPr>
+                <w:rFonts w:ascii="Source Sans Pro Light" w:hAnsi="Source Sans Pro Light"/>
+              </w:rPr>
             </w:pPr>
           </w:p>
           <w:p>
@@ -100,6 +99,9 @@
               </w:tabs>
               <w:ind w:right="176"/>
               <w:jc w:val="center"/>
+              <w:rPr>
+                <w:rFonts w:ascii="Source Sans Pro Light" w:hAnsi="Source Sans Pro Light"/>
+              </w:rPr>
             </w:pPr>
           </w:p>
           <w:p>
@@ -109,6 +111,9 @@
               </w:tabs>
               <w:ind w:right="176"/>
               <w:jc w:val="center"/>
+              <w:rPr>
+                <w:rFonts w:ascii="Source Sans Pro Light" w:hAnsi="Source Sans Pro Light"/>
+              </w:rPr>
             </w:pPr>
           </w:p>
           <w:p>
@@ -118,6 +123,9 @@
               </w:tabs>
               <w:ind w:right="176"/>
               <w:jc w:val="center"/>
+              <w:rPr>
+                <w:rFonts w:ascii="Source Sans Pro Light" w:hAnsi="Source Sans Pro Light"/>
+              </w:rPr>
             </w:pPr>
           </w:p>
           <w:p>
@@ -126,6 +134,9 @@
                 <w:tab w:val="left" w:pos="5245"/>
               </w:tabs>
               <w:jc w:val="center"/>
+              <w:rPr>
+                <w:rFonts w:ascii="Source Sans Pro Light" w:hAnsi="Source Sans Pro Light"/>
+              </w:rPr>
             </w:pPr>
           </w:p>
         </w:tc>
@@ -137,14 +148,20 @@
           <w:tab w:val="left" w:pos="5245"/>
         </w:tabs>
         <w:spacing w:after="0" w:line="240" w:lineRule="auto"/>
-      </w:pPr>
-    </w:p>
-    <w:p>
-      <w:pPr>
-        <w:tabs>
-          <w:tab w:val="left" w:pos="5245"/>
-        </w:tabs>
-        <w:spacing w:after="0" w:line="240" w:lineRule="auto"/>
+        <w:rPr>
+          <w:rFonts w:ascii="Source Sans Pro Light" w:hAnsi="Source Sans Pro Light"/>
+        </w:rPr>
+      </w:pPr>
+    </w:p>
+    <w:p>
+      <w:pPr>
+        <w:tabs>
+          <w:tab w:val="left" w:pos="5245"/>
+        </w:tabs>
+        <w:spacing w:after="0" w:line="240" w:lineRule="auto"/>
+        <w:rPr>
+          <w:rFonts w:ascii="Source Sans Pro Light" w:hAnsi="Source Sans Pro Light"/>
+        </w:rPr>
         <w:sectPr>
           <w:footerReference w:type="default" r:id="rId10"/>
           <w:pgSz w:w="11906" w:h="16838"/>
@@ -161,54 +178,80 @@
         </w:tabs>
         <w:spacing w:after="0" w:line="240" w:lineRule="auto"/>
         <w:rPr>
-          <w:sz w:val="20"/>
-          <w:szCs w:val="20"/>
-        </w:rPr>
-      </w:pPr>
-    </w:p>
-    <w:p>
-      <w:pPr>
-        <w:pStyle w:val="KeyHeadDetails"/>
-      </w:pPr>
-      <w:r>
+          <w:rFonts w:ascii="Source Sans Pro Light" w:hAnsi="Source Sans Pro Light"/>
+        </w:rPr>
+      </w:pPr>
+    </w:p>
+    <w:p>
+      <w:pPr>
+        <w:tabs>
+          <w:tab w:val="left" w:pos="5245"/>
+        </w:tabs>
+        <w:spacing w:after="0" w:line="240" w:lineRule="auto"/>
+        <w:rPr>
+          <w:rFonts w:ascii="Source Sans Pro Light" w:hAnsi="Source Sans Pro Light"/>
+        </w:rPr>
+      </w:pPr>
+      <w:r>
+        <w:rPr>
+          <w:rFonts w:ascii="Source Sans Pro Light" w:hAnsi="Source Sans Pro Light"/>
+        </w:rPr>
         <w:t>&lt;Name of person consulting&gt;</w:t>
       </w:r>
     </w:p>
     <w:p>
       <w:pPr>
-        <w:pStyle w:val="KeyHeadDetails"/>
-      </w:pPr>
-      <w:r>
-        <w:t>&lt;Address of consulting organisation&gt;</w:t>
-      </w:r>
-    </w:p>
-    <w:p>
-      <w:pPr>
-        <w:tabs>
-          <w:tab w:val="left" w:pos="5245"/>
-        </w:tabs>
-        <w:spacing w:after="0" w:line="240" w:lineRule="auto"/>
-        <w:rPr>
-          <w:sz w:val="20"/>
-          <w:szCs w:val="20"/>
-        </w:rPr>
-      </w:pPr>
-    </w:p>
-    <w:p>
-      <w:pPr>
-        <w:tabs>
-          <w:tab w:val="left" w:pos="5245"/>
-        </w:tabs>
-        <w:spacing w:after="0" w:line="240" w:lineRule="auto"/>
-        <w:rPr>
-          <w:sz w:val="20"/>
-          <w:szCs w:val="20"/>
-        </w:rPr>
-      </w:pPr>
-      <w:r>
-        <w:rPr>
-          <w:sz w:val="20"/>
-          <w:szCs w:val="20"/>
+        <w:tabs>
+          <w:tab w:val="left" w:pos="5245"/>
+        </w:tabs>
+        <w:spacing w:after="0" w:line="240" w:lineRule="auto"/>
+        <w:rPr>
+          <w:rFonts w:ascii="Source Sans Pro Light" w:hAnsi="Source Sans Pro Light"/>
+        </w:rPr>
+      </w:pPr>
+      <w:r>
+        <w:rPr>
+          <w:rFonts w:ascii="Source Sans Pro Light" w:hAnsi="Source Sans Pro Light"/>
+        </w:rPr>
+        <w:t>&lt;Address of consulting organisation</w:t>
+      </w:r>
+      <w:r>
+        <w:rPr>
+          <w:rFonts w:ascii="Source Sans Pro Light" w:hAnsi="Source Sans Pro Light"/>
+        </w:rPr>
+        <w:t>&gt;</w:t>
+      </w:r>
+      <w:r>
+        <w:rPr>
+          <w:rFonts w:ascii="Source Sans Pro Light" w:hAnsi="Source Sans Pro Light"/>
+        </w:rPr>
+        <w:t xml:space="preserve"> </w:t>
+      </w:r>
+    </w:p>
+    <w:p>
+      <w:pPr>
+        <w:tabs>
+          <w:tab w:val="left" w:pos="5245"/>
+        </w:tabs>
+        <w:spacing w:after="0" w:line="240" w:lineRule="auto"/>
+        <w:rPr>
+          <w:rFonts w:ascii="Source Sans Pro Light" w:hAnsi="Source Sans Pro Light"/>
+        </w:rPr>
+      </w:pPr>
+    </w:p>
+    <w:p>
+      <w:pPr>
+        <w:tabs>
+          <w:tab w:val="left" w:pos="5245"/>
+        </w:tabs>
+        <w:spacing w:after="0" w:line="240" w:lineRule="auto"/>
+        <w:rPr>
+          <w:rFonts w:ascii="Source Sans Pro Light" w:hAnsi="Source Sans Pro Light"/>
+        </w:rPr>
+      </w:pPr>
+      <w:r>
+        <w:rPr>
+          <w:rFonts w:ascii="Source Sans Pro Light" w:hAnsi="Source Sans Pro Light"/>
         </w:rPr>
         <w:br w:type="column"/>
       </w:r>
@@ -220,21 +263,18 @@
         </w:tabs>
         <w:spacing w:after="0" w:line="240" w:lineRule="auto"/>
         <w:rPr>
-          <w:sz w:val="20"/>
-          <w:szCs w:val="20"/>
-        </w:rPr>
-      </w:pPr>
-      <w:r>
-        <w:rPr>
-          <w:sz w:val="20"/>
-          <w:szCs w:val="20"/>
+          <w:rFonts w:ascii="Source Sans Pro Light" w:hAnsi="Source Sans Pro Light"/>
+        </w:rPr>
+      </w:pPr>
+      <w:r>
+        <w:rPr>
+          <w:rFonts w:ascii="Source Sans Pro Light" w:hAnsi="Source Sans Pro Light"/>
         </w:rPr>
         <w:t xml:space="preserve">Your Ref: </w:t>
       </w:r>
       <w:r>
         <w:rPr>
-          <w:sz w:val="20"/>
-          <w:szCs w:val="20"/>
+          <w:rFonts w:ascii="Source Sans Pro Light" w:hAnsi="Source Sans Pro Light"/>
         </w:rPr>
         <w:t>&lt;Reference&gt;</w:t>
       </w:r>
@@ -246,21 +286,18 @@
         </w:tabs>
         <w:spacing w:after="0" w:line="240" w:lineRule="auto"/>
         <w:rPr>
-          <w:sz w:val="20"/>
-          <w:szCs w:val="20"/>
-        </w:rPr>
-      </w:pPr>
-      <w:r>
-        <w:rPr>
-          <w:sz w:val="20"/>
-          <w:szCs w:val="20"/>
+          <w:rFonts w:ascii="Source Sans Pro Light" w:hAnsi="Source Sans Pro Light"/>
+        </w:rPr>
+      </w:pPr>
+      <w:r>
+        <w:rPr>
+          <w:rFonts w:ascii="Source Sans Pro Light" w:hAnsi="Source Sans Pro Light"/>
         </w:rPr>
         <w:t xml:space="preserve">Our Ref: </w:t>
       </w:r>
       <w:r>
         <w:rPr>
-          <w:sz w:val="20"/>
-          <w:szCs w:val="20"/>
+          <w:rFonts w:ascii="Source Sans Pro Light" w:hAnsi="Source Sans Pro Light"/>
         </w:rPr>
         <w:t>&lt;Primary Reference Number&gt;</w:t>
       </w:r>
@@ -272,14 +309,12 @@
         </w:tabs>
         <w:spacing w:after="0" w:line="240" w:lineRule="auto"/>
         <w:rPr>
-          <w:sz w:val="20"/>
-          <w:szCs w:val="20"/>
-        </w:rPr>
-      </w:pPr>
-      <w:r>
-        <w:rPr>
-          <w:sz w:val="20"/>
-          <w:szCs w:val="20"/>
+          <w:rFonts w:ascii="Source Sans Pro Light" w:hAnsi="Source Sans Pro Light"/>
+        </w:rPr>
+      </w:pPr>
+      <w:r>
+        <w:rPr>
+          <w:rFonts w:ascii="Source Sans Pro Light" w:hAnsi="Source Sans Pro Light"/>
         </w:rPr>
         <w:tab/>
       </w:r>
@@ -291,42 +326,65 @@
         </w:tabs>
         <w:spacing w:after="0" w:line="240" w:lineRule="auto"/>
         <w:rPr>
-          <w:sz w:val="20"/>
-          <w:szCs w:val="20"/>
-        </w:rPr>
-      </w:pPr>
-      <w:r>
-        <w:rPr>
-          <w:sz w:val="20"/>
-          <w:szCs w:val="20"/>
+          <w:rFonts w:ascii="Source Sans Pro Light" w:hAnsi="Source Sans Pro Light"/>
+        </w:rPr>
+      </w:pPr>
+      <w:r>
+        <w:rPr>
+          <w:rFonts w:ascii="Source Sans Pro Light" w:hAnsi="Source Sans Pro Light"/>
         </w:rPr>
         <w:t xml:space="preserve">Contact: </w:t>
       </w:r>
-    </w:p>
-    <w:p>
-      <w:pPr>
-        <w:pStyle w:val="KeyHeadDetails"/>
-      </w:pPr>
-      <w:r>
+      <w:r>
+        <w:rPr>
+          <w:rFonts w:ascii="Source Sans Pro Light" w:hAnsi="Source Sans Pro Light"/>
+        </w:rPr>
         <w:t>&lt;Casework Officer&gt;</w:t>
       </w:r>
     </w:p>
     <w:p>
       <w:pPr>
-        <w:pStyle w:val="KeyHeadDetails"/>
-      </w:pPr>
-      <w:r>
+        <w:tabs>
+          <w:tab w:val="left" w:pos="5245"/>
+        </w:tabs>
+        <w:spacing w:after="0" w:line="240" w:lineRule="auto"/>
+        <w:rPr>
+          <w:rFonts w:ascii="Source Sans Pro Light" w:hAnsi="Source Sans Pro Light"/>
+        </w:rPr>
+      </w:pPr>
+      <w:r>
+        <w:rPr>
+          <w:rFonts w:ascii="Source Sans Pro Light" w:hAnsi="Source Sans Pro Light"/>
+        </w:rPr>
+        <w:t xml:space="preserve">Direct Dial: </w:t>
+      </w:r>
+      <w:r>
+        <w:rPr>
+          <w:rFonts w:ascii="Source Sans Pro Light" w:hAnsi="Source Sans Pro Light"/>
+        </w:rPr>
         <w:t>&lt;Casework Officer Number&gt;</w:t>
       </w:r>
-      <w:r>
-        <w:t xml:space="preserve"> </w:t>
-      </w:r>
-    </w:p>
-    <w:p>
-      <w:pPr>
-        <w:pStyle w:val="KeyHeadDetails"/>
-      </w:pPr>
-      <w:r>
+    </w:p>
+    <w:p>
+      <w:pPr>
+        <w:tabs>
+          <w:tab w:val="left" w:pos="5245"/>
+        </w:tabs>
+        <w:spacing w:after="0" w:line="240" w:lineRule="auto"/>
+        <w:rPr>
+          <w:rFonts w:ascii="Source Sans Pro Light" w:hAnsi="Source Sans Pro Light"/>
+        </w:rPr>
+      </w:pPr>
+      <w:r>
+        <w:rPr>
+          <w:rFonts w:ascii="Source Sans Pro Light" w:hAnsi="Source Sans Pro Light"/>
+        </w:rPr>
+        <w:t xml:space="preserve">Email: </w:t>
+      </w:r>
+      <w:r>
+        <w:rPr>
+          <w:rFonts w:ascii="Source Sans Pro Light" w:hAnsi="Source Sans Pro Light"/>
+        </w:rPr>
         <w:t>&lt;Casework Officer Email&gt;</w:t>
       </w:r>
     </w:p>
@@ -337,22 +395,27 @@
         </w:tabs>
         <w:spacing w:after="0" w:line="240" w:lineRule="auto"/>
         <w:rPr>
-          <w:sz w:val="20"/>
-          <w:szCs w:val="20"/>
-        </w:rPr>
-      </w:pPr>
-    </w:p>
-    <w:p>
-      <w:pPr>
-        <w:tabs>
-          <w:tab w:val="left" w:pos="5245"/>
-        </w:tabs>
-        <w:spacing w:after="0" w:line="240" w:lineRule="auto"/>
+          <w:rFonts w:ascii="Source Sans Pro Light" w:hAnsi="Source Sans Pro Light"/>
+        </w:rPr>
+      </w:pPr>
+    </w:p>
+    <w:p>
+      <w:pPr>
+        <w:tabs>
+          <w:tab w:val="left" w:pos="5245"/>
+        </w:tabs>
+        <w:spacing w:after="0" w:line="240" w:lineRule="auto"/>
+        <w:rPr>
+          <w:rFonts w:ascii="Source Sans Pro Light" w:hAnsi="Source Sans Pro Light"/>
+        </w:rPr>
         <w:sectPr>
           <w:type w:val="continuous"/>
           <w:pgSz w:w="11906" w:h="16838"/>
           <w:pgMar w:top="1440" w:right="1440" w:bottom="2694" w:left="1440" w:header="708" w:footer="708" w:gutter="0"/>
-          <w:cols w:num="2" w:space="720"/>
+          <w:cols w:num="2" w:space="708" w:equalWidth="0">
+            <w:col w:w="5004" w:space="720"/>
+            <w:col w:w="3300"/>
+          </w:cols>
           <w:docGrid w:linePitch="360"/>
         </w:sectPr>
       </w:pPr>
@@ -363,60 +426,101 @@
           <w:tab w:val="left" w:pos="5245"/>
         </w:tabs>
         <w:spacing w:after="0" w:line="240" w:lineRule="auto"/>
-      </w:pPr>
-    </w:p>
-    <w:p>
-      <w:pPr>
-        <w:pStyle w:val="Keybody"/>
-      </w:pPr>
-      <w:r>
+        <w:rPr>
+          <w:rFonts w:ascii="Source Sans Pro Light" w:hAnsi="Source Sans Pro Light"/>
+        </w:rPr>
+      </w:pPr>
+    </w:p>
+    <w:p>
+      <w:pPr>
+        <w:tabs>
+          <w:tab w:val="left" w:pos="5245"/>
+        </w:tabs>
+        <w:spacing w:after="0" w:line="240" w:lineRule="auto"/>
+        <w:rPr>
+          <w:rFonts w:ascii="Source Sans Pro Light" w:hAnsi="Source Sans Pro Light"/>
+        </w:rPr>
+      </w:pPr>
+      <w:r>
+        <w:rPr>
+          <w:rFonts w:ascii="Source Sans Pro Light" w:hAnsi="Source Sans Pro Light"/>
+        </w:rPr>
         <w:t xml:space="preserve">                                                                                           </w:t>
       </w:r>
       <w:r>
+        <w:rPr>
+          <w:rFonts w:ascii="Source Sans Pro Light" w:hAnsi="Source Sans Pro Light"/>
+        </w:rPr>
         <w:tab/>
       </w:r>
       <w:r>
+        <w:rPr>
+          <w:rFonts w:ascii="Source Sans Pro Light" w:hAnsi="Source Sans Pro Light"/>
+        </w:rPr>
         <w:tab/>
       </w:r>
       <w:r>
+        <w:rPr>
+          <w:rFonts w:ascii="Source Sans Pro Light" w:hAnsi="Source Sans Pro Light"/>
+        </w:rPr>
         <w:t>&lt;Completion Date&gt;</w:t>
       </w:r>
-    </w:p>
-    <w:p>
-      <w:pPr>
-        <w:tabs>
-          <w:tab w:val="left" w:pos="5245"/>
-        </w:tabs>
-        <w:spacing w:after="0" w:line="240" w:lineRule="auto"/>
-      </w:pPr>
-    </w:p>
-    <w:p>
-      <w:pPr>
-        <w:tabs>
-          <w:tab w:val="left" w:pos="5245"/>
-        </w:tabs>
-        <w:spacing w:after="0" w:line="240" w:lineRule="auto"/>
-      </w:pPr>
-    </w:p>
-    <w:p>
-      <w:pPr>
-        <w:tabs>
-          <w:tab w:val="left" w:pos="5245"/>
-        </w:tabs>
-        <w:spacing w:after="0" w:line="240" w:lineRule="auto"/>
-      </w:pPr>
-      <w:r>
+      <w:bookmarkStart w:id="0" w:name="_GoBack"/>
+      <w:bookmarkEnd w:id="0"/>
+    </w:p>
+    <w:p>
+      <w:pPr>
+        <w:tabs>
+          <w:tab w:val="left" w:pos="5245"/>
+        </w:tabs>
+        <w:spacing w:after="0" w:line="240" w:lineRule="auto"/>
+        <w:rPr>
+          <w:rFonts w:ascii="Source Sans Pro Light" w:hAnsi="Source Sans Pro Light"/>
+        </w:rPr>
+      </w:pPr>
+    </w:p>
+    <w:p>
+      <w:pPr>
+        <w:tabs>
+          <w:tab w:val="left" w:pos="5245"/>
+        </w:tabs>
+        <w:spacing w:after="0" w:line="240" w:lineRule="auto"/>
+        <w:rPr>
+          <w:rFonts w:ascii="Source Sans Pro Light" w:hAnsi="Source Sans Pro Light"/>
+        </w:rPr>
+      </w:pPr>
+    </w:p>
+    <w:p>
+      <w:pPr>
+        <w:tabs>
+          <w:tab w:val="left" w:pos="5245"/>
+        </w:tabs>
+        <w:spacing w:after="0" w:line="240" w:lineRule="auto"/>
+        <w:rPr>
+          <w:rFonts w:ascii="Source Sans Pro Light" w:hAnsi="Source Sans Pro Light"/>
+        </w:rPr>
+      </w:pPr>
+      <w:r>
+        <w:rPr>
+          <w:rFonts w:ascii="Source Sans Pro Light" w:hAnsi="Source Sans Pro Light"/>
+        </w:rPr>
         <w:t>Dear</w:t>
       </w:r>
       <w:r>
+        <w:rPr>
+          <w:rFonts w:ascii="Source Sans Pro Light" w:hAnsi="Source Sans Pro Light"/>
+        </w:rPr>
         <w:t xml:space="preserve"> </w:t>
       </w:r>
       <w:r>
+        <w:rPr>
+          <w:rFonts w:ascii="Source Sans Pro Light" w:hAnsi="Source Sans Pro Light"/>
+        </w:rPr>
         <w:t>&lt;Contact Name&gt;</w:t>
       </w:r>
       <w:r>
         <w:rPr>
-          <w:rFonts w:cs="Arial"/>
+          <w:rFonts w:ascii="Source Sans Pro Light" w:hAnsi="Source Sans Pro Light" w:cs="Arial"/>
         </w:rPr>
         <w:t>,</w:t>
       </w:r>
@@ -427,20 +531,25 @@
           <w:tab w:val="left" w:pos="5245"/>
         </w:tabs>
         <w:spacing w:after="0" w:line="240" w:lineRule="auto"/>
-      </w:pPr>
-    </w:p>
-    <w:p>
-      <w:pPr>
-        <w:tabs>
-          <w:tab w:val="left" w:pos="5245"/>
-        </w:tabs>
-        <w:spacing w:after="0" w:line="240" w:lineRule="auto"/>
-        <w:rPr>
+        <w:rPr>
+          <w:rFonts w:ascii="Source Sans Pro Light" w:hAnsi="Source Sans Pro Light"/>
+        </w:rPr>
+      </w:pPr>
+    </w:p>
+    <w:p>
+      <w:pPr>
+        <w:tabs>
+          <w:tab w:val="left" w:pos="5245"/>
+        </w:tabs>
+        <w:spacing w:after="0" w:line="240" w:lineRule="auto"/>
+        <w:rPr>
+          <w:rFonts w:ascii="Source Sans Pro Light" w:hAnsi="Source Sans Pro Light"/>
           <w:b/>
         </w:rPr>
       </w:pPr>
       <w:r>
         <w:rPr>
+          <w:rFonts w:ascii="Source Sans Pro Light" w:hAnsi="Source Sans Pro Light"/>
           <w:b/>
         </w:rPr>
         <w:t>TOWN &amp; COUNTRY PLANNING ACT 1990 (AS AMENDED)</w:t>
@@ -453,12 +562,14 @@
         </w:tabs>
         <w:spacing w:after="0" w:line="240" w:lineRule="auto"/>
         <w:rPr>
+          <w:rFonts w:ascii="Source Sans Pro Light" w:hAnsi="Source Sans Pro Light"/>
           <w:b/>
           <w:bCs/>
         </w:rPr>
       </w:pPr>
       <w:r>
         <w:rPr>
+          <w:rFonts w:ascii="Source Sans Pro Light" w:hAnsi="Source Sans Pro Light"/>
           <w:b/>
           <w:bCs/>
         </w:rPr>
@@ -466,6 +577,7 @@
       </w:r>
       <w:r>
         <w:rPr>
+          <w:rFonts w:ascii="Source Sans Pro Light" w:hAnsi="Source Sans Pro Light"/>
           <w:b/>
           <w:bCs/>
         </w:rPr>
@@ -478,48 +590,60 @@
           <w:tab w:val="left" w:pos="5245"/>
         </w:tabs>
         <w:spacing w:after="0" w:line="240" w:lineRule="auto"/>
-      </w:pPr>
-    </w:p>
-    <w:p>
-      <w:pPr>
-        <w:pStyle w:val="Keybody"/>
-        <w:rPr>
+        <w:rPr>
+          <w:rFonts w:ascii="Source Sans Pro Light" w:hAnsi="Source Sans Pro Light"/>
+        </w:rPr>
+      </w:pPr>
+    </w:p>
+    <w:p>
+      <w:pPr>
+        <w:tabs>
+          <w:tab w:val="left" w:pos="-1094"/>
+          <w:tab w:val="left" w:pos="-720"/>
+          <w:tab w:val="left" w:pos="0"/>
+          <w:tab w:val="left" w:pos="720"/>
+          <w:tab w:val="left" w:pos="1440"/>
+          <w:tab w:val="left" w:pos="2160"/>
+          <w:tab w:val="left" w:pos="2880"/>
+          <w:tab w:val="left" w:pos="3600"/>
+          <w:tab w:val="left" w:pos="4320"/>
+          <w:tab w:val="left" w:pos="5040"/>
+          <w:tab w:val="left" w:pos="5760"/>
+          <w:tab w:val="left" w:pos="6099"/>
+          <w:tab w:val="left" w:pos="7200"/>
+        </w:tabs>
+        <w:spacing w:after="0" w:line="240" w:lineRule="auto"/>
+        <w:rPr>
+          <w:rFonts w:cs="Arial"/>
           <w:b/>
-          <w:bCs/>
-        </w:rPr>
-      </w:pPr>
-      <w:r>
-        <w:rPr>
+        </w:rPr>
+      </w:pPr>
+      <w:r>
+        <w:rPr>
+          <w:rFonts w:cs="Arial"/>
           <w:b/>
-          <w:bCs/>
         </w:rPr>
         <w:t>&lt;Consultation Name&gt;</w:t>
       </w:r>
     </w:p>
     <w:p>
       <w:pPr>
-        <w:pStyle w:val="Keybody"/>
-        <w:rPr>
+        <w:tabs>
+          <w:tab w:val="left" w:pos="5245"/>
+        </w:tabs>
+        <w:spacing w:after="0" w:line="240" w:lineRule="auto"/>
+        <w:rPr>
+          <w:rFonts w:ascii="Source Sans Pro Light" w:hAnsi="Source Sans Pro Light"/>
           <w:i/>
           <w:iCs/>
         </w:rPr>
       </w:pPr>
-    </w:p>
-    <w:p>
-      <w:pPr>
-        <w:pStyle w:val="Keybody"/>
-        <w:rPr>
+      <w:r>
+        <w:rPr>
+          <w:rFonts w:cs="Arial"/>
           <w:i/>
           <w:iCs/>
         </w:rPr>
-      </w:pPr>
-      <w:bookmarkStart w:id="0" w:name="_GoBack"/>
-      <w:bookmarkEnd w:id="0"/>
-      <w:r>
-        <w:rPr>
-          <w:i/>
-          <w:iCs/>
-        </w:rPr>
         <w:t>&lt;Proposal Description&gt;</w:t>
       </w:r>
     </w:p>
@@ -530,6 +654,7 @@
         </w:tabs>
         <w:spacing w:after="0" w:line="240" w:lineRule="auto"/>
         <w:rPr>
+          <w:rFonts w:ascii="Source Sans Pro Light" w:hAnsi="Source Sans Pro Light"/>
           <w:b/>
           <w:u w:val="single"/>
         </w:rPr>
@@ -542,43 +667,69 @@
         </w:tabs>
         <w:spacing w:after="0" w:line="240" w:lineRule="auto"/>
         <w:rPr>
+          <w:rFonts w:ascii="Source Sans Pro Light" w:hAnsi="Source Sans Pro Light"/>
           <w:b/>
           <w:u w:val="single"/>
         </w:rPr>
       </w:pPr>
       <w:r>
         <w:rPr>
+          <w:rFonts w:ascii="Source Sans Pro Light" w:hAnsi="Source Sans Pro Light"/>
           <w:b/>
           <w:u w:val="single"/>
         </w:rPr>
-        <w:t>Recommend Approval of Post-Excavation Assessment and its programme to complete analysis, publication, dissemination and archiving of the archaeological investigation</w:t>
-      </w:r>
-    </w:p>
-    <w:p>
-      <w:pPr>
-        <w:tabs>
-          <w:tab w:val="left" w:pos="5245"/>
-        </w:tabs>
-        <w:spacing w:after="0" w:line="240" w:lineRule="auto"/>
-      </w:pPr>
-    </w:p>
-    <w:p>
-      <w:pPr>
-        <w:tabs>
-          <w:tab w:val="left" w:pos="5245"/>
-        </w:tabs>
-        <w:spacing w:after="0" w:line="240" w:lineRule="auto"/>
-      </w:pPr>
-      <w:r>
-        <w:t>Thank you for your consultation received on</w:t>
-      </w:r>
-      <w:r>
+        <w:t>Bespoke advice</w:t>
+      </w:r>
+    </w:p>
+    <w:p>
+      <w:pPr>
+        <w:tabs>
+          <w:tab w:val="left" w:pos="5245"/>
+        </w:tabs>
+        <w:spacing w:after="0" w:line="240" w:lineRule="auto"/>
+        <w:rPr>
+          <w:rFonts w:ascii="Source Sans Pro Light" w:hAnsi="Source Sans Pro Light"/>
+        </w:rPr>
+      </w:pPr>
+    </w:p>
+    <w:p>
+      <w:pPr>
+        <w:tabs>
+          <w:tab w:val="left" w:pos="5245"/>
+        </w:tabs>
+        <w:spacing w:after="0" w:line="240" w:lineRule="auto"/>
+        <w:rPr>
+          <w:rFonts w:ascii="Source Sans Pro Light" w:hAnsi="Source Sans Pro Light"/>
+        </w:rPr>
+      </w:pPr>
+      <w:r>
+        <w:rPr>
+          <w:rFonts w:ascii="Source Sans Pro Light" w:hAnsi="Source Sans Pro Light"/>
+        </w:rPr>
+        <w:t xml:space="preserve">Thank you for your consultation </w:t>
+      </w:r>
+      <w:r>
+        <w:rPr>
+          <w:rFonts w:ascii="Source Sans Pro Light" w:hAnsi="Source Sans Pro Light"/>
+        </w:rPr>
+        <w:t>received on</w:t>
+      </w:r>
+      <w:r>
+        <w:rPr>
+          <w:rFonts w:ascii="Source Sans Pro Light" w:hAnsi="Source Sans Pro Light"/>
+        </w:rPr>
         <w:t xml:space="preserve"> </w:t>
       </w:r>
       <w:r>
+        <w:rPr>
+          <w:rFonts w:ascii="Source Sans Pro Light" w:hAnsi="Source Sans Pro Light"/>
+        </w:rPr>
         <w:t>&lt;Log Date&gt;</w:t>
       </w:r>
       <w:r>
+        <w:rPr>
+          <w:rFonts w:ascii="Source Sans Pro Light" w:hAnsi="Source Sans Pro Light"/>
+        </w:rPr>
         <w:t>.</w:t>
       </w:r>
     </w:p>
@@ -588,22 +739,37 @@
           <w:tab w:val="left" w:pos="5245"/>
         </w:tabs>
         <w:spacing w:after="0" w:line="240" w:lineRule="auto"/>
-      </w:pPr>
-    </w:p>
-    <w:p>
-      <w:pPr>
-        <w:tabs>
-          <w:tab w:val="left" w:pos="5245"/>
-        </w:tabs>
-        <w:spacing w:after="0" w:line="240" w:lineRule="auto"/>
-      </w:pPr>
-      <w:r>
+        <w:rPr>
+          <w:rFonts w:ascii="Source Sans Pro Light" w:hAnsi="Source Sans Pro Light"/>
+        </w:rPr>
+      </w:pPr>
+    </w:p>
+    <w:p>
+      <w:pPr>
+        <w:tabs>
+          <w:tab w:val="left" w:pos="5245"/>
+        </w:tabs>
+        <w:spacing w:after="0" w:line="240" w:lineRule="auto"/>
+        <w:rPr>
+          <w:rFonts w:ascii="Source Sans Pro Light" w:hAnsi="Source Sans Pro Light"/>
+        </w:rPr>
+      </w:pPr>
+      <w:r>
+        <w:rPr>
+          <w:rFonts w:ascii="Source Sans Pro Light" w:hAnsi="Source Sans Pro Light"/>
+        </w:rPr>
         <w:t xml:space="preserve">The Greater London Archaeological Advisory Service (GLAAS) provides archaeological </w:t>
       </w:r>
       <w:r>
+        <w:rPr>
+          <w:rFonts w:ascii="Source Sans Pro Light" w:hAnsi="Source Sans Pro Light"/>
+        </w:rPr>
         <w:t>advice in</w:t>
       </w:r>
       <w:r>
+        <w:rPr>
+          <w:rFonts w:ascii="Source Sans Pro Light" w:hAnsi="Source Sans Pro Light"/>
+        </w:rPr>
         <w:t xml:space="preserve"> accordance with the National Planning Policy Framework and GLAAS Charter.</w:t>
       </w:r>
     </w:p>
@@ -613,13 +779,53 @@
           <w:tab w:val="left" w:pos="5245"/>
         </w:tabs>
         <w:spacing w:after="0" w:line="240" w:lineRule="auto"/>
-      </w:pPr>
-    </w:p>
-    <w:p>
-      <w:pPr>
-        <w:pStyle w:val="Keybody"/>
-      </w:pPr>
-      <w:r>
+        <w:rPr>
+          <w:rFonts w:ascii="Source Sans Pro Light" w:hAnsi="Source Sans Pro Light"/>
+        </w:rPr>
+      </w:pPr>
+    </w:p>
+    <w:p>
+      <w:pPr>
+        <w:tabs>
+          <w:tab w:val="left" w:pos="5245"/>
+        </w:tabs>
+        <w:spacing w:after="0" w:line="240" w:lineRule="auto"/>
+        <w:rPr>
+          <w:rFonts w:ascii="Source Sans Pro Light" w:hAnsi="Source Sans Pro Light"/>
+        </w:rPr>
+      </w:pPr>
+      <w:r>
+        <w:rPr>
+          <w:rFonts w:ascii="Source Sans Pro Light" w:hAnsi="Source Sans Pro Light"/>
+        </w:rPr>
+        <w:t>&lt;Assessment of Significance&gt;</w:t>
+      </w:r>
+    </w:p>
+    <w:p>
+      <w:pPr>
+        <w:tabs>
+          <w:tab w:val="left" w:pos="5245"/>
+        </w:tabs>
+        <w:spacing w:after="0" w:line="240" w:lineRule="auto"/>
+        <w:rPr>
+          <w:rFonts w:ascii="Source Sans Pro Light" w:hAnsi="Source Sans Pro Light"/>
+        </w:rPr>
+      </w:pPr>
+    </w:p>
+    <w:p>
+      <w:pPr>
+        <w:tabs>
+          <w:tab w:val="left" w:pos="5245"/>
+        </w:tabs>
+        <w:spacing w:after="0" w:line="240" w:lineRule="auto"/>
+        <w:rPr>
+          <w:rFonts w:ascii="Source Sans Pro Light" w:hAnsi="Source Sans Pro Light" w:cs="Arial"/>
+        </w:rPr>
+      </w:pPr>
+      <w:r>
+        <w:rPr>
+          <w:rFonts w:ascii="Source Sans Pro Light" w:hAnsi="Source Sans Pro Light" w:cs="Arial"/>
+        </w:rPr>
         <w:t>&lt;Condition&gt;</w:t>
       </w:r>
     </w:p>
@@ -629,35 +835,65 @@
           <w:tab w:val="left" w:pos="5245"/>
         </w:tabs>
         <w:spacing w:after="0" w:line="240" w:lineRule="auto"/>
-      </w:pPr>
-    </w:p>
-    <w:p>
-      <w:pPr>
-        <w:tabs>
-          <w:tab w:val="left" w:pos="5245"/>
-        </w:tabs>
-        <w:spacing w:after="0" w:line="240" w:lineRule="auto"/>
-      </w:pPr>
-      <w:r>
-        <w:t>Having considered the submitted document I recommend its approval. However, the further work set out in the document must be completed in order to satisfy the archaeological condition.</w:t>
-      </w:r>
-    </w:p>
-    <w:p>
-      <w:pPr>
-        <w:tabs>
-          <w:tab w:val="left" w:pos="5245"/>
-        </w:tabs>
-        <w:spacing w:after="0" w:line="240" w:lineRule="auto"/>
-      </w:pPr>
-    </w:p>
-    <w:p>
-      <w:pPr>
-        <w:tabs>
-          <w:tab w:val="left" w:pos="5245"/>
-        </w:tabs>
-        <w:spacing w:after="0" w:line="240" w:lineRule="auto"/>
-      </w:pPr>
-      <w:r>
+        <w:rPr>
+          <w:rFonts w:ascii="Source Sans Pro Light" w:hAnsi="Source Sans Pro Light" w:cs="Arial"/>
+        </w:rPr>
+      </w:pPr>
+    </w:p>
+    <w:p>
+      <w:pPr>
+        <w:tabs>
+          <w:tab w:val="left" w:pos="5245"/>
+        </w:tabs>
+        <w:spacing w:after="0" w:line="240" w:lineRule="auto"/>
+        <w:rPr>
+          <w:rFonts w:ascii="Source Sans Pro Light" w:hAnsi="Source Sans Pro Light"/>
+        </w:rPr>
+      </w:pPr>
+      <w:r>
+        <w:rPr>
+          <w:rFonts w:ascii="Source Sans Pro Light" w:hAnsi="Source Sans Pro Light"/>
+        </w:rPr>
+        <w:t>&lt;Mitigation&gt;</w:t>
+      </w:r>
+    </w:p>
+    <w:p>
+      <w:pPr>
+        <w:tabs>
+          <w:tab w:val="left" w:pos="5245"/>
+        </w:tabs>
+        <w:spacing w:after="0" w:line="240" w:lineRule="auto"/>
+        <w:rPr>
+          <w:rFonts w:ascii="Source Sans Pro Light" w:hAnsi="Source Sans Pro Light"/>
+        </w:rPr>
+      </w:pPr>
+    </w:p>
+    <w:p>
+      <w:pPr>
+        <w:tabs>
+          <w:tab w:val="left" w:pos="5245"/>
+        </w:tabs>
+        <w:spacing w:after="0" w:line="240" w:lineRule="auto"/>
+        <w:rPr>
+          <w:rFonts w:ascii="Source Sans Pro Light" w:hAnsi="Source Sans Pro Light"/>
+        </w:rPr>
+      </w:pPr>
+    </w:p>
+    <w:p>
+      <w:pPr>
+        <w:tabs>
+          <w:tab w:val="left" w:pos="5245"/>
+        </w:tabs>
+        <w:spacing w:after="0" w:line="240" w:lineRule="auto"/>
+        <w:rPr>
+          <w:rFonts w:ascii="Source Sans Pro Light" w:hAnsi="Source Sans Pro Light"/>
+        </w:rPr>
+      </w:pPr>
+      <w:r>
+        <w:rPr>
+          <w:rFonts w:ascii="Source Sans Pro Light" w:hAnsi="Source Sans Pro Light"/>
+        </w:rPr>
+        <w:lastRenderedPageBreak/>
         <w:t>This response relates solely to archaeological issues.</w:t>
       </w:r>
     </w:p>
@@ -668,6 +904,7 @@
         </w:tabs>
         <w:spacing w:after="0" w:line="240" w:lineRule="auto"/>
         <w:rPr>
+          <w:rFonts w:ascii="Source Sans Pro Light" w:hAnsi="Source Sans Pro Light"/>
           <w:b/>
           <w:u w:val="single"/>
         </w:rPr>
@@ -679,9 +916,14 @@
           <w:tab w:val="left" w:pos="5245"/>
         </w:tabs>
         <w:spacing w:after="0" w:line="240" w:lineRule="auto"/>
-      </w:pPr>
-      <w:r>
-        <w:lastRenderedPageBreak/>
+        <w:rPr>
+          <w:rFonts w:ascii="Source Sans Pro Light" w:hAnsi="Source Sans Pro Light"/>
+        </w:rPr>
+      </w:pPr>
+      <w:r>
+        <w:rPr>
+          <w:rFonts w:ascii="Source Sans Pro Light" w:hAnsi="Source Sans Pro Light"/>
+        </w:rPr>
         <w:t>Yours sincerely</w:t>
       </w:r>
     </w:p>
@@ -691,13 +933,25 @@
           <w:tab w:val="left" w:pos="5245"/>
         </w:tabs>
         <w:spacing w:after="0" w:line="240" w:lineRule="auto"/>
-      </w:pPr>
-    </w:p>
-    <w:p>
-      <w:pPr>
-        <w:pStyle w:val="KeySig"/>
-      </w:pPr>
-      <w:r>
+        <w:rPr>
+          <w:rFonts w:ascii="Source Sans Pro Light" w:hAnsi="Source Sans Pro Light"/>
+        </w:rPr>
+      </w:pPr>
+    </w:p>
+    <w:p>
+      <w:pPr>
+        <w:tabs>
+          <w:tab w:val="left" w:pos="5245"/>
+        </w:tabs>
+        <w:spacing w:after="0" w:line="240" w:lineRule="auto"/>
+        <w:rPr>
+          <w:rFonts w:ascii="Source Sans Pro Light" w:hAnsi="Source Sans Pro Light"/>
+        </w:rPr>
+      </w:pPr>
+      <w:r>
+        <w:rPr>
+          <w:rFonts w:ascii="Source Sans Pro Light" w:hAnsi="Source Sans Pro Light"/>
+        </w:rPr>
         <w:t>&lt;Casework Officer&gt;</w:t>
       </w:r>
     </w:p>
@@ -707,14 +961,26 @@
           <w:tab w:val="left" w:pos="5245"/>
         </w:tabs>
         <w:spacing w:after="0" w:line="240" w:lineRule="auto"/>
-      </w:pPr>
-      <w:r>
+        <w:rPr>
+          <w:rFonts w:ascii="Source Sans Pro Light" w:hAnsi="Source Sans Pro Light"/>
+        </w:rPr>
+      </w:pPr>
+      <w:r>
+        <w:rPr>
+          <w:rFonts w:ascii="Source Sans Pro Light" w:hAnsi="Source Sans Pro Light"/>
+        </w:rPr>
         <w:t>Archaeology Advis</w:t>
       </w:r>
       <w:r>
+        <w:rPr>
+          <w:rFonts w:ascii="Source Sans Pro Light" w:hAnsi="Source Sans Pro Light"/>
+        </w:rPr>
         <w:t>e</w:t>
       </w:r>
       <w:r>
+        <w:rPr>
+          <w:rFonts w:ascii="Source Sans Pro Light" w:hAnsi="Source Sans Pro Light"/>
+        </w:rPr>
         <w:t>r</w:t>
       </w:r>
     </w:p>
@@ -724,8 +990,14 @@
           <w:tab w:val="left" w:pos="5245"/>
         </w:tabs>
         <w:spacing w:after="0" w:line="240" w:lineRule="auto"/>
-      </w:pPr>
-      <w:r>
+        <w:rPr>
+          <w:rFonts w:ascii="Source Sans Pro Light" w:hAnsi="Source Sans Pro Light"/>
+        </w:rPr>
+      </w:pPr>
+      <w:r>
+        <w:rPr>
+          <w:rFonts w:ascii="Source Sans Pro Light" w:hAnsi="Source Sans Pro Light"/>
+        </w:rPr>
         <w:t>Greater London Archaeological Advisory Service</w:t>
       </w:r>
     </w:p>
@@ -735,8 +1007,14 @@
           <w:tab w:val="left" w:pos="5245"/>
         </w:tabs>
         <w:spacing w:after="0" w:line="240" w:lineRule="auto"/>
-      </w:pPr>
-      <w:r>
+        <w:rPr>
+          <w:rFonts w:ascii="Source Sans Pro Light" w:hAnsi="Source Sans Pro Light"/>
+        </w:rPr>
+      </w:pPr>
+      <w:r>
+        <w:rPr>
+          <w:rFonts w:ascii="Source Sans Pro Light" w:hAnsi="Source Sans Pro Light"/>
+        </w:rPr>
         <w:t>London and South East Region</w:t>
       </w:r>
     </w:p>
@@ -745,6 +1023,9 @@
         <w:tabs>
           <w:tab w:val="left" w:pos="5245"/>
         </w:tabs>
+        <w:rPr>
+          <w:rFonts w:ascii="Source Sans Pro Light" w:hAnsi="Source Sans Pro Light"/>
+        </w:rPr>
       </w:pPr>
     </w:p>
     <w:p/>
@@ -937,25 +1218,7 @@
               <w:spacing w:val="5"/>
               <w:sz w:val="16"/>
             </w:rPr>
-            <w:t xml:space="preserve">25 </w:t>
-          </w:r>
-          <w:proofErr w:type="spellStart"/>
-          <w:r>
-            <w:rPr>
-              <w:rFonts w:eastAsia="Calibri"/>
-              <w:spacing w:val="5"/>
-              <w:sz w:val="16"/>
-            </w:rPr>
-            <w:t>Dowgate</w:t>
-          </w:r>
-          <w:proofErr w:type="spellEnd"/>
-          <w:r>
-            <w:rPr>
-              <w:rFonts w:eastAsia="Calibri"/>
-              <w:spacing w:val="5"/>
-              <w:sz w:val="16"/>
-            </w:rPr>
-            <w:t xml:space="preserve"> Hill, </w:t>
+            <w:t xml:space="preserve">25 Dowgate Hill, </w:t>
           </w:r>
           <w:r>
             <w:rPr>
@@ -1039,7 +1302,7 @@
             <w:spacing w:after="40"/>
             <w:jc w:val="center"/>
             <w:rPr>
-              <w:rFonts w:eastAsia="Calibri"/>
+              <w:rFonts w:ascii="Source Sans Pro Light" w:eastAsia="Calibri" w:hAnsi="Source Sans Pro Light"/>
               <w:snapToGrid w:val="0"/>
               <w:spacing w:val="5"/>
               <w:sz w:val="16"/>
@@ -1048,7 +1311,7 @@
           </w:pPr>
           <w:r>
             <w:rPr>
-              <w:rFonts w:eastAsia="Calibri"/>
+              <w:rFonts w:ascii="Source Sans Pro Light" w:eastAsia="Calibri" w:hAnsi="Source Sans Pro Light"/>
               <w:snapToGrid w:val="0"/>
               <w:spacing w:val="5"/>
               <w:sz w:val="16"/>
@@ -1062,7 +1325,7 @@
             <w:spacing w:after="40"/>
             <w:jc w:val="center"/>
             <w:rPr>
-              <w:rFonts w:eastAsia="Calibri"/>
+              <w:rFonts w:ascii="Source Sans Pro Light" w:eastAsia="Calibri" w:hAnsi="Source Sans Pro Light"/>
               <w:i/>
               <w:spacing w:val="5"/>
               <w:sz w:val="16"/>
@@ -1070,7 +1333,7 @@
           </w:pPr>
           <w:r>
             <w:rPr>
-              <w:rFonts w:eastAsia="Calibri"/>
+              <w:rFonts w:ascii="Source Sans Pro Light" w:eastAsia="Calibri" w:hAnsi="Source Sans Pro Light"/>
               <w:snapToGrid w:val="0"/>
               <w:spacing w:val="5"/>
               <w:sz w:val="16"/>
@@ -1203,9 +1466,9 @@
   <w:docDefaults>
     <w:rPrDefault>
       <w:rPr>
-        <w:rFonts w:ascii="Source Sans Pro Light" w:eastAsiaTheme="minorHAnsi" w:hAnsi="Source Sans Pro Light" w:cs="Source Sans Pro"/>
-        <w:sz w:val="24"/>
-        <w:szCs w:val="24"/>
+        <w:rFonts w:asciiTheme="minorHAnsi" w:eastAsiaTheme="minorHAnsi" w:hAnsiTheme="minorHAnsi" w:cstheme="minorBidi"/>
+        <w:sz w:val="22"/>
+        <w:szCs w:val="22"/>
         <w:lang w:val="en-GB" w:eastAsia="en-US" w:bidi="ar-SA"/>
       </w:rPr>
     </w:rPrDefault>
@@ -1598,6 +1861,11 @@
     <w:name w:val="Normal"/>
     <w:qFormat/>
     <w:rsid w:val="00DC13D3"/>
+    <w:rPr>
+      <w:rFonts w:ascii="Source Sans Pro" w:eastAsia="Source Sans Pro" w:hAnsi="Source Sans Pro" w:cs="Source Sans Pro"/>
+      <w:sz w:val="24"/>
+      <w:szCs w:val="24"/>
+    </w:rPr>
   </w:style>
   <w:style w:type="character" w:default="1" w:styleId="DefaultParagraphFont">
     <w:name w:val="Default Paragraph Font"/>
@@ -1735,81 +2003,16 @@
     <w:uiPriority w:val="99"/>
     <w:rsid w:val="00522F08"/>
   </w:style>
-  <w:style w:type="paragraph" w:customStyle="1" w:styleId="KeyHeadDetails">
-    <w:name w:val="Key_HeadDetails"/>
-    <w:basedOn w:val="Normal"/>
-    <w:link w:val="KeyHeadDetailsChar"/>
+  <w:style w:type="paragraph" w:styleId="NoSpacing">
+    <w:name w:val="No Spacing"/>
+    <w:uiPriority w:val="1"/>
     <w:qFormat/>
-    <w:rsid w:val="00E24E65"/>
+    <w:rsid w:val="00314152"/>
     <w:pPr>
-      <w:tabs>
-        <w:tab w:val="left" w:pos="5245"/>
-      </w:tabs>
       <w:spacing w:after="0" w:line="240" w:lineRule="auto"/>
     </w:pPr>
     <w:rPr>
-      <w:sz w:val="20"/>
-      <w:szCs w:val="20"/>
-    </w:rPr>
-  </w:style>
-  <w:style w:type="paragraph" w:customStyle="1" w:styleId="Keybody">
-    <w:name w:val="Key_body"/>
-    <w:basedOn w:val="Normal"/>
-    <w:link w:val="KeybodyChar"/>
-    <w:qFormat/>
-    <w:rsid w:val="00363CCA"/>
-    <w:pPr>
-      <w:tabs>
-        <w:tab w:val="left" w:pos="5245"/>
-      </w:tabs>
-      <w:spacing w:after="0" w:line="240" w:lineRule="auto"/>
-    </w:pPr>
-    <w:rPr>
-      <w:rFonts w:cs="Arial"/>
-      <w:noProof/>
-    </w:rPr>
-  </w:style>
-  <w:style w:type="character" w:customStyle="1" w:styleId="KeyHeadDetailsChar">
-    <w:name w:val="Key_HeadDetails Char"/>
-    <w:basedOn w:val="DefaultParagraphFont"/>
-    <w:link w:val="KeyHeadDetails"/>
-    <w:rsid w:val="00E24E65"/>
-    <w:rPr>
-      <w:rFonts w:ascii="Source Sans Pro Light" w:eastAsia="Source Sans Pro" w:hAnsi="Source Sans Pro Light" w:cs="Source Sans Pro"/>
-      <w:sz w:val="20"/>
-      <w:szCs w:val="20"/>
-    </w:rPr>
-  </w:style>
-  <w:style w:type="paragraph" w:customStyle="1" w:styleId="KeySig">
-    <w:name w:val="Key_Sig"/>
-    <w:basedOn w:val="Keybody"/>
-    <w:link w:val="KeySigChar"/>
-    <w:qFormat/>
-    <w:rsid w:val="00FB0E54"/>
-    <w:rPr>
-      <w:rFonts w:ascii="Source Sans Pro" w:hAnsi="Source Sans Pro"/>
-    </w:rPr>
-  </w:style>
-  <w:style w:type="character" w:customStyle="1" w:styleId="KeybodyChar">
-    <w:name w:val="Key_body Char"/>
-    <w:basedOn w:val="DefaultParagraphFont"/>
-    <w:link w:val="Keybody"/>
-    <w:rsid w:val="00363CCA"/>
-    <w:rPr>
-      <w:rFonts w:ascii="Source Sans Pro Light" w:eastAsia="Source Sans Pro" w:hAnsi="Source Sans Pro Light" w:cs="Arial"/>
-      <w:noProof/>
-      <w:sz w:val="24"/>
-      <w:szCs w:val="24"/>
-    </w:rPr>
-  </w:style>
-  <w:style w:type="character" w:customStyle="1" w:styleId="KeySigChar">
-    <w:name w:val="Key_Sig Char"/>
-    <w:basedOn w:val="KeybodyChar"/>
-    <w:link w:val="KeySig"/>
-    <w:rsid w:val="00FB0E54"/>
-    <w:rPr>
-      <w:rFonts w:ascii="Source Sans Pro" w:eastAsia="Source Sans Pro" w:hAnsi="Source Sans Pro" w:cs="Arial"/>
-      <w:noProof/>
+      <w:rFonts w:ascii="Source Sans Pro" w:eastAsia="Source Sans Pro" w:hAnsi="Source Sans Pro" w:cs="Source Sans Pro"/>
       <w:sz w:val="24"/>
       <w:szCs w:val="24"/>
     </w:rPr>
@@ -2103,28 +2306,45 @@
 </file>
 
 <file path=customXml/item1.xml><?xml version="1.0" encoding="utf-8"?>
-<ct:contentTypeSchema xmlns:ct="http://schemas.microsoft.com/office/2006/metadata/contentType" xmlns:ma="http://schemas.microsoft.com/office/2006/metadata/properties/metaAttributes" ct:_="" ma:_="" ma:contentTypeName="Document" ma:contentTypeID="0x010100B414C6717266E74190F05281F89E6026" ma:contentTypeVersion="12" ma:contentTypeDescription="Create a new document." ma:contentTypeScope="" ma:versionID="9c5a627168d06f595f33ca24f35aedd4">
-  <xsd:schema xmlns:xsd="http://www.w3.org/2001/XMLSchema" xmlns:xs="http://www.w3.org/2001/XMLSchema" xmlns:p="http://schemas.microsoft.com/office/2006/metadata/properties" xmlns:ns2="06cfe00f-839a-4df9-b5c7-4ebac7d0c360" xmlns:ns3="610ec4a7-94b8-4d25-ad4b-84626814a18d" targetNamespace="http://schemas.microsoft.com/office/2006/metadata/properties" ma:root="true" ma:fieldsID="4bcf9b8f6f85f90451be37a25cf20a3b" ns2:_="" ns3:_="">
-    <xsd:import namespace="06cfe00f-839a-4df9-b5c7-4ebac7d0c360"/>
-    <xsd:import namespace="610ec4a7-94b8-4d25-ad4b-84626814a18d"/>
+<?mso-contentType ?>
+<FormTemplates xmlns="http://schemas.microsoft.com/sharepoint/v3/contenttype/forms">
+  <Display>DocumentLibraryForm</Display>
+  <Edit>DocumentLibraryForm</Edit>
+  <New>DocumentLibraryForm</New>
+</FormTemplates>
+</file>
+
+<file path=customXml/item2.xml><?xml version="1.0" encoding="utf-8"?>
+<p:properties xmlns:p="http://schemas.microsoft.com/office/2006/metadata/properties" xmlns:xsi="http://www.w3.org/2001/XMLSchema-instance" xmlns:pc="http://schemas.microsoft.com/office/infopath/2007/PartnerControls">
+  <documentManagement/>
+</p:properties>
+</file>
+
+<file path=customXml/item3.xml><?xml version="1.0" encoding="utf-8"?>
+<ct:contentTypeSchema xmlns:ct="http://schemas.microsoft.com/office/2006/metadata/contentType" xmlns:ma="http://schemas.microsoft.com/office/2006/metadata/properties/metaAttributes" ct:_="" ma:_="" ma:contentTypeName="Document" ma:contentTypeID="0x01010093A96D791964734C8C225B02303CFEFC" ma:contentTypeVersion="14" ma:contentTypeDescription="Create a new document." ma:contentTypeScope="" ma:versionID="751f0f613ff613362d0d3145da8913d6">
+  <xsd:schema xmlns:xsd="http://www.w3.org/2001/XMLSchema" xmlns:xs="http://www.w3.org/2001/XMLSchema" xmlns:p="http://schemas.microsoft.com/office/2006/metadata/properties" xmlns:ns3="2c780b9e-df20-4970-b9de-f512c44cd8f9" xmlns:ns4="2fa98561-7360-4a84-8aa8-e7b80d8617ff" targetNamespace="http://schemas.microsoft.com/office/2006/metadata/properties" ma:root="true" ma:fieldsID="cfed54596457396f7ff0c3308ba90108" ns3:_="" ns4:_="">
+    <xsd:import namespace="2c780b9e-df20-4970-b9de-f512c44cd8f9"/>
+    <xsd:import namespace="2fa98561-7360-4a84-8aa8-e7b80d8617ff"/>
     <xsd:element name="properties">
       <xsd:complexType>
         <xsd:sequence>
           <xsd:element name="documentManagement">
             <xsd:complexType>
               <xsd:all>
-                <xsd:element ref="ns2:MediaServiceMetadata" minOccurs="0"/>
-                <xsd:element ref="ns2:MediaServiceFastMetadata" minOccurs="0"/>
                 <xsd:element ref="ns3:SharedWithUsers" minOccurs="0"/>
                 <xsd:element ref="ns3:SharedWithDetails" minOccurs="0"/>
-                <xsd:element ref="ns2:MediaServiceAutoKeyPoints" minOccurs="0"/>
-                <xsd:element ref="ns2:MediaServiceKeyPoints" minOccurs="0"/>
-                <xsd:element ref="ns2:MediaServiceAutoTags" minOccurs="0"/>
-                <xsd:element ref="ns2:MediaServiceOCR" minOccurs="0"/>
-                <xsd:element ref="ns2:MediaServiceGenerationTime" minOccurs="0"/>
-                <xsd:element ref="ns2:MediaServiceEventHashCode" minOccurs="0"/>
-                <xsd:element ref="ns2:MediaServiceDateTaken" minOccurs="0"/>
-                <xsd:element ref="ns2:MediaServiceLocation" minOccurs="0"/>
+                <xsd:element ref="ns3:SharingHintHash" minOccurs="0"/>
+                <xsd:element ref="ns4:MediaServiceMetadata" minOccurs="0"/>
+                <xsd:element ref="ns4:MediaServiceFastMetadata" minOccurs="0"/>
+                <xsd:element ref="ns4:MediaServiceAutoKeyPoints" minOccurs="0"/>
+                <xsd:element ref="ns4:MediaServiceKeyPoints" minOccurs="0"/>
+                <xsd:element ref="ns4:MediaLengthInSeconds" minOccurs="0"/>
+                <xsd:element ref="ns4:MediaServiceDateTaken" minOccurs="0"/>
+                <xsd:element ref="ns4:MediaServiceAutoTags" minOccurs="0"/>
+                <xsd:element ref="ns4:MediaServiceGenerationTime" minOccurs="0"/>
+                <xsd:element ref="ns4:MediaServiceEventHashCode" minOccurs="0"/>
+                <xsd:element ref="ns4:MediaServiceOCR" minOccurs="0"/>
+                <xsd:element ref="ns4:MediaServiceLocation" minOccurs="0"/>
               </xsd:all>
             </xsd:complexType>
           </xsd:element>
@@ -2132,68 +2352,10 @@
       </xsd:complexType>
     </xsd:element>
   </xsd:schema>
-  <xsd:schema xmlns:xsd="http://www.w3.org/2001/XMLSchema" xmlns:xs="http://www.w3.org/2001/XMLSchema" xmlns:dms="http://schemas.microsoft.com/office/2006/documentManagement/types" xmlns:pc="http://schemas.microsoft.com/office/infopath/2007/PartnerControls" targetNamespace="06cfe00f-839a-4df9-b5c7-4ebac7d0c360" elementFormDefault="qualified">
+  <xsd:schema xmlns:xsd="http://www.w3.org/2001/XMLSchema" xmlns:xs="http://www.w3.org/2001/XMLSchema" xmlns:dms="http://schemas.microsoft.com/office/2006/documentManagement/types" xmlns:pc="http://schemas.microsoft.com/office/infopath/2007/PartnerControls" targetNamespace="2c780b9e-df20-4970-b9de-f512c44cd8f9" elementFormDefault="qualified">
     <xsd:import namespace="http://schemas.microsoft.com/office/2006/documentManagement/types"/>
     <xsd:import namespace="http://schemas.microsoft.com/office/infopath/2007/PartnerControls"/>
-    <xsd:element name="MediaServiceMetadata" ma:index="8" nillable="true" ma:displayName="MediaServiceMetadata" ma:hidden="true" ma:internalName="MediaServiceMetadata" ma:readOnly="true">
-      <xsd:simpleType>
-        <xsd:restriction base="dms:Note"/>
-      </xsd:simpleType>
-    </xsd:element>
-    <xsd:element name="MediaServiceFastMetadata" ma:index="9" nillable="true" ma:displayName="MediaServiceFastMetadata" ma:hidden="true" ma:internalName="MediaServiceFastMetadata" ma:readOnly="true">
-      <xsd:simpleType>
-        <xsd:restriction base="dms:Note"/>
-      </xsd:simpleType>
-    </xsd:element>
-    <xsd:element name="MediaServiceAutoKeyPoints" ma:index="12" nillable="true" ma:displayName="MediaServiceAutoKeyPoints" ma:hidden="true" ma:internalName="MediaServiceAutoKeyPoints" ma:readOnly="true">
-      <xsd:simpleType>
-        <xsd:restriction base="dms:Note"/>
-      </xsd:simpleType>
-    </xsd:element>
-    <xsd:element name="MediaServiceKeyPoints" ma:index="13" nillable="true" ma:displayName="KeyPoints" ma:internalName="MediaServiceKeyPoints" ma:readOnly="true">
-      <xsd:simpleType>
-        <xsd:restriction base="dms:Note">
-          <xsd:maxLength value="255"/>
-        </xsd:restriction>
-      </xsd:simpleType>
-    </xsd:element>
-    <xsd:element name="MediaServiceAutoTags" ma:index="14" nillable="true" ma:displayName="Tags" ma:internalName="MediaServiceAutoTags" ma:readOnly="true">
-      <xsd:simpleType>
-        <xsd:restriction base="dms:Text"/>
-      </xsd:simpleType>
-    </xsd:element>
-    <xsd:element name="MediaServiceOCR" ma:index="15" nillable="true" ma:displayName="Extracted Text" ma:internalName="MediaServiceOCR" ma:readOnly="true">
-      <xsd:simpleType>
-        <xsd:restriction base="dms:Note">
-          <xsd:maxLength value="255"/>
-        </xsd:restriction>
-      </xsd:simpleType>
-    </xsd:element>
-    <xsd:element name="MediaServiceGenerationTime" ma:index="16" nillable="true" ma:displayName="MediaServiceGenerationTime" ma:hidden="true" ma:internalName="MediaServiceGenerationTime" ma:readOnly="true">
-      <xsd:simpleType>
-        <xsd:restriction base="dms:Text"/>
-      </xsd:simpleType>
-    </xsd:element>
-    <xsd:element name="MediaServiceEventHashCode" ma:index="17" nillable="true" ma:displayName="MediaServiceEventHashCode" ma:hidden="true" ma:internalName="MediaServiceEventHashCode" ma:readOnly="true">
-      <xsd:simpleType>
-        <xsd:restriction base="dms:Text"/>
-      </xsd:simpleType>
-    </xsd:element>
-    <xsd:element name="MediaServiceDateTaken" ma:index="18" nillable="true" ma:displayName="MediaServiceDateTaken" ma:hidden="true" ma:internalName="MediaServiceDateTaken" ma:readOnly="true">
-      <xsd:simpleType>
-        <xsd:restriction base="dms:Text"/>
-      </xsd:simpleType>
-    </xsd:element>
-    <xsd:element name="MediaServiceLocation" ma:index="19" nillable="true" ma:displayName="Location" ma:internalName="MediaServiceLocation" ma:readOnly="true">
-      <xsd:simpleType>
-        <xsd:restriction base="dms:Text"/>
-      </xsd:simpleType>
-    </xsd:element>
-  </xsd:schema>
-  <xsd:schema xmlns:xsd="http://www.w3.org/2001/XMLSchema" xmlns:xs="http://www.w3.org/2001/XMLSchema" xmlns:dms="http://schemas.microsoft.com/office/2006/documentManagement/types" xmlns:pc="http://schemas.microsoft.com/office/infopath/2007/PartnerControls" targetNamespace="610ec4a7-94b8-4d25-ad4b-84626814a18d" elementFormDefault="qualified">
-    <xsd:import namespace="http://schemas.microsoft.com/office/2006/documentManagement/types"/>
-    <xsd:import namespace="http://schemas.microsoft.com/office/infopath/2007/PartnerControls"/>
-    <xsd:element name="SharedWithUsers" ma:index="10" nillable="true" ma:displayName="Shared With" ma:internalName="SharedWithUsers" ma:readOnly="true">
+    <xsd:element name="SharedWithUsers" ma:index="8" nillable="true" ma:displayName="Shared With" ma:internalName="SharedWithUsers" ma:readOnly="true">
       <xsd:complexType>
         <xsd:complexContent>
           <xsd:extension base="dms:UserMulti">
@@ -2212,11 +2374,79 @@
         </xsd:complexContent>
       </xsd:complexType>
     </xsd:element>
-    <xsd:element name="SharedWithDetails" ma:index="11" nillable="true" ma:displayName="Shared With Details" ma:internalName="SharedWithDetails" ma:readOnly="true">
+    <xsd:element name="SharedWithDetails" ma:index="9" nillable="true" ma:displayName="Shared With Details" ma:internalName="SharedWithDetails" ma:readOnly="true">
       <xsd:simpleType>
         <xsd:restriction base="dms:Note">
           <xsd:maxLength value="255"/>
         </xsd:restriction>
+      </xsd:simpleType>
+    </xsd:element>
+    <xsd:element name="SharingHintHash" ma:index="10" nillable="true" ma:displayName="Sharing Hint Hash" ma:hidden="true" ma:internalName="SharingHintHash" ma:readOnly="true">
+      <xsd:simpleType>
+        <xsd:restriction base="dms:Text"/>
+      </xsd:simpleType>
+    </xsd:element>
+  </xsd:schema>
+  <xsd:schema xmlns:xsd="http://www.w3.org/2001/XMLSchema" xmlns:xs="http://www.w3.org/2001/XMLSchema" xmlns:dms="http://schemas.microsoft.com/office/2006/documentManagement/types" xmlns:pc="http://schemas.microsoft.com/office/infopath/2007/PartnerControls" targetNamespace="2fa98561-7360-4a84-8aa8-e7b80d8617ff" elementFormDefault="qualified">
+    <xsd:import namespace="http://schemas.microsoft.com/office/2006/documentManagement/types"/>
+    <xsd:import namespace="http://schemas.microsoft.com/office/infopath/2007/PartnerControls"/>
+    <xsd:element name="MediaServiceMetadata" ma:index="11" nillable="true" ma:displayName="MediaServiceMetadata" ma:hidden="true" ma:internalName="MediaServiceMetadata" ma:readOnly="true">
+      <xsd:simpleType>
+        <xsd:restriction base="dms:Note"/>
+      </xsd:simpleType>
+    </xsd:element>
+    <xsd:element name="MediaServiceFastMetadata" ma:index="12" nillable="true" ma:displayName="MediaServiceFastMetadata" ma:hidden="true" ma:internalName="MediaServiceFastMetadata" ma:readOnly="true">
+      <xsd:simpleType>
+        <xsd:restriction base="dms:Note"/>
+      </xsd:simpleType>
+    </xsd:element>
+    <xsd:element name="MediaServiceAutoKeyPoints" ma:index="13" nillable="true" ma:displayName="MediaServiceAutoKeyPoints" ma:hidden="true" ma:internalName="MediaServiceAutoKeyPoints" ma:readOnly="true">
+      <xsd:simpleType>
+        <xsd:restriction base="dms:Note"/>
+      </xsd:simpleType>
+    </xsd:element>
+    <xsd:element name="MediaServiceKeyPoints" ma:index="14" nillable="true" ma:displayName="KeyPoints" ma:internalName="MediaServiceKeyPoints" ma:readOnly="true">
+      <xsd:simpleType>
+        <xsd:restriction base="dms:Note">
+          <xsd:maxLength value="255"/>
+        </xsd:restriction>
+      </xsd:simpleType>
+    </xsd:element>
+    <xsd:element name="MediaLengthInSeconds" ma:index="15" nillable="true" ma:displayName="Length (seconds)" ma:internalName="MediaLengthInSeconds" ma:readOnly="true">
+      <xsd:simpleType>
+        <xsd:restriction base="dms:Unknown"/>
+      </xsd:simpleType>
+    </xsd:element>
+    <xsd:element name="MediaServiceDateTaken" ma:index="16" nillable="true" ma:displayName="MediaServiceDateTaken" ma:hidden="true" ma:internalName="MediaServiceDateTaken" ma:readOnly="true">
+      <xsd:simpleType>
+        <xsd:restriction base="dms:Text"/>
+      </xsd:simpleType>
+    </xsd:element>
+    <xsd:element name="MediaServiceAutoTags" ma:index="17" nillable="true" ma:displayName="Tags" ma:internalName="MediaServiceAutoTags" ma:readOnly="true">
+      <xsd:simpleType>
+        <xsd:restriction base="dms:Text"/>
+      </xsd:simpleType>
+    </xsd:element>
+    <xsd:element name="MediaServiceGenerationTime" ma:index="18" nillable="true" ma:displayName="MediaServiceGenerationTime" ma:hidden="true" ma:internalName="MediaServiceGenerationTime" ma:readOnly="true">
+      <xsd:simpleType>
+        <xsd:restriction base="dms:Text"/>
+      </xsd:simpleType>
+    </xsd:element>
+    <xsd:element name="MediaServiceEventHashCode" ma:index="19" nillable="true" ma:displayName="MediaServiceEventHashCode" ma:hidden="true" ma:internalName="MediaServiceEventHashCode" ma:readOnly="true">
+      <xsd:simpleType>
+        <xsd:restriction base="dms:Text"/>
+      </xsd:simpleType>
+    </xsd:element>
+    <xsd:element name="MediaServiceOCR" ma:index="20" nillable="true" ma:displayName="Extracted Text" ma:internalName="MediaServiceOCR" ma:readOnly="true">
+      <xsd:simpleType>
+        <xsd:restriction base="dms:Note">
+          <xsd:maxLength value="255"/>
+        </xsd:restriction>
+      </xsd:simpleType>
+    </xsd:element>
+    <xsd:element name="MediaServiceLocation" ma:index="21" nillable="true" ma:displayName="Location" ma:internalName="MediaServiceLocation" ma:readOnly="true">
+      <xsd:simpleType>
+        <xsd:restriction base="dms:Text"/>
       </xsd:simpleType>
     </xsd:element>
   </xsd:schema>
@@ -2319,30 +2549,32 @@
 </ct:contentTypeSchema>
 </file>
 
-<file path=customXml/item2.xml><?xml version="1.0" encoding="utf-8"?>
-<?mso-contentType ?>
-<FormTemplates xmlns="http://schemas.microsoft.com/sharepoint/v3/contenttype/forms">
-  <Display>DocumentLibraryForm</Display>
-  <Edit>DocumentLibraryForm</Edit>
-  <New>DocumentLibraryForm</New>
-</FormTemplates>
+<file path=customXml/itemProps1.xml><?xml version="1.0" encoding="utf-8"?>
+<ds:datastoreItem xmlns:ds="http://schemas.openxmlformats.org/officeDocument/2006/customXml" ds:itemID="{A5F0A144-934D-4A66-917F-A2E57EEB6C14}">
+  <ds:schemaRefs>
+    <ds:schemaRef ds:uri="http://schemas.microsoft.com/sharepoint/v3/contenttype/forms"/>
+  </ds:schemaRefs>
+</ds:datastoreItem>
 </file>
 
-<file path=customXml/item3.xml><?xml version="1.0" encoding="utf-8"?>
-<p:properties xmlns:p="http://schemas.microsoft.com/office/2006/metadata/properties" xmlns:xsi="http://www.w3.org/2001/XMLSchema-instance" xmlns:pc="http://schemas.microsoft.com/office/infopath/2007/PartnerControls">
-  <documentManagement/>
-</p:properties>
+<file path=customXml/itemProps2.xml><?xml version="1.0" encoding="utf-8"?>
+<ds:datastoreItem xmlns:ds="http://schemas.openxmlformats.org/officeDocument/2006/customXml" ds:itemID="{5C7AE9E9-0CB8-4407-AF10-4E5D381709F6}">
+  <ds:schemaRefs>
+    <ds:schemaRef ds:uri="http://schemas.microsoft.com/office/2006/metadata/properties"/>
+    <ds:schemaRef ds:uri="http://schemas.microsoft.com/office/infopath/2007/PartnerControls"/>
+  </ds:schemaRefs>
+</ds:datastoreItem>
 </file>
 
-<file path=customXml/itemProps1.xml><?xml version="1.0" encoding="utf-8"?>
-<ds:datastoreItem xmlns:ds="http://schemas.openxmlformats.org/officeDocument/2006/customXml" ds:itemID="{0C30B275-D598-47BE-AB0F-C4D556878D21}">
+<file path=customXml/itemProps3.xml><?xml version="1.0" encoding="utf-8"?>
+<ds:datastoreItem xmlns:ds="http://schemas.openxmlformats.org/officeDocument/2006/customXml" ds:itemID="{AE7D36A0-4CD7-4A28-ACB2-349E0A5EDCD5}">
   <ds:schemaRefs>
     <ds:schemaRef ds:uri="http://schemas.microsoft.com/office/2006/metadata/contentType"/>
     <ds:schemaRef ds:uri="http://schemas.microsoft.com/office/2006/metadata/properties/metaAttributes"/>
     <ds:schemaRef ds:uri="http://www.w3.org/2001/XMLSchema"/>
     <ds:schemaRef ds:uri="http://schemas.microsoft.com/office/2006/metadata/properties"/>
-    <ds:schemaRef ds:uri="06cfe00f-839a-4df9-b5c7-4ebac7d0c360"/>
-    <ds:schemaRef ds:uri="610ec4a7-94b8-4d25-ad4b-84626814a18d"/>
+    <ds:schemaRef ds:uri="2c780b9e-df20-4970-b9de-f512c44cd8f9"/>
+    <ds:schemaRef ds:uri="2fa98561-7360-4a84-8aa8-e7b80d8617ff"/>
     <ds:schemaRef ds:uri="http://schemas.microsoft.com/office/2006/documentManagement/types"/>
     <ds:schemaRef ds:uri="http://schemas.microsoft.com/office/infopath/2007/PartnerControls"/>
     <ds:schemaRef ds:uri="http://schemas.openxmlformats.org/package/2006/metadata/core-properties"/>
@@ -2351,21 +2583,4 @@
     <ds:schemaRef ds:uri="http://schemas.microsoft.com/internal/obd"/>
   </ds:schemaRefs>
 </ds:datastoreItem>
-</file>
-
-<file path=customXml/itemProps2.xml><?xml version="1.0" encoding="utf-8"?>
-<ds:datastoreItem xmlns:ds="http://schemas.openxmlformats.org/officeDocument/2006/customXml" ds:itemID="{A5F0A144-934D-4A66-917F-A2E57EEB6C14}">
-  <ds:schemaRefs>
-    <ds:schemaRef ds:uri="http://schemas.microsoft.com/sharepoint/v3/contenttype/forms"/>
-  </ds:schemaRefs>
-</ds:datastoreItem>
-</file>
-
-<file path=customXml/itemProps3.xml><?xml version="1.0" encoding="utf-8"?>
-<ds:datastoreItem xmlns:ds="http://schemas.openxmlformats.org/officeDocument/2006/customXml" ds:itemID="{5C7AE9E9-0CB8-4407-AF10-4E5D381709F6}">
-  <ds:schemaRefs>
-    <ds:schemaRef ds:uri="http://schemas.microsoft.com/office/2006/metadata/properties"/>
-    <ds:schemaRef ds:uri="http://schemas.microsoft.com/office/infopath/2007/PartnerControls"/>
-  </ds:schemaRefs>
-</ds:datastoreItem>
 </file>
</xml_diff>

<commit_message>
Final Agreed letter version from users
</commit_message>
<xml_diff>
--- a/arches_her/docx/Blank Adviser Letter.docx
+++ b/arches_her/docx/Blank Adviser Letter.docx
@@ -32,7 +32,7 @@
                 <w:lang w:eastAsia="en-GB"/>
               </w:rPr>
               <w:drawing>
-                <wp:inline distT="0" distB="0" distL="0" distR="0" wp14:anchorId="68D6AF8B" wp14:editId="0F194622">
+                <wp:inline distT="0" distB="0" distL="0" distR="0" wp14:anchorId="2BE73A16" wp14:editId="60AC32BC">
                   <wp:extent cx="2600325" cy="819150"/>
                   <wp:effectExtent l="0" t="0" r="9525" b="0"/>
                   <wp:docPr id="1" name="Picture 1"/>
@@ -147,8 +147,9 @@
         <w:spacing w:after="0" w:line="240" w:lineRule="auto"/>
         <w:sectPr>
           <w:footerReference w:type="default" r:id="rId10"/>
+          <w:type w:val="continuous"/>
           <w:pgSz w:w="11906" w:h="16838"/>
-          <w:pgMar w:top="1440" w:right="1440" w:bottom="2694" w:left="1440" w:header="708" w:footer="708" w:gutter="0"/>
+          <w:pgMar w:top="1440" w:right="1440" w:bottom="1440" w:left="1440" w:header="708" w:footer="708" w:gutter="0"/>
           <w:cols w:space="708"/>
           <w:docGrid w:linePitch="360"/>
         </w:sectPr>
@@ -156,20 +157,14 @@
     </w:p>
     <w:p>
       <w:pPr>
-        <w:tabs>
-          <w:tab w:val="left" w:pos="5245"/>
-        </w:tabs>
-        <w:spacing w:after="0" w:line="240" w:lineRule="auto"/>
-        <w:rPr>
-          <w:sz w:val="20"/>
-          <w:szCs w:val="20"/>
-        </w:rPr>
-      </w:pPr>
-    </w:p>
-    <w:p>
-      <w:pPr>
         <w:pStyle w:val="KeyHeadDetails"/>
       </w:pPr>
+      <w:bookmarkStart w:id="0" w:name="_GoBack"/>
+    </w:p>
+    <w:p>
+      <w:pPr>
+        <w:pStyle w:val="KeyHeadDetails"/>
+      </w:pPr>
       <w:r>
         <w:t>&lt;Name of person consulting&gt;</w:t>
       </w:r>
@@ -179,127 +174,57 @@
         <w:pStyle w:val="KeyHeadDetails"/>
       </w:pPr>
       <w:r>
-        <w:t>&lt;Address of consulting organisation&gt;</w:t>
-      </w:r>
-    </w:p>
-    <w:p>
-      <w:pPr>
-        <w:tabs>
-          <w:tab w:val="left" w:pos="5245"/>
-        </w:tabs>
-        <w:spacing w:after="0" w:line="240" w:lineRule="auto"/>
-        <w:rPr>
-          <w:sz w:val="20"/>
-          <w:szCs w:val="20"/>
-        </w:rPr>
-      </w:pPr>
-    </w:p>
-    <w:p>
-      <w:pPr>
-        <w:tabs>
-          <w:tab w:val="left" w:pos="5245"/>
-        </w:tabs>
-        <w:spacing w:after="0" w:line="240" w:lineRule="auto"/>
-        <w:rPr>
-          <w:sz w:val="20"/>
-          <w:szCs w:val="20"/>
-        </w:rPr>
-      </w:pPr>
-      <w:r>
-        <w:rPr>
-          <w:sz w:val="20"/>
-          <w:szCs w:val="20"/>
-        </w:rPr>
+        <w:t xml:space="preserve">&lt;Address of consulting organisation&gt; </w:t>
+      </w:r>
+    </w:p>
+    <w:p>
+      <w:pPr>
+        <w:pStyle w:val="KeyHeadDetails"/>
+      </w:pPr>
+    </w:p>
+    <w:p>
+      <w:pPr>
+        <w:pStyle w:val="KeyHeadDetails"/>
+      </w:pPr>
+      <w:r>
         <w:br w:type="column"/>
       </w:r>
     </w:p>
     <w:p>
       <w:pPr>
-        <w:tabs>
-          <w:tab w:val="left" w:pos="5245"/>
-        </w:tabs>
-        <w:spacing w:after="0" w:line="240" w:lineRule="auto"/>
-        <w:rPr>
-          <w:sz w:val="20"/>
-          <w:szCs w:val="20"/>
-        </w:rPr>
-      </w:pPr>
-      <w:r>
-        <w:rPr>
-          <w:sz w:val="20"/>
-          <w:szCs w:val="20"/>
-        </w:rPr>
-        <w:t xml:space="preserve">Your Ref: </w:t>
-      </w:r>
-      <w:r>
-        <w:rPr>
-          <w:sz w:val="20"/>
-          <w:szCs w:val="20"/>
-        </w:rPr>
-        <w:t>&lt;Reference&gt;</w:t>
-      </w:r>
-    </w:p>
-    <w:p>
-      <w:pPr>
-        <w:tabs>
-          <w:tab w:val="left" w:pos="5245"/>
-        </w:tabs>
-        <w:spacing w:after="0" w:line="240" w:lineRule="auto"/>
-        <w:rPr>
-          <w:sz w:val="20"/>
-          <w:szCs w:val="20"/>
-        </w:rPr>
-      </w:pPr>
-      <w:r>
-        <w:rPr>
-          <w:sz w:val="20"/>
-          <w:szCs w:val="20"/>
-        </w:rPr>
-        <w:t xml:space="preserve">Our Ref: </w:t>
-      </w:r>
-      <w:r>
-        <w:rPr>
-          <w:sz w:val="20"/>
-          <w:szCs w:val="20"/>
-        </w:rPr>
-        <w:t>&lt;Primary Reference Number&gt;</w:t>
-      </w:r>
-    </w:p>
-    <w:p>
-      <w:pPr>
-        <w:tabs>
-          <w:tab w:val="left" w:pos="5245"/>
-        </w:tabs>
-        <w:spacing w:after="0" w:line="240" w:lineRule="auto"/>
-        <w:rPr>
-          <w:sz w:val="20"/>
-          <w:szCs w:val="20"/>
-        </w:rPr>
-      </w:pPr>
-      <w:r>
-        <w:rPr>
-          <w:sz w:val="20"/>
-          <w:szCs w:val="20"/>
-        </w:rPr>
+        <w:pStyle w:val="KeyHeadDetails"/>
+      </w:pPr>
+      <w:r>
+        <w:t>Your Ref: &lt;Reference&gt;</w:t>
+      </w:r>
+    </w:p>
+    <w:p>
+      <w:pPr>
+        <w:pStyle w:val="KeyHeadDetails"/>
+      </w:pPr>
+      <w:r>
+        <w:t>Our Ref: &lt;Primary Reference Number&gt;</w:t>
+      </w:r>
+    </w:p>
+    <w:p>
+      <w:pPr>
+        <w:pStyle w:val="KeyHeadDetails"/>
+      </w:pPr>
+      <w:r>
         <w:tab/>
       </w:r>
-    </w:p>
-    <w:p>
-      <w:pPr>
-        <w:tabs>
-          <w:tab w:val="left" w:pos="5245"/>
-        </w:tabs>
-        <w:spacing w:after="0" w:line="240" w:lineRule="auto"/>
-        <w:rPr>
-          <w:sz w:val="20"/>
-          <w:szCs w:val="20"/>
-        </w:rPr>
-      </w:pPr>
-      <w:r>
-        <w:rPr>
-          <w:sz w:val="20"/>
-          <w:szCs w:val="20"/>
-        </w:rPr>
+      <w:r>
+        <w:tab/>
+      </w:r>
+      <w:r>
+        <w:tab/>
+      </w:r>
+    </w:p>
+    <w:p>
+      <w:pPr>
+        <w:pStyle w:val="KeyHeadDetails"/>
+      </w:pPr>
+      <w:r>
         <w:t xml:space="preserve">Contact: </w:t>
       </w:r>
     </w:p>
@@ -318,9 +243,6 @@
       <w:r>
         <w:t>&lt;Casework Officer Number&gt;</w:t>
       </w:r>
-      <w:r>
-        <w:t xml:space="preserve"> </w:t>
-      </w:r>
     </w:p>
     <w:p>
       <w:pPr>
@@ -330,6 +252,7 @@
         <w:t>&lt;Casework Officer Email&gt;</w:t>
       </w:r>
     </w:p>
+    <w:bookmarkEnd w:id="0"/>
     <w:p>
       <w:pPr>
         <w:tabs>
@@ -351,8 +274,8 @@
         <w:sectPr>
           <w:type w:val="continuous"/>
           <w:pgSz w:w="11906" w:h="16838"/>
-          <w:pgMar w:top="1440" w:right="1440" w:bottom="2694" w:left="1440" w:header="708" w:footer="708" w:gutter="0"/>
-          <w:cols w:num="2" w:space="720"/>
+          <w:pgMar w:top="1440" w:right="1440" w:bottom="1440" w:left="1440" w:header="708" w:footer="708" w:gutter="0"/>
+          <w:cols w:num="2" w:space="1420"/>
           <w:docGrid w:linePitch="360"/>
         </w:sectPr>
       </w:pPr>
@@ -360,7 +283,7 @@
     <w:p>
       <w:pPr>
         <w:tabs>
-          <w:tab w:val="left" w:pos="5245"/>
+          <w:tab w:val="left" w:pos="5670"/>
         </w:tabs>
         <w:spacing w:after="0" w:line="240" w:lineRule="auto"/>
       </w:pPr>
@@ -376,9 +299,6 @@
         <w:tab/>
       </w:r>
       <w:r>
-        <w:tab/>
-      </w:r>
-      <w:r>
         <w:t>&lt;Completion Date&gt;</w:t>
       </w:r>
     </w:p>
@@ -396,27 +316,42 @@
           <w:tab w:val="left" w:pos="5245"/>
         </w:tabs>
         <w:spacing w:after="0" w:line="240" w:lineRule="auto"/>
-      </w:pPr>
-    </w:p>
-    <w:p>
-      <w:pPr>
-        <w:tabs>
-          <w:tab w:val="left" w:pos="5245"/>
-        </w:tabs>
-        <w:spacing w:after="0" w:line="240" w:lineRule="auto"/>
-      </w:pPr>
-      <w:r>
+        <w:rPr>
+          <w:rFonts w:ascii="Source Sans Pro Light" w:hAnsi="Source Sans Pro Light"/>
+        </w:rPr>
+      </w:pPr>
+    </w:p>
+    <w:p>
+      <w:pPr>
+        <w:tabs>
+          <w:tab w:val="left" w:pos="5245"/>
+        </w:tabs>
+        <w:spacing w:after="0" w:line="240" w:lineRule="auto"/>
+        <w:rPr>
+          <w:rFonts w:ascii="Source Sans Pro Light" w:hAnsi="Source Sans Pro Light"/>
+        </w:rPr>
+      </w:pPr>
+      <w:r>
+        <w:rPr>
+          <w:rFonts w:ascii="Source Sans Pro Light" w:hAnsi="Source Sans Pro Light"/>
+        </w:rPr>
         <w:t>Dear</w:t>
       </w:r>
       <w:r>
+        <w:rPr>
+          <w:rFonts w:ascii="Source Sans Pro Light" w:hAnsi="Source Sans Pro Light"/>
+        </w:rPr>
         <w:t xml:space="preserve"> </w:t>
       </w:r>
       <w:r>
+        <w:rPr>
+          <w:rFonts w:ascii="Source Sans Pro Light" w:hAnsi="Source Sans Pro Light"/>
+        </w:rPr>
         <w:t>&lt;Contact Name&gt;</w:t>
       </w:r>
       <w:r>
         <w:rPr>
-          <w:rFonts w:cs="Arial"/>
+          <w:rFonts w:ascii="Source Sans Pro Light" w:hAnsi="Source Sans Pro Light" w:cs="Arial"/>
         </w:rPr>
         <w:t>,</w:t>
       </w:r>
@@ -427,20 +362,25 @@
           <w:tab w:val="left" w:pos="5245"/>
         </w:tabs>
         <w:spacing w:after="0" w:line="240" w:lineRule="auto"/>
-      </w:pPr>
-    </w:p>
-    <w:p>
-      <w:pPr>
-        <w:tabs>
-          <w:tab w:val="left" w:pos="5245"/>
-        </w:tabs>
-        <w:spacing w:after="0" w:line="240" w:lineRule="auto"/>
-        <w:rPr>
+        <w:rPr>
+          <w:rFonts w:ascii="Source Sans Pro Light" w:hAnsi="Source Sans Pro Light"/>
+        </w:rPr>
+      </w:pPr>
+    </w:p>
+    <w:p>
+      <w:pPr>
+        <w:tabs>
+          <w:tab w:val="left" w:pos="5245"/>
+        </w:tabs>
+        <w:spacing w:after="0" w:line="240" w:lineRule="auto"/>
+        <w:rPr>
+          <w:rFonts w:ascii="Source Sans Pro Light" w:hAnsi="Source Sans Pro Light"/>
           <w:b/>
         </w:rPr>
       </w:pPr>
       <w:r>
         <w:rPr>
+          <w:rFonts w:ascii="Source Sans Pro Light" w:hAnsi="Source Sans Pro Light"/>
           <w:b/>
         </w:rPr>
         <w:t>TOWN &amp; COUNTRY PLANNING ACT 1990 (AS AMENDED)</w:t>
@@ -453,12 +393,14 @@
         </w:tabs>
         <w:spacing w:after="0" w:line="240" w:lineRule="auto"/>
         <w:rPr>
+          <w:rFonts w:ascii="Source Sans Pro Light" w:hAnsi="Source Sans Pro Light"/>
           <w:b/>
           <w:bCs/>
         </w:rPr>
       </w:pPr>
       <w:r>
         <w:rPr>
+          <w:rFonts w:ascii="Source Sans Pro Light" w:hAnsi="Source Sans Pro Light"/>
           <w:b/>
           <w:bCs/>
         </w:rPr>
@@ -466,6 +408,7 @@
       </w:r>
       <w:r>
         <w:rPr>
+          <w:rFonts w:ascii="Source Sans Pro Light" w:hAnsi="Source Sans Pro Light"/>
           <w:b/>
           <w:bCs/>
         </w:rPr>
@@ -478,48 +421,60 @@
           <w:tab w:val="left" w:pos="5245"/>
         </w:tabs>
         <w:spacing w:after="0" w:line="240" w:lineRule="auto"/>
-      </w:pPr>
-    </w:p>
-    <w:p>
-      <w:pPr>
-        <w:pStyle w:val="Keybody"/>
-        <w:rPr>
+        <w:rPr>
+          <w:rFonts w:ascii="Source Sans Pro Light" w:hAnsi="Source Sans Pro Light"/>
+        </w:rPr>
+      </w:pPr>
+    </w:p>
+    <w:p>
+      <w:pPr>
+        <w:tabs>
+          <w:tab w:val="left" w:pos="-1094"/>
+          <w:tab w:val="left" w:pos="-720"/>
+          <w:tab w:val="left" w:pos="0"/>
+          <w:tab w:val="left" w:pos="720"/>
+          <w:tab w:val="left" w:pos="1440"/>
+          <w:tab w:val="left" w:pos="2160"/>
+          <w:tab w:val="left" w:pos="2880"/>
+          <w:tab w:val="left" w:pos="3600"/>
+          <w:tab w:val="left" w:pos="4320"/>
+          <w:tab w:val="left" w:pos="5040"/>
+          <w:tab w:val="left" w:pos="5760"/>
+          <w:tab w:val="left" w:pos="6099"/>
+          <w:tab w:val="left" w:pos="7200"/>
+        </w:tabs>
+        <w:spacing w:after="0" w:line="240" w:lineRule="auto"/>
+        <w:rPr>
+          <w:rFonts w:cs="Arial"/>
           <w:b/>
-          <w:bCs/>
-        </w:rPr>
-      </w:pPr>
-      <w:r>
-        <w:rPr>
+        </w:rPr>
+      </w:pPr>
+      <w:r>
+        <w:rPr>
+          <w:rFonts w:cs="Arial"/>
           <w:b/>
-          <w:bCs/>
         </w:rPr>
         <w:t>&lt;Consultation Name&gt;</w:t>
       </w:r>
     </w:p>
     <w:p>
       <w:pPr>
-        <w:pStyle w:val="Keybody"/>
-        <w:rPr>
+        <w:tabs>
+          <w:tab w:val="left" w:pos="5245"/>
+        </w:tabs>
+        <w:spacing w:after="0" w:line="240" w:lineRule="auto"/>
+        <w:rPr>
+          <w:rFonts w:ascii="Source Sans Pro Light" w:hAnsi="Source Sans Pro Light"/>
           <w:i/>
           <w:iCs/>
         </w:rPr>
       </w:pPr>
-    </w:p>
-    <w:p>
-      <w:pPr>
-        <w:pStyle w:val="Keybody"/>
-        <w:rPr>
+      <w:r>
+        <w:rPr>
+          <w:rFonts w:cs="Arial"/>
           <w:i/>
           <w:iCs/>
         </w:rPr>
-      </w:pPr>
-      <w:bookmarkStart w:id="0" w:name="_GoBack"/>
-      <w:bookmarkEnd w:id="0"/>
-      <w:r>
-        <w:rPr>
-          <w:i/>
-          <w:iCs/>
-        </w:rPr>
         <w:t>&lt;Proposal Description&gt;</w:t>
       </w:r>
     </w:p>
@@ -530,6 +485,7 @@
         </w:tabs>
         <w:spacing w:after="0" w:line="240" w:lineRule="auto"/>
         <w:rPr>
+          <w:rFonts w:ascii="Source Sans Pro Light" w:hAnsi="Source Sans Pro Light"/>
           <w:b/>
           <w:u w:val="single"/>
         </w:rPr>
@@ -542,43 +498,69 @@
         </w:tabs>
         <w:spacing w:after="0" w:line="240" w:lineRule="auto"/>
         <w:rPr>
+          <w:rFonts w:ascii="Source Sans Pro Light" w:hAnsi="Source Sans Pro Light"/>
           <w:b/>
           <w:u w:val="single"/>
         </w:rPr>
       </w:pPr>
       <w:r>
         <w:rPr>
+          <w:rFonts w:ascii="Source Sans Pro Light" w:hAnsi="Source Sans Pro Light"/>
           <w:b/>
           <w:u w:val="single"/>
         </w:rPr>
-        <w:t>Recommend Approval of Post-Excavation Assessment and its programme to complete analysis, publication, dissemination and archiving of the archaeological investigation</w:t>
-      </w:r>
-    </w:p>
-    <w:p>
-      <w:pPr>
-        <w:tabs>
-          <w:tab w:val="left" w:pos="5245"/>
-        </w:tabs>
-        <w:spacing w:after="0" w:line="240" w:lineRule="auto"/>
-      </w:pPr>
-    </w:p>
-    <w:p>
-      <w:pPr>
-        <w:tabs>
-          <w:tab w:val="left" w:pos="5245"/>
-        </w:tabs>
-        <w:spacing w:after="0" w:line="240" w:lineRule="auto"/>
-      </w:pPr>
-      <w:r>
-        <w:t>Thank you for your consultation received on</w:t>
-      </w:r>
-      <w:r>
+        <w:t>Bespoke advice</w:t>
+      </w:r>
+    </w:p>
+    <w:p>
+      <w:pPr>
+        <w:tabs>
+          <w:tab w:val="left" w:pos="5245"/>
+        </w:tabs>
+        <w:spacing w:after="0" w:line="240" w:lineRule="auto"/>
+        <w:rPr>
+          <w:rFonts w:ascii="Source Sans Pro Light" w:hAnsi="Source Sans Pro Light"/>
+        </w:rPr>
+      </w:pPr>
+    </w:p>
+    <w:p>
+      <w:pPr>
+        <w:tabs>
+          <w:tab w:val="left" w:pos="5245"/>
+        </w:tabs>
+        <w:spacing w:after="0" w:line="240" w:lineRule="auto"/>
+        <w:rPr>
+          <w:rFonts w:ascii="Source Sans Pro Light" w:hAnsi="Source Sans Pro Light"/>
+        </w:rPr>
+      </w:pPr>
+      <w:r>
+        <w:rPr>
+          <w:rFonts w:ascii="Source Sans Pro Light" w:hAnsi="Source Sans Pro Light"/>
+        </w:rPr>
+        <w:t xml:space="preserve">Thank you for your consultation </w:t>
+      </w:r>
+      <w:r>
+        <w:rPr>
+          <w:rFonts w:ascii="Source Sans Pro Light" w:hAnsi="Source Sans Pro Light"/>
+        </w:rPr>
+        <w:t>received on</w:t>
+      </w:r>
+      <w:r>
+        <w:rPr>
+          <w:rFonts w:ascii="Source Sans Pro Light" w:hAnsi="Source Sans Pro Light"/>
+        </w:rPr>
         <w:t xml:space="preserve"> </w:t>
       </w:r>
       <w:r>
+        <w:rPr>
+          <w:rFonts w:ascii="Source Sans Pro Light" w:hAnsi="Source Sans Pro Light"/>
+        </w:rPr>
         <w:t>&lt;Log Date&gt;</w:t>
       </w:r>
       <w:r>
+        <w:rPr>
+          <w:rFonts w:ascii="Source Sans Pro Light" w:hAnsi="Source Sans Pro Light"/>
+        </w:rPr>
         <w:t>.</w:t>
       </w:r>
     </w:p>
@@ -588,22 +570,37 @@
           <w:tab w:val="left" w:pos="5245"/>
         </w:tabs>
         <w:spacing w:after="0" w:line="240" w:lineRule="auto"/>
-      </w:pPr>
-    </w:p>
-    <w:p>
-      <w:pPr>
-        <w:tabs>
-          <w:tab w:val="left" w:pos="5245"/>
-        </w:tabs>
-        <w:spacing w:after="0" w:line="240" w:lineRule="auto"/>
-      </w:pPr>
-      <w:r>
+        <w:rPr>
+          <w:rFonts w:ascii="Source Sans Pro Light" w:hAnsi="Source Sans Pro Light"/>
+        </w:rPr>
+      </w:pPr>
+    </w:p>
+    <w:p>
+      <w:pPr>
+        <w:tabs>
+          <w:tab w:val="left" w:pos="5245"/>
+        </w:tabs>
+        <w:spacing w:after="0" w:line="240" w:lineRule="auto"/>
+        <w:rPr>
+          <w:rFonts w:ascii="Source Sans Pro Light" w:hAnsi="Source Sans Pro Light"/>
+        </w:rPr>
+      </w:pPr>
+      <w:r>
+        <w:rPr>
+          <w:rFonts w:ascii="Source Sans Pro Light" w:hAnsi="Source Sans Pro Light"/>
+        </w:rPr>
         <w:t xml:space="preserve">The Greater London Archaeological Advisory Service (GLAAS) provides archaeological </w:t>
       </w:r>
       <w:r>
+        <w:rPr>
+          <w:rFonts w:ascii="Source Sans Pro Light" w:hAnsi="Source Sans Pro Light"/>
+        </w:rPr>
         <w:t>advice in</w:t>
       </w:r>
       <w:r>
+        <w:rPr>
+          <w:rFonts w:ascii="Source Sans Pro Light" w:hAnsi="Source Sans Pro Light"/>
+        </w:rPr>
         <w:t xml:space="preserve"> accordance with the National Planning Policy Framework and GLAAS Charter.</w:t>
       </w:r>
     </w:p>
@@ -613,13 +610,53 @@
           <w:tab w:val="left" w:pos="5245"/>
         </w:tabs>
         <w:spacing w:after="0" w:line="240" w:lineRule="auto"/>
-      </w:pPr>
-    </w:p>
-    <w:p>
-      <w:pPr>
-        <w:pStyle w:val="Keybody"/>
-      </w:pPr>
-      <w:r>
+        <w:rPr>
+          <w:rFonts w:ascii="Source Sans Pro Light" w:hAnsi="Source Sans Pro Light"/>
+        </w:rPr>
+      </w:pPr>
+    </w:p>
+    <w:p>
+      <w:pPr>
+        <w:tabs>
+          <w:tab w:val="left" w:pos="5245"/>
+        </w:tabs>
+        <w:spacing w:after="0" w:line="240" w:lineRule="auto"/>
+        <w:rPr>
+          <w:rFonts w:ascii="Source Sans Pro Light" w:hAnsi="Source Sans Pro Light"/>
+        </w:rPr>
+      </w:pPr>
+      <w:r>
+        <w:rPr>
+          <w:rFonts w:ascii="Source Sans Pro Light" w:hAnsi="Source Sans Pro Light"/>
+        </w:rPr>
+        <w:t>&lt;Assessment of Significance&gt;</w:t>
+      </w:r>
+    </w:p>
+    <w:p>
+      <w:pPr>
+        <w:tabs>
+          <w:tab w:val="left" w:pos="5245"/>
+        </w:tabs>
+        <w:spacing w:after="0" w:line="240" w:lineRule="auto"/>
+        <w:rPr>
+          <w:rFonts w:ascii="Source Sans Pro Light" w:hAnsi="Source Sans Pro Light"/>
+        </w:rPr>
+      </w:pPr>
+    </w:p>
+    <w:p>
+      <w:pPr>
+        <w:tabs>
+          <w:tab w:val="left" w:pos="5245"/>
+        </w:tabs>
+        <w:spacing w:after="0" w:line="240" w:lineRule="auto"/>
+        <w:rPr>
+          <w:rFonts w:ascii="Source Sans Pro Light" w:hAnsi="Source Sans Pro Light" w:cs="Arial"/>
+        </w:rPr>
+      </w:pPr>
+      <w:r>
+        <w:rPr>
+          <w:rFonts w:ascii="Source Sans Pro Light" w:hAnsi="Source Sans Pro Light" w:cs="Arial"/>
+        </w:rPr>
         <w:t>&lt;Condition&gt;</w:t>
       </w:r>
     </w:p>
@@ -629,35 +666,64 @@
           <w:tab w:val="left" w:pos="5245"/>
         </w:tabs>
         <w:spacing w:after="0" w:line="240" w:lineRule="auto"/>
-      </w:pPr>
-    </w:p>
-    <w:p>
-      <w:pPr>
-        <w:tabs>
-          <w:tab w:val="left" w:pos="5245"/>
-        </w:tabs>
-        <w:spacing w:after="0" w:line="240" w:lineRule="auto"/>
-      </w:pPr>
-      <w:r>
-        <w:t>Having considered the submitted document I recommend its approval. However, the further work set out in the document must be completed in order to satisfy the archaeological condition.</w:t>
-      </w:r>
-    </w:p>
-    <w:p>
-      <w:pPr>
-        <w:tabs>
-          <w:tab w:val="left" w:pos="5245"/>
-        </w:tabs>
-        <w:spacing w:after="0" w:line="240" w:lineRule="auto"/>
-      </w:pPr>
-    </w:p>
-    <w:p>
-      <w:pPr>
-        <w:tabs>
-          <w:tab w:val="left" w:pos="5245"/>
-        </w:tabs>
-        <w:spacing w:after="0" w:line="240" w:lineRule="auto"/>
-      </w:pPr>
-      <w:r>
+        <w:rPr>
+          <w:rFonts w:ascii="Source Sans Pro Light" w:hAnsi="Source Sans Pro Light" w:cs="Arial"/>
+        </w:rPr>
+      </w:pPr>
+    </w:p>
+    <w:p>
+      <w:pPr>
+        <w:tabs>
+          <w:tab w:val="left" w:pos="5245"/>
+        </w:tabs>
+        <w:spacing w:after="0" w:line="240" w:lineRule="auto"/>
+        <w:rPr>
+          <w:rFonts w:ascii="Source Sans Pro Light" w:hAnsi="Source Sans Pro Light"/>
+        </w:rPr>
+      </w:pPr>
+      <w:r>
+        <w:rPr>
+          <w:rFonts w:ascii="Source Sans Pro Light" w:hAnsi="Source Sans Pro Light"/>
+        </w:rPr>
+        <w:t>&lt;Mitigation&gt;</w:t>
+      </w:r>
+    </w:p>
+    <w:p>
+      <w:pPr>
+        <w:tabs>
+          <w:tab w:val="left" w:pos="5245"/>
+        </w:tabs>
+        <w:spacing w:after="0" w:line="240" w:lineRule="auto"/>
+        <w:rPr>
+          <w:rFonts w:ascii="Source Sans Pro Light" w:hAnsi="Source Sans Pro Light"/>
+        </w:rPr>
+      </w:pPr>
+    </w:p>
+    <w:p>
+      <w:pPr>
+        <w:tabs>
+          <w:tab w:val="left" w:pos="5245"/>
+        </w:tabs>
+        <w:spacing w:after="0" w:line="240" w:lineRule="auto"/>
+        <w:rPr>
+          <w:rFonts w:ascii="Source Sans Pro Light" w:hAnsi="Source Sans Pro Light"/>
+        </w:rPr>
+      </w:pPr>
+    </w:p>
+    <w:p>
+      <w:pPr>
+        <w:tabs>
+          <w:tab w:val="left" w:pos="5245"/>
+        </w:tabs>
+        <w:spacing w:after="0" w:line="240" w:lineRule="auto"/>
+        <w:rPr>
+          <w:rFonts w:ascii="Source Sans Pro Light" w:hAnsi="Source Sans Pro Light"/>
+        </w:rPr>
+      </w:pPr>
+      <w:r>
+        <w:rPr>
+          <w:rFonts w:ascii="Source Sans Pro Light" w:hAnsi="Source Sans Pro Light"/>
+        </w:rPr>
         <w:t>This response relates solely to archaeological issues.</w:t>
       </w:r>
     </w:p>
@@ -668,6 +734,7 @@
         </w:tabs>
         <w:spacing w:after="0" w:line="240" w:lineRule="auto"/>
         <w:rPr>
+          <w:rFonts w:ascii="Source Sans Pro Light" w:hAnsi="Source Sans Pro Light"/>
           <w:b/>
           <w:u w:val="single"/>
         </w:rPr>
@@ -679,8 +746,14 @@
           <w:tab w:val="left" w:pos="5245"/>
         </w:tabs>
         <w:spacing w:after="0" w:line="240" w:lineRule="auto"/>
-      </w:pPr>
-      <w:r>
+        <w:rPr>
+          <w:rFonts w:ascii="Source Sans Pro Light" w:hAnsi="Source Sans Pro Light"/>
+        </w:rPr>
+      </w:pPr>
+      <w:r>
+        <w:rPr>
+          <w:rFonts w:ascii="Source Sans Pro Light" w:hAnsi="Source Sans Pro Light"/>
+        </w:rPr>
         <w:lastRenderedPageBreak/>
         <w:t>Yours sincerely</w:t>
       </w:r>
@@ -691,13 +764,25 @@
           <w:tab w:val="left" w:pos="5245"/>
         </w:tabs>
         <w:spacing w:after="0" w:line="240" w:lineRule="auto"/>
-      </w:pPr>
-    </w:p>
-    <w:p>
-      <w:pPr>
-        <w:pStyle w:val="KeySig"/>
-      </w:pPr>
-      <w:r>
+        <w:rPr>
+          <w:rFonts w:ascii="Source Sans Pro Light" w:hAnsi="Source Sans Pro Light"/>
+        </w:rPr>
+      </w:pPr>
+    </w:p>
+    <w:p>
+      <w:pPr>
+        <w:tabs>
+          <w:tab w:val="left" w:pos="5245"/>
+        </w:tabs>
+        <w:spacing w:after="0" w:line="240" w:lineRule="auto"/>
+        <w:rPr>
+          <w:rFonts w:ascii="Source Sans Pro Light" w:hAnsi="Source Sans Pro Light"/>
+        </w:rPr>
+      </w:pPr>
+      <w:r>
+        <w:rPr>
+          <w:rFonts w:ascii="Source Sans Pro Light" w:hAnsi="Source Sans Pro Light"/>
+        </w:rPr>
         <w:t>&lt;Casework Officer&gt;</w:t>
       </w:r>
     </w:p>
@@ -707,14 +792,26 @@
           <w:tab w:val="left" w:pos="5245"/>
         </w:tabs>
         <w:spacing w:after="0" w:line="240" w:lineRule="auto"/>
-      </w:pPr>
-      <w:r>
+        <w:rPr>
+          <w:rFonts w:ascii="Source Sans Pro Light" w:hAnsi="Source Sans Pro Light"/>
+        </w:rPr>
+      </w:pPr>
+      <w:r>
+        <w:rPr>
+          <w:rFonts w:ascii="Source Sans Pro Light" w:hAnsi="Source Sans Pro Light"/>
+        </w:rPr>
         <w:t>Archaeology Advis</w:t>
       </w:r>
       <w:r>
+        <w:rPr>
+          <w:rFonts w:ascii="Source Sans Pro Light" w:hAnsi="Source Sans Pro Light"/>
+        </w:rPr>
         <w:t>e</w:t>
       </w:r>
       <w:r>
+        <w:rPr>
+          <w:rFonts w:ascii="Source Sans Pro Light" w:hAnsi="Source Sans Pro Light"/>
+        </w:rPr>
         <w:t>r</w:t>
       </w:r>
     </w:p>
@@ -724,8 +821,14 @@
           <w:tab w:val="left" w:pos="5245"/>
         </w:tabs>
         <w:spacing w:after="0" w:line="240" w:lineRule="auto"/>
-      </w:pPr>
-      <w:r>
+        <w:rPr>
+          <w:rFonts w:ascii="Source Sans Pro Light" w:hAnsi="Source Sans Pro Light"/>
+        </w:rPr>
+      </w:pPr>
+      <w:r>
+        <w:rPr>
+          <w:rFonts w:ascii="Source Sans Pro Light" w:hAnsi="Source Sans Pro Light"/>
+        </w:rPr>
         <w:t>Greater London Archaeological Advisory Service</w:t>
       </w:r>
     </w:p>
@@ -735,8 +838,14 @@
           <w:tab w:val="left" w:pos="5245"/>
         </w:tabs>
         <w:spacing w:after="0" w:line="240" w:lineRule="auto"/>
-      </w:pPr>
-      <w:r>
+        <w:rPr>
+          <w:rFonts w:ascii="Source Sans Pro Light" w:hAnsi="Source Sans Pro Light"/>
+        </w:rPr>
+      </w:pPr>
+      <w:r>
+        <w:rPr>
+          <w:rFonts w:ascii="Source Sans Pro Light" w:hAnsi="Source Sans Pro Light"/>
+        </w:rPr>
         <w:t>London and South East Region</w:t>
       </w:r>
     </w:p>
@@ -745,10 +854,14 @@
         <w:tabs>
           <w:tab w:val="left" w:pos="5245"/>
         </w:tabs>
+        <w:rPr>
+          <w:rFonts w:ascii="Source Sans Pro Light" w:hAnsi="Source Sans Pro Light"/>
+        </w:rPr>
       </w:pPr>
     </w:p>
     <w:p/>
     <w:sectPr>
+      <w:footerReference w:type="default" r:id="rId11"/>
       <w:type w:val="continuous"/>
       <w:pgSz w:w="11906" w:h="16838"/>
       <w:pgMar w:top="1440" w:right="1440" w:bottom="2694" w:left="1440" w:header="708" w:footer="708" w:gutter="0"/>
@@ -785,6 +898,395 @@
 </file>
 
 <file path=word/footer1.xml><?xml version="1.0" encoding="utf-8"?>
+<w:ftr xmlns:wpc="http://schemas.microsoft.com/office/word/2010/wordprocessingCanvas" xmlns:cx="http://schemas.microsoft.com/office/drawing/2014/chartex" xmlns:cx1="http://schemas.microsoft.com/office/drawing/2015/9/8/chartex" xmlns:cx2="http://schemas.microsoft.com/office/drawing/2015/10/21/chartex" xmlns:cx3="http://schemas.microsoft.com/office/drawing/2016/5/9/chartex" xmlns:cx4="http://schemas.microsoft.com/office/drawing/2016/5/10/chartex" xmlns:cx5="http://schemas.microsoft.com/office/drawing/2016/5/11/chartex" xmlns:cx6="http://schemas.microsoft.com/office/drawing/2016/5/12/chartex" xmlns:cx7="http://schemas.microsoft.com/office/drawing/2016/5/13/chartex" xmlns:cx8="http://schemas.microsoft.com/office/drawing/2016/5/14/chartex" xmlns:mc="http://schemas.openxmlformats.org/markup-compatibility/2006" xmlns:aink="http://schemas.microsoft.com/office/drawing/2016/ink" xmlns:am3d="http://schemas.microsoft.com/office/drawing/2017/model3d" xmlns:o="urn:schemas-microsoft-com:office:office" xmlns:r="http://schemas.openxmlformats.org/officeDocument/2006/relationships" xmlns:m="http://schemas.openxmlformats.org/officeDocument/2006/math" xmlns:v="urn:schemas-microsoft-com:vml" xmlns:wp14="http://schemas.microsoft.com/office/word/2010/wordprocessingDrawing" xmlns:wp="http://schemas.openxmlformats.org/drawingml/2006/wordprocessingDrawing" xmlns:w10="urn:schemas-microsoft-com:office:word" xmlns:w="http://schemas.openxmlformats.org/wordprocessingml/2006/main" xmlns:w14="http://schemas.microsoft.com/office/word/2010/wordml" xmlns:w15="http://schemas.microsoft.com/office/word/2012/wordml" xmlns:w16cid="http://schemas.microsoft.com/office/word/2016/wordml/cid" xmlns:w16se="http://schemas.microsoft.com/office/word/2015/wordml/symex" xmlns:wpg="http://schemas.microsoft.com/office/word/2010/wordprocessingGroup" xmlns:wpi="http://schemas.microsoft.com/office/word/2010/wordprocessingInk" xmlns:wne="http://schemas.microsoft.com/office/word/2006/wordml" xmlns:wps="http://schemas.microsoft.com/office/word/2010/wordprocessingShape" mc:Ignorable="w14 w15 w16se w16cid wp14">
+  <w:tbl>
+    <w:tblPr>
+      <w:tblW w:w="10438" w:type="dxa"/>
+      <w:jc w:val="center"/>
+      <w:tblBorders>
+        <w:insideH w:val="single" w:sz="4" w:space="0" w:color="auto"/>
+      </w:tblBorders>
+      <w:tblLook w:val="01E0" w:firstRow="1" w:lastRow="1" w:firstColumn="1" w:lastColumn="1" w:noHBand="0" w:noVBand="0"/>
+    </w:tblPr>
+    <w:tblGrid>
+      <w:gridCol w:w="1515"/>
+      <w:gridCol w:w="7253"/>
+      <w:gridCol w:w="1670"/>
+    </w:tblGrid>
+    <w:tr>
+      <w:trPr>
+        <w:trHeight w:val="68"/>
+        <w:jc w:val="center"/>
+      </w:trPr>
+      <w:tc>
+        <w:tcPr>
+          <w:tcW w:w="1515" w:type="dxa"/>
+        </w:tcPr>
+        <w:p>
+          <w:pPr>
+            <w:tabs>
+              <w:tab w:val="center" w:pos="4153"/>
+              <w:tab w:val="right" w:pos="8306"/>
+            </w:tabs>
+            <w:rPr>
+              <w:sz w:val="21"/>
+            </w:rPr>
+          </w:pPr>
+          <w:r>
+            <w:rPr>
+              <w:noProof/>
+              <w:sz w:val="21"/>
+              <w:lang w:eastAsia="en-GB"/>
+            </w:rPr>
+            <w:drawing>
+              <wp:inline distT="0" distB="0" distL="0" distR="0" wp14:anchorId="40A24778" wp14:editId="2C9CA335">
+                <wp:extent cx="561975" cy="466725"/>
+                <wp:effectExtent l="0" t="0" r="9525" b="9525"/>
+                <wp:docPr id="4" name="Picture 4"/>
+                <wp:cNvGraphicFramePr>
+                  <a:graphicFrameLocks xmlns:a="http://schemas.openxmlformats.org/drawingml/2006/main" noChangeAspect="1"/>
+                </wp:cNvGraphicFramePr>
+                <a:graphic xmlns:a="http://schemas.openxmlformats.org/drawingml/2006/main">
+                  <a:graphicData uri="http://schemas.openxmlformats.org/drawingml/2006/picture">
+                    <pic:pic xmlns:pic="http://schemas.openxmlformats.org/drawingml/2006/picture">
+                      <pic:nvPicPr>
+                        <pic:cNvPr id="0" name="Picture 1"/>
+                        <pic:cNvPicPr>
+                          <a:picLocks noChangeAspect="1" noChangeArrowheads="1"/>
+                        </pic:cNvPicPr>
+                      </pic:nvPicPr>
+                      <pic:blipFill>
+                        <a:blip r:embed="rId1">
+                          <a:extLst>
+                            <a:ext uri="{28A0092B-C50C-407E-A947-70E740481C1C}">
+                              <a14:useLocalDpi xmlns:a14="http://schemas.microsoft.com/office/drawing/2010/main" val="0"/>
+                            </a:ext>
+                          </a:extLst>
+                        </a:blip>
+                        <a:srcRect/>
+                        <a:stretch>
+                          <a:fillRect/>
+                        </a:stretch>
+                      </pic:blipFill>
+                      <pic:spPr bwMode="auto">
+                        <a:xfrm>
+                          <a:off x="0" y="0"/>
+                          <a:ext cx="561975" cy="466725"/>
+                        </a:xfrm>
+                        <a:prstGeom prst="rect">
+                          <a:avLst/>
+                        </a:prstGeom>
+                        <a:noFill/>
+                        <a:ln>
+                          <a:noFill/>
+                        </a:ln>
+                      </pic:spPr>
+                    </pic:pic>
+                  </a:graphicData>
+                </a:graphic>
+              </wp:inline>
+            </w:drawing>
+          </w:r>
+        </w:p>
+      </w:tc>
+      <w:tc>
+        <w:tcPr>
+          <w:tcW w:w="7253" w:type="dxa"/>
+        </w:tcPr>
+        <w:p>
+          <w:pPr>
+            <w:spacing w:after="40"/>
+            <w:jc w:val="center"/>
+            <w:rPr>
+              <w:rFonts w:eastAsia="Calibri"/>
+              <w:spacing w:val="5"/>
+              <w:sz w:val="16"/>
+            </w:rPr>
+          </w:pPr>
+          <w:r>
+            <w:rPr>
+              <w:rFonts w:eastAsia="Calibri"/>
+              <w:spacing w:val="5"/>
+              <w:sz w:val="16"/>
+            </w:rPr>
+            <w:t xml:space="preserve">Historic England, </w:t>
+          </w:r>
+          <w:r>
+            <w:rPr>
+              <w:rFonts w:eastAsia="Calibri"/>
+              <w:spacing w:val="5"/>
+              <w:sz w:val="16"/>
+            </w:rPr>
+            <w:t>4</w:t>
+          </w:r>
+          <w:r>
+            <w:rPr>
+              <w:rFonts w:eastAsia="Calibri"/>
+              <w:spacing w:val="5"/>
+              <w:sz w:val="16"/>
+              <w:vertAlign w:val="superscript"/>
+            </w:rPr>
+            <w:t>th</w:t>
+          </w:r>
+          <w:r>
+            <w:rPr>
+              <w:rFonts w:eastAsia="Calibri"/>
+              <w:spacing w:val="5"/>
+              <w:sz w:val="16"/>
+            </w:rPr>
+            <w:t xml:space="preserve"> Floor, Cannon Bridge House</w:t>
+          </w:r>
+          <w:r>
+            <w:rPr>
+              <w:rFonts w:eastAsia="Calibri"/>
+              <w:spacing w:val="5"/>
+              <w:sz w:val="16"/>
+            </w:rPr>
+            <w:t xml:space="preserve">, </w:t>
+          </w:r>
+          <w:r>
+            <w:rPr>
+              <w:rFonts w:eastAsia="Calibri"/>
+              <w:spacing w:val="5"/>
+              <w:sz w:val="16"/>
+            </w:rPr>
+            <w:t xml:space="preserve">25 </w:t>
+          </w:r>
+          <w:proofErr w:type="spellStart"/>
+          <w:r>
+            <w:rPr>
+              <w:rFonts w:eastAsia="Calibri"/>
+              <w:spacing w:val="5"/>
+              <w:sz w:val="16"/>
+            </w:rPr>
+            <w:t>Dowgate</w:t>
+          </w:r>
+          <w:proofErr w:type="spellEnd"/>
+          <w:r>
+            <w:rPr>
+              <w:rFonts w:eastAsia="Calibri"/>
+              <w:spacing w:val="5"/>
+              <w:sz w:val="16"/>
+            </w:rPr>
+            <w:t xml:space="preserve"> Hill, </w:t>
+          </w:r>
+          <w:r>
+            <w:rPr>
+              <w:rFonts w:eastAsia="Calibri"/>
+              <w:spacing w:val="5"/>
+              <w:sz w:val="16"/>
+            </w:rPr>
+            <w:t>London EC</w:t>
+          </w:r>
+          <w:r>
+            <w:rPr>
+              <w:rFonts w:eastAsia="Calibri"/>
+              <w:spacing w:val="5"/>
+              <w:sz w:val="16"/>
+            </w:rPr>
+            <w:t>4R</w:t>
+          </w:r>
+          <w:r>
+            <w:rPr>
+              <w:rFonts w:eastAsia="Calibri"/>
+              <w:spacing w:val="5"/>
+              <w:sz w:val="16"/>
+            </w:rPr>
+            <w:t xml:space="preserve"> 2</w:t>
+          </w:r>
+          <w:r>
+            <w:rPr>
+              <w:rFonts w:eastAsia="Calibri"/>
+              <w:spacing w:val="5"/>
+              <w:sz w:val="16"/>
+            </w:rPr>
+            <w:t>YA</w:t>
+          </w:r>
+        </w:p>
+        <w:p>
+          <w:pPr>
+            <w:spacing w:after="40"/>
+            <w:jc w:val="center"/>
+            <w:rPr>
+              <w:rFonts w:eastAsia="Calibri"/>
+              <w:spacing w:val="5"/>
+              <w:sz w:val="16"/>
+            </w:rPr>
+          </w:pPr>
+          <w:r>
+            <w:rPr>
+              <w:rFonts w:eastAsia="Calibri"/>
+              <w:spacing w:val="5"/>
+              <w:sz w:val="16"/>
+            </w:rPr>
+            <w:t>Telephone 020 7973 3700  Facsimile 020 7973 3001</w:t>
+          </w:r>
+        </w:p>
+        <w:p>
+          <w:pPr>
+            <w:tabs>
+              <w:tab w:val="left" w:pos="1740"/>
+              <w:tab w:val="center" w:pos="3518"/>
+            </w:tabs>
+            <w:spacing w:after="40"/>
+            <w:jc w:val="center"/>
+            <w:rPr>
+              <w:rFonts w:eastAsia="Calibri"/>
+              <w:spacing w:val="5"/>
+              <w:sz w:val="16"/>
+              <w:szCs w:val="16"/>
+            </w:rPr>
+          </w:pPr>
+          <w:r>
+            <w:rPr>
+              <w:rFonts w:eastAsia="Calibri"/>
+              <w:spacing w:val="5"/>
+              <w:sz w:val="16"/>
+              <w:szCs w:val="16"/>
+            </w:rPr>
+            <w:t>HistoricEngland.org.uk</w:t>
+          </w:r>
+        </w:p>
+        <w:p>
+          <w:pPr>
+            <w:spacing w:after="40"/>
+            <w:jc w:val="center"/>
+            <w:rPr>
+              <w:rFonts w:eastAsia="Calibri"/>
+              <w:snapToGrid w:val="0"/>
+              <w:spacing w:val="5"/>
+              <w:sz w:val="16"/>
+              <w:szCs w:val="16"/>
+            </w:rPr>
+          </w:pPr>
+          <w:r>
+            <w:rPr>
+              <w:rFonts w:eastAsia="Calibri"/>
+              <w:snapToGrid w:val="0"/>
+              <w:spacing w:val="5"/>
+              <w:sz w:val="16"/>
+              <w:szCs w:val="16"/>
+            </w:rPr>
+            <w:t>Please note that Historic England operates an access to information policy.</w:t>
+          </w:r>
+        </w:p>
+        <w:p>
+          <w:pPr>
+            <w:spacing w:after="40"/>
+            <w:jc w:val="center"/>
+            <w:rPr>
+              <w:rFonts w:eastAsia="Calibri"/>
+              <w:i/>
+              <w:spacing w:val="5"/>
+              <w:sz w:val="16"/>
+            </w:rPr>
+          </w:pPr>
+          <w:r>
+            <w:rPr>
+              <w:rFonts w:eastAsia="Calibri"/>
+              <w:snapToGrid w:val="0"/>
+              <w:spacing w:val="5"/>
+              <w:sz w:val="16"/>
+              <w:szCs w:val="16"/>
+            </w:rPr>
+            <w:t>Correspondence or information which you send us may therefore become publicly available.</w:t>
+          </w:r>
+        </w:p>
+      </w:tc>
+      <w:tc>
+        <w:tcPr>
+          <w:tcW w:w="1670" w:type="dxa"/>
+        </w:tcPr>
+        <w:p>
+          <w:pPr>
+            <w:tabs>
+              <w:tab w:val="center" w:pos="4153"/>
+              <w:tab w:val="right" w:pos="8306"/>
+            </w:tabs>
+            <w:jc w:val="right"/>
+            <w:rPr>
+              <w:sz w:val="21"/>
+            </w:rPr>
+          </w:pPr>
+          <w:r>
+            <w:rPr>
+              <w:noProof/>
+              <w:sz w:val="21"/>
+              <w:lang w:eastAsia="en-GB"/>
+            </w:rPr>
+            <w:drawing>
+              <wp:inline distT="0" distB="0" distL="0" distR="0" wp14:anchorId="102DEF37" wp14:editId="4D3EC4FB">
+                <wp:extent cx="714375" cy="361950"/>
+                <wp:effectExtent l="0" t="0" r="9525" b="0"/>
+                <wp:docPr id="5" name="Picture 5"/>
+                <wp:cNvGraphicFramePr>
+                  <a:graphicFrameLocks xmlns:a="http://schemas.openxmlformats.org/drawingml/2006/main" noChangeAspect="1"/>
+                </wp:cNvGraphicFramePr>
+                <a:graphic xmlns:a="http://schemas.openxmlformats.org/drawingml/2006/main">
+                  <a:graphicData uri="http://schemas.openxmlformats.org/drawingml/2006/picture">
+                    <pic:pic xmlns:pic="http://schemas.openxmlformats.org/drawingml/2006/picture">
+                      <pic:nvPicPr>
+                        <pic:cNvPr id="0" name="Picture 2"/>
+                        <pic:cNvPicPr>
+                          <a:picLocks noChangeAspect="1" noChangeArrowheads="1"/>
+                        </pic:cNvPicPr>
+                      </pic:nvPicPr>
+                      <pic:blipFill>
+                        <a:blip r:embed="rId2">
+                          <a:extLst>
+                            <a:ext uri="{28A0092B-C50C-407E-A947-70E740481C1C}">
+                              <a14:useLocalDpi xmlns:a14="http://schemas.microsoft.com/office/drawing/2010/main" val="0"/>
+                            </a:ext>
+                          </a:extLst>
+                        </a:blip>
+                        <a:srcRect/>
+                        <a:stretch>
+                          <a:fillRect/>
+                        </a:stretch>
+                      </pic:blipFill>
+                      <pic:spPr bwMode="auto">
+                        <a:xfrm>
+                          <a:off x="0" y="0"/>
+                          <a:ext cx="714375" cy="361950"/>
+                        </a:xfrm>
+                        <a:prstGeom prst="rect">
+                          <a:avLst/>
+                        </a:prstGeom>
+                        <a:noFill/>
+                        <a:ln>
+                          <a:noFill/>
+                        </a:ln>
+                      </pic:spPr>
+                    </pic:pic>
+                  </a:graphicData>
+                </a:graphic>
+              </wp:inline>
+            </w:drawing>
+          </w:r>
+        </w:p>
+        <w:p>
+          <w:pPr>
+            <w:tabs>
+              <w:tab w:val="center" w:pos="4153"/>
+              <w:tab w:val="right" w:pos="8306"/>
+            </w:tabs>
+            <w:rPr>
+              <w:sz w:val="21"/>
+            </w:rPr>
+          </w:pPr>
+        </w:p>
+      </w:tc>
+    </w:tr>
+  </w:tbl>
+  <w:p>
+    <w:pPr>
+      <w:pStyle w:val="Footer"/>
+    </w:pPr>
+  </w:p>
+</w:ftr>
+</file>
+
+<file path=word/footer2.xml><?xml version="1.0" encoding="utf-8"?>
 <w:ftr xmlns:wpc="http://schemas.microsoft.com/office/word/2010/wordprocessingCanvas" xmlns:cx="http://schemas.microsoft.com/office/drawing/2014/chartex" xmlns:cx1="http://schemas.microsoft.com/office/drawing/2015/9/8/chartex" xmlns:cx2="http://schemas.microsoft.com/office/drawing/2015/10/21/chartex" xmlns:cx3="http://schemas.microsoft.com/office/drawing/2016/5/9/chartex" xmlns:cx4="http://schemas.microsoft.com/office/drawing/2016/5/10/chartex" xmlns:cx5="http://schemas.microsoft.com/office/drawing/2016/5/11/chartex" xmlns:cx6="http://schemas.microsoft.com/office/drawing/2016/5/12/chartex" xmlns:cx7="http://schemas.microsoft.com/office/drawing/2016/5/13/chartex" xmlns:cx8="http://schemas.microsoft.com/office/drawing/2016/5/14/chartex" xmlns:mc="http://schemas.openxmlformats.org/markup-compatibility/2006" xmlns:aink="http://schemas.microsoft.com/office/drawing/2016/ink" xmlns:am3d="http://schemas.microsoft.com/office/drawing/2017/model3d" xmlns:o="urn:schemas-microsoft-com:office:office" xmlns:r="http://schemas.openxmlformats.org/officeDocument/2006/relationships" xmlns:m="http://schemas.openxmlformats.org/officeDocument/2006/math" xmlns:v="urn:schemas-microsoft-com:vml" xmlns:wp14="http://schemas.microsoft.com/office/word/2010/wordprocessingDrawing" xmlns:wp="http://schemas.openxmlformats.org/drawingml/2006/wordprocessingDrawing" xmlns:w10="urn:schemas-microsoft-com:office:word" xmlns:w="http://schemas.openxmlformats.org/wordprocessingml/2006/main" xmlns:w14="http://schemas.microsoft.com/office/word/2010/wordml" xmlns:w15="http://schemas.microsoft.com/office/word/2012/wordml" xmlns:w16cid="http://schemas.microsoft.com/office/word/2016/wordml/cid" xmlns:w16se="http://schemas.microsoft.com/office/word/2015/wordml/symex" xmlns:wpg="http://schemas.microsoft.com/office/word/2010/wordprocessingGroup" xmlns:wpi="http://schemas.microsoft.com/office/word/2010/wordprocessingInk" xmlns:wne="http://schemas.microsoft.com/office/word/2006/wordml" xmlns:wps="http://schemas.microsoft.com/office/word/2010/wordprocessingShape" mc:Ignorable="w14 w15 w16se w16cid wp14">
   <w:tbl>
     <w:tblPr>
@@ -1039,7 +1541,7 @@
             <w:spacing w:after="40"/>
             <w:jc w:val="center"/>
             <w:rPr>
-              <w:rFonts w:eastAsia="Calibri"/>
+              <w:rFonts w:ascii="Source Sans Pro Light" w:eastAsia="Calibri" w:hAnsi="Source Sans Pro Light"/>
               <w:snapToGrid w:val="0"/>
               <w:spacing w:val="5"/>
               <w:sz w:val="16"/>
@@ -1048,7 +1550,7 @@
           </w:pPr>
           <w:r>
             <w:rPr>
-              <w:rFonts w:eastAsia="Calibri"/>
+              <w:rFonts w:ascii="Source Sans Pro Light" w:eastAsia="Calibri" w:hAnsi="Source Sans Pro Light"/>
               <w:snapToGrid w:val="0"/>
               <w:spacing w:val="5"/>
               <w:sz w:val="16"/>
@@ -1062,7 +1564,7 @@
             <w:spacing w:after="40"/>
             <w:jc w:val="center"/>
             <w:rPr>
-              <w:rFonts w:eastAsia="Calibri"/>
+              <w:rFonts w:ascii="Source Sans Pro Light" w:eastAsia="Calibri" w:hAnsi="Source Sans Pro Light"/>
               <w:i/>
               <w:spacing w:val="5"/>
               <w:sz w:val="16"/>
@@ -1070,7 +1572,7 @@
           </w:pPr>
           <w:r>
             <w:rPr>
-              <w:rFonts w:eastAsia="Calibri"/>
+              <w:rFonts w:ascii="Source Sans Pro Light" w:eastAsia="Calibri" w:hAnsi="Source Sans Pro Light"/>
               <w:snapToGrid w:val="0"/>
               <w:spacing w:val="5"/>
               <w:sz w:val="16"/>
@@ -1203,9 +1705,9 @@
   <w:docDefaults>
     <w:rPrDefault>
       <w:rPr>
-        <w:rFonts w:ascii="Source Sans Pro Light" w:eastAsiaTheme="minorHAnsi" w:hAnsi="Source Sans Pro Light" w:cs="Source Sans Pro"/>
-        <w:sz w:val="24"/>
-        <w:szCs w:val="24"/>
+        <w:rFonts w:asciiTheme="minorHAnsi" w:eastAsiaTheme="minorHAnsi" w:hAnsiTheme="minorHAnsi" w:cstheme="minorBidi"/>
+        <w:sz w:val="22"/>
+        <w:szCs w:val="22"/>
         <w:lang w:val="en-GB" w:eastAsia="en-US" w:bidi="ar-SA"/>
       </w:rPr>
     </w:rPrDefault>
@@ -1598,6 +2100,11 @@
     <w:name w:val="Normal"/>
     <w:qFormat/>
     <w:rsid w:val="00DC13D3"/>
+    <w:rPr>
+      <w:rFonts w:ascii="Source Sans Pro" w:eastAsia="Source Sans Pro" w:hAnsi="Source Sans Pro" w:cs="Source Sans Pro"/>
+      <w:sz w:val="24"/>
+      <w:szCs w:val="24"/>
+    </w:rPr>
   </w:style>
   <w:style w:type="character" w:default="1" w:styleId="DefaultParagraphFont">
     <w:name w:val="Default Paragraph Font"/>
@@ -1735,12 +2242,26 @@
     <w:uiPriority w:val="99"/>
     <w:rsid w:val="00522F08"/>
   </w:style>
+  <w:style w:type="paragraph" w:styleId="NoSpacing">
+    <w:name w:val="No Spacing"/>
+    <w:uiPriority w:val="1"/>
+    <w:qFormat/>
+    <w:rsid w:val="00314152"/>
+    <w:pPr>
+      <w:spacing w:after="0" w:line="240" w:lineRule="auto"/>
+    </w:pPr>
+    <w:rPr>
+      <w:rFonts w:ascii="Source Sans Pro" w:eastAsia="Source Sans Pro" w:hAnsi="Source Sans Pro" w:cs="Source Sans Pro"/>
+      <w:sz w:val="24"/>
+      <w:szCs w:val="24"/>
+    </w:rPr>
+  </w:style>
   <w:style w:type="paragraph" w:customStyle="1" w:styleId="KeyHeadDetails">
     <w:name w:val="Key_HeadDetails"/>
     <w:basedOn w:val="Normal"/>
     <w:link w:val="KeyHeadDetailsChar"/>
     <w:qFormat/>
-    <w:rsid w:val="00E24E65"/>
+    <w:rsid w:val="003C6E40"/>
     <w:pPr>
       <w:tabs>
         <w:tab w:val="left" w:pos="5245"/>
@@ -1748,6 +2269,18 @@
       <w:spacing w:after="0" w:line="240" w:lineRule="auto"/>
     </w:pPr>
     <w:rPr>
+      <w:rFonts w:ascii="Source Sans Pro Light" w:eastAsiaTheme="minorHAnsi" w:hAnsi="Source Sans Pro Light"/>
+      <w:sz w:val="20"/>
+      <w:szCs w:val="20"/>
+    </w:rPr>
+  </w:style>
+  <w:style w:type="character" w:customStyle="1" w:styleId="KeyHeadDetailsChar">
+    <w:name w:val="Key_HeadDetails Char"/>
+    <w:basedOn w:val="DefaultParagraphFont"/>
+    <w:link w:val="KeyHeadDetails"/>
+    <w:rsid w:val="003C6E40"/>
+    <w:rPr>
+      <w:rFonts w:ascii="Source Sans Pro Light" w:hAnsi="Source Sans Pro Light" w:cs="Source Sans Pro"/>
       <w:sz w:val="20"/>
       <w:szCs w:val="20"/>
     </w:rPr>
@@ -1757,7 +2290,7 @@
     <w:basedOn w:val="Normal"/>
     <w:link w:val="KeybodyChar"/>
     <w:qFormat/>
-    <w:rsid w:val="00363CCA"/>
+    <w:rsid w:val="003C6E40"/>
     <w:pPr>
       <w:tabs>
         <w:tab w:val="left" w:pos="5245"/>
@@ -1765,50 +2298,17 @@
       <w:spacing w:after="0" w:line="240" w:lineRule="auto"/>
     </w:pPr>
     <w:rPr>
-      <w:rFonts w:cs="Arial"/>
+      <w:rFonts w:ascii="Source Sans Pro Light" w:eastAsiaTheme="minorHAnsi" w:hAnsi="Source Sans Pro Light" w:cs="Arial"/>
       <w:noProof/>
-    </w:rPr>
-  </w:style>
-  <w:style w:type="character" w:customStyle="1" w:styleId="KeyHeadDetailsChar">
-    <w:name w:val="Key_HeadDetails Char"/>
-    <w:basedOn w:val="DefaultParagraphFont"/>
-    <w:link w:val="KeyHeadDetails"/>
-    <w:rsid w:val="00E24E65"/>
-    <w:rPr>
-      <w:rFonts w:ascii="Source Sans Pro Light" w:eastAsia="Source Sans Pro" w:hAnsi="Source Sans Pro Light" w:cs="Source Sans Pro"/>
-      <w:sz w:val="20"/>
-      <w:szCs w:val="20"/>
-    </w:rPr>
-  </w:style>
-  <w:style w:type="paragraph" w:customStyle="1" w:styleId="KeySig">
-    <w:name w:val="Key_Sig"/>
-    <w:basedOn w:val="Keybody"/>
-    <w:link w:val="KeySigChar"/>
-    <w:qFormat/>
-    <w:rsid w:val="00FB0E54"/>
-    <w:rPr>
-      <w:rFonts w:ascii="Source Sans Pro" w:hAnsi="Source Sans Pro"/>
     </w:rPr>
   </w:style>
   <w:style w:type="character" w:customStyle="1" w:styleId="KeybodyChar">
     <w:name w:val="Key_body Char"/>
     <w:basedOn w:val="DefaultParagraphFont"/>
     <w:link w:val="Keybody"/>
-    <w:rsid w:val="00363CCA"/>
+    <w:rsid w:val="003C6E40"/>
     <w:rPr>
-      <w:rFonts w:ascii="Source Sans Pro Light" w:eastAsia="Source Sans Pro" w:hAnsi="Source Sans Pro Light" w:cs="Arial"/>
-      <w:noProof/>
-      <w:sz w:val="24"/>
-      <w:szCs w:val="24"/>
-    </w:rPr>
-  </w:style>
-  <w:style w:type="character" w:customStyle="1" w:styleId="KeySigChar">
-    <w:name w:val="Key_Sig Char"/>
-    <w:basedOn w:val="KeybodyChar"/>
-    <w:link w:val="KeySig"/>
-    <w:rsid w:val="00FB0E54"/>
-    <w:rPr>
-      <w:rFonts w:ascii="Source Sans Pro" w:eastAsia="Source Sans Pro" w:hAnsi="Source Sans Pro" w:cs="Arial"/>
+      <w:rFonts w:ascii="Source Sans Pro Light" w:hAnsi="Source Sans Pro Light" w:cs="Arial"/>
       <w:noProof/>
       <w:sz w:val="24"/>
       <w:szCs w:val="24"/>
@@ -2103,28 +2603,36 @@
 </file>
 
 <file path=customXml/item1.xml><?xml version="1.0" encoding="utf-8"?>
-<ct:contentTypeSchema xmlns:ct="http://schemas.microsoft.com/office/2006/metadata/contentType" xmlns:ma="http://schemas.microsoft.com/office/2006/metadata/properties/metaAttributes" ct:_="" ma:_="" ma:contentTypeName="Document" ma:contentTypeID="0x010100B414C6717266E74190F05281F89E6026" ma:contentTypeVersion="12" ma:contentTypeDescription="Create a new document." ma:contentTypeScope="" ma:versionID="9c5a627168d06f595f33ca24f35aedd4">
-  <xsd:schema xmlns:xsd="http://www.w3.org/2001/XMLSchema" xmlns:xs="http://www.w3.org/2001/XMLSchema" xmlns:p="http://schemas.microsoft.com/office/2006/metadata/properties" xmlns:ns2="06cfe00f-839a-4df9-b5c7-4ebac7d0c360" xmlns:ns3="610ec4a7-94b8-4d25-ad4b-84626814a18d" targetNamespace="http://schemas.microsoft.com/office/2006/metadata/properties" ma:root="true" ma:fieldsID="4bcf9b8f6f85f90451be37a25cf20a3b" ns2:_="" ns3:_="">
-    <xsd:import namespace="06cfe00f-839a-4df9-b5c7-4ebac7d0c360"/>
-    <xsd:import namespace="610ec4a7-94b8-4d25-ad4b-84626814a18d"/>
+<p:properties xmlns:p="http://schemas.microsoft.com/office/2006/metadata/properties" xmlns:xsi="http://www.w3.org/2001/XMLSchema-instance" xmlns:pc="http://schemas.microsoft.com/office/infopath/2007/PartnerControls">
+  <documentManagement/>
+</p:properties>
+</file>
+
+<file path=customXml/item2.xml><?xml version="1.0" encoding="utf-8"?>
+<ct:contentTypeSchema xmlns:ct="http://schemas.microsoft.com/office/2006/metadata/contentType" xmlns:ma="http://schemas.microsoft.com/office/2006/metadata/properties/metaAttributes" ct:_="" ma:_="" ma:contentTypeName="Document" ma:contentTypeID="0x01010093A96D791964734C8C225B02303CFEFC" ma:contentTypeVersion="14" ma:contentTypeDescription="Create a new document." ma:contentTypeScope="" ma:versionID="751f0f613ff613362d0d3145da8913d6">
+  <xsd:schema xmlns:xsd="http://www.w3.org/2001/XMLSchema" xmlns:xs="http://www.w3.org/2001/XMLSchema" xmlns:p="http://schemas.microsoft.com/office/2006/metadata/properties" xmlns:ns3="2c780b9e-df20-4970-b9de-f512c44cd8f9" xmlns:ns4="2fa98561-7360-4a84-8aa8-e7b80d8617ff" targetNamespace="http://schemas.microsoft.com/office/2006/metadata/properties" ma:root="true" ma:fieldsID="cfed54596457396f7ff0c3308ba90108" ns3:_="" ns4:_="">
+    <xsd:import namespace="2c780b9e-df20-4970-b9de-f512c44cd8f9"/>
+    <xsd:import namespace="2fa98561-7360-4a84-8aa8-e7b80d8617ff"/>
     <xsd:element name="properties">
       <xsd:complexType>
         <xsd:sequence>
           <xsd:element name="documentManagement">
             <xsd:complexType>
               <xsd:all>
-                <xsd:element ref="ns2:MediaServiceMetadata" minOccurs="0"/>
-                <xsd:element ref="ns2:MediaServiceFastMetadata" minOccurs="0"/>
                 <xsd:element ref="ns3:SharedWithUsers" minOccurs="0"/>
                 <xsd:element ref="ns3:SharedWithDetails" minOccurs="0"/>
-                <xsd:element ref="ns2:MediaServiceAutoKeyPoints" minOccurs="0"/>
-                <xsd:element ref="ns2:MediaServiceKeyPoints" minOccurs="0"/>
-                <xsd:element ref="ns2:MediaServiceAutoTags" minOccurs="0"/>
-                <xsd:element ref="ns2:MediaServiceOCR" minOccurs="0"/>
-                <xsd:element ref="ns2:MediaServiceGenerationTime" minOccurs="0"/>
-                <xsd:element ref="ns2:MediaServiceEventHashCode" minOccurs="0"/>
-                <xsd:element ref="ns2:MediaServiceDateTaken" minOccurs="0"/>
-                <xsd:element ref="ns2:MediaServiceLocation" minOccurs="0"/>
+                <xsd:element ref="ns3:SharingHintHash" minOccurs="0"/>
+                <xsd:element ref="ns4:MediaServiceMetadata" minOccurs="0"/>
+                <xsd:element ref="ns4:MediaServiceFastMetadata" minOccurs="0"/>
+                <xsd:element ref="ns4:MediaServiceAutoKeyPoints" minOccurs="0"/>
+                <xsd:element ref="ns4:MediaServiceKeyPoints" minOccurs="0"/>
+                <xsd:element ref="ns4:MediaLengthInSeconds" minOccurs="0"/>
+                <xsd:element ref="ns4:MediaServiceDateTaken" minOccurs="0"/>
+                <xsd:element ref="ns4:MediaServiceAutoTags" minOccurs="0"/>
+                <xsd:element ref="ns4:MediaServiceGenerationTime" minOccurs="0"/>
+                <xsd:element ref="ns4:MediaServiceEventHashCode" minOccurs="0"/>
+                <xsd:element ref="ns4:MediaServiceOCR" minOccurs="0"/>
+                <xsd:element ref="ns4:MediaServiceLocation" minOccurs="0"/>
               </xsd:all>
             </xsd:complexType>
           </xsd:element>
@@ -2132,68 +2640,10 @@
       </xsd:complexType>
     </xsd:element>
   </xsd:schema>
-  <xsd:schema xmlns:xsd="http://www.w3.org/2001/XMLSchema" xmlns:xs="http://www.w3.org/2001/XMLSchema" xmlns:dms="http://schemas.microsoft.com/office/2006/documentManagement/types" xmlns:pc="http://schemas.microsoft.com/office/infopath/2007/PartnerControls" targetNamespace="06cfe00f-839a-4df9-b5c7-4ebac7d0c360" elementFormDefault="qualified">
+  <xsd:schema xmlns:xsd="http://www.w3.org/2001/XMLSchema" xmlns:xs="http://www.w3.org/2001/XMLSchema" xmlns:dms="http://schemas.microsoft.com/office/2006/documentManagement/types" xmlns:pc="http://schemas.microsoft.com/office/infopath/2007/PartnerControls" targetNamespace="2c780b9e-df20-4970-b9de-f512c44cd8f9" elementFormDefault="qualified">
     <xsd:import namespace="http://schemas.microsoft.com/office/2006/documentManagement/types"/>
     <xsd:import namespace="http://schemas.microsoft.com/office/infopath/2007/PartnerControls"/>
-    <xsd:element name="MediaServiceMetadata" ma:index="8" nillable="true" ma:displayName="MediaServiceMetadata" ma:hidden="true" ma:internalName="MediaServiceMetadata" ma:readOnly="true">
-      <xsd:simpleType>
-        <xsd:restriction base="dms:Note"/>
-      </xsd:simpleType>
-    </xsd:element>
-    <xsd:element name="MediaServiceFastMetadata" ma:index="9" nillable="true" ma:displayName="MediaServiceFastMetadata" ma:hidden="true" ma:internalName="MediaServiceFastMetadata" ma:readOnly="true">
-      <xsd:simpleType>
-        <xsd:restriction base="dms:Note"/>
-      </xsd:simpleType>
-    </xsd:element>
-    <xsd:element name="MediaServiceAutoKeyPoints" ma:index="12" nillable="true" ma:displayName="MediaServiceAutoKeyPoints" ma:hidden="true" ma:internalName="MediaServiceAutoKeyPoints" ma:readOnly="true">
-      <xsd:simpleType>
-        <xsd:restriction base="dms:Note"/>
-      </xsd:simpleType>
-    </xsd:element>
-    <xsd:element name="MediaServiceKeyPoints" ma:index="13" nillable="true" ma:displayName="KeyPoints" ma:internalName="MediaServiceKeyPoints" ma:readOnly="true">
-      <xsd:simpleType>
-        <xsd:restriction base="dms:Note">
-          <xsd:maxLength value="255"/>
-        </xsd:restriction>
-      </xsd:simpleType>
-    </xsd:element>
-    <xsd:element name="MediaServiceAutoTags" ma:index="14" nillable="true" ma:displayName="Tags" ma:internalName="MediaServiceAutoTags" ma:readOnly="true">
-      <xsd:simpleType>
-        <xsd:restriction base="dms:Text"/>
-      </xsd:simpleType>
-    </xsd:element>
-    <xsd:element name="MediaServiceOCR" ma:index="15" nillable="true" ma:displayName="Extracted Text" ma:internalName="MediaServiceOCR" ma:readOnly="true">
-      <xsd:simpleType>
-        <xsd:restriction base="dms:Note">
-          <xsd:maxLength value="255"/>
-        </xsd:restriction>
-      </xsd:simpleType>
-    </xsd:element>
-    <xsd:element name="MediaServiceGenerationTime" ma:index="16" nillable="true" ma:displayName="MediaServiceGenerationTime" ma:hidden="true" ma:internalName="MediaServiceGenerationTime" ma:readOnly="true">
-      <xsd:simpleType>
-        <xsd:restriction base="dms:Text"/>
-      </xsd:simpleType>
-    </xsd:element>
-    <xsd:element name="MediaServiceEventHashCode" ma:index="17" nillable="true" ma:displayName="MediaServiceEventHashCode" ma:hidden="true" ma:internalName="MediaServiceEventHashCode" ma:readOnly="true">
-      <xsd:simpleType>
-        <xsd:restriction base="dms:Text"/>
-      </xsd:simpleType>
-    </xsd:element>
-    <xsd:element name="MediaServiceDateTaken" ma:index="18" nillable="true" ma:displayName="MediaServiceDateTaken" ma:hidden="true" ma:internalName="MediaServiceDateTaken" ma:readOnly="true">
-      <xsd:simpleType>
-        <xsd:restriction base="dms:Text"/>
-      </xsd:simpleType>
-    </xsd:element>
-    <xsd:element name="MediaServiceLocation" ma:index="19" nillable="true" ma:displayName="Location" ma:internalName="MediaServiceLocation" ma:readOnly="true">
-      <xsd:simpleType>
-        <xsd:restriction base="dms:Text"/>
-      </xsd:simpleType>
-    </xsd:element>
-  </xsd:schema>
-  <xsd:schema xmlns:xsd="http://www.w3.org/2001/XMLSchema" xmlns:xs="http://www.w3.org/2001/XMLSchema" xmlns:dms="http://schemas.microsoft.com/office/2006/documentManagement/types" xmlns:pc="http://schemas.microsoft.com/office/infopath/2007/PartnerControls" targetNamespace="610ec4a7-94b8-4d25-ad4b-84626814a18d" elementFormDefault="qualified">
-    <xsd:import namespace="http://schemas.microsoft.com/office/2006/documentManagement/types"/>
-    <xsd:import namespace="http://schemas.microsoft.com/office/infopath/2007/PartnerControls"/>
-    <xsd:element name="SharedWithUsers" ma:index="10" nillable="true" ma:displayName="Shared With" ma:internalName="SharedWithUsers" ma:readOnly="true">
+    <xsd:element name="SharedWithUsers" ma:index="8" nillable="true" ma:displayName="Shared With" ma:internalName="SharedWithUsers" ma:readOnly="true">
       <xsd:complexType>
         <xsd:complexContent>
           <xsd:extension base="dms:UserMulti">
@@ -2212,11 +2662,79 @@
         </xsd:complexContent>
       </xsd:complexType>
     </xsd:element>
-    <xsd:element name="SharedWithDetails" ma:index="11" nillable="true" ma:displayName="Shared With Details" ma:internalName="SharedWithDetails" ma:readOnly="true">
+    <xsd:element name="SharedWithDetails" ma:index="9" nillable="true" ma:displayName="Shared With Details" ma:internalName="SharedWithDetails" ma:readOnly="true">
       <xsd:simpleType>
         <xsd:restriction base="dms:Note">
           <xsd:maxLength value="255"/>
         </xsd:restriction>
+      </xsd:simpleType>
+    </xsd:element>
+    <xsd:element name="SharingHintHash" ma:index="10" nillable="true" ma:displayName="Sharing Hint Hash" ma:hidden="true" ma:internalName="SharingHintHash" ma:readOnly="true">
+      <xsd:simpleType>
+        <xsd:restriction base="dms:Text"/>
+      </xsd:simpleType>
+    </xsd:element>
+  </xsd:schema>
+  <xsd:schema xmlns:xsd="http://www.w3.org/2001/XMLSchema" xmlns:xs="http://www.w3.org/2001/XMLSchema" xmlns:dms="http://schemas.microsoft.com/office/2006/documentManagement/types" xmlns:pc="http://schemas.microsoft.com/office/infopath/2007/PartnerControls" targetNamespace="2fa98561-7360-4a84-8aa8-e7b80d8617ff" elementFormDefault="qualified">
+    <xsd:import namespace="http://schemas.microsoft.com/office/2006/documentManagement/types"/>
+    <xsd:import namespace="http://schemas.microsoft.com/office/infopath/2007/PartnerControls"/>
+    <xsd:element name="MediaServiceMetadata" ma:index="11" nillable="true" ma:displayName="MediaServiceMetadata" ma:hidden="true" ma:internalName="MediaServiceMetadata" ma:readOnly="true">
+      <xsd:simpleType>
+        <xsd:restriction base="dms:Note"/>
+      </xsd:simpleType>
+    </xsd:element>
+    <xsd:element name="MediaServiceFastMetadata" ma:index="12" nillable="true" ma:displayName="MediaServiceFastMetadata" ma:hidden="true" ma:internalName="MediaServiceFastMetadata" ma:readOnly="true">
+      <xsd:simpleType>
+        <xsd:restriction base="dms:Note"/>
+      </xsd:simpleType>
+    </xsd:element>
+    <xsd:element name="MediaServiceAutoKeyPoints" ma:index="13" nillable="true" ma:displayName="MediaServiceAutoKeyPoints" ma:hidden="true" ma:internalName="MediaServiceAutoKeyPoints" ma:readOnly="true">
+      <xsd:simpleType>
+        <xsd:restriction base="dms:Note"/>
+      </xsd:simpleType>
+    </xsd:element>
+    <xsd:element name="MediaServiceKeyPoints" ma:index="14" nillable="true" ma:displayName="KeyPoints" ma:internalName="MediaServiceKeyPoints" ma:readOnly="true">
+      <xsd:simpleType>
+        <xsd:restriction base="dms:Note">
+          <xsd:maxLength value="255"/>
+        </xsd:restriction>
+      </xsd:simpleType>
+    </xsd:element>
+    <xsd:element name="MediaLengthInSeconds" ma:index="15" nillable="true" ma:displayName="Length (seconds)" ma:internalName="MediaLengthInSeconds" ma:readOnly="true">
+      <xsd:simpleType>
+        <xsd:restriction base="dms:Unknown"/>
+      </xsd:simpleType>
+    </xsd:element>
+    <xsd:element name="MediaServiceDateTaken" ma:index="16" nillable="true" ma:displayName="MediaServiceDateTaken" ma:hidden="true" ma:internalName="MediaServiceDateTaken" ma:readOnly="true">
+      <xsd:simpleType>
+        <xsd:restriction base="dms:Text"/>
+      </xsd:simpleType>
+    </xsd:element>
+    <xsd:element name="MediaServiceAutoTags" ma:index="17" nillable="true" ma:displayName="Tags" ma:internalName="MediaServiceAutoTags" ma:readOnly="true">
+      <xsd:simpleType>
+        <xsd:restriction base="dms:Text"/>
+      </xsd:simpleType>
+    </xsd:element>
+    <xsd:element name="MediaServiceGenerationTime" ma:index="18" nillable="true" ma:displayName="MediaServiceGenerationTime" ma:hidden="true" ma:internalName="MediaServiceGenerationTime" ma:readOnly="true">
+      <xsd:simpleType>
+        <xsd:restriction base="dms:Text"/>
+      </xsd:simpleType>
+    </xsd:element>
+    <xsd:element name="MediaServiceEventHashCode" ma:index="19" nillable="true" ma:displayName="MediaServiceEventHashCode" ma:hidden="true" ma:internalName="MediaServiceEventHashCode" ma:readOnly="true">
+      <xsd:simpleType>
+        <xsd:restriction base="dms:Text"/>
+      </xsd:simpleType>
+    </xsd:element>
+    <xsd:element name="MediaServiceOCR" ma:index="20" nillable="true" ma:displayName="Extracted Text" ma:internalName="MediaServiceOCR" ma:readOnly="true">
+      <xsd:simpleType>
+        <xsd:restriction base="dms:Note">
+          <xsd:maxLength value="255"/>
+        </xsd:restriction>
+      </xsd:simpleType>
+    </xsd:element>
+    <xsd:element name="MediaServiceLocation" ma:index="21" nillable="true" ma:displayName="Location" ma:internalName="MediaServiceLocation" ma:readOnly="true">
+      <xsd:simpleType>
+        <xsd:restriction base="dms:Text"/>
       </xsd:simpleType>
     </xsd:element>
   </xsd:schema>
@@ -2319,7 +2837,7 @@
 </ct:contentTypeSchema>
 </file>
 
-<file path=customXml/item2.xml><?xml version="1.0" encoding="utf-8"?>
+<file path=customXml/item3.xml><?xml version="1.0" encoding="utf-8"?>
 <?mso-contentType ?>
 <FormTemplates xmlns="http://schemas.microsoft.com/sharepoint/v3/contenttype/forms">
   <Display>DocumentLibraryForm</Display>
@@ -2328,21 +2846,24 @@
 </FormTemplates>
 </file>
 
-<file path=customXml/item3.xml><?xml version="1.0" encoding="utf-8"?>
-<p:properties xmlns:p="http://schemas.microsoft.com/office/2006/metadata/properties" xmlns:xsi="http://www.w3.org/2001/XMLSchema-instance" xmlns:pc="http://schemas.microsoft.com/office/infopath/2007/PartnerControls">
-  <documentManagement/>
-</p:properties>
+<file path=customXml/itemProps1.xml><?xml version="1.0" encoding="utf-8"?>
+<ds:datastoreItem xmlns:ds="http://schemas.openxmlformats.org/officeDocument/2006/customXml" ds:itemID="{5C7AE9E9-0CB8-4407-AF10-4E5D381709F6}">
+  <ds:schemaRefs>
+    <ds:schemaRef ds:uri="http://schemas.microsoft.com/office/2006/metadata/properties"/>
+    <ds:schemaRef ds:uri="http://schemas.microsoft.com/office/infopath/2007/PartnerControls"/>
+  </ds:schemaRefs>
+</ds:datastoreItem>
 </file>
 
-<file path=customXml/itemProps1.xml><?xml version="1.0" encoding="utf-8"?>
-<ds:datastoreItem xmlns:ds="http://schemas.openxmlformats.org/officeDocument/2006/customXml" ds:itemID="{0C30B275-D598-47BE-AB0F-C4D556878D21}">
+<file path=customXml/itemProps2.xml><?xml version="1.0" encoding="utf-8"?>
+<ds:datastoreItem xmlns:ds="http://schemas.openxmlformats.org/officeDocument/2006/customXml" ds:itemID="{AE7D36A0-4CD7-4A28-ACB2-349E0A5EDCD5}">
   <ds:schemaRefs>
     <ds:schemaRef ds:uri="http://schemas.microsoft.com/office/2006/metadata/contentType"/>
     <ds:schemaRef ds:uri="http://schemas.microsoft.com/office/2006/metadata/properties/metaAttributes"/>
     <ds:schemaRef ds:uri="http://www.w3.org/2001/XMLSchema"/>
     <ds:schemaRef ds:uri="http://schemas.microsoft.com/office/2006/metadata/properties"/>
-    <ds:schemaRef ds:uri="06cfe00f-839a-4df9-b5c7-4ebac7d0c360"/>
-    <ds:schemaRef ds:uri="610ec4a7-94b8-4d25-ad4b-84626814a18d"/>
+    <ds:schemaRef ds:uri="2c780b9e-df20-4970-b9de-f512c44cd8f9"/>
+    <ds:schemaRef ds:uri="2fa98561-7360-4a84-8aa8-e7b80d8617ff"/>
     <ds:schemaRef ds:uri="http://schemas.microsoft.com/office/2006/documentManagement/types"/>
     <ds:schemaRef ds:uri="http://schemas.microsoft.com/office/infopath/2007/PartnerControls"/>
     <ds:schemaRef ds:uri="http://schemas.openxmlformats.org/package/2006/metadata/core-properties"/>
@@ -2353,19 +2874,10 @@
 </ds:datastoreItem>
 </file>
 
-<file path=customXml/itemProps2.xml><?xml version="1.0" encoding="utf-8"?>
+<file path=customXml/itemProps3.xml><?xml version="1.0" encoding="utf-8"?>
 <ds:datastoreItem xmlns:ds="http://schemas.openxmlformats.org/officeDocument/2006/customXml" ds:itemID="{A5F0A144-934D-4A66-917F-A2E57EEB6C14}">
   <ds:schemaRefs>
     <ds:schemaRef ds:uri="http://schemas.microsoft.com/sharepoint/v3/contenttype/forms"/>
   </ds:schemaRefs>
 </ds:datastoreItem>
-</file>
-
-<file path=customXml/itemProps3.xml><?xml version="1.0" encoding="utf-8"?>
-<ds:datastoreItem xmlns:ds="http://schemas.openxmlformats.org/officeDocument/2006/customXml" ds:itemID="{5C7AE9E9-0CB8-4407-AF10-4E5D381709F6}">
-  <ds:schemaRefs>
-    <ds:schemaRef ds:uri="http://schemas.microsoft.com/office/2006/metadata/properties"/>
-    <ds:schemaRef ds:uri="http://schemas.microsoft.com/office/infopath/2007/PartnerControls"/>
-  </ds:schemaRefs>
-</ds:datastoreItem>
 </file>
</xml_diff>

<commit_message>
Initial "linting" : tidy runs; remove 'type' tags
</commit_message>
<xml_diff>
--- a/arches_her/docx/Blank Adviser Letter.docx
+++ b/arches_her/docx/Blank Adviser Letter.docx
@@ -25,14 +25,18 @@
               </w:tabs>
               <w:ind w:right="176"/>
               <w:jc w:val="center"/>
+              <w:rPr>
+                <w:rFonts w:ascii="Source Sans Pro Light" w:hAnsi="Source Sans Pro Light"/>
+              </w:rPr>
             </w:pPr>
             <w:r>
               <w:rPr>
+                <w:rFonts w:ascii="Source Sans Pro Light" w:hAnsi="Source Sans Pro Light"/>
                 <w:noProof/>
                 <w:lang w:eastAsia="en-GB"/>
               </w:rPr>
               <w:drawing>
-                <wp:inline distT="0" distB="0" distL="0" distR="0" wp14:anchorId="2BE73A16" wp14:editId="60AC32BC">
+                <wp:inline distT="0" distB="0" distL="0" distR="0" wp14:anchorId="68D6AF8B" wp14:editId="0F194622">
                   <wp:extent cx="2600325" cy="819150"/>
                   <wp:effectExtent l="0" t="0" r="9525" b="0"/>
                   <wp:docPr id="1" name="Picture 1"/>
@@ -81,6 +85,9 @@
               </w:drawing>
             </w:r>
             <w:r>
+              <w:rPr>
+                <w:rFonts w:ascii="Source Sans Pro Light" w:hAnsi="Source Sans Pro Light"/>
+              </w:rPr>
               <w:br/>
             </w:r>
           </w:p>
@@ -91,6 +98,9 @@
               </w:tabs>
               <w:ind w:right="176"/>
               <w:jc w:val="center"/>
+              <w:rPr>
+                <w:rFonts w:ascii="Source Sans Pro Light" w:hAnsi="Source Sans Pro Light"/>
+              </w:rPr>
             </w:pPr>
           </w:p>
           <w:p>
@@ -100,6 +110,9 @@
               </w:tabs>
               <w:ind w:right="176"/>
               <w:jc w:val="center"/>
+              <w:rPr>
+                <w:rFonts w:ascii="Source Sans Pro Light" w:hAnsi="Source Sans Pro Light"/>
+              </w:rPr>
             </w:pPr>
           </w:p>
           <w:p>
@@ -109,6 +122,9 @@
               </w:tabs>
               <w:ind w:right="176"/>
               <w:jc w:val="center"/>
+              <w:rPr>
+                <w:rFonts w:ascii="Source Sans Pro Light" w:hAnsi="Source Sans Pro Light"/>
+              </w:rPr>
             </w:pPr>
           </w:p>
           <w:p>
@@ -118,6 +134,9 @@
               </w:tabs>
               <w:ind w:right="176"/>
               <w:jc w:val="center"/>
+              <w:rPr>
+                <w:rFonts w:ascii="Source Sans Pro Light" w:hAnsi="Source Sans Pro Light"/>
+              </w:rPr>
             </w:pPr>
           </w:p>
           <w:p>
@@ -126,6 +145,9 @@
                 <w:tab w:val="left" w:pos="5245"/>
               </w:tabs>
               <w:jc w:val="center"/>
+              <w:rPr>
+                <w:rFonts w:ascii="Source Sans Pro Light" w:hAnsi="Source Sans Pro Light"/>
+              </w:rPr>
             </w:pPr>
           </w:p>
         </w:tc>
@@ -137,19 +159,24 @@
           <w:tab w:val="left" w:pos="5245"/>
         </w:tabs>
         <w:spacing w:after="0" w:line="240" w:lineRule="auto"/>
-      </w:pPr>
-    </w:p>
-    <w:p>
-      <w:pPr>
-        <w:tabs>
-          <w:tab w:val="left" w:pos="5245"/>
-        </w:tabs>
-        <w:spacing w:after="0" w:line="240" w:lineRule="auto"/>
+        <w:rPr>
+          <w:rFonts w:ascii="Source Sans Pro Light" w:hAnsi="Source Sans Pro Light"/>
+        </w:rPr>
+      </w:pPr>
+    </w:p>
+    <w:p>
+      <w:pPr>
+        <w:tabs>
+          <w:tab w:val="left" w:pos="5245"/>
+        </w:tabs>
+        <w:spacing w:after="0" w:line="240" w:lineRule="auto"/>
+        <w:rPr>
+          <w:rFonts w:ascii="Source Sans Pro Light" w:hAnsi="Source Sans Pro Light"/>
+        </w:rPr>
         <w:sectPr>
           <w:footerReference w:type="default" r:id="rId10"/>
-          <w:type w:val="continuous"/>
           <w:pgSz w:w="11906" w:h="16838"/>
-          <w:pgMar w:top="1440" w:right="1440" w:bottom="1440" w:left="1440" w:header="708" w:footer="708" w:gutter="0"/>
+          <w:pgMar w:top="1440" w:right="1440" w:bottom="2694" w:left="1440" w:header="708" w:footer="708" w:gutter="0"/>
           <w:cols w:space="708"/>
           <w:docGrid w:linePitch="360"/>
         </w:sectPr>
@@ -157,125 +184,251 @@
     </w:p>
     <w:p>
       <w:pPr>
-        <w:pStyle w:val="KeyHeadDetails"/>
-      </w:pPr>
-      <w:bookmarkStart w:id="0" w:name="_GoBack"/>
-    </w:p>
-    <w:p>
-      <w:pPr>
-        <w:pStyle w:val="KeyHeadDetails"/>
-      </w:pPr>
-      <w:r>
+        <w:tabs>
+          <w:tab w:val="left" w:pos="5245"/>
+        </w:tabs>
+        <w:spacing w:after="0" w:line="240" w:lineRule="auto"/>
+        <w:rPr>
+          <w:rFonts w:ascii="Source Sans Pro Light" w:hAnsi="Source Sans Pro Light"/>
+        </w:rPr>
+      </w:pPr>
+    </w:p>
+    <w:p>
+      <w:pPr>
+        <w:tabs>
+          <w:tab w:val="left" w:pos="5245"/>
+        </w:tabs>
+        <w:spacing w:after="0" w:line="240" w:lineRule="auto"/>
+        <w:rPr>
+          <w:rFonts w:ascii="Source Sans Pro Light" w:hAnsi="Source Sans Pro Light"/>
+        </w:rPr>
+      </w:pPr>
+      <w:r>
+        <w:rPr>
+          <w:rFonts w:ascii="Source Sans Pro Light" w:hAnsi="Source Sans Pro Light"/>
+        </w:rPr>
         <w:t>&lt;Name of person consulting&gt;</w:t>
       </w:r>
     </w:p>
     <w:p>
       <w:pPr>
-        <w:pStyle w:val="KeyHeadDetails"/>
-      </w:pPr>
-      <w:r>
-        <w:t xml:space="preserve">&lt;Address of consulting organisation&gt; </w:t>
-      </w:r>
-    </w:p>
-    <w:p>
-      <w:pPr>
-        <w:pStyle w:val="KeyHeadDetails"/>
-      </w:pPr>
-    </w:p>
-    <w:p>
-      <w:pPr>
-        <w:pStyle w:val="KeyHeadDetails"/>
-      </w:pPr>
-      <w:r>
+        <w:tabs>
+          <w:tab w:val="left" w:pos="5245"/>
+        </w:tabs>
+        <w:spacing w:after="0" w:line="240" w:lineRule="auto"/>
+        <w:rPr>
+          <w:rFonts w:ascii="Source Sans Pro Light" w:hAnsi="Source Sans Pro Light"/>
+        </w:rPr>
+      </w:pPr>
+      <w:r>
+        <w:rPr>
+          <w:rFonts w:ascii="Source Sans Pro Light" w:hAnsi="Source Sans Pro Light"/>
+        </w:rPr>
+        <w:t>&lt;Address of consulting organisation&gt;</w:t>
+      </w:r>
+      <w:r>
+        <w:rPr>
+          <w:rFonts w:ascii="Source Sans Pro Light" w:hAnsi="Source Sans Pro Light"/>
+        </w:rPr>
+        <w:t xml:space="preserve"> </w:t>
+      </w:r>
+    </w:p>
+    <w:p>
+      <w:pPr>
+        <w:tabs>
+          <w:tab w:val="left" w:pos="5245"/>
+        </w:tabs>
+        <w:spacing w:after="0" w:line="240" w:lineRule="auto"/>
+        <w:rPr>
+          <w:rFonts w:ascii="Source Sans Pro Light" w:hAnsi="Source Sans Pro Light"/>
+        </w:rPr>
+      </w:pPr>
+    </w:p>
+    <w:p>
+      <w:pPr>
+        <w:tabs>
+          <w:tab w:val="left" w:pos="5245"/>
+        </w:tabs>
+        <w:spacing w:after="0" w:line="240" w:lineRule="auto"/>
+        <w:rPr>
+          <w:rFonts w:ascii="Source Sans Pro Light" w:hAnsi="Source Sans Pro Light"/>
+        </w:rPr>
+      </w:pPr>
+      <w:r>
+        <w:rPr>
+          <w:rFonts w:ascii="Source Sans Pro Light" w:hAnsi="Source Sans Pro Light"/>
+        </w:rPr>
         <w:br w:type="column"/>
       </w:r>
     </w:p>
     <w:p>
       <w:pPr>
-        <w:pStyle w:val="KeyHeadDetails"/>
-      </w:pPr>
-      <w:r>
-        <w:t>Your Ref: &lt;Reference&gt;</w:t>
-      </w:r>
-    </w:p>
-    <w:p>
-      <w:pPr>
-        <w:pStyle w:val="KeyHeadDetails"/>
-      </w:pPr>
-      <w:r>
-        <w:t>Our Ref: &lt;Primary Reference Number&gt;</w:t>
-      </w:r>
-    </w:p>
-    <w:p>
-      <w:pPr>
-        <w:pStyle w:val="KeyHeadDetails"/>
-      </w:pPr>
-      <w:r>
+        <w:tabs>
+          <w:tab w:val="left" w:pos="5245"/>
+        </w:tabs>
+        <w:spacing w:after="0" w:line="240" w:lineRule="auto"/>
+        <w:rPr>
+          <w:rFonts w:ascii="Source Sans Pro Light" w:hAnsi="Source Sans Pro Light"/>
+        </w:rPr>
+      </w:pPr>
+      <w:r>
+        <w:rPr>
+          <w:rFonts w:ascii="Source Sans Pro Light" w:hAnsi="Source Sans Pro Light"/>
+        </w:rPr>
+        <w:t xml:space="preserve">Your Ref: </w:t>
+      </w:r>
+      <w:r>
+        <w:rPr>
+          <w:rFonts w:ascii="Source Sans Pro Light" w:hAnsi="Source Sans Pro Light"/>
+        </w:rPr>
+        <w:t>&lt;Reference&gt;</w:t>
+      </w:r>
+    </w:p>
+    <w:p>
+      <w:pPr>
+        <w:tabs>
+          <w:tab w:val="left" w:pos="5245"/>
+        </w:tabs>
+        <w:spacing w:after="0" w:line="240" w:lineRule="auto"/>
+        <w:rPr>
+          <w:rFonts w:ascii="Source Sans Pro Light" w:hAnsi="Source Sans Pro Light"/>
+        </w:rPr>
+      </w:pPr>
+      <w:r>
+        <w:rPr>
+          <w:rFonts w:ascii="Source Sans Pro Light" w:hAnsi="Source Sans Pro Light"/>
+        </w:rPr>
+        <w:t xml:space="preserve">Our Ref: </w:t>
+      </w:r>
+      <w:bookmarkStart w:id="0" w:name="_Hlk118978048"/>
+      <w:r>
+        <w:rPr>
+          <w:rFonts w:ascii="Source Sans Pro Light" w:hAnsi="Source Sans Pro Light"/>
+        </w:rPr>
+        <w:t>&lt;Primary Reference Number&gt;</w:t>
+      </w:r>
+      <w:bookmarkEnd w:id="0"/>
+    </w:p>
+    <w:p>
+      <w:pPr>
+        <w:tabs>
+          <w:tab w:val="left" w:pos="5245"/>
+        </w:tabs>
+        <w:spacing w:after="0" w:line="240" w:lineRule="auto"/>
+        <w:rPr>
+          <w:rFonts w:ascii="Source Sans Pro Light" w:hAnsi="Source Sans Pro Light"/>
+        </w:rPr>
+      </w:pPr>
+      <w:r>
+        <w:rPr>
+          <w:rFonts w:ascii="Source Sans Pro Light" w:hAnsi="Source Sans Pro Light"/>
+        </w:rPr>
         <w:tab/>
       </w:r>
-      <w:r>
-        <w:tab/>
-      </w:r>
-      <w:r>
-        <w:tab/>
-      </w:r>
-    </w:p>
-    <w:p>
-      <w:pPr>
-        <w:pStyle w:val="KeyHeadDetails"/>
-      </w:pPr>
-      <w:r>
+    </w:p>
+    <w:p>
+      <w:pPr>
+        <w:tabs>
+          <w:tab w:val="left" w:pos="5245"/>
+        </w:tabs>
+        <w:spacing w:after="0" w:line="240" w:lineRule="auto"/>
+        <w:rPr>
+          <w:rFonts w:ascii="Source Sans Pro Light" w:hAnsi="Source Sans Pro Light"/>
+        </w:rPr>
+      </w:pPr>
+      <w:r>
+        <w:rPr>
+          <w:rFonts w:ascii="Source Sans Pro Light" w:hAnsi="Source Sans Pro Light"/>
+        </w:rPr>
         <w:t xml:space="preserve">Contact: </w:t>
       </w:r>
-    </w:p>
-    <w:p>
-      <w:pPr>
-        <w:pStyle w:val="KeyHeadDetails"/>
-      </w:pPr>
-      <w:r>
+      <w:r>
+        <w:rPr>
+          <w:rFonts w:ascii="Source Sans Pro Light" w:hAnsi="Source Sans Pro Light"/>
+        </w:rPr>
         <w:t>&lt;Casework Officer&gt;</w:t>
       </w:r>
     </w:p>
     <w:p>
       <w:pPr>
-        <w:pStyle w:val="KeyHeadDetails"/>
-      </w:pPr>
-      <w:r>
+        <w:tabs>
+          <w:tab w:val="left" w:pos="5245"/>
+        </w:tabs>
+        <w:spacing w:after="0" w:line="240" w:lineRule="auto"/>
+        <w:rPr>
+          <w:rFonts w:ascii="Source Sans Pro Light" w:hAnsi="Source Sans Pro Light"/>
+        </w:rPr>
+      </w:pPr>
+      <w:r>
+        <w:rPr>
+          <w:rFonts w:ascii="Source Sans Pro Light" w:hAnsi="Source Sans Pro Light"/>
+        </w:rPr>
+        <w:t xml:space="preserve">Direct Dial: </w:t>
+      </w:r>
+      <w:r>
+        <w:rPr>
+          <w:rFonts w:ascii="Source Sans Pro Light" w:hAnsi="Source Sans Pro Light"/>
+        </w:rPr>
         <w:t>&lt;Casework Officer Number&gt;</w:t>
       </w:r>
-    </w:p>
-    <w:p>
-      <w:pPr>
-        <w:pStyle w:val="KeyHeadDetails"/>
-      </w:pPr>
-      <w:r>
+      <w:r>
+        <w:rPr>
+          <w:rFonts w:ascii="Source Sans Pro Light" w:hAnsi="Source Sans Pro Light"/>
+        </w:rPr>
+        <w:t xml:space="preserve"> </w:t>
+      </w:r>
+    </w:p>
+    <w:p>
+      <w:pPr>
+        <w:tabs>
+          <w:tab w:val="left" w:pos="5245"/>
+        </w:tabs>
+        <w:spacing w:after="0" w:line="240" w:lineRule="auto"/>
+        <w:rPr>
+          <w:rFonts w:ascii="Source Sans Pro Light" w:hAnsi="Source Sans Pro Light"/>
+        </w:rPr>
+      </w:pPr>
+      <w:r>
+        <w:rPr>
+          <w:rFonts w:ascii="Source Sans Pro Light" w:hAnsi="Source Sans Pro Light"/>
+        </w:rPr>
+        <w:t xml:space="preserve">Email: </w:t>
+      </w:r>
+      <w:r>
+        <w:rPr>
+          <w:rFonts w:ascii="Source Sans Pro Light" w:hAnsi="Source Sans Pro Light"/>
+        </w:rPr>
         <w:t>&lt;Casework Officer Email&gt;</w:t>
       </w:r>
     </w:p>
-    <w:bookmarkEnd w:id="0"/>
-    <w:p>
-      <w:pPr>
-        <w:tabs>
-          <w:tab w:val="left" w:pos="5245"/>
-        </w:tabs>
-        <w:spacing w:after="0" w:line="240" w:lineRule="auto"/>
-        <w:rPr>
-          <w:sz w:val="20"/>
-          <w:szCs w:val="20"/>
-        </w:rPr>
-      </w:pPr>
-    </w:p>
-    <w:p>
-      <w:pPr>
-        <w:tabs>
-          <w:tab w:val="left" w:pos="5245"/>
-        </w:tabs>
-        <w:spacing w:after="0" w:line="240" w:lineRule="auto"/>
+    <w:p>
+      <w:pPr>
+        <w:tabs>
+          <w:tab w:val="left" w:pos="5245"/>
+        </w:tabs>
+        <w:spacing w:after="0" w:line="240" w:lineRule="auto"/>
+        <w:rPr>
+          <w:rFonts w:ascii="Source Sans Pro Light" w:hAnsi="Source Sans Pro Light"/>
+        </w:rPr>
+      </w:pPr>
+    </w:p>
+    <w:p>
+      <w:pPr>
+        <w:tabs>
+          <w:tab w:val="left" w:pos="5245"/>
+        </w:tabs>
+        <w:spacing w:after="0" w:line="240" w:lineRule="auto"/>
+        <w:rPr>
+          <w:rFonts w:ascii="Source Sans Pro Light" w:hAnsi="Source Sans Pro Light"/>
+        </w:rPr>
         <w:sectPr>
           <w:type w:val="continuous"/>
           <w:pgSz w:w="11906" w:h="16838"/>
-          <w:pgMar w:top="1440" w:right="1440" w:bottom="1440" w:left="1440" w:header="708" w:footer="708" w:gutter="0"/>
-          <w:cols w:num="2" w:space="1420"/>
+          <w:pgMar w:top="1440" w:right="1440" w:bottom="2694" w:left="1440" w:header="708" w:footer="708" w:gutter="0"/>
+          <w:cols w:num="2" w:space="708" w:equalWidth="0">
+            <w:col w:w="5004" w:space="720"/>
+            <w:col w:w="3300"/>
+          </w:cols>
           <w:docGrid w:linePitch="360"/>
         </w:sectPr>
       </w:pPr>
@@ -283,22 +436,46 @@
     <w:p>
       <w:pPr>
         <w:tabs>
-          <w:tab w:val="left" w:pos="5670"/>
-        </w:tabs>
-        <w:spacing w:after="0" w:line="240" w:lineRule="auto"/>
-      </w:pPr>
-    </w:p>
-    <w:p>
-      <w:pPr>
-        <w:pStyle w:val="Keybody"/>
-      </w:pPr>
-      <w:r>
+          <w:tab w:val="left" w:pos="5245"/>
+        </w:tabs>
+        <w:spacing w:after="0" w:line="240" w:lineRule="auto"/>
+        <w:rPr>
+          <w:rFonts w:ascii="Source Sans Pro Light" w:hAnsi="Source Sans Pro Light"/>
+        </w:rPr>
+      </w:pPr>
+    </w:p>
+    <w:p>
+      <w:pPr>
+        <w:tabs>
+          <w:tab w:val="left" w:pos="5245"/>
+        </w:tabs>
+        <w:spacing w:after="0" w:line="240" w:lineRule="auto"/>
+        <w:rPr>
+          <w:rFonts w:ascii="Source Sans Pro Light" w:hAnsi="Source Sans Pro Light"/>
+        </w:rPr>
+      </w:pPr>
+      <w:r>
+        <w:rPr>
+          <w:rFonts w:ascii="Source Sans Pro Light" w:hAnsi="Source Sans Pro Light"/>
+        </w:rPr>
         <w:t xml:space="preserve">                                                                                           </w:t>
       </w:r>
       <w:r>
+        <w:rPr>
+          <w:rFonts w:ascii="Source Sans Pro Light" w:hAnsi="Source Sans Pro Light"/>
+        </w:rPr>
         <w:tab/>
       </w:r>
       <w:r>
+        <w:rPr>
+          <w:rFonts w:ascii="Source Sans Pro Light" w:hAnsi="Source Sans Pro Light"/>
+        </w:rPr>
+        <w:tab/>
+      </w:r>
+      <w:r>
+        <w:rPr>
+          <w:rFonts w:ascii="Source Sans Pro Light" w:hAnsi="Source Sans Pro Light"/>
+        </w:rPr>
         <w:t>&lt;Completion Date&gt;</w:t>
       </w:r>
     </w:p>
@@ -308,40 +485,37 @@
           <w:tab w:val="left" w:pos="5245"/>
         </w:tabs>
         <w:spacing w:after="0" w:line="240" w:lineRule="auto"/>
-      </w:pPr>
-    </w:p>
-    <w:p>
-      <w:pPr>
-        <w:tabs>
-          <w:tab w:val="left" w:pos="5245"/>
-        </w:tabs>
-        <w:spacing w:after="0" w:line="240" w:lineRule="auto"/>
-        <w:rPr>
-          <w:rFonts w:ascii="Source Sans Pro Light" w:hAnsi="Source Sans Pro Light"/>
-        </w:rPr>
-      </w:pPr>
-    </w:p>
-    <w:p>
-      <w:pPr>
-        <w:tabs>
-          <w:tab w:val="left" w:pos="5245"/>
-        </w:tabs>
-        <w:spacing w:after="0" w:line="240" w:lineRule="auto"/>
-        <w:rPr>
-          <w:rFonts w:ascii="Source Sans Pro Light" w:hAnsi="Source Sans Pro Light"/>
-        </w:rPr>
-      </w:pPr>
-      <w:r>
-        <w:rPr>
-          <w:rFonts w:ascii="Source Sans Pro Light" w:hAnsi="Source Sans Pro Light"/>
-        </w:rPr>
-        <w:t>Dear</w:t>
-      </w:r>
-      <w:r>
-        <w:rPr>
-          <w:rFonts w:ascii="Source Sans Pro Light" w:hAnsi="Source Sans Pro Light"/>
-        </w:rPr>
-        <w:t xml:space="preserve"> </w:t>
+        <w:rPr>
+          <w:rFonts w:ascii="Source Sans Pro Light" w:hAnsi="Source Sans Pro Light"/>
+        </w:rPr>
+      </w:pPr>
+    </w:p>
+    <w:p>
+      <w:pPr>
+        <w:tabs>
+          <w:tab w:val="left" w:pos="5245"/>
+        </w:tabs>
+        <w:spacing w:after="0" w:line="240" w:lineRule="auto"/>
+        <w:rPr>
+          <w:rFonts w:ascii="Source Sans Pro Light" w:hAnsi="Source Sans Pro Light"/>
+        </w:rPr>
+      </w:pPr>
+    </w:p>
+    <w:p>
+      <w:pPr>
+        <w:tabs>
+          <w:tab w:val="left" w:pos="5245"/>
+        </w:tabs>
+        <w:spacing w:after="0" w:line="240" w:lineRule="auto"/>
+        <w:rPr>
+          <w:rFonts w:ascii="Source Sans Pro Light" w:hAnsi="Source Sans Pro Light"/>
+        </w:rPr>
+      </w:pPr>
+      <w:r>
+        <w:rPr>
+          <w:rFonts w:ascii="Source Sans Pro Light" w:hAnsi="Source Sans Pro Light"/>
+        </w:rPr>
+        <w:t xml:space="preserve">Dear </w:t>
       </w:r>
       <w:r>
         <w:rPr>
@@ -509,7 +683,7 @@
           <w:b/>
           <w:u w:val="single"/>
         </w:rPr>
-        <w:t>Bespoke advice</w:t>
+        <w:t xml:space="preserve"> See recommendations below</w:t>
       </w:r>
     </w:p>
     <w:p>
@@ -543,13 +717,7 @@
         <w:rPr>
           <w:rFonts w:ascii="Source Sans Pro Light" w:hAnsi="Source Sans Pro Light"/>
         </w:rPr>
-        <w:t>received on</w:t>
-      </w:r>
-      <w:r>
-        <w:rPr>
-          <w:rFonts w:ascii="Source Sans Pro Light" w:hAnsi="Source Sans Pro Light"/>
-        </w:rPr>
-        <w:t xml:space="preserve"> </w:t>
+        <w:t xml:space="preserve">received on </w:t>
       </w:r>
       <w:r>
         <w:rPr>
@@ -614,90 +782,55 @@
           <w:rFonts w:ascii="Source Sans Pro Light" w:hAnsi="Source Sans Pro Light"/>
         </w:rPr>
       </w:pPr>
-    </w:p>
-    <w:p>
-      <w:pPr>
-        <w:tabs>
-          <w:tab w:val="left" w:pos="5245"/>
-        </w:tabs>
-        <w:spacing w:after="0" w:line="240" w:lineRule="auto"/>
-        <w:rPr>
-          <w:rFonts w:ascii="Source Sans Pro Light" w:hAnsi="Source Sans Pro Light"/>
-        </w:rPr>
-      </w:pPr>
-      <w:r>
-        <w:rPr>
-          <w:rFonts w:ascii="Source Sans Pro Light" w:hAnsi="Source Sans Pro Light"/>
-        </w:rPr>
-        <w:t>&lt;Assessment of Significance&gt;</w:t>
-      </w:r>
-    </w:p>
-    <w:p>
-      <w:pPr>
-        <w:tabs>
-          <w:tab w:val="left" w:pos="5245"/>
-        </w:tabs>
-        <w:spacing w:after="0" w:line="240" w:lineRule="auto"/>
-        <w:rPr>
-          <w:rFonts w:ascii="Source Sans Pro Light" w:hAnsi="Source Sans Pro Light"/>
-        </w:rPr>
-      </w:pPr>
-    </w:p>
-    <w:p>
-      <w:pPr>
-        <w:tabs>
-          <w:tab w:val="left" w:pos="5245"/>
-        </w:tabs>
-        <w:spacing w:after="0" w:line="240" w:lineRule="auto"/>
-        <w:rPr>
-          <w:rFonts w:ascii="Source Sans Pro Light" w:hAnsi="Source Sans Pro Light" w:cs="Arial"/>
-        </w:rPr>
-      </w:pPr>
-      <w:r>
-        <w:rPr>
-          <w:rFonts w:ascii="Source Sans Pro Light" w:hAnsi="Source Sans Pro Light" w:cs="Arial"/>
+      <w:bookmarkStart w:id="1" w:name="_GoBack"/>
+      <w:bookmarkEnd w:id="1"/>
+    </w:p>
+    <w:p>
+      <w:pPr>
+        <w:tabs>
+          <w:tab w:val="left" w:pos="5245"/>
+        </w:tabs>
+        <w:spacing w:after="0" w:line="240" w:lineRule="auto"/>
+        <w:rPr>
+          <w:rFonts w:ascii="Source Sans Pro Light" w:hAnsi="Source Sans Pro Light"/>
+        </w:rPr>
+      </w:pPr>
+      <w:bookmarkStart w:id="2" w:name="_Hlk118978329"/>
+      <w:r>
+        <w:rPr>
+          <w:rFonts w:ascii="Source Sans Pro Light" w:hAnsi="Source Sans Pro Light"/>
         </w:rPr>
         <w:t>&lt;Condition&gt;</w:t>
       </w:r>
-    </w:p>
-    <w:p>
-      <w:pPr>
-        <w:tabs>
-          <w:tab w:val="left" w:pos="5245"/>
-        </w:tabs>
-        <w:spacing w:after="0" w:line="240" w:lineRule="auto"/>
-        <w:rPr>
-          <w:rFonts w:ascii="Source Sans Pro Light" w:hAnsi="Source Sans Pro Light" w:cs="Arial"/>
-        </w:rPr>
-      </w:pPr>
-    </w:p>
-    <w:p>
-      <w:pPr>
-        <w:tabs>
-          <w:tab w:val="left" w:pos="5245"/>
-        </w:tabs>
-        <w:spacing w:after="0" w:line="240" w:lineRule="auto"/>
-        <w:rPr>
-          <w:rFonts w:ascii="Source Sans Pro Light" w:hAnsi="Source Sans Pro Light"/>
-        </w:rPr>
-      </w:pPr>
-      <w:r>
-        <w:rPr>
-          <w:rFonts w:ascii="Source Sans Pro Light" w:hAnsi="Source Sans Pro Light"/>
-        </w:rPr>
-        <w:t>&lt;Mitigation&gt;</w:t>
-      </w:r>
-    </w:p>
-    <w:p>
-      <w:pPr>
-        <w:tabs>
-          <w:tab w:val="left" w:pos="5245"/>
-        </w:tabs>
-        <w:spacing w:after="0" w:line="240" w:lineRule="auto"/>
-        <w:rPr>
-          <w:rFonts w:ascii="Source Sans Pro Light" w:hAnsi="Source Sans Pro Light"/>
-        </w:rPr>
-      </w:pPr>
+      <w:bookmarkEnd w:id="2"/>
+    </w:p>
+    <w:p>
+      <w:pPr>
+        <w:tabs>
+          <w:tab w:val="left" w:pos="5245"/>
+        </w:tabs>
+        <w:spacing w:after="0" w:line="240" w:lineRule="auto"/>
+        <w:rPr>
+          <w:rFonts w:ascii="Source Sans Pro Light" w:hAnsi="Source Sans Pro Light"/>
+        </w:rPr>
+      </w:pPr>
+    </w:p>
+    <w:p>
+      <w:pPr>
+        <w:tabs>
+          <w:tab w:val="left" w:pos="5245"/>
+        </w:tabs>
+        <w:spacing w:after="0" w:line="240" w:lineRule="auto"/>
+        <w:rPr>
+          <w:rFonts w:ascii="Source Sans Pro Light" w:hAnsi="Source Sans Pro Light"/>
+        </w:rPr>
+      </w:pPr>
+      <w:r>
+        <w:rPr>
+          <w:rFonts w:ascii="Source Sans Pro Light" w:hAnsi="Source Sans Pro Light"/>
+        </w:rPr>
+        <w:t>Having considered the submitted document I recommend its approval. However, the further work set out in the document must be completed in order to satisfy the archaeological condition.</w:t>
+      </w:r>
     </w:p>
     <w:p>
       <w:pPr>
@@ -754,7 +887,6 @@
         <w:rPr>
           <w:rFonts w:ascii="Source Sans Pro Light" w:hAnsi="Source Sans Pro Light"/>
         </w:rPr>
-        <w:lastRenderedPageBreak/>
         <w:t>Yours sincerely</w:t>
       </w:r>
     </w:p>
@@ -785,6 +917,17 @@
         </w:rPr>
         <w:t>&lt;Casework Officer&gt;</w:t>
       </w:r>
+    </w:p>
+    <w:p>
+      <w:pPr>
+        <w:tabs>
+          <w:tab w:val="left" w:pos="5245"/>
+        </w:tabs>
+        <w:spacing w:after="0" w:line="240" w:lineRule="auto"/>
+        <w:rPr>
+          <w:rFonts w:ascii="Source Sans Pro Light" w:hAnsi="Source Sans Pro Light"/>
+        </w:rPr>
+      </w:pPr>
     </w:p>
     <w:p>
       <w:pPr>
@@ -861,7 +1004,6 @@
     </w:p>
     <w:p/>
     <w:sectPr>
-      <w:footerReference w:type="default" r:id="rId11"/>
       <w:type w:val="continuous"/>
       <w:pgSz w:w="11906" w:h="16838"/>
       <w:pgMar w:top="1440" w:right="1440" w:bottom="2694" w:left="1440" w:header="708" w:footer="708" w:gutter="0"/>
@@ -898,395 +1040,6 @@
 </file>
 
 <file path=word/footer1.xml><?xml version="1.0" encoding="utf-8"?>
-<w:ftr xmlns:wpc="http://schemas.microsoft.com/office/word/2010/wordprocessingCanvas" xmlns:cx="http://schemas.microsoft.com/office/drawing/2014/chartex" xmlns:cx1="http://schemas.microsoft.com/office/drawing/2015/9/8/chartex" xmlns:cx2="http://schemas.microsoft.com/office/drawing/2015/10/21/chartex" xmlns:cx3="http://schemas.microsoft.com/office/drawing/2016/5/9/chartex" xmlns:cx4="http://schemas.microsoft.com/office/drawing/2016/5/10/chartex" xmlns:cx5="http://schemas.microsoft.com/office/drawing/2016/5/11/chartex" xmlns:cx6="http://schemas.microsoft.com/office/drawing/2016/5/12/chartex" xmlns:cx7="http://schemas.microsoft.com/office/drawing/2016/5/13/chartex" xmlns:cx8="http://schemas.microsoft.com/office/drawing/2016/5/14/chartex" xmlns:mc="http://schemas.openxmlformats.org/markup-compatibility/2006" xmlns:aink="http://schemas.microsoft.com/office/drawing/2016/ink" xmlns:am3d="http://schemas.microsoft.com/office/drawing/2017/model3d" xmlns:o="urn:schemas-microsoft-com:office:office" xmlns:r="http://schemas.openxmlformats.org/officeDocument/2006/relationships" xmlns:m="http://schemas.openxmlformats.org/officeDocument/2006/math" xmlns:v="urn:schemas-microsoft-com:vml" xmlns:wp14="http://schemas.microsoft.com/office/word/2010/wordprocessingDrawing" xmlns:wp="http://schemas.openxmlformats.org/drawingml/2006/wordprocessingDrawing" xmlns:w10="urn:schemas-microsoft-com:office:word" xmlns:w="http://schemas.openxmlformats.org/wordprocessingml/2006/main" xmlns:w14="http://schemas.microsoft.com/office/word/2010/wordml" xmlns:w15="http://schemas.microsoft.com/office/word/2012/wordml" xmlns:w16cid="http://schemas.microsoft.com/office/word/2016/wordml/cid" xmlns:w16se="http://schemas.microsoft.com/office/word/2015/wordml/symex" xmlns:wpg="http://schemas.microsoft.com/office/word/2010/wordprocessingGroup" xmlns:wpi="http://schemas.microsoft.com/office/word/2010/wordprocessingInk" xmlns:wne="http://schemas.microsoft.com/office/word/2006/wordml" xmlns:wps="http://schemas.microsoft.com/office/word/2010/wordprocessingShape" mc:Ignorable="w14 w15 w16se w16cid wp14">
-  <w:tbl>
-    <w:tblPr>
-      <w:tblW w:w="10438" w:type="dxa"/>
-      <w:jc w:val="center"/>
-      <w:tblBorders>
-        <w:insideH w:val="single" w:sz="4" w:space="0" w:color="auto"/>
-      </w:tblBorders>
-      <w:tblLook w:val="01E0" w:firstRow="1" w:lastRow="1" w:firstColumn="1" w:lastColumn="1" w:noHBand="0" w:noVBand="0"/>
-    </w:tblPr>
-    <w:tblGrid>
-      <w:gridCol w:w="1515"/>
-      <w:gridCol w:w="7253"/>
-      <w:gridCol w:w="1670"/>
-    </w:tblGrid>
-    <w:tr>
-      <w:trPr>
-        <w:trHeight w:val="68"/>
-        <w:jc w:val="center"/>
-      </w:trPr>
-      <w:tc>
-        <w:tcPr>
-          <w:tcW w:w="1515" w:type="dxa"/>
-        </w:tcPr>
-        <w:p>
-          <w:pPr>
-            <w:tabs>
-              <w:tab w:val="center" w:pos="4153"/>
-              <w:tab w:val="right" w:pos="8306"/>
-            </w:tabs>
-            <w:rPr>
-              <w:sz w:val="21"/>
-            </w:rPr>
-          </w:pPr>
-          <w:r>
-            <w:rPr>
-              <w:noProof/>
-              <w:sz w:val="21"/>
-              <w:lang w:eastAsia="en-GB"/>
-            </w:rPr>
-            <w:drawing>
-              <wp:inline distT="0" distB="0" distL="0" distR="0" wp14:anchorId="40A24778" wp14:editId="2C9CA335">
-                <wp:extent cx="561975" cy="466725"/>
-                <wp:effectExtent l="0" t="0" r="9525" b="9525"/>
-                <wp:docPr id="4" name="Picture 4"/>
-                <wp:cNvGraphicFramePr>
-                  <a:graphicFrameLocks xmlns:a="http://schemas.openxmlformats.org/drawingml/2006/main" noChangeAspect="1"/>
-                </wp:cNvGraphicFramePr>
-                <a:graphic xmlns:a="http://schemas.openxmlformats.org/drawingml/2006/main">
-                  <a:graphicData uri="http://schemas.openxmlformats.org/drawingml/2006/picture">
-                    <pic:pic xmlns:pic="http://schemas.openxmlformats.org/drawingml/2006/picture">
-                      <pic:nvPicPr>
-                        <pic:cNvPr id="0" name="Picture 1"/>
-                        <pic:cNvPicPr>
-                          <a:picLocks noChangeAspect="1" noChangeArrowheads="1"/>
-                        </pic:cNvPicPr>
-                      </pic:nvPicPr>
-                      <pic:blipFill>
-                        <a:blip r:embed="rId1">
-                          <a:extLst>
-                            <a:ext uri="{28A0092B-C50C-407E-A947-70E740481C1C}">
-                              <a14:useLocalDpi xmlns:a14="http://schemas.microsoft.com/office/drawing/2010/main" val="0"/>
-                            </a:ext>
-                          </a:extLst>
-                        </a:blip>
-                        <a:srcRect/>
-                        <a:stretch>
-                          <a:fillRect/>
-                        </a:stretch>
-                      </pic:blipFill>
-                      <pic:spPr bwMode="auto">
-                        <a:xfrm>
-                          <a:off x="0" y="0"/>
-                          <a:ext cx="561975" cy="466725"/>
-                        </a:xfrm>
-                        <a:prstGeom prst="rect">
-                          <a:avLst/>
-                        </a:prstGeom>
-                        <a:noFill/>
-                        <a:ln>
-                          <a:noFill/>
-                        </a:ln>
-                      </pic:spPr>
-                    </pic:pic>
-                  </a:graphicData>
-                </a:graphic>
-              </wp:inline>
-            </w:drawing>
-          </w:r>
-        </w:p>
-      </w:tc>
-      <w:tc>
-        <w:tcPr>
-          <w:tcW w:w="7253" w:type="dxa"/>
-        </w:tcPr>
-        <w:p>
-          <w:pPr>
-            <w:spacing w:after="40"/>
-            <w:jc w:val="center"/>
-            <w:rPr>
-              <w:rFonts w:eastAsia="Calibri"/>
-              <w:spacing w:val="5"/>
-              <w:sz w:val="16"/>
-            </w:rPr>
-          </w:pPr>
-          <w:r>
-            <w:rPr>
-              <w:rFonts w:eastAsia="Calibri"/>
-              <w:spacing w:val="5"/>
-              <w:sz w:val="16"/>
-            </w:rPr>
-            <w:t xml:space="preserve">Historic England, </w:t>
-          </w:r>
-          <w:r>
-            <w:rPr>
-              <w:rFonts w:eastAsia="Calibri"/>
-              <w:spacing w:val="5"/>
-              <w:sz w:val="16"/>
-            </w:rPr>
-            <w:t>4</w:t>
-          </w:r>
-          <w:r>
-            <w:rPr>
-              <w:rFonts w:eastAsia="Calibri"/>
-              <w:spacing w:val="5"/>
-              <w:sz w:val="16"/>
-              <w:vertAlign w:val="superscript"/>
-            </w:rPr>
-            <w:t>th</w:t>
-          </w:r>
-          <w:r>
-            <w:rPr>
-              <w:rFonts w:eastAsia="Calibri"/>
-              <w:spacing w:val="5"/>
-              <w:sz w:val="16"/>
-            </w:rPr>
-            <w:t xml:space="preserve"> Floor, Cannon Bridge House</w:t>
-          </w:r>
-          <w:r>
-            <w:rPr>
-              <w:rFonts w:eastAsia="Calibri"/>
-              <w:spacing w:val="5"/>
-              <w:sz w:val="16"/>
-            </w:rPr>
-            <w:t xml:space="preserve">, </w:t>
-          </w:r>
-          <w:r>
-            <w:rPr>
-              <w:rFonts w:eastAsia="Calibri"/>
-              <w:spacing w:val="5"/>
-              <w:sz w:val="16"/>
-            </w:rPr>
-            <w:t xml:space="preserve">25 </w:t>
-          </w:r>
-          <w:proofErr w:type="spellStart"/>
-          <w:r>
-            <w:rPr>
-              <w:rFonts w:eastAsia="Calibri"/>
-              <w:spacing w:val="5"/>
-              <w:sz w:val="16"/>
-            </w:rPr>
-            <w:t>Dowgate</w:t>
-          </w:r>
-          <w:proofErr w:type="spellEnd"/>
-          <w:r>
-            <w:rPr>
-              <w:rFonts w:eastAsia="Calibri"/>
-              <w:spacing w:val="5"/>
-              <w:sz w:val="16"/>
-            </w:rPr>
-            <w:t xml:space="preserve"> Hill, </w:t>
-          </w:r>
-          <w:r>
-            <w:rPr>
-              <w:rFonts w:eastAsia="Calibri"/>
-              <w:spacing w:val="5"/>
-              <w:sz w:val="16"/>
-            </w:rPr>
-            <w:t>London EC</w:t>
-          </w:r>
-          <w:r>
-            <w:rPr>
-              <w:rFonts w:eastAsia="Calibri"/>
-              <w:spacing w:val="5"/>
-              <w:sz w:val="16"/>
-            </w:rPr>
-            <w:t>4R</w:t>
-          </w:r>
-          <w:r>
-            <w:rPr>
-              <w:rFonts w:eastAsia="Calibri"/>
-              <w:spacing w:val="5"/>
-              <w:sz w:val="16"/>
-            </w:rPr>
-            <w:t xml:space="preserve"> 2</w:t>
-          </w:r>
-          <w:r>
-            <w:rPr>
-              <w:rFonts w:eastAsia="Calibri"/>
-              <w:spacing w:val="5"/>
-              <w:sz w:val="16"/>
-            </w:rPr>
-            <w:t>YA</w:t>
-          </w:r>
-        </w:p>
-        <w:p>
-          <w:pPr>
-            <w:spacing w:after="40"/>
-            <w:jc w:val="center"/>
-            <w:rPr>
-              <w:rFonts w:eastAsia="Calibri"/>
-              <w:spacing w:val="5"/>
-              <w:sz w:val="16"/>
-            </w:rPr>
-          </w:pPr>
-          <w:r>
-            <w:rPr>
-              <w:rFonts w:eastAsia="Calibri"/>
-              <w:spacing w:val="5"/>
-              <w:sz w:val="16"/>
-            </w:rPr>
-            <w:t>Telephone 020 7973 3700  Facsimile 020 7973 3001</w:t>
-          </w:r>
-        </w:p>
-        <w:p>
-          <w:pPr>
-            <w:tabs>
-              <w:tab w:val="left" w:pos="1740"/>
-              <w:tab w:val="center" w:pos="3518"/>
-            </w:tabs>
-            <w:spacing w:after="40"/>
-            <w:jc w:val="center"/>
-            <w:rPr>
-              <w:rFonts w:eastAsia="Calibri"/>
-              <w:spacing w:val="5"/>
-              <w:sz w:val="16"/>
-              <w:szCs w:val="16"/>
-            </w:rPr>
-          </w:pPr>
-          <w:r>
-            <w:rPr>
-              <w:rFonts w:eastAsia="Calibri"/>
-              <w:spacing w:val="5"/>
-              <w:sz w:val="16"/>
-              <w:szCs w:val="16"/>
-            </w:rPr>
-            <w:t>HistoricEngland.org.uk</w:t>
-          </w:r>
-        </w:p>
-        <w:p>
-          <w:pPr>
-            <w:spacing w:after="40"/>
-            <w:jc w:val="center"/>
-            <w:rPr>
-              <w:rFonts w:eastAsia="Calibri"/>
-              <w:snapToGrid w:val="0"/>
-              <w:spacing w:val="5"/>
-              <w:sz w:val="16"/>
-              <w:szCs w:val="16"/>
-            </w:rPr>
-          </w:pPr>
-          <w:r>
-            <w:rPr>
-              <w:rFonts w:eastAsia="Calibri"/>
-              <w:snapToGrid w:val="0"/>
-              <w:spacing w:val="5"/>
-              <w:sz w:val="16"/>
-              <w:szCs w:val="16"/>
-            </w:rPr>
-            <w:t>Please note that Historic England operates an access to information policy.</w:t>
-          </w:r>
-        </w:p>
-        <w:p>
-          <w:pPr>
-            <w:spacing w:after="40"/>
-            <w:jc w:val="center"/>
-            <w:rPr>
-              <w:rFonts w:eastAsia="Calibri"/>
-              <w:i/>
-              <w:spacing w:val="5"/>
-              <w:sz w:val="16"/>
-            </w:rPr>
-          </w:pPr>
-          <w:r>
-            <w:rPr>
-              <w:rFonts w:eastAsia="Calibri"/>
-              <w:snapToGrid w:val="0"/>
-              <w:spacing w:val="5"/>
-              <w:sz w:val="16"/>
-              <w:szCs w:val="16"/>
-            </w:rPr>
-            <w:t>Correspondence or information which you send us may therefore become publicly available.</w:t>
-          </w:r>
-        </w:p>
-      </w:tc>
-      <w:tc>
-        <w:tcPr>
-          <w:tcW w:w="1670" w:type="dxa"/>
-        </w:tcPr>
-        <w:p>
-          <w:pPr>
-            <w:tabs>
-              <w:tab w:val="center" w:pos="4153"/>
-              <w:tab w:val="right" w:pos="8306"/>
-            </w:tabs>
-            <w:jc w:val="right"/>
-            <w:rPr>
-              <w:sz w:val="21"/>
-            </w:rPr>
-          </w:pPr>
-          <w:r>
-            <w:rPr>
-              <w:noProof/>
-              <w:sz w:val="21"/>
-              <w:lang w:eastAsia="en-GB"/>
-            </w:rPr>
-            <w:drawing>
-              <wp:inline distT="0" distB="0" distL="0" distR="0" wp14:anchorId="102DEF37" wp14:editId="4D3EC4FB">
-                <wp:extent cx="714375" cy="361950"/>
-                <wp:effectExtent l="0" t="0" r="9525" b="0"/>
-                <wp:docPr id="5" name="Picture 5"/>
-                <wp:cNvGraphicFramePr>
-                  <a:graphicFrameLocks xmlns:a="http://schemas.openxmlformats.org/drawingml/2006/main" noChangeAspect="1"/>
-                </wp:cNvGraphicFramePr>
-                <a:graphic xmlns:a="http://schemas.openxmlformats.org/drawingml/2006/main">
-                  <a:graphicData uri="http://schemas.openxmlformats.org/drawingml/2006/picture">
-                    <pic:pic xmlns:pic="http://schemas.openxmlformats.org/drawingml/2006/picture">
-                      <pic:nvPicPr>
-                        <pic:cNvPr id="0" name="Picture 2"/>
-                        <pic:cNvPicPr>
-                          <a:picLocks noChangeAspect="1" noChangeArrowheads="1"/>
-                        </pic:cNvPicPr>
-                      </pic:nvPicPr>
-                      <pic:blipFill>
-                        <a:blip r:embed="rId2">
-                          <a:extLst>
-                            <a:ext uri="{28A0092B-C50C-407E-A947-70E740481C1C}">
-                              <a14:useLocalDpi xmlns:a14="http://schemas.microsoft.com/office/drawing/2010/main" val="0"/>
-                            </a:ext>
-                          </a:extLst>
-                        </a:blip>
-                        <a:srcRect/>
-                        <a:stretch>
-                          <a:fillRect/>
-                        </a:stretch>
-                      </pic:blipFill>
-                      <pic:spPr bwMode="auto">
-                        <a:xfrm>
-                          <a:off x="0" y="0"/>
-                          <a:ext cx="714375" cy="361950"/>
-                        </a:xfrm>
-                        <a:prstGeom prst="rect">
-                          <a:avLst/>
-                        </a:prstGeom>
-                        <a:noFill/>
-                        <a:ln>
-                          <a:noFill/>
-                        </a:ln>
-                      </pic:spPr>
-                    </pic:pic>
-                  </a:graphicData>
-                </a:graphic>
-              </wp:inline>
-            </w:drawing>
-          </w:r>
-        </w:p>
-        <w:p>
-          <w:pPr>
-            <w:tabs>
-              <w:tab w:val="center" w:pos="4153"/>
-              <w:tab w:val="right" w:pos="8306"/>
-            </w:tabs>
-            <w:rPr>
-              <w:sz w:val="21"/>
-            </w:rPr>
-          </w:pPr>
-        </w:p>
-      </w:tc>
-    </w:tr>
-  </w:tbl>
-  <w:p>
-    <w:pPr>
-      <w:pStyle w:val="Footer"/>
-    </w:pPr>
-  </w:p>
-</w:ftr>
-</file>
-
-<file path=word/footer2.xml><?xml version="1.0" encoding="utf-8"?>
 <w:ftr xmlns:wpc="http://schemas.microsoft.com/office/word/2010/wordprocessingCanvas" xmlns:cx="http://schemas.microsoft.com/office/drawing/2014/chartex" xmlns:cx1="http://schemas.microsoft.com/office/drawing/2015/9/8/chartex" xmlns:cx2="http://schemas.microsoft.com/office/drawing/2015/10/21/chartex" xmlns:cx3="http://schemas.microsoft.com/office/drawing/2016/5/9/chartex" xmlns:cx4="http://schemas.microsoft.com/office/drawing/2016/5/10/chartex" xmlns:cx5="http://schemas.microsoft.com/office/drawing/2016/5/11/chartex" xmlns:cx6="http://schemas.microsoft.com/office/drawing/2016/5/12/chartex" xmlns:cx7="http://schemas.microsoft.com/office/drawing/2016/5/13/chartex" xmlns:cx8="http://schemas.microsoft.com/office/drawing/2016/5/14/chartex" xmlns:mc="http://schemas.openxmlformats.org/markup-compatibility/2006" xmlns:aink="http://schemas.microsoft.com/office/drawing/2016/ink" xmlns:am3d="http://schemas.microsoft.com/office/drawing/2017/model3d" xmlns:o="urn:schemas-microsoft-com:office:office" xmlns:r="http://schemas.openxmlformats.org/officeDocument/2006/relationships" xmlns:m="http://schemas.openxmlformats.org/officeDocument/2006/math" xmlns:v="urn:schemas-microsoft-com:vml" xmlns:wp14="http://schemas.microsoft.com/office/word/2010/wordprocessingDrawing" xmlns:wp="http://schemas.openxmlformats.org/drawingml/2006/wordprocessingDrawing" xmlns:w10="urn:schemas-microsoft-com:office:word" xmlns:w="http://schemas.openxmlformats.org/wordprocessingml/2006/main" xmlns:w14="http://schemas.microsoft.com/office/word/2010/wordml" xmlns:w15="http://schemas.microsoft.com/office/word/2012/wordml" xmlns:w16cid="http://schemas.microsoft.com/office/word/2016/wordml/cid" xmlns:w16se="http://schemas.microsoft.com/office/word/2015/wordml/symex" xmlns:wpg="http://schemas.microsoft.com/office/word/2010/wordprocessingGroup" xmlns:wpi="http://schemas.microsoft.com/office/word/2010/wordprocessingInk" xmlns:wne="http://schemas.microsoft.com/office/word/2006/wordml" xmlns:wps="http://schemas.microsoft.com/office/word/2010/wordprocessingShape" mc:Ignorable="w14 w15 w16se w16cid wp14">
   <w:tbl>
     <w:tblPr>
@@ -2242,78 +1995,6 @@
     <w:uiPriority w:val="99"/>
     <w:rsid w:val="00522F08"/>
   </w:style>
-  <w:style w:type="paragraph" w:styleId="NoSpacing">
-    <w:name w:val="No Spacing"/>
-    <w:uiPriority w:val="1"/>
-    <w:qFormat/>
-    <w:rsid w:val="00314152"/>
-    <w:pPr>
-      <w:spacing w:after="0" w:line="240" w:lineRule="auto"/>
-    </w:pPr>
-    <w:rPr>
-      <w:rFonts w:ascii="Source Sans Pro" w:eastAsia="Source Sans Pro" w:hAnsi="Source Sans Pro" w:cs="Source Sans Pro"/>
-      <w:sz w:val="24"/>
-      <w:szCs w:val="24"/>
-    </w:rPr>
-  </w:style>
-  <w:style w:type="paragraph" w:customStyle="1" w:styleId="KeyHeadDetails">
-    <w:name w:val="Key_HeadDetails"/>
-    <w:basedOn w:val="Normal"/>
-    <w:link w:val="KeyHeadDetailsChar"/>
-    <w:qFormat/>
-    <w:rsid w:val="003C6E40"/>
-    <w:pPr>
-      <w:tabs>
-        <w:tab w:val="left" w:pos="5245"/>
-      </w:tabs>
-      <w:spacing w:after="0" w:line="240" w:lineRule="auto"/>
-    </w:pPr>
-    <w:rPr>
-      <w:rFonts w:ascii="Source Sans Pro Light" w:eastAsiaTheme="minorHAnsi" w:hAnsi="Source Sans Pro Light"/>
-      <w:sz w:val="20"/>
-      <w:szCs w:val="20"/>
-    </w:rPr>
-  </w:style>
-  <w:style w:type="character" w:customStyle="1" w:styleId="KeyHeadDetailsChar">
-    <w:name w:val="Key_HeadDetails Char"/>
-    <w:basedOn w:val="DefaultParagraphFont"/>
-    <w:link w:val="KeyHeadDetails"/>
-    <w:rsid w:val="003C6E40"/>
-    <w:rPr>
-      <w:rFonts w:ascii="Source Sans Pro Light" w:hAnsi="Source Sans Pro Light" w:cs="Source Sans Pro"/>
-      <w:sz w:val="20"/>
-      <w:szCs w:val="20"/>
-    </w:rPr>
-  </w:style>
-  <w:style w:type="paragraph" w:customStyle="1" w:styleId="Keybody">
-    <w:name w:val="Key_body"/>
-    <w:basedOn w:val="Normal"/>
-    <w:link w:val="KeybodyChar"/>
-    <w:qFormat/>
-    <w:rsid w:val="003C6E40"/>
-    <w:pPr>
-      <w:tabs>
-        <w:tab w:val="left" w:pos="5245"/>
-      </w:tabs>
-      <w:spacing w:after="0" w:line="240" w:lineRule="auto"/>
-    </w:pPr>
-    <w:rPr>
-      <w:rFonts w:ascii="Source Sans Pro Light" w:eastAsiaTheme="minorHAnsi" w:hAnsi="Source Sans Pro Light" w:cs="Arial"/>
-      <w:noProof/>
-    </w:rPr>
-  </w:style>
-  <w:style w:type="character" w:customStyle="1" w:styleId="KeybodyChar">
-    <w:name w:val="Key_body Char"/>
-    <w:basedOn w:val="DefaultParagraphFont"/>
-    <w:link w:val="Keybody"/>
-    <w:rsid w:val="003C6E40"/>
-    <w:rPr>
-      <w:rFonts w:ascii="Source Sans Pro Light" w:hAnsi="Source Sans Pro Light" w:cs="Arial"/>
-      <w:noProof/>
-      <w:sz w:val="24"/>
-      <w:szCs w:val="24"/>
-    </w:rPr>
-  </w:style>
 </w:styles>
 </file>
 
@@ -2604,35 +2285,53 @@
 
 <file path=customXml/item1.xml><?xml version="1.0" encoding="utf-8"?>
 <p:properties xmlns:p="http://schemas.microsoft.com/office/2006/metadata/properties" xmlns:xsi="http://www.w3.org/2001/XMLSchema-instance" xmlns:pc="http://schemas.microsoft.com/office/infopath/2007/PartnerControls">
-  <documentManagement/>
+  <documentManagement>
+    <lcf76f155ced4ddcb4097134ff3c332f xmlns="06cfe00f-839a-4df9-b5c7-4ebac7d0c360">
+      <Terms xmlns="http://schemas.microsoft.com/office/infopath/2007/PartnerControls"/>
+    </lcf76f155ced4ddcb4097134ff3c332f>
+    <SoftwareVersion xmlns="06cfe00f-839a-4df9-b5c7-4ebac7d0c360">2.105.1143.0 64-bit (May 2022)</SoftwareVersion>
+    <TaxCatchAll xmlns="bb952b06-3268-4e55-b0fe-9eb49669fc08" xsi:nil="true"/>
+  </documentManagement>
 </p:properties>
 </file>
 
 <file path=customXml/item2.xml><?xml version="1.0" encoding="utf-8"?>
-<ct:contentTypeSchema xmlns:ct="http://schemas.microsoft.com/office/2006/metadata/contentType" xmlns:ma="http://schemas.microsoft.com/office/2006/metadata/properties/metaAttributes" ct:_="" ma:_="" ma:contentTypeName="Document" ma:contentTypeID="0x01010093A96D791964734C8C225B02303CFEFC" ma:contentTypeVersion="14" ma:contentTypeDescription="Create a new document." ma:contentTypeScope="" ma:versionID="751f0f613ff613362d0d3145da8913d6">
-  <xsd:schema xmlns:xsd="http://www.w3.org/2001/XMLSchema" xmlns:xs="http://www.w3.org/2001/XMLSchema" xmlns:p="http://schemas.microsoft.com/office/2006/metadata/properties" xmlns:ns3="2c780b9e-df20-4970-b9de-f512c44cd8f9" xmlns:ns4="2fa98561-7360-4a84-8aa8-e7b80d8617ff" targetNamespace="http://schemas.microsoft.com/office/2006/metadata/properties" ma:root="true" ma:fieldsID="cfed54596457396f7ff0c3308ba90108" ns3:_="" ns4:_="">
-    <xsd:import namespace="2c780b9e-df20-4970-b9de-f512c44cd8f9"/>
-    <xsd:import namespace="2fa98561-7360-4a84-8aa8-e7b80d8617ff"/>
+<?mso-contentType ?>
+<FormTemplates xmlns="http://schemas.microsoft.com/sharepoint/v3/contenttype/forms">
+  <Display>DocumentLibraryForm</Display>
+  <Edit>DocumentLibraryForm</Edit>
+  <New>DocumentLibraryForm</New>
+</FormTemplates>
+</file>
+
+<file path=customXml/item3.xml><?xml version="1.0" encoding="utf-8"?>
+<ct:contentTypeSchema xmlns:ct="http://schemas.microsoft.com/office/2006/metadata/contentType" xmlns:ma="http://schemas.microsoft.com/office/2006/metadata/properties/metaAttributes" ct:_="" ma:_="" ma:contentTypeName="Document" ma:contentTypeID="0x010100B414C6717266E74190F05281F89E6026" ma:contentTypeVersion="17" ma:contentTypeDescription="Create a new document." ma:contentTypeScope="" ma:versionID="2343acd8ed4986af9035717c377e987b">
+  <xsd:schema xmlns:xsd="http://www.w3.org/2001/XMLSchema" xmlns:xs="http://www.w3.org/2001/XMLSchema" xmlns:p="http://schemas.microsoft.com/office/2006/metadata/properties" xmlns:ns2="06cfe00f-839a-4df9-b5c7-4ebac7d0c360" xmlns:ns3="610ec4a7-94b8-4d25-ad4b-84626814a18d" xmlns:ns4="bb952b06-3268-4e55-b0fe-9eb49669fc08" targetNamespace="http://schemas.microsoft.com/office/2006/metadata/properties" ma:root="true" ma:fieldsID="80560962e75b60efe544312e13b264a5" ns2:_="" ns3:_="" ns4:_="">
+    <xsd:import namespace="06cfe00f-839a-4df9-b5c7-4ebac7d0c360"/>
+    <xsd:import namespace="610ec4a7-94b8-4d25-ad4b-84626814a18d"/>
+    <xsd:import namespace="bb952b06-3268-4e55-b0fe-9eb49669fc08"/>
     <xsd:element name="properties">
       <xsd:complexType>
         <xsd:sequence>
           <xsd:element name="documentManagement">
             <xsd:complexType>
               <xsd:all>
+                <xsd:element ref="ns2:MediaServiceMetadata" minOccurs="0"/>
+                <xsd:element ref="ns2:MediaServiceFastMetadata" minOccurs="0"/>
                 <xsd:element ref="ns3:SharedWithUsers" minOccurs="0"/>
                 <xsd:element ref="ns3:SharedWithDetails" minOccurs="0"/>
-                <xsd:element ref="ns3:SharingHintHash" minOccurs="0"/>
-                <xsd:element ref="ns4:MediaServiceMetadata" minOccurs="0"/>
-                <xsd:element ref="ns4:MediaServiceFastMetadata" minOccurs="0"/>
-                <xsd:element ref="ns4:MediaServiceAutoKeyPoints" minOccurs="0"/>
-                <xsd:element ref="ns4:MediaServiceKeyPoints" minOccurs="0"/>
-                <xsd:element ref="ns4:MediaLengthInSeconds" minOccurs="0"/>
-                <xsd:element ref="ns4:MediaServiceDateTaken" minOccurs="0"/>
-                <xsd:element ref="ns4:MediaServiceAutoTags" minOccurs="0"/>
-                <xsd:element ref="ns4:MediaServiceGenerationTime" minOccurs="0"/>
-                <xsd:element ref="ns4:MediaServiceEventHashCode" minOccurs="0"/>
-                <xsd:element ref="ns4:MediaServiceOCR" minOccurs="0"/>
-                <xsd:element ref="ns4:MediaServiceLocation" minOccurs="0"/>
+                <xsd:element ref="ns2:MediaServiceAutoKeyPoints" minOccurs="0"/>
+                <xsd:element ref="ns2:MediaServiceKeyPoints" minOccurs="0"/>
+                <xsd:element ref="ns2:MediaServiceAutoTags" minOccurs="0"/>
+                <xsd:element ref="ns2:MediaServiceOCR" minOccurs="0"/>
+                <xsd:element ref="ns2:MediaServiceGenerationTime" minOccurs="0"/>
+                <xsd:element ref="ns2:MediaServiceEventHashCode" minOccurs="0"/>
+                <xsd:element ref="ns2:MediaServiceDateTaken" minOccurs="0"/>
+                <xsd:element ref="ns2:MediaServiceLocation" minOccurs="0"/>
+                <xsd:element ref="ns2:lcf76f155ced4ddcb4097134ff3c332f" minOccurs="0"/>
+                <xsd:element ref="ns4:TaxCatchAll" minOccurs="0"/>
+                <xsd:element ref="ns2:MediaLengthInSeconds" minOccurs="0"/>
+                <xsd:element ref="ns2:SoftwareVersion" minOccurs="0"/>
               </xsd:all>
             </xsd:complexType>
           </xsd:element>
@@ -2640,10 +2339,87 @@
       </xsd:complexType>
     </xsd:element>
   </xsd:schema>
-  <xsd:schema xmlns:xsd="http://www.w3.org/2001/XMLSchema" xmlns:xs="http://www.w3.org/2001/XMLSchema" xmlns:dms="http://schemas.microsoft.com/office/2006/documentManagement/types" xmlns:pc="http://schemas.microsoft.com/office/infopath/2007/PartnerControls" targetNamespace="2c780b9e-df20-4970-b9de-f512c44cd8f9" elementFormDefault="qualified">
+  <xsd:schema xmlns:xsd="http://www.w3.org/2001/XMLSchema" xmlns:xs="http://www.w3.org/2001/XMLSchema" xmlns:dms="http://schemas.microsoft.com/office/2006/documentManagement/types" xmlns:pc="http://schemas.microsoft.com/office/infopath/2007/PartnerControls" targetNamespace="06cfe00f-839a-4df9-b5c7-4ebac7d0c360" elementFormDefault="qualified">
     <xsd:import namespace="http://schemas.microsoft.com/office/2006/documentManagement/types"/>
     <xsd:import namespace="http://schemas.microsoft.com/office/infopath/2007/PartnerControls"/>
-    <xsd:element name="SharedWithUsers" ma:index="8" nillable="true" ma:displayName="Shared With" ma:internalName="SharedWithUsers" ma:readOnly="true">
+    <xsd:element name="MediaServiceMetadata" ma:index="8" nillable="true" ma:displayName="MediaServiceMetadata" ma:hidden="true" ma:internalName="MediaServiceMetadata" ma:readOnly="true">
+      <xsd:simpleType>
+        <xsd:restriction base="dms:Note"/>
+      </xsd:simpleType>
+    </xsd:element>
+    <xsd:element name="MediaServiceFastMetadata" ma:index="9" nillable="true" ma:displayName="MediaServiceFastMetadata" ma:hidden="true" ma:internalName="MediaServiceFastMetadata" ma:readOnly="true">
+      <xsd:simpleType>
+        <xsd:restriction base="dms:Note"/>
+      </xsd:simpleType>
+    </xsd:element>
+    <xsd:element name="MediaServiceAutoKeyPoints" ma:index="12" nillable="true" ma:displayName="MediaServiceAutoKeyPoints" ma:hidden="true" ma:internalName="MediaServiceAutoKeyPoints" ma:readOnly="true">
+      <xsd:simpleType>
+        <xsd:restriction base="dms:Note"/>
+      </xsd:simpleType>
+    </xsd:element>
+    <xsd:element name="MediaServiceKeyPoints" ma:index="13" nillable="true" ma:displayName="KeyPoints" ma:internalName="MediaServiceKeyPoints" ma:readOnly="true">
+      <xsd:simpleType>
+        <xsd:restriction base="dms:Note">
+          <xsd:maxLength value="255"/>
+        </xsd:restriction>
+      </xsd:simpleType>
+    </xsd:element>
+    <xsd:element name="MediaServiceAutoTags" ma:index="14" nillable="true" ma:displayName="Tags" ma:internalName="MediaServiceAutoTags" ma:readOnly="true">
+      <xsd:simpleType>
+        <xsd:restriction base="dms:Text"/>
+      </xsd:simpleType>
+    </xsd:element>
+    <xsd:element name="MediaServiceOCR" ma:index="15" nillable="true" ma:displayName="Extracted Text" ma:internalName="MediaServiceOCR" ma:readOnly="true">
+      <xsd:simpleType>
+        <xsd:restriction base="dms:Note">
+          <xsd:maxLength value="255"/>
+        </xsd:restriction>
+      </xsd:simpleType>
+    </xsd:element>
+    <xsd:element name="MediaServiceGenerationTime" ma:index="16" nillable="true" ma:displayName="MediaServiceGenerationTime" ma:hidden="true" ma:internalName="MediaServiceGenerationTime" ma:readOnly="true">
+      <xsd:simpleType>
+        <xsd:restriction base="dms:Text"/>
+      </xsd:simpleType>
+    </xsd:element>
+    <xsd:element name="MediaServiceEventHashCode" ma:index="17" nillable="true" ma:displayName="MediaServiceEventHashCode" ma:hidden="true" ma:internalName="MediaServiceEventHashCode" ma:readOnly="true">
+      <xsd:simpleType>
+        <xsd:restriction base="dms:Text"/>
+      </xsd:simpleType>
+    </xsd:element>
+    <xsd:element name="MediaServiceDateTaken" ma:index="18" nillable="true" ma:displayName="MediaServiceDateTaken" ma:hidden="true" ma:internalName="MediaServiceDateTaken" ma:readOnly="true">
+      <xsd:simpleType>
+        <xsd:restriction base="dms:Text"/>
+      </xsd:simpleType>
+    </xsd:element>
+    <xsd:element name="MediaServiceLocation" ma:index="19" nillable="true" ma:displayName="Location" ma:internalName="MediaServiceLocation" ma:readOnly="true">
+      <xsd:simpleType>
+        <xsd:restriction base="dms:Text"/>
+      </xsd:simpleType>
+    </xsd:element>
+    <xsd:element name="lcf76f155ced4ddcb4097134ff3c332f" ma:index="21" nillable="true" ma:taxonomy="true" ma:internalName="lcf76f155ced4ddcb4097134ff3c332f" ma:taxonomyFieldName="MediaServiceImageTags" ma:displayName="Image Tags" ma:readOnly="false" ma:fieldId="{5cf76f15-5ced-4ddc-b409-7134ff3c332f}" ma:taxonomyMulti="true" ma:sspId="9af4335e-c6cf-4429-aa3a-f62cbecd1b58" ma:termSetId="09814cd3-568e-fe90-9814-8d621ff8fb84" ma:anchorId="fba54fb3-c3e1-fe81-a776-ca4b69148c4d" ma:open="true" ma:isKeyword="false">
+      <xsd:complexType>
+        <xsd:sequence>
+          <xsd:element ref="pc:Terms" minOccurs="0" maxOccurs="1"/>
+        </xsd:sequence>
+      </xsd:complexType>
+    </xsd:element>
+    <xsd:element name="MediaLengthInSeconds" ma:index="23" nillable="true" ma:displayName="MediaLengthInSeconds" ma:hidden="true" ma:internalName="MediaLengthInSeconds" ma:readOnly="true">
+      <xsd:simpleType>
+        <xsd:restriction base="dms:Unknown"/>
+      </xsd:simpleType>
+    </xsd:element>
+    <xsd:element name="SoftwareVersion" ma:index="24" nillable="true" ma:displayName="Software Version" ma:default="2.105.1143.0 64-bit (May 2022)" ma:format="Dropdown" ma:internalName="SoftwareVersion">
+      <xsd:simpleType>
+        <xsd:restriction base="dms:Text">
+          <xsd:maxLength value="255"/>
+        </xsd:restriction>
+      </xsd:simpleType>
+    </xsd:element>
+  </xsd:schema>
+  <xsd:schema xmlns:xsd="http://www.w3.org/2001/XMLSchema" xmlns:xs="http://www.w3.org/2001/XMLSchema" xmlns:dms="http://schemas.microsoft.com/office/2006/documentManagement/types" xmlns:pc="http://schemas.microsoft.com/office/infopath/2007/PartnerControls" targetNamespace="610ec4a7-94b8-4d25-ad4b-84626814a18d" elementFormDefault="qualified">
+    <xsd:import namespace="http://schemas.microsoft.com/office/2006/documentManagement/types"/>
+    <xsd:import namespace="http://schemas.microsoft.com/office/infopath/2007/PartnerControls"/>
+    <xsd:element name="SharedWithUsers" ma:index="10" nillable="true" ma:displayName="Shared With" ma:internalName="SharedWithUsers" ma:readOnly="true">
       <xsd:complexType>
         <xsd:complexContent>
           <xsd:extension base="dms:UserMulti">
@@ -2662,80 +2438,27 @@
         </xsd:complexContent>
       </xsd:complexType>
     </xsd:element>
-    <xsd:element name="SharedWithDetails" ma:index="9" nillable="true" ma:displayName="Shared With Details" ma:internalName="SharedWithDetails" ma:readOnly="true">
+    <xsd:element name="SharedWithDetails" ma:index="11" nillable="true" ma:displayName="Shared With Details" ma:internalName="SharedWithDetails" ma:readOnly="true">
       <xsd:simpleType>
         <xsd:restriction base="dms:Note">
           <xsd:maxLength value="255"/>
         </xsd:restriction>
       </xsd:simpleType>
     </xsd:element>
-    <xsd:element name="SharingHintHash" ma:index="10" nillable="true" ma:displayName="Sharing Hint Hash" ma:hidden="true" ma:internalName="SharingHintHash" ma:readOnly="true">
-      <xsd:simpleType>
-        <xsd:restriction base="dms:Text"/>
-      </xsd:simpleType>
-    </xsd:element>
   </xsd:schema>
-  <xsd:schema xmlns:xsd="http://www.w3.org/2001/XMLSchema" xmlns:xs="http://www.w3.org/2001/XMLSchema" xmlns:dms="http://schemas.microsoft.com/office/2006/documentManagement/types" xmlns:pc="http://schemas.microsoft.com/office/infopath/2007/PartnerControls" targetNamespace="2fa98561-7360-4a84-8aa8-e7b80d8617ff" elementFormDefault="qualified">
+  <xsd:schema xmlns:xsd="http://www.w3.org/2001/XMLSchema" xmlns:xs="http://www.w3.org/2001/XMLSchema" xmlns:dms="http://schemas.microsoft.com/office/2006/documentManagement/types" xmlns:pc="http://schemas.microsoft.com/office/infopath/2007/PartnerControls" targetNamespace="bb952b06-3268-4e55-b0fe-9eb49669fc08" elementFormDefault="qualified">
     <xsd:import namespace="http://schemas.microsoft.com/office/2006/documentManagement/types"/>
     <xsd:import namespace="http://schemas.microsoft.com/office/infopath/2007/PartnerControls"/>
-    <xsd:element name="MediaServiceMetadata" ma:index="11" nillable="true" ma:displayName="MediaServiceMetadata" ma:hidden="true" ma:internalName="MediaServiceMetadata" ma:readOnly="true">
-      <xsd:simpleType>
-        <xsd:restriction base="dms:Note"/>
-      </xsd:simpleType>
-    </xsd:element>
-    <xsd:element name="MediaServiceFastMetadata" ma:index="12" nillable="true" ma:displayName="MediaServiceFastMetadata" ma:hidden="true" ma:internalName="MediaServiceFastMetadata" ma:readOnly="true">
-      <xsd:simpleType>
-        <xsd:restriction base="dms:Note"/>
-      </xsd:simpleType>
-    </xsd:element>
-    <xsd:element name="MediaServiceAutoKeyPoints" ma:index="13" nillable="true" ma:displayName="MediaServiceAutoKeyPoints" ma:hidden="true" ma:internalName="MediaServiceAutoKeyPoints" ma:readOnly="true">
-      <xsd:simpleType>
-        <xsd:restriction base="dms:Note"/>
-      </xsd:simpleType>
-    </xsd:element>
-    <xsd:element name="MediaServiceKeyPoints" ma:index="14" nillable="true" ma:displayName="KeyPoints" ma:internalName="MediaServiceKeyPoints" ma:readOnly="true">
-      <xsd:simpleType>
-        <xsd:restriction base="dms:Note">
-          <xsd:maxLength value="255"/>
-        </xsd:restriction>
-      </xsd:simpleType>
-    </xsd:element>
-    <xsd:element name="MediaLengthInSeconds" ma:index="15" nillable="true" ma:displayName="Length (seconds)" ma:internalName="MediaLengthInSeconds" ma:readOnly="true">
-      <xsd:simpleType>
-        <xsd:restriction base="dms:Unknown"/>
-      </xsd:simpleType>
-    </xsd:element>
-    <xsd:element name="MediaServiceDateTaken" ma:index="16" nillable="true" ma:displayName="MediaServiceDateTaken" ma:hidden="true" ma:internalName="MediaServiceDateTaken" ma:readOnly="true">
-      <xsd:simpleType>
-        <xsd:restriction base="dms:Text"/>
-      </xsd:simpleType>
-    </xsd:element>
-    <xsd:element name="MediaServiceAutoTags" ma:index="17" nillable="true" ma:displayName="Tags" ma:internalName="MediaServiceAutoTags" ma:readOnly="true">
-      <xsd:simpleType>
-        <xsd:restriction base="dms:Text"/>
-      </xsd:simpleType>
-    </xsd:element>
-    <xsd:element name="MediaServiceGenerationTime" ma:index="18" nillable="true" ma:displayName="MediaServiceGenerationTime" ma:hidden="true" ma:internalName="MediaServiceGenerationTime" ma:readOnly="true">
-      <xsd:simpleType>
-        <xsd:restriction base="dms:Text"/>
-      </xsd:simpleType>
-    </xsd:element>
-    <xsd:element name="MediaServiceEventHashCode" ma:index="19" nillable="true" ma:displayName="MediaServiceEventHashCode" ma:hidden="true" ma:internalName="MediaServiceEventHashCode" ma:readOnly="true">
-      <xsd:simpleType>
-        <xsd:restriction base="dms:Text"/>
-      </xsd:simpleType>
-    </xsd:element>
-    <xsd:element name="MediaServiceOCR" ma:index="20" nillable="true" ma:displayName="Extracted Text" ma:internalName="MediaServiceOCR" ma:readOnly="true">
-      <xsd:simpleType>
-        <xsd:restriction base="dms:Note">
-          <xsd:maxLength value="255"/>
-        </xsd:restriction>
-      </xsd:simpleType>
-    </xsd:element>
-    <xsd:element name="MediaServiceLocation" ma:index="21" nillable="true" ma:displayName="Location" ma:internalName="MediaServiceLocation" ma:readOnly="true">
-      <xsd:simpleType>
-        <xsd:restriction base="dms:Text"/>
-      </xsd:simpleType>
+    <xsd:element name="TaxCatchAll" ma:index="22" nillable="true" ma:displayName="Taxonomy Catch All Column" ma:hidden="true" ma:list="{00bbf865-c16c-4465-8fc5-8b9e44be09a1}" ma:internalName="TaxCatchAll" ma:showField="CatchAllData" ma:web="610ec4a7-94b8-4d25-ad4b-84626814a18d">
+      <xsd:complexType>
+        <xsd:complexContent>
+          <xsd:extension base="dms:MultiChoiceLookup">
+            <xsd:sequence>
+              <xsd:element name="Value" type="dms:Lookup" maxOccurs="unbounded" minOccurs="0" nillable="true"/>
+            </xsd:sequence>
+          </xsd:extension>
+        </xsd:complexContent>
+      </xsd:complexType>
     </xsd:element>
   </xsd:schema>
   <xsd:schema xmlns="http://schemas.openxmlformats.org/package/2006/metadata/core-properties" xmlns:xsd="http://www.w3.org/2001/XMLSchema" xmlns:xsi="http://www.w3.org/2001/XMLSchema-instance" xmlns:dc="http://purl.org/dc/elements/1.1/" xmlns:dcterms="http://purl.org/dc/terms/" xmlns:odoc="http://schemas.microsoft.com/internal/obd" targetNamespace="http://schemas.openxmlformats.org/package/2006/metadata/core-properties" elementFormDefault="qualified" attributeFormDefault="unqualified" blockDefault="#all">
@@ -2837,33 +2560,35 @@
 </ct:contentTypeSchema>
 </file>
 
-<file path=customXml/item3.xml><?xml version="1.0" encoding="utf-8"?>
-<?mso-contentType ?>
-<FormTemplates xmlns="http://schemas.microsoft.com/sharepoint/v3/contenttype/forms">
-  <Display>DocumentLibraryForm</Display>
-  <Edit>DocumentLibraryForm</Edit>
-  <New>DocumentLibraryForm</New>
-</FormTemplates>
-</file>
-
 <file path=customXml/itemProps1.xml><?xml version="1.0" encoding="utf-8"?>
 <ds:datastoreItem xmlns:ds="http://schemas.openxmlformats.org/officeDocument/2006/customXml" ds:itemID="{5C7AE9E9-0CB8-4407-AF10-4E5D381709F6}">
   <ds:schemaRefs>
     <ds:schemaRef ds:uri="http://schemas.microsoft.com/office/2006/metadata/properties"/>
     <ds:schemaRef ds:uri="http://schemas.microsoft.com/office/infopath/2007/PartnerControls"/>
+    <ds:schemaRef ds:uri="06cfe00f-839a-4df9-b5c7-4ebac7d0c360"/>
+    <ds:schemaRef ds:uri="bb952b06-3268-4e55-b0fe-9eb49669fc08"/>
   </ds:schemaRefs>
 </ds:datastoreItem>
 </file>
 
 <file path=customXml/itemProps2.xml><?xml version="1.0" encoding="utf-8"?>
-<ds:datastoreItem xmlns:ds="http://schemas.openxmlformats.org/officeDocument/2006/customXml" ds:itemID="{AE7D36A0-4CD7-4A28-ACB2-349E0A5EDCD5}">
+<ds:datastoreItem xmlns:ds="http://schemas.openxmlformats.org/officeDocument/2006/customXml" ds:itemID="{A5F0A144-934D-4A66-917F-A2E57EEB6C14}">
+  <ds:schemaRefs>
+    <ds:schemaRef ds:uri="http://schemas.microsoft.com/sharepoint/v3/contenttype/forms"/>
+  </ds:schemaRefs>
+</ds:datastoreItem>
+</file>
+
+<file path=customXml/itemProps3.xml><?xml version="1.0" encoding="utf-8"?>
+<ds:datastoreItem xmlns:ds="http://schemas.openxmlformats.org/officeDocument/2006/customXml" ds:itemID="{5A6C0E50-7B7F-4115-9006-E88C6F1E8495}">
   <ds:schemaRefs>
     <ds:schemaRef ds:uri="http://schemas.microsoft.com/office/2006/metadata/contentType"/>
     <ds:schemaRef ds:uri="http://schemas.microsoft.com/office/2006/metadata/properties/metaAttributes"/>
     <ds:schemaRef ds:uri="http://www.w3.org/2001/XMLSchema"/>
     <ds:schemaRef ds:uri="http://schemas.microsoft.com/office/2006/metadata/properties"/>
-    <ds:schemaRef ds:uri="2c780b9e-df20-4970-b9de-f512c44cd8f9"/>
-    <ds:schemaRef ds:uri="2fa98561-7360-4a84-8aa8-e7b80d8617ff"/>
+    <ds:schemaRef ds:uri="06cfe00f-839a-4df9-b5c7-4ebac7d0c360"/>
+    <ds:schemaRef ds:uri="610ec4a7-94b8-4d25-ad4b-84626814a18d"/>
+    <ds:schemaRef ds:uri="bb952b06-3268-4e55-b0fe-9eb49669fc08"/>
     <ds:schemaRef ds:uri="http://schemas.microsoft.com/office/2006/documentManagement/types"/>
     <ds:schemaRef ds:uri="http://schemas.microsoft.com/office/infopath/2007/PartnerControls"/>
     <ds:schemaRef ds:uri="http://schemas.openxmlformats.org/package/2006/metadata/core-properties"/>
@@ -2872,12 +2597,4 @@
     <ds:schemaRef ds:uri="http://schemas.microsoft.com/internal/obd"/>
   </ds:schemaRefs>
 </ds:datastoreItem>
-</file>
-
-<file path=customXml/itemProps3.xml><?xml version="1.0" encoding="utf-8"?>
-<ds:datastoreItem xmlns:ds="http://schemas.openxmlformats.org/officeDocument/2006/customXml" ds:itemID="{A5F0A144-934D-4A66-917F-A2E57EEB6C14}">
-  <ds:schemaRefs>
-    <ds:schemaRef ds:uri="http://schemas.microsoft.com/sharepoint/v3/contenttype/forms"/>
-  </ds:schemaRefs>
-</ds:datastoreItem>
 </file>
</xml_diff>

<commit_message>
Use Assessment of Significance and tweak carriage return
</commit_message>
<xml_diff>
--- a/arches_her/docx/Blank Adviser Letter.docx
+++ b/arches_her/docx/Blank Adviser Letter.docx
@@ -1,6 +1,6 @@
 
 <file path=word/document.xml><?xml version="1.0" encoding="utf-8"?>
-<w:document xmlns:wpc="http://schemas.microsoft.com/office/word/2010/wordprocessingCanvas" xmlns:cx="http://schemas.microsoft.com/office/drawing/2014/chartex" xmlns:cx1="http://schemas.microsoft.com/office/drawing/2015/9/8/chartex" xmlns:cx2="http://schemas.microsoft.com/office/drawing/2015/10/21/chartex" xmlns:cx3="http://schemas.microsoft.com/office/drawing/2016/5/9/chartex" xmlns:cx4="http://schemas.microsoft.com/office/drawing/2016/5/10/chartex" xmlns:cx5="http://schemas.microsoft.com/office/drawing/2016/5/11/chartex" xmlns:cx6="http://schemas.microsoft.com/office/drawing/2016/5/12/chartex" xmlns:cx7="http://schemas.microsoft.com/office/drawing/2016/5/13/chartex" xmlns:cx8="http://schemas.microsoft.com/office/drawing/2016/5/14/chartex" xmlns:mc="http://schemas.openxmlformats.org/markup-compatibility/2006" xmlns:aink="http://schemas.microsoft.com/office/drawing/2016/ink" xmlns:am3d="http://schemas.microsoft.com/office/drawing/2017/model3d" xmlns:o="urn:schemas-microsoft-com:office:office" xmlns:r="http://schemas.openxmlformats.org/officeDocument/2006/relationships" xmlns:m="http://schemas.openxmlformats.org/officeDocument/2006/math" xmlns:v="urn:schemas-microsoft-com:vml" xmlns:wp14="http://schemas.microsoft.com/office/word/2010/wordprocessingDrawing" xmlns:wp="http://schemas.openxmlformats.org/drawingml/2006/wordprocessingDrawing" xmlns:w10="urn:schemas-microsoft-com:office:word" xmlns:w="http://schemas.openxmlformats.org/wordprocessingml/2006/main" xmlns:w14="http://schemas.microsoft.com/office/word/2010/wordml" xmlns:w15="http://schemas.microsoft.com/office/word/2012/wordml" xmlns:w16cid="http://schemas.microsoft.com/office/word/2016/wordml/cid" xmlns:w16se="http://schemas.microsoft.com/office/word/2015/wordml/symex" xmlns:wpg="http://schemas.microsoft.com/office/word/2010/wordprocessingGroup" xmlns:wpi="http://schemas.microsoft.com/office/word/2010/wordprocessingInk" xmlns:wne="http://schemas.microsoft.com/office/word/2006/wordml" xmlns:wps="http://schemas.microsoft.com/office/word/2010/wordprocessingShape" mc:Ignorable="w14 w15 w16se w16cid wp14">
+<w:document xmlns:wpc="http://schemas.microsoft.com/office/word/2010/wordprocessingCanvas" xmlns:cx="http://schemas.microsoft.com/office/drawing/2014/chartex" xmlns:cx1="http://schemas.microsoft.com/office/drawing/2015/9/8/chartex" xmlns:cx2="http://schemas.microsoft.com/office/drawing/2015/10/21/chartex" xmlns:cx3="http://schemas.microsoft.com/office/drawing/2016/5/9/chartex" xmlns:cx4="http://schemas.microsoft.com/office/drawing/2016/5/10/chartex" xmlns:cx5="http://schemas.microsoft.com/office/drawing/2016/5/11/chartex" xmlns:cx6="http://schemas.microsoft.com/office/drawing/2016/5/12/chartex" xmlns:cx7="http://schemas.microsoft.com/office/drawing/2016/5/13/chartex" xmlns:cx8="http://schemas.microsoft.com/office/drawing/2016/5/14/chartex" xmlns:mc="http://schemas.openxmlformats.org/markup-compatibility/2006" xmlns:aink="http://schemas.microsoft.com/office/drawing/2016/ink" xmlns:am3d="http://schemas.microsoft.com/office/drawing/2017/model3d" xmlns:o="urn:schemas-microsoft-com:office:office" xmlns:oel="http://schemas.microsoft.com/office/2019/extlst" xmlns:r="http://schemas.openxmlformats.org/officeDocument/2006/relationships" xmlns:m="http://schemas.openxmlformats.org/officeDocument/2006/math" xmlns:v="urn:schemas-microsoft-com:vml" xmlns:wp14="http://schemas.microsoft.com/office/word/2010/wordprocessingDrawing" xmlns:wp="http://schemas.openxmlformats.org/drawingml/2006/wordprocessingDrawing" xmlns:w10="urn:schemas-microsoft-com:office:word" xmlns:w="http://schemas.openxmlformats.org/wordprocessingml/2006/main" xmlns:w14="http://schemas.microsoft.com/office/word/2010/wordml" xmlns:w15="http://schemas.microsoft.com/office/word/2012/wordml" xmlns:w16cex="http://schemas.microsoft.com/office/word/2018/wordml/cex" xmlns:w16cid="http://schemas.microsoft.com/office/word/2016/wordml/cid" xmlns:w16="http://schemas.microsoft.com/office/word/2018/wordml" xmlns:w16sdtdh="http://schemas.microsoft.com/office/word/2020/wordml/sdtdatahash" xmlns:w16se="http://schemas.microsoft.com/office/word/2015/wordml/symex" xmlns:wpg="http://schemas.microsoft.com/office/word/2010/wordprocessingGroup" xmlns:wpi="http://schemas.microsoft.com/office/word/2010/wordprocessingInk" xmlns:wne="http://schemas.microsoft.com/office/word/2006/wordml" xmlns:wps="http://schemas.microsoft.com/office/word/2010/wordprocessingShape" mc:Ignorable="w14 w15 w16se w16cid w16 w16cex w16sdtdh wp14">
   <w:body>
     <w:tbl>
       <w:tblPr>
@@ -538,11 +538,9 @@
         </w:tabs>
         <w:spacing w:after="0" w:line="240" w:lineRule="auto"/>
       </w:pPr>
-      <w:bookmarkStart w:id="1" w:name="_Hlk118978329"/>
-      <w:bookmarkStart w:id="2" w:name="_GoBack"/>
-      <w:bookmarkEnd w:id="2"/>
-      <w:r>
-        <w:t>&lt;Condition&gt;</w:t>
+      <w:bookmarkStart w:id="1" w:name="_Hlk118981492"/>
+      <w:r>
+        <w:t>&lt;Assessment of Significance&gt;</w:t>
       </w:r>
       <w:bookmarkEnd w:id="1"/>
     </w:p>
@@ -677,7 +675,7 @@
 </file>
 
 <file path=word/endnotes.xml><?xml version="1.0" encoding="utf-8"?>
-<w:endnotes xmlns:wpc="http://schemas.microsoft.com/office/word/2010/wordprocessingCanvas" xmlns:cx="http://schemas.microsoft.com/office/drawing/2014/chartex" xmlns:cx1="http://schemas.microsoft.com/office/drawing/2015/9/8/chartex" xmlns:cx2="http://schemas.microsoft.com/office/drawing/2015/10/21/chartex" xmlns:cx3="http://schemas.microsoft.com/office/drawing/2016/5/9/chartex" xmlns:cx4="http://schemas.microsoft.com/office/drawing/2016/5/10/chartex" xmlns:cx5="http://schemas.microsoft.com/office/drawing/2016/5/11/chartex" xmlns:cx6="http://schemas.microsoft.com/office/drawing/2016/5/12/chartex" xmlns:cx7="http://schemas.microsoft.com/office/drawing/2016/5/13/chartex" xmlns:cx8="http://schemas.microsoft.com/office/drawing/2016/5/14/chartex" xmlns:mc="http://schemas.openxmlformats.org/markup-compatibility/2006" xmlns:aink="http://schemas.microsoft.com/office/drawing/2016/ink" xmlns:am3d="http://schemas.microsoft.com/office/drawing/2017/model3d" xmlns:o="urn:schemas-microsoft-com:office:office" xmlns:r="http://schemas.openxmlformats.org/officeDocument/2006/relationships" xmlns:m="http://schemas.openxmlformats.org/officeDocument/2006/math" xmlns:v="urn:schemas-microsoft-com:vml" xmlns:wp14="http://schemas.microsoft.com/office/word/2010/wordprocessingDrawing" xmlns:wp="http://schemas.openxmlformats.org/drawingml/2006/wordprocessingDrawing" xmlns:w10="urn:schemas-microsoft-com:office:word" xmlns:w="http://schemas.openxmlformats.org/wordprocessingml/2006/main" xmlns:w14="http://schemas.microsoft.com/office/word/2010/wordml" xmlns:w15="http://schemas.microsoft.com/office/word/2012/wordml" xmlns:w16cid="http://schemas.microsoft.com/office/word/2016/wordml/cid" xmlns:w16se="http://schemas.microsoft.com/office/word/2015/wordml/symex" xmlns:wpg="http://schemas.microsoft.com/office/word/2010/wordprocessingGroup" xmlns:wpi="http://schemas.microsoft.com/office/word/2010/wordprocessingInk" xmlns:wne="http://schemas.microsoft.com/office/word/2006/wordml" xmlns:wps="http://schemas.microsoft.com/office/word/2010/wordprocessingShape" mc:Ignorable="w14 w15 w16se w16cid wp14">
+<w:endnotes xmlns:wpc="http://schemas.microsoft.com/office/word/2010/wordprocessingCanvas" xmlns:cx="http://schemas.microsoft.com/office/drawing/2014/chartex" xmlns:cx1="http://schemas.microsoft.com/office/drawing/2015/9/8/chartex" xmlns:cx2="http://schemas.microsoft.com/office/drawing/2015/10/21/chartex" xmlns:cx3="http://schemas.microsoft.com/office/drawing/2016/5/9/chartex" xmlns:cx4="http://schemas.microsoft.com/office/drawing/2016/5/10/chartex" xmlns:cx5="http://schemas.microsoft.com/office/drawing/2016/5/11/chartex" xmlns:cx6="http://schemas.microsoft.com/office/drawing/2016/5/12/chartex" xmlns:cx7="http://schemas.microsoft.com/office/drawing/2016/5/13/chartex" xmlns:cx8="http://schemas.microsoft.com/office/drawing/2016/5/14/chartex" xmlns:mc="http://schemas.openxmlformats.org/markup-compatibility/2006" xmlns:aink="http://schemas.microsoft.com/office/drawing/2016/ink" xmlns:am3d="http://schemas.microsoft.com/office/drawing/2017/model3d" xmlns:o="urn:schemas-microsoft-com:office:office" xmlns:oel="http://schemas.microsoft.com/office/2019/extlst" xmlns:r="http://schemas.openxmlformats.org/officeDocument/2006/relationships" xmlns:m="http://schemas.openxmlformats.org/officeDocument/2006/math" xmlns:v="urn:schemas-microsoft-com:vml" xmlns:wp14="http://schemas.microsoft.com/office/word/2010/wordprocessingDrawing" xmlns:wp="http://schemas.openxmlformats.org/drawingml/2006/wordprocessingDrawing" xmlns:w10="urn:schemas-microsoft-com:office:word" xmlns:w="http://schemas.openxmlformats.org/wordprocessingml/2006/main" xmlns:w14="http://schemas.microsoft.com/office/word/2010/wordml" xmlns:w15="http://schemas.microsoft.com/office/word/2012/wordml" xmlns:w16cex="http://schemas.microsoft.com/office/word/2018/wordml/cex" xmlns:w16cid="http://schemas.microsoft.com/office/word/2016/wordml/cid" xmlns:w16="http://schemas.microsoft.com/office/word/2018/wordml" xmlns:w16sdtdh="http://schemas.microsoft.com/office/word/2020/wordml/sdtdatahash" xmlns:w16se="http://schemas.microsoft.com/office/word/2015/wordml/symex" xmlns:wpg="http://schemas.microsoft.com/office/word/2010/wordprocessingGroup" xmlns:wpi="http://schemas.microsoft.com/office/word/2010/wordprocessingInk" xmlns:wne="http://schemas.microsoft.com/office/word/2006/wordml" xmlns:wps="http://schemas.microsoft.com/office/word/2010/wordprocessingShape" mc:Ignorable="w14 w15 w16se w16cid w16 w16cex w16sdtdh wp14">
   <w:endnote w:type="separator" w:id="-1">
     <w:p>
       <w:pPr>
@@ -702,7 +700,7 @@
 </file>
 
 <file path=word/footer1.xml><?xml version="1.0" encoding="utf-8"?>
-<w:ftr xmlns:wpc="http://schemas.microsoft.com/office/word/2010/wordprocessingCanvas" xmlns:cx="http://schemas.microsoft.com/office/drawing/2014/chartex" xmlns:cx1="http://schemas.microsoft.com/office/drawing/2015/9/8/chartex" xmlns:cx2="http://schemas.microsoft.com/office/drawing/2015/10/21/chartex" xmlns:cx3="http://schemas.microsoft.com/office/drawing/2016/5/9/chartex" xmlns:cx4="http://schemas.microsoft.com/office/drawing/2016/5/10/chartex" xmlns:cx5="http://schemas.microsoft.com/office/drawing/2016/5/11/chartex" xmlns:cx6="http://schemas.microsoft.com/office/drawing/2016/5/12/chartex" xmlns:cx7="http://schemas.microsoft.com/office/drawing/2016/5/13/chartex" xmlns:cx8="http://schemas.microsoft.com/office/drawing/2016/5/14/chartex" xmlns:mc="http://schemas.openxmlformats.org/markup-compatibility/2006" xmlns:aink="http://schemas.microsoft.com/office/drawing/2016/ink" xmlns:am3d="http://schemas.microsoft.com/office/drawing/2017/model3d" xmlns:o="urn:schemas-microsoft-com:office:office" xmlns:r="http://schemas.openxmlformats.org/officeDocument/2006/relationships" xmlns:m="http://schemas.openxmlformats.org/officeDocument/2006/math" xmlns:v="urn:schemas-microsoft-com:vml" xmlns:wp14="http://schemas.microsoft.com/office/word/2010/wordprocessingDrawing" xmlns:wp="http://schemas.openxmlformats.org/drawingml/2006/wordprocessingDrawing" xmlns:w10="urn:schemas-microsoft-com:office:word" xmlns:w="http://schemas.openxmlformats.org/wordprocessingml/2006/main" xmlns:w14="http://schemas.microsoft.com/office/word/2010/wordml" xmlns:w15="http://schemas.microsoft.com/office/word/2012/wordml" xmlns:w16cid="http://schemas.microsoft.com/office/word/2016/wordml/cid" xmlns:w16se="http://schemas.microsoft.com/office/word/2015/wordml/symex" xmlns:wpg="http://schemas.microsoft.com/office/word/2010/wordprocessingGroup" xmlns:wpi="http://schemas.microsoft.com/office/word/2010/wordprocessingInk" xmlns:wne="http://schemas.microsoft.com/office/word/2006/wordml" xmlns:wps="http://schemas.microsoft.com/office/word/2010/wordprocessingShape" mc:Ignorable="w14 w15 w16se w16cid wp14">
+<w:ftr xmlns:wpc="http://schemas.microsoft.com/office/word/2010/wordprocessingCanvas" xmlns:cx="http://schemas.microsoft.com/office/drawing/2014/chartex" xmlns:cx1="http://schemas.microsoft.com/office/drawing/2015/9/8/chartex" xmlns:cx2="http://schemas.microsoft.com/office/drawing/2015/10/21/chartex" xmlns:cx3="http://schemas.microsoft.com/office/drawing/2016/5/9/chartex" xmlns:cx4="http://schemas.microsoft.com/office/drawing/2016/5/10/chartex" xmlns:cx5="http://schemas.microsoft.com/office/drawing/2016/5/11/chartex" xmlns:cx6="http://schemas.microsoft.com/office/drawing/2016/5/12/chartex" xmlns:cx7="http://schemas.microsoft.com/office/drawing/2016/5/13/chartex" xmlns:cx8="http://schemas.microsoft.com/office/drawing/2016/5/14/chartex" xmlns:mc="http://schemas.openxmlformats.org/markup-compatibility/2006" xmlns:aink="http://schemas.microsoft.com/office/drawing/2016/ink" xmlns:am3d="http://schemas.microsoft.com/office/drawing/2017/model3d" xmlns:o="urn:schemas-microsoft-com:office:office" xmlns:oel="http://schemas.microsoft.com/office/2019/extlst" xmlns:r="http://schemas.openxmlformats.org/officeDocument/2006/relationships" xmlns:m="http://schemas.openxmlformats.org/officeDocument/2006/math" xmlns:v="urn:schemas-microsoft-com:vml" xmlns:wp14="http://schemas.microsoft.com/office/word/2010/wordprocessingDrawing" xmlns:wp="http://schemas.openxmlformats.org/drawingml/2006/wordprocessingDrawing" xmlns:w10="urn:schemas-microsoft-com:office:word" xmlns:w="http://schemas.openxmlformats.org/wordprocessingml/2006/main" xmlns:w14="http://schemas.microsoft.com/office/word/2010/wordml" xmlns:w15="http://schemas.microsoft.com/office/word/2012/wordml" xmlns:w16cex="http://schemas.microsoft.com/office/word/2018/wordml/cex" xmlns:w16cid="http://schemas.microsoft.com/office/word/2016/wordml/cid" xmlns:w16="http://schemas.microsoft.com/office/word/2018/wordml" xmlns:w16sdtdh="http://schemas.microsoft.com/office/word/2020/wordml/sdtdatahash" xmlns:w16se="http://schemas.microsoft.com/office/word/2015/wordml/symex" xmlns:wpg="http://schemas.microsoft.com/office/word/2010/wordprocessingGroup" xmlns:wpi="http://schemas.microsoft.com/office/word/2010/wordprocessingInk" xmlns:wne="http://schemas.microsoft.com/office/word/2006/wordml" xmlns:wps="http://schemas.microsoft.com/office/word/2010/wordprocessingShape" mc:Ignorable="w14 w15 w16se w16cid w16 w16cex w16sdtdh wp14">
   <w:tbl>
     <w:tblPr>
       <w:tblW w:w="10438" w:type="dxa"/>
@@ -1073,7 +1071,7 @@
 </file>
 
 <file path=word/footnotes.xml><?xml version="1.0" encoding="utf-8"?>
-<w:footnotes xmlns:wpc="http://schemas.microsoft.com/office/word/2010/wordprocessingCanvas" xmlns:cx="http://schemas.microsoft.com/office/drawing/2014/chartex" xmlns:cx1="http://schemas.microsoft.com/office/drawing/2015/9/8/chartex" xmlns:cx2="http://schemas.microsoft.com/office/drawing/2015/10/21/chartex" xmlns:cx3="http://schemas.microsoft.com/office/drawing/2016/5/9/chartex" xmlns:cx4="http://schemas.microsoft.com/office/drawing/2016/5/10/chartex" xmlns:cx5="http://schemas.microsoft.com/office/drawing/2016/5/11/chartex" xmlns:cx6="http://schemas.microsoft.com/office/drawing/2016/5/12/chartex" xmlns:cx7="http://schemas.microsoft.com/office/drawing/2016/5/13/chartex" xmlns:cx8="http://schemas.microsoft.com/office/drawing/2016/5/14/chartex" xmlns:mc="http://schemas.openxmlformats.org/markup-compatibility/2006" xmlns:aink="http://schemas.microsoft.com/office/drawing/2016/ink" xmlns:am3d="http://schemas.microsoft.com/office/drawing/2017/model3d" xmlns:o="urn:schemas-microsoft-com:office:office" xmlns:r="http://schemas.openxmlformats.org/officeDocument/2006/relationships" xmlns:m="http://schemas.openxmlformats.org/officeDocument/2006/math" xmlns:v="urn:schemas-microsoft-com:vml" xmlns:wp14="http://schemas.microsoft.com/office/word/2010/wordprocessingDrawing" xmlns:wp="http://schemas.openxmlformats.org/drawingml/2006/wordprocessingDrawing" xmlns:w10="urn:schemas-microsoft-com:office:word" xmlns:w="http://schemas.openxmlformats.org/wordprocessingml/2006/main" xmlns:w14="http://schemas.microsoft.com/office/word/2010/wordml" xmlns:w15="http://schemas.microsoft.com/office/word/2012/wordml" xmlns:w16cid="http://schemas.microsoft.com/office/word/2016/wordml/cid" xmlns:w16se="http://schemas.microsoft.com/office/word/2015/wordml/symex" xmlns:wpg="http://schemas.microsoft.com/office/word/2010/wordprocessingGroup" xmlns:wpi="http://schemas.microsoft.com/office/word/2010/wordprocessingInk" xmlns:wne="http://schemas.microsoft.com/office/word/2006/wordml" xmlns:wps="http://schemas.microsoft.com/office/word/2010/wordprocessingShape" mc:Ignorable="w14 w15 w16se w16cid wp14">
+<w:footnotes xmlns:wpc="http://schemas.microsoft.com/office/word/2010/wordprocessingCanvas" xmlns:cx="http://schemas.microsoft.com/office/drawing/2014/chartex" xmlns:cx1="http://schemas.microsoft.com/office/drawing/2015/9/8/chartex" xmlns:cx2="http://schemas.microsoft.com/office/drawing/2015/10/21/chartex" xmlns:cx3="http://schemas.microsoft.com/office/drawing/2016/5/9/chartex" xmlns:cx4="http://schemas.microsoft.com/office/drawing/2016/5/10/chartex" xmlns:cx5="http://schemas.microsoft.com/office/drawing/2016/5/11/chartex" xmlns:cx6="http://schemas.microsoft.com/office/drawing/2016/5/12/chartex" xmlns:cx7="http://schemas.microsoft.com/office/drawing/2016/5/13/chartex" xmlns:cx8="http://schemas.microsoft.com/office/drawing/2016/5/14/chartex" xmlns:mc="http://schemas.openxmlformats.org/markup-compatibility/2006" xmlns:aink="http://schemas.microsoft.com/office/drawing/2016/ink" xmlns:am3d="http://schemas.microsoft.com/office/drawing/2017/model3d" xmlns:o="urn:schemas-microsoft-com:office:office" xmlns:oel="http://schemas.microsoft.com/office/2019/extlst" xmlns:r="http://schemas.openxmlformats.org/officeDocument/2006/relationships" xmlns:m="http://schemas.openxmlformats.org/officeDocument/2006/math" xmlns:v="urn:schemas-microsoft-com:vml" xmlns:wp14="http://schemas.microsoft.com/office/word/2010/wordprocessingDrawing" xmlns:wp="http://schemas.openxmlformats.org/drawingml/2006/wordprocessingDrawing" xmlns:w10="urn:schemas-microsoft-com:office:word" xmlns:w="http://schemas.openxmlformats.org/wordprocessingml/2006/main" xmlns:w14="http://schemas.microsoft.com/office/word/2010/wordml" xmlns:w15="http://schemas.microsoft.com/office/word/2012/wordml" xmlns:w16cex="http://schemas.microsoft.com/office/word/2018/wordml/cex" xmlns:w16cid="http://schemas.microsoft.com/office/word/2016/wordml/cid" xmlns:w16="http://schemas.microsoft.com/office/word/2018/wordml" xmlns:w16sdtdh="http://schemas.microsoft.com/office/word/2020/wordml/sdtdatahash" xmlns:w16se="http://schemas.microsoft.com/office/word/2015/wordml/symex" xmlns:wpg="http://schemas.microsoft.com/office/word/2010/wordprocessingGroup" xmlns:wpi="http://schemas.microsoft.com/office/word/2010/wordprocessingInk" xmlns:wne="http://schemas.microsoft.com/office/word/2006/wordml" xmlns:wps="http://schemas.microsoft.com/office/word/2010/wordprocessingShape" mc:Ignorable="w14 w15 w16se w16cid w16 w16cex w16sdtdh wp14">
   <w:footnote w:type="separator" w:id="-1">
     <w:p>
       <w:pPr>
@@ -1098,7 +1096,7 @@
 </file>
 
 <file path=word/styles.xml><?xml version="1.0" encoding="utf-8"?>
-<w:styles xmlns:mc="http://schemas.openxmlformats.org/markup-compatibility/2006" xmlns:r="http://schemas.openxmlformats.org/officeDocument/2006/relationships" xmlns:w="http://schemas.openxmlformats.org/wordprocessingml/2006/main" xmlns:w14="http://schemas.microsoft.com/office/word/2010/wordml" xmlns:w15="http://schemas.microsoft.com/office/word/2012/wordml" xmlns:w16cid="http://schemas.microsoft.com/office/word/2016/wordml/cid" xmlns:w16se="http://schemas.microsoft.com/office/word/2015/wordml/symex" mc:Ignorable="w14 w15 w16se w16cid">
+<w:styles xmlns:mc="http://schemas.openxmlformats.org/markup-compatibility/2006" xmlns:r="http://schemas.openxmlformats.org/officeDocument/2006/relationships" xmlns:w="http://schemas.openxmlformats.org/wordprocessingml/2006/main" xmlns:w14="http://schemas.microsoft.com/office/word/2010/wordml" xmlns:w15="http://schemas.microsoft.com/office/word/2012/wordml" xmlns:w16cex="http://schemas.microsoft.com/office/word/2018/wordml/cex" xmlns:w16cid="http://schemas.microsoft.com/office/word/2016/wordml/cid" xmlns:w16="http://schemas.microsoft.com/office/word/2018/wordml" xmlns:w16sdtdh="http://schemas.microsoft.com/office/word/2020/wordml/sdtdatahash" xmlns:w16se="http://schemas.microsoft.com/office/word/2015/wordml/symex" mc:Ignorable="w14 w15 w16se w16cid w16 w16cex w16sdtdh">
   <w:docDefaults>
     <w:rPrDefault>
       <w:rPr>
@@ -1114,7 +1112,7 @@
       </w:pPr>
     </w:pPrDefault>
   </w:docDefaults>
-  <w:latentStyles w:defLockedState="0" w:defUIPriority="99" w:defSemiHidden="0" w:defUnhideWhenUsed="0" w:defQFormat="0" w:count="377">
+  <w:latentStyles w:defLockedState="0" w:defUIPriority="99" w:defSemiHidden="0" w:defUnhideWhenUsed="0" w:defQFormat="0" w:count="376">
     <w:lsdException w:name="Normal" w:uiPriority="0" w:qFormat="1"/>
     <w:lsdException w:name="heading 1" w:uiPriority="9" w:qFormat="1"/>
     <w:lsdException w:name="heading 2" w:semiHidden="1" w:uiPriority="9" w:unhideWhenUsed="1" w:qFormat="1"/>
@@ -1491,7 +1489,6 @@
     <w:lsdException w:name="Hashtag" w:semiHidden="1" w:unhideWhenUsed="1"/>
     <w:lsdException w:name="Unresolved Mention" w:semiHidden="1" w:unhideWhenUsed="1"/>
     <w:lsdException w:name="Smart Link" w:semiHidden="1" w:unhideWhenUsed="1"/>
-    <w:lsdException w:name="Smart Link Error" w:semiHidden="1" w:unhideWhenUsed="1"/>
   </w:latentStyles>
   <w:style w:type="paragraph" w:default="1" w:styleId="Normal">
     <w:name w:val="Normal"/>
@@ -1958,18 +1955,6 @@
 </file>
 
 <file path=customXml/item1.xml><?xml version="1.0" encoding="utf-8"?>
-<p:properties xmlns:p="http://schemas.microsoft.com/office/2006/metadata/properties" xmlns:xsi="http://www.w3.org/2001/XMLSchema-instance" xmlns:pc="http://schemas.microsoft.com/office/infopath/2007/PartnerControls">
-  <documentManagement>
-    <lcf76f155ced4ddcb4097134ff3c332f xmlns="06cfe00f-839a-4df9-b5c7-4ebac7d0c360">
-      <Terms xmlns="http://schemas.microsoft.com/office/infopath/2007/PartnerControls"/>
-    </lcf76f155ced4ddcb4097134ff3c332f>
-    <SoftwareVersion xmlns="06cfe00f-839a-4df9-b5c7-4ebac7d0c360">2.105.1143.0 64-bit (May 2022)</SoftwareVersion>
-    <TaxCatchAll xmlns="bb952b06-3268-4e55-b0fe-9eb49669fc08" xsi:nil="true"/>
-  </documentManagement>
-</p:properties>
-</file>
-
-<file path=customXml/item2.xml><?xml version="1.0" encoding="utf-8"?>
 <?mso-contentType ?>
 <FormTemplates xmlns="http://schemas.microsoft.com/sharepoint/v3/contenttype/forms">
   <Display>DocumentLibraryForm</Display>
@@ -1978,7 +1963,7 @@
 </FormTemplates>
 </file>
 
-<file path=customXml/item3.xml><?xml version="1.0" encoding="utf-8"?>
+<file path=customXml/item2.xml><?xml version="1.0" encoding="utf-8"?>
 <ct:contentTypeSchema xmlns:ct="http://schemas.microsoft.com/office/2006/metadata/contentType" xmlns:ma="http://schemas.microsoft.com/office/2006/metadata/properties/metaAttributes" ct:_="" ma:_="" ma:contentTypeName="Document" ma:contentTypeID="0x010100B414C6717266E74190F05281F89E6026" ma:contentTypeVersion="17" ma:contentTypeDescription="Create a new document." ma:contentTypeScope="" ma:versionID="2343acd8ed4986af9035717c377e987b">
   <xsd:schema xmlns:xsd="http://www.w3.org/2001/XMLSchema" xmlns:xs="http://www.w3.org/2001/XMLSchema" xmlns:p="http://schemas.microsoft.com/office/2006/metadata/properties" xmlns:ns2="06cfe00f-839a-4df9-b5c7-4ebac7d0c360" xmlns:ns3="610ec4a7-94b8-4d25-ad4b-84626814a18d" xmlns:ns4="bb952b06-3268-4e55-b0fe-9eb49669fc08" targetNamespace="http://schemas.microsoft.com/office/2006/metadata/properties" ma:root="true" ma:fieldsID="80560962e75b60efe544312e13b264a5" ns2:_="" ns3:_="" ns4:_="">
     <xsd:import namespace="06cfe00f-839a-4df9-b5c7-4ebac7d0c360"/>
@@ -2234,18 +2219,19 @@
 </ct:contentTypeSchema>
 </file>
 
-<file path=customXml/itemProps1.xml><?xml version="1.0" encoding="utf-8"?>
-<ds:datastoreItem xmlns:ds="http://schemas.openxmlformats.org/officeDocument/2006/customXml" ds:itemID="{5C7AE9E9-0CB8-4407-AF10-4E5D381709F6}">
-  <ds:schemaRefs>
-    <ds:schemaRef ds:uri="http://schemas.microsoft.com/office/2006/metadata/properties"/>
-    <ds:schemaRef ds:uri="http://schemas.microsoft.com/office/infopath/2007/PartnerControls"/>
-    <ds:schemaRef ds:uri="06cfe00f-839a-4df9-b5c7-4ebac7d0c360"/>
-    <ds:schemaRef ds:uri="bb952b06-3268-4e55-b0fe-9eb49669fc08"/>
-  </ds:schemaRefs>
-</ds:datastoreItem>
+<file path=customXml/item3.xml><?xml version="1.0" encoding="utf-8"?>
+<p:properties xmlns:p="http://schemas.microsoft.com/office/2006/metadata/properties" xmlns:xsi="http://www.w3.org/2001/XMLSchema-instance" xmlns:pc="http://schemas.microsoft.com/office/infopath/2007/PartnerControls">
+  <documentManagement>
+    <lcf76f155ced4ddcb4097134ff3c332f xmlns="06cfe00f-839a-4df9-b5c7-4ebac7d0c360">
+      <Terms xmlns="http://schemas.microsoft.com/office/infopath/2007/PartnerControls"/>
+    </lcf76f155ced4ddcb4097134ff3c332f>
+    <SoftwareVersion xmlns="06cfe00f-839a-4df9-b5c7-4ebac7d0c360">2.105.1143.0 64-bit (May 2022)</SoftwareVersion>
+    <TaxCatchAll xmlns="bb952b06-3268-4e55-b0fe-9eb49669fc08" xsi:nil="true"/>
+  </documentManagement>
+</p:properties>
 </file>
 
-<file path=customXml/itemProps2.xml><?xml version="1.0" encoding="utf-8"?>
+<file path=customXml/itemProps1.xml><?xml version="1.0" encoding="utf-8"?>
 <ds:datastoreItem xmlns:ds="http://schemas.openxmlformats.org/officeDocument/2006/customXml" ds:itemID="{A5F0A144-934D-4A66-917F-A2E57EEB6C14}">
   <ds:schemaRefs>
     <ds:schemaRef ds:uri="http://schemas.microsoft.com/sharepoint/v3/contenttype/forms"/>
@@ -2253,7 +2239,7 @@
 </ds:datastoreItem>
 </file>
 
-<file path=customXml/itemProps3.xml><?xml version="1.0" encoding="utf-8"?>
+<file path=customXml/itemProps2.xml><?xml version="1.0" encoding="utf-8"?>
 <ds:datastoreItem xmlns:ds="http://schemas.openxmlformats.org/officeDocument/2006/customXml" ds:itemID="{5A6C0E50-7B7F-4115-9006-E88C6F1E8495}">
   <ds:schemaRefs>
     <ds:schemaRef ds:uri="http://schemas.microsoft.com/office/2006/metadata/contentType"/>
@@ -2271,4 +2257,15 @@
     <ds:schemaRef ds:uri="http://schemas.microsoft.com/internal/obd"/>
   </ds:schemaRefs>
 </ds:datastoreItem>
+</file>
+
+<file path=customXml/itemProps3.xml><?xml version="1.0" encoding="utf-8"?>
+<ds:datastoreItem xmlns:ds="http://schemas.openxmlformats.org/officeDocument/2006/customXml" ds:itemID="{5C7AE9E9-0CB8-4407-AF10-4E5D381709F6}">
+  <ds:schemaRefs>
+    <ds:schemaRef ds:uri="http://schemas.microsoft.com/office/2006/metadata/properties"/>
+    <ds:schemaRef ds:uri="http://schemas.microsoft.com/office/infopath/2007/PartnerControls"/>
+    <ds:schemaRef ds:uri="06cfe00f-839a-4df9-b5c7-4ebac7d0c360"/>
+    <ds:schemaRef ds:uri="bb952b06-3268-4e55-b0fe-9eb49669fc08"/>
+  </ds:schemaRefs>
+</ds:datastoreItem>
 </file>
</xml_diff>